<commit_message>
Prawie skończony pierwszy rozdział
</commit_message>
<xml_diff>
--- a/Dokumentacja/Dokumentacja.docx
+++ b/Dokumentacja/Dokumentacja.docx
@@ -2,13 +2,900 @@
 <file path=word/document.xml><?xml version="1.0" encoding="utf-8"?>
 <w:document xmlns:wpc="http://schemas.microsoft.com/office/word/2010/wordprocessingCanvas" xmlns:cx="http://schemas.microsoft.com/office/drawing/2014/chartex" xmlns:cx1="http://schemas.microsoft.com/office/drawing/2015/9/8/chartex" xmlns:cx2="http://schemas.microsoft.com/office/drawing/2015/10/21/chartex" xmlns:cx3="http://schemas.microsoft.com/office/drawing/2016/5/9/chartex" xmlns:cx4="http://schemas.microsoft.com/office/drawing/2016/5/10/chartex" xmlns:cx5="http://schemas.microsoft.com/office/drawing/2016/5/11/chartex" xmlns:cx6="http://schemas.microsoft.com/office/drawing/2016/5/12/chartex" xmlns:cx7="http://schemas.microsoft.com/office/drawing/2016/5/13/chartex" xmlns:cx8="http://schemas.microsoft.com/office/drawing/2016/5/14/chartex" xmlns:mc="http://schemas.openxmlformats.org/markup-compatibility/2006" xmlns:aink="http://schemas.microsoft.com/office/drawing/2016/ink" xmlns:am3d="http://schemas.microsoft.com/office/drawing/2017/model3d" xmlns:o="urn:schemas-microsoft-com:office:office" xmlns:r="http://schemas.openxmlformats.org/officeDocument/2006/relationships" xmlns:m="http://schemas.openxmlformats.org/officeDocument/2006/math" xmlns:v="urn:schemas-microsoft-com:vml" xmlns:wp14="http://schemas.microsoft.com/office/word/2010/wordprocessingDrawing" xmlns:wp="http://schemas.openxmlformats.org/drawingml/2006/wordprocessingDrawing" xmlns:w10="urn:schemas-microsoft-com:office:word" xmlns:w="http://schemas.openxmlformats.org/wordprocessingml/2006/main" xmlns:w14="http://schemas.microsoft.com/office/word/2010/wordml" xmlns:w15="http://schemas.microsoft.com/office/word/2012/wordml" xmlns:w16cid="http://schemas.microsoft.com/office/word/2016/wordml/cid" xmlns:w16se="http://schemas.microsoft.com/office/word/2015/wordml/symex" xmlns:wpg="http://schemas.microsoft.com/office/word/2010/wordprocessingGroup" xmlns:wpi="http://schemas.microsoft.com/office/word/2010/wordprocessingInk" xmlns:wne="http://schemas.microsoft.com/office/word/2006/wordml" xmlns:wps="http://schemas.microsoft.com/office/word/2010/wordprocessingShape" mc:Ignorable="w14 w15 w16se w16cid wp14">
   <w:body>
+    <w:sdt>
+      <w:sdtPr>
+        <w:rPr>
+          <w:rFonts w:ascii="Times New Roman" w:hAnsi="Times New Roman" w:cs="Times New Roman"/>
+        </w:rPr>
+        <w:id w:val="-1890026693"/>
+        <w:docPartObj>
+          <w:docPartGallery w:val="Cover Pages"/>
+          <w:docPartUnique/>
+        </w:docPartObj>
+      </w:sdtPr>
+      <w:sdtEndPr>
+        <w:rPr>
+          <w:sz w:val="28"/>
+          <w:szCs w:val="28"/>
+        </w:rPr>
+      </w:sdtEndPr>
+      <w:sdtContent>
+        <w:p>
+          <w:pPr>
+            <w:jc w:val="center"/>
+            <w:rPr>
+              <w:rFonts w:ascii="Times New Roman" w:hAnsi="Times New Roman" w:cs="Times New Roman"/>
+              <w:sz w:val="28"/>
+              <w:szCs w:val="28"/>
+            </w:rPr>
+          </w:pPr>
+          <w:r>
+            <w:rPr>
+              <w:rFonts w:ascii="Times New Roman" w:hAnsi="Times New Roman" w:cs="Times New Roman"/>
+              <w:sz w:val="28"/>
+              <w:szCs w:val="28"/>
+            </w:rPr>
+            <w:t>WYDZIAŁ PODSTAWOWYCH PROBLEMÓW TECHNIKI</w:t>
+          </w:r>
+        </w:p>
+        <w:p>
+          <w:pPr>
+            <w:jc w:val="center"/>
+            <w:rPr>
+              <w:rFonts w:ascii="Times New Roman" w:hAnsi="Times New Roman" w:cs="Times New Roman"/>
+              <w:sz w:val="28"/>
+              <w:szCs w:val="28"/>
+            </w:rPr>
+          </w:pPr>
+          <w:r>
+            <w:rPr>
+              <w:rFonts w:ascii="Times New Roman" w:hAnsi="Times New Roman" w:cs="Times New Roman"/>
+              <w:sz w:val="28"/>
+              <w:szCs w:val="28"/>
+            </w:rPr>
+            <w:t>POLITECHNIKI WROCŁAWSKIEJ</w:t>
+          </w:r>
+        </w:p>
+      </w:sdtContent>
+    </w:sdt>
+    <w:p>
+      <w:pPr>
+        <w:pStyle w:val="NagwekSprawozdania"/>
+        <w:rPr>
+          <w:rFonts w:cs="Times New Roman"/>
+        </w:rPr>
+      </w:pPr>
+    </w:p>
+    <w:p>
+      <w:pPr>
+        <w:pStyle w:val="NagwekSprawozdania"/>
+        <w:rPr>
+          <w:rFonts w:cs="Times New Roman"/>
+        </w:rPr>
+      </w:pPr>
+    </w:p>
+    <w:p>
+      <w:pPr>
+        <w:pStyle w:val="NagwekSprawozdania"/>
+        <w:rPr>
+          <w:rFonts w:cs="Times New Roman"/>
+        </w:rPr>
+      </w:pPr>
+    </w:p>
+    <w:p>
+      <w:pPr>
+        <w:pStyle w:val="NagwekSprawozdania"/>
+        <w:rPr>
+          <w:rFonts w:cs="Times New Roman"/>
+        </w:rPr>
+      </w:pPr>
+    </w:p>
+    <w:p>
+      <w:pPr>
+        <w:pStyle w:val="NagwekSprawozdania"/>
+        <w:rPr>
+          <w:rFonts w:cs="Times New Roman"/>
+        </w:rPr>
+      </w:pPr>
+    </w:p>
+    <w:p>
+      <w:pPr>
+        <w:pStyle w:val="NagwekSprawozdania"/>
+        <w:rPr>
+          <w:rFonts w:cs="Times New Roman"/>
+        </w:rPr>
+      </w:pPr>
+    </w:p>
+    <w:p>
+      <w:pPr>
+        <w:pStyle w:val="NagwekSprawozdania"/>
+        <w:rPr>
+          <w:rFonts w:cs="Times New Roman"/>
+        </w:rPr>
+      </w:pPr>
+      <w:r>
+        <w:rPr>
+          <w:rFonts w:cs="Times New Roman"/>
+        </w:rPr>
+        <mc:AlternateContent>
+          <mc:Choice Requires="wps">
+            <w:drawing>
+              <wp:anchor distT="0" distB="0" distL="182880" distR="182880" simplePos="0" relativeHeight="251676672" behindDoc="0" locked="0" layoutInCell="1" allowOverlap="1" wp14:anchorId="589D201E" wp14:editId="5F4F2156">
+                <wp:simplePos x="0" y="0"/>
+                <wp:positionH relativeFrom="margin">
+                  <wp:align>right</wp:align>
+                </wp:positionH>
+                <wp:positionV relativeFrom="page">
+                  <wp:posOffset>3188970</wp:posOffset>
+                </wp:positionV>
+                <wp:extent cx="5741670" cy="445770"/>
+                <wp:effectExtent l="0" t="0" r="11430" b="11430"/>
+                <wp:wrapSquare wrapText="bothSides"/>
+                <wp:docPr id="131" name="Pole tekstowe 131"/>
+                <wp:cNvGraphicFramePr/>
+                <a:graphic xmlns:a="http://schemas.openxmlformats.org/drawingml/2006/main">
+                  <a:graphicData uri="http://schemas.microsoft.com/office/word/2010/wordprocessingShape">
+                    <wps:wsp>
+                      <wps:cNvSpPr txBox="1"/>
+                      <wps:spPr>
+                        <a:xfrm>
+                          <a:off x="0" y="0"/>
+                          <a:ext cx="5741670" cy="446049"/>
+                        </a:xfrm>
+                        <a:prstGeom prst="rect">
+                          <a:avLst/>
+                        </a:prstGeom>
+                        <a:noFill/>
+                        <a:ln w="6350">
+                          <a:noFill/>
+                        </a:ln>
+                        <a:effectLst/>
+                      </wps:spPr>
+                      <wps:style>
+                        <a:lnRef idx="0">
+                          <a:schemeClr val="accent1"/>
+                        </a:lnRef>
+                        <a:fillRef idx="0">
+                          <a:schemeClr val="accent1"/>
+                        </a:fillRef>
+                        <a:effectRef idx="0">
+                          <a:schemeClr val="accent1"/>
+                        </a:effectRef>
+                        <a:fontRef idx="minor">
+                          <a:schemeClr val="dk1"/>
+                        </a:fontRef>
+                      </wps:style>
+                      <wps:txbx>
+                        <w:txbxContent>
+                          <w:p>
+                            <w:pPr>
+                              <w:pStyle w:val="Bezodstpw"/>
+                              <w:spacing w:before="40" w:after="560" w:line="216" w:lineRule="auto"/>
+                              <w:jc w:val="center"/>
+                              <w:rPr>
+                                <w:rFonts w:ascii="Times New Roman" w:hAnsi="Times New Roman" w:cs="Times New Roman"/>
+                                <w:b/>
+                                <w:color w:val="4472C4" w:themeColor="accent1"/>
+                                <w:sz w:val="72"/>
+                                <w:szCs w:val="72"/>
+                              </w:rPr>
+                            </w:pPr>
+                            <w:sdt>
+                              <w:sdtPr>
+                                <w:rPr>
+                                  <w:rFonts w:ascii="Times New Roman" w:hAnsi="Times New Roman" w:cs="Times New Roman"/>
+                                  <w:b/>
+                                  <w:color w:val="000000" w:themeColor="text1"/>
+                                  <w:sz w:val="52"/>
+                                  <w:szCs w:val="52"/>
+                                </w:rPr>
+                                <w:alias w:val="Tytuł"/>
+                                <w:tag w:val=""/>
+                                <w:id w:val="151731938"/>
+                                <w:dataBinding w:prefixMappings="xmlns:ns0='http://purl.org/dc/elements/1.1/' xmlns:ns1='http://schemas.openxmlformats.org/package/2006/metadata/core-properties' " w:xpath="/ns1:coreProperties[1]/ns0:title[1]" w:storeItemID="{6C3C8BC8-F283-45AE-878A-BAB7291924A1}"/>
+                                <w:text/>
+                              </w:sdtPr>
+                              <w:sdtContent>
+                                <w:r>
+                                  <w:rPr>
+                                    <w:rFonts w:ascii="Times New Roman" w:hAnsi="Times New Roman" w:cs="Times New Roman"/>
+                                    <w:b/>
+                                    <w:color w:val="000000" w:themeColor="text1"/>
+                                    <w:sz w:val="52"/>
+                                    <w:szCs w:val="52"/>
+                                  </w:rPr>
+                                  <w:t>Kontrola i statystyka obiektów</w:t>
+                                </w:r>
+                              </w:sdtContent>
+                            </w:sdt>
+                          </w:p>
+                        </w:txbxContent>
+                      </wps:txbx>
+                      <wps:bodyPr rot="0" spcFirstLastPara="0" vertOverflow="overflow" horzOverflow="overflow" vert="horz" wrap="square" lIns="0" tIns="0" rIns="0" bIns="0" numCol="1" spcCol="0" rtlCol="0" fromWordArt="0" anchor="t" anchorCtr="0" forceAA="0" compatLnSpc="1">
+                        <a:prstTxWarp prst="textNoShape">
+                          <a:avLst/>
+                        </a:prstTxWarp>
+                        <a:noAutofit/>
+                      </wps:bodyPr>
+                    </wps:wsp>
+                  </a:graphicData>
+                </a:graphic>
+                <wp14:sizeRelH relativeFrom="margin">
+                  <wp14:pctWidth>0</wp14:pctWidth>
+                </wp14:sizeRelH>
+                <wp14:sizeRelV relativeFrom="page">
+                  <wp14:pctHeight>0</wp14:pctHeight>
+                </wp14:sizeRelV>
+              </wp:anchor>
+            </w:drawing>
+          </mc:Choice>
+          <mc:Fallback>
+            <w:pict>
+              <v:shapetype w14:anchorId="589D201E" id="_x0000_t202" coordsize="21600,21600" o:spt="202" path="m,l,21600r21600,l21600,xe">
+                <v:stroke joinstyle="miter"/>
+                <v:path gradientshapeok="t" o:connecttype="rect"/>
+              </v:shapetype>
+              <v:shape id="Pole tekstowe 131" o:spid="_x0000_s1026" type="#_x0000_t202" style="position:absolute;left:0;text-align:left;margin-left:400.9pt;margin-top:251.1pt;width:452.1pt;height:35.1pt;z-index:251676672;visibility:visible;mso-wrap-style:square;mso-width-percent:0;mso-height-percent:0;mso-wrap-distance-left:14.4pt;mso-wrap-distance-top:0;mso-wrap-distance-right:14.4pt;mso-wrap-distance-bottom:0;mso-position-horizontal:right;mso-position-horizontal-relative:margin;mso-position-vertical:absolute;mso-position-vertical-relative:page;mso-width-percent:0;mso-height-percent:0;mso-width-relative:margin;mso-height-relative:page;v-text-anchor:top" o:gfxdata="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" filled="f" stroked="f" strokeweight=".5pt">
+                <v:textbox inset="0,0,0,0">
+                  <w:txbxContent>
+                    <w:p>
+                      <w:pPr>
+                        <w:pStyle w:val="Bezodstpw"/>
+                        <w:spacing w:before="40" w:after="560" w:line="216" w:lineRule="auto"/>
+                        <w:jc w:val="center"/>
+                        <w:rPr>
+                          <w:rFonts w:ascii="Times New Roman" w:hAnsi="Times New Roman" w:cs="Times New Roman"/>
+                          <w:b/>
+                          <w:color w:val="4472C4" w:themeColor="accent1"/>
+                          <w:sz w:val="72"/>
+                          <w:szCs w:val="72"/>
+                        </w:rPr>
+                      </w:pPr>
+                      <w:sdt>
+                        <w:sdtPr>
+                          <w:rPr>
+                            <w:rFonts w:ascii="Times New Roman" w:hAnsi="Times New Roman" w:cs="Times New Roman"/>
+                            <w:b/>
+                            <w:color w:val="000000" w:themeColor="text1"/>
+                            <w:sz w:val="52"/>
+                            <w:szCs w:val="52"/>
+                          </w:rPr>
+                          <w:alias w:val="Tytuł"/>
+                          <w:tag w:val=""/>
+                          <w:id w:val="151731938"/>
+                          <w:dataBinding w:prefixMappings="xmlns:ns0='http://purl.org/dc/elements/1.1/' xmlns:ns1='http://schemas.openxmlformats.org/package/2006/metadata/core-properties' " w:xpath="/ns1:coreProperties[1]/ns0:title[1]" w:storeItemID="{6C3C8BC8-F283-45AE-878A-BAB7291924A1}"/>
+                          <w:text/>
+                        </w:sdtPr>
+                        <w:sdtContent>
+                          <w:r>
+                            <w:rPr>
+                              <w:rFonts w:ascii="Times New Roman" w:hAnsi="Times New Roman" w:cs="Times New Roman"/>
+                              <w:b/>
+                              <w:color w:val="000000" w:themeColor="text1"/>
+                              <w:sz w:val="52"/>
+                              <w:szCs w:val="52"/>
+                            </w:rPr>
+                            <w:t>Kontrola i statystyka obiektów</w:t>
+                          </w:r>
+                        </w:sdtContent>
+                      </w:sdt>
+                    </w:p>
+                  </w:txbxContent>
+                </v:textbox>
+                <w10:wrap type="square" anchorx="margin" anchory="page"/>
+              </v:shape>
+            </w:pict>
+          </mc:Fallback>
+        </mc:AlternateContent>
+      </w:r>
+    </w:p>
+    <w:p>
+      <w:pPr>
+        <w:pStyle w:val="NagwekSprawozdania"/>
+        <w:jc w:val="center"/>
+        <w:rPr>
+          <w:rFonts w:cs="Times New Roman"/>
+          <w:sz w:val="36"/>
+          <w:szCs w:val="36"/>
+        </w:rPr>
+      </w:pPr>
+      <w:r>
+        <w:rPr>
+          <w:rFonts w:cs="Times New Roman"/>
+          <w:sz w:val="36"/>
+          <w:szCs w:val="36"/>
+        </w:rPr>
+        <w:t>Projekt zespołowy</w:t>
+      </w:r>
+    </w:p>
+    <w:p>
+      <w:pPr>
+        <w:pStyle w:val="NagwekSprawozdania"/>
+        <w:rPr>
+          <w:rFonts w:cs="Times New Roman"/>
+        </w:rPr>
+      </w:pPr>
+    </w:p>
+    <w:p>
+      <w:pPr>
+        <w:pStyle w:val="NagwekSprawozdania"/>
+        <w:rPr>
+          <w:rFonts w:cs="Times New Roman"/>
+        </w:rPr>
+      </w:pPr>
+    </w:p>
+    <w:p>
+      <w:pPr>
+        <w:pStyle w:val="NagwekSprawozdania"/>
+        <w:rPr>
+          <w:rFonts w:cs="Times New Roman"/>
+        </w:rPr>
+      </w:pPr>
+    </w:p>
+    <w:p>
+      <w:pPr>
+        <w:pStyle w:val="NagwekSprawozdania"/>
+        <w:rPr>
+          <w:rFonts w:cs="Times New Roman"/>
+        </w:rPr>
+      </w:pPr>
+    </w:p>
+    <w:p>
+      <w:pPr>
+        <w:pStyle w:val="NagwekSprawozdania"/>
+        <w:rPr>
+          <w:rFonts w:cs="Times New Roman"/>
+        </w:rPr>
+      </w:pPr>
+    </w:p>
+    <w:p>
+      <w:pPr>
+        <w:pStyle w:val="NagwekSprawozdania"/>
+        <w:rPr>
+          <w:rFonts w:cs="Times New Roman"/>
+        </w:rPr>
+      </w:pPr>
+    </w:p>
+    <w:p>
+      <w:pPr>
+        <w:pStyle w:val="NagwekSprawozdania"/>
+        <w:rPr>
+          <w:rFonts w:cs="Times New Roman"/>
+        </w:rPr>
+      </w:pPr>
+    </w:p>
+    <w:p>
+      <w:pPr>
+        <w:pStyle w:val="NagwekSprawozdania"/>
+        <w:ind w:left="6372"/>
+        <w:jc w:val="left"/>
+        <w:rPr>
+          <w:rFonts w:cs="Times New Roman"/>
+        </w:rPr>
+      </w:pPr>
+      <w:r>
+        <w:rPr>
+          <w:rFonts w:cs="Times New Roman"/>
+        </w:rPr>
+        <w:t>Autorzy:</w:t>
+      </w:r>
+    </w:p>
+    <w:p>
+      <w:pPr>
+        <w:pStyle w:val="NagwekSprawozdania"/>
+        <w:ind w:left="6372"/>
+        <w:jc w:val="left"/>
+        <w:rPr>
+          <w:rFonts w:cs="Times New Roman"/>
+          <w:b w:val="0"/>
+        </w:rPr>
+      </w:pPr>
+      <w:r>
+        <w:rPr>
+          <w:rFonts w:cs="Times New Roman"/>
+          <w:b w:val="0"/>
+        </w:rPr>
+        <w:t>Jakub Duda</w:t>
+      </w:r>
+    </w:p>
+    <w:p>
+      <w:pPr>
+        <w:pStyle w:val="NagwekSprawozdania"/>
+        <w:ind w:left="6372"/>
+        <w:jc w:val="left"/>
+        <w:rPr>
+          <w:rFonts w:cs="Times New Roman"/>
+          <w:b w:val="0"/>
+        </w:rPr>
+      </w:pPr>
+      <w:r>
+        <w:rPr>
+          <w:rFonts w:cs="Times New Roman"/>
+          <w:b w:val="0"/>
+        </w:rPr>
+        <w:t xml:space="preserve">Mikołaj </w:t>
+      </w:r>
+      <w:proofErr w:type="spellStart"/>
+      <w:r>
+        <w:rPr>
+          <w:rFonts w:cs="Times New Roman"/>
+          <w:b w:val="0"/>
+        </w:rPr>
+        <w:t>Dukiel</w:t>
+      </w:r>
+      <w:proofErr w:type="spellEnd"/>
+    </w:p>
+    <w:p>
+      <w:pPr>
+        <w:pStyle w:val="NagwekSprawozdania"/>
+        <w:ind w:left="6372"/>
+        <w:jc w:val="left"/>
+        <w:rPr>
+          <w:rFonts w:cs="Times New Roman"/>
+          <w:b w:val="0"/>
+        </w:rPr>
+      </w:pPr>
+      <w:r>
+        <w:rPr>
+          <w:rFonts w:cs="Times New Roman"/>
+          <w:b w:val="0"/>
+        </w:rPr>
+        <w:t xml:space="preserve">Piotr </w:t>
+      </w:r>
+      <w:proofErr w:type="spellStart"/>
+      <w:r>
+        <w:rPr>
+          <w:rFonts w:cs="Times New Roman"/>
+          <w:b w:val="0"/>
+        </w:rPr>
+        <w:t>Klepczyk</w:t>
+      </w:r>
+      <w:proofErr w:type="spellEnd"/>
+    </w:p>
+    <w:p>
+      <w:pPr>
+        <w:pStyle w:val="NagwekSprawozdania"/>
+        <w:ind w:left="6372"/>
+        <w:jc w:val="left"/>
+        <w:rPr>
+          <w:rFonts w:cs="Times New Roman"/>
+          <w:b w:val="0"/>
+        </w:rPr>
+      </w:pPr>
+      <w:r>
+        <w:rPr>
+          <w:rFonts w:cs="Times New Roman"/>
+          <w:b w:val="0"/>
+        </w:rPr>
+        <w:t>Mateusz Laskowski</w:t>
+      </w:r>
+    </w:p>
+    <w:p>
+      <w:pPr>
+        <w:pStyle w:val="NagwekSprawozdania"/>
+        <w:ind w:left="6372"/>
+        <w:jc w:val="left"/>
+        <w:rPr>
+          <w:rFonts w:cs="Times New Roman"/>
+          <w:b w:val="0"/>
+        </w:rPr>
+      </w:pPr>
+    </w:p>
+    <w:p>
+      <w:pPr>
+        <w:pStyle w:val="NagwekSprawozdania"/>
+        <w:ind w:left="6372"/>
+        <w:jc w:val="left"/>
+        <w:rPr>
+          <w:rFonts w:cs="Times New Roman"/>
+        </w:rPr>
+      </w:pPr>
+      <w:r>
+        <w:rPr>
+          <w:rFonts w:cs="Times New Roman"/>
+        </w:rPr>
+        <w:t>Prowadzący:</w:t>
+      </w:r>
+    </w:p>
+    <w:p>
+      <w:pPr>
+        <w:pStyle w:val="NagwekSprawozdania"/>
+        <w:ind w:left="6372"/>
+        <w:jc w:val="left"/>
+        <w:rPr>
+          <w:rFonts w:cs="Times New Roman"/>
+          <w:b w:val="0"/>
+        </w:rPr>
+      </w:pPr>
+      <w:r>
+        <w:rPr>
+          <w:rFonts w:cs="Times New Roman"/>
+          <w:b w:val="0"/>
+        </w:rPr>
+        <w:t>dr inż. Łukasz Krzywiecki</w:t>
+      </w:r>
+    </w:p>
+    <w:p>
+      <w:pPr>
+        <w:pStyle w:val="NagwekSprawozdania"/>
+        <w:jc w:val="left"/>
+        <w:rPr>
+          <w:rFonts w:cs="Times New Roman"/>
+          <w:b w:val="0"/>
+        </w:rPr>
+      </w:pPr>
+    </w:p>
+    <w:p>
+      <w:pPr>
+        <w:pStyle w:val="NagwekSprawozdania"/>
+        <w:jc w:val="left"/>
+        <w:rPr>
+          <w:rFonts w:cs="Times New Roman"/>
+          <w:b w:val="0"/>
+        </w:rPr>
+      </w:pPr>
+    </w:p>
+    <w:p>
+      <w:pPr>
+        <w:pStyle w:val="NagwekSprawozdania"/>
+        <w:jc w:val="left"/>
+        <w:rPr>
+          <w:rFonts w:cs="Times New Roman"/>
+          <w:b w:val="0"/>
+        </w:rPr>
+      </w:pPr>
+    </w:p>
+    <w:p>
+      <w:pPr>
+        <w:pStyle w:val="NagwekSprawozdania"/>
+        <w:jc w:val="left"/>
+        <w:rPr>
+          <w:rFonts w:cs="Times New Roman"/>
+          <w:b w:val="0"/>
+        </w:rPr>
+      </w:pPr>
+    </w:p>
+    <w:p>
+      <w:pPr>
+        <w:pStyle w:val="NagwekSprawozdania"/>
+        <w:jc w:val="center"/>
+        <w:rPr>
+          <w:rFonts w:cs="Times New Roman"/>
+          <w:b w:val="0"/>
+        </w:rPr>
+      </w:pPr>
+      <w:r>
+        <w:rPr>
+          <w:rFonts w:cs="Times New Roman"/>
+          <w:b w:val="0"/>
+        </w:rPr>
+        <w:t>WROCŁAW 2018</w:t>
+      </w:r>
+    </w:p>
+    <w:p>
+      <w:pPr>
+        <w:pStyle w:val="NagwekSprawozdania"/>
+      </w:pPr>
+      <w:r>
+        <w:lastRenderedPageBreak/>
+        <w:t>Spis treści</w:t>
+      </w:r>
+    </w:p>
+    <w:p>
+      <w:pPr>
+        <w:pStyle w:val="NagwekSprawozdania"/>
+      </w:pPr>
+    </w:p>
     <w:p>
       <w:pPr>
         <w:pStyle w:val="NagwekSprawozdania"/>
         <w:numPr>
           <w:ilvl w:val="0"/>
-          <w:numId w:val="0"/>
+          <w:numId w:val="17"/>
         </w:numPr>
+        <w:rPr>
+          <w:sz w:val="22"/>
+        </w:rPr>
+      </w:pPr>
+      <w:r>
+        <w:rPr>
+          <w:sz w:val="22"/>
+        </w:rPr>
+        <w:t>Wstęp do projektu</w:t>
+      </w:r>
+    </w:p>
+    <w:p>
+      <w:pPr>
+        <w:pStyle w:val="NagwekSprawozdania"/>
+        <w:numPr>
+          <w:ilvl w:val="1"/>
+          <w:numId w:val="17"/>
+        </w:numPr>
+        <w:rPr>
+          <w:b w:val="0"/>
+          <w:sz w:val="22"/>
+        </w:rPr>
+      </w:pPr>
+      <w:r>
+        <w:rPr>
+          <w:b w:val="0"/>
+          <w:sz w:val="22"/>
+        </w:rPr>
+        <w:t>Technologie i zakres projektu</w:t>
+      </w:r>
+      <w:r>
+        <w:rPr>
+          <w:b w:val="0"/>
+          <w:sz w:val="22"/>
+        </w:rPr>
+        <w:t>………………………………………………………………… 2</w:t>
+      </w:r>
+    </w:p>
+    <w:p>
+      <w:pPr>
+        <w:pStyle w:val="NagwekSprawozdania"/>
+        <w:numPr>
+          <w:ilvl w:val="1"/>
+          <w:numId w:val="17"/>
+        </w:numPr>
+        <w:rPr>
+          <w:b w:val="0"/>
+          <w:sz w:val="22"/>
+        </w:rPr>
+      </w:pPr>
+      <w:r>
+        <w:rPr>
+          <w:b w:val="0"/>
+          <w:sz w:val="22"/>
+        </w:rPr>
+        <w:t>Cel projektu ………</w:t>
+      </w:r>
+      <w:r>
+        <w:rPr>
+          <w:b w:val="0"/>
+          <w:sz w:val="22"/>
+        </w:rPr>
+        <w:t>……….</w:t>
+      </w:r>
+      <w:r>
+        <w:rPr>
+          <w:b w:val="0"/>
+          <w:sz w:val="22"/>
+        </w:rPr>
+        <w:t>……………………………………………………………</w:t>
+      </w:r>
+      <w:r>
+        <w:rPr>
+          <w:b w:val="0"/>
+          <w:sz w:val="22"/>
+        </w:rPr>
+        <w:t>……...2</w:t>
+      </w:r>
+    </w:p>
+    <w:p>
+      <w:pPr>
+        <w:pStyle w:val="NagwekSprawozdania"/>
+        <w:ind w:left="360"/>
+        <w:jc w:val="left"/>
+        <w:rPr>
+          <w:rFonts w:cs="Times New Roman"/>
+          <w:b w:val="0"/>
+        </w:rPr>
+      </w:pPr>
+    </w:p>
+    <w:p>
+      <w:pPr>
+        <w:pStyle w:val="NagwekSprawozdania"/>
+        <w:jc w:val="left"/>
+        <w:rPr>
+          <w:rFonts w:cs="Times New Roman"/>
+          <w:b w:val="0"/>
+        </w:rPr>
+      </w:pPr>
+    </w:p>
+    <w:p>
+      <w:pPr>
+        <w:pStyle w:val="NagwekSprawozdania"/>
+        <w:jc w:val="left"/>
+        <w:rPr>
+          <w:rFonts w:cs="Times New Roman"/>
+          <w:b w:val="0"/>
+        </w:rPr>
+      </w:pPr>
+    </w:p>
+    <w:p>
+      <w:pPr>
+        <w:pStyle w:val="NagwekSprawozdania"/>
+        <w:rPr>
+          <w:rFonts w:cs="Times New Roman"/>
+        </w:rPr>
+      </w:pPr>
+    </w:p>
+    <w:p>
+      <w:pPr>
+        <w:pStyle w:val="Sprawozdania"/>
+        <w:rPr>
+          <w:sz w:val="24"/>
+          <w:szCs w:val="24"/>
+        </w:rPr>
+      </w:pPr>
+    </w:p>
+    <w:p>
+      <w:pPr>
+        <w:pStyle w:val="Sprawozdania"/>
+        <w:rPr>
+          <w:sz w:val="24"/>
+          <w:szCs w:val="24"/>
+        </w:rPr>
+      </w:pPr>
+    </w:p>
+    <w:p>
+      <w:pPr>
+        <w:pStyle w:val="Sprawozdania"/>
+        <w:rPr>
+          <w:sz w:val="24"/>
+          <w:szCs w:val="24"/>
+        </w:rPr>
+      </w:pPr>
+    </w:p>
+    <w:p>
+      <w:pPr>
+        <w:pStyle w:val="Sprawozdania"/>
+        <w:rPr>
+          <w:sz w:val="24"/>
+          <w:szCs w:val="24"/>
+        </w:rPr>
+      </w:pPr>
+    </w:p>
+    <w:p>
+      <w:pPr>
+        <w:pStyle w:val="Sprawozdania"/>
+        <w:rPr>
+          <w:sz w:val="24"/>
+          <w:szCs w:val="24"/>
+        </w:rPr>
+      </w:pPr>
+    </w:p>
+    <w:p>
+      <w:pPr>
+        <w:pStyle w:val="Sprawozdania"/>
+        <w:rPr>
+          <w:sz w:val="24"/>
+          <w:szCs w:val="24"/>
+        </w:rPr>
+      </w:pPr>
+    </w:p>
+    <w:p>
+      <w:pPr>
+        <w:pStyle w:val="NagwekSprawozdania"/>
+        <w:rPr>
+          <w:rFonts w:cs="Times New Roman"/>
+        </w:rPr>
+      </w:pPr>
+    </w:p>
+    <w:p>
+      <w:pPr>
+        <w:pStyle w:val="NagwekSprawozdania"/>
+        <w:rPr>
+          <w:rFonts w:cs="Times New Roman"/>
+        </w:rPr>
+      </w:pPr>
+    </w:p>
+    <w:p>
+      <w:pPr>
+        <w:pStyle w:val="NagwekSprawozdania"/>
+        <w:rPr>
+          <w:rFonts w:cs="Times New Roman"/>
+        </w:rPr>
+      </w:pPr>
+    </w:p>
+    <w:p>
+      <w:pPr>
+        <w:pStyle w:val="NagwekSprawozdania"/>
+        <w:rPr>
+          <w:rFonts w:cs="Times New Roman"/>
+        </w:rPr>
+      </w:pPr>
+    </w:p>
+    <w:p>
+      <w:pPr>
+        <w:pStyle w:val="NagwekSprawozdania"/>
+        <w:rPr>
+          <w:rFonts w:cs="Times New Roman"/>
+        </w:rPr>
+      </w:pPr>
+    </w:p>
+    <w:p>
+      <w:pPr>
+        <w:pStyle w:val="NagwekSprawozdania"/>
+        <w:rPr>
+          <w:rFonts w:cs="Times New Roman"/>
+        </w:rPr>
+      </w:pPr>
+    </w:p>
+    <w:p>
+      <w:pPr>
+        <w:pStyle w:val="NagwekSprawozdania"/>
+        <w:rPr>
+          <w:rFonts w:cs="Times New Roman"/>
+        </w:rPr>
+      </w:pPr>
+    </w:p>
+    <w:p>
+      <w:pPr>
+        <w:pStyle w:val="NagwekSprawozdania"/>
+        <w:rPr>
+          <w:rFonts w:cs="Times New Roman"/>
+        </w:rPr>
+      </w:pPr>
+    </w:p>
+    <w:p>
+      <w:pPr>
+        <w:pStyle w:val="NagwekSprawozdania"/>
+        <w:rPr>
+          <w:rFonts w:cs="Times New Roman"/>
+        </w:rPr>
+      </w:pPr>
+    </w:p>
+    <w:p>
+      <w:pPr>
+        <w:pStyle w:val="NagwekSprawozdania"/>
+        <w:rPr>
+          <w:rFonts w:cs="Times New Roman"/>
+        </w:rPr>
+      </w:pPr>
+    </w:p>
+    <w:p>
+      <w:pPr>
+        <w:pStyle w:val="NagwekSprawozdania"/>
+        <w:rPr>
+          <w:rFonts w:cs="Times New Roman"/>
+        </w:rPr>
+      </w:pPr>
+    </w:p>
+    <w:p>
+      <w:pPr>
+        <w:pStyle w:val="NagwekSprawozdania"/>
+        <w:rPr>
+          <w:rFonts w:cs="Times New Roman"/>
+        </w:rPr>
+      </w:pPr>
+    </w:p>
+    <w:p>
+      <w:pPr>
+        <w:pStyle w:val="NagwekSprawozdania"/>
+        <w:rPr>
+          <w:rFonts w:cs="Times New Roman"/>
+        </w:rPr>
+      </w:pPr>
+    </w:p>
+    <w:p>
+      <w:pPr>
+        <w:pStyle w:val="NagwekSprawozdania"/>
+        <w:rPr>
+          <w:rFonts w:cs="Times New Roman"/>
+        </w:rPr>
+      </w:pPr>
+    </w:p>
+    <w:p>
+      <w:pPr>
+        <w:pStyle w:val="NagwekSprawozdania"/>
+        <w:rPr>
+          <w:rFonts w:cs="Times New Roman"/>
+        </w:rPr>
+      </w:pPr>
+    </w:p>
+    <w:p>
+      <w:pPr>
+        <w:pStyle w:val="NagwekSprawozdania"/>
+        <w:rPr>
+          <w:rFonts w:cs="Times New Roman"/>
+        </w:rPr>
+      </w:pPr>
+    </w:p>
+    <w:p>
+      <w:pPr>
+        <w:pStyle w:val="NagwekSprawozdania"/>
       </w:pPr>
     </w:p>
     <w:p>
@@ -16,291 +903,270 @@
         <w:pStyle w:val="NagwekSprawozdania"/>
         <w:numPr>
           <w:ilvl w:val="0"/>
-          <w:numId w:val="0"/>
+          <w:numId w:val="21"/>
         </w:numPr>
-      </w:pPr>
-    </w:p>
-    <w:p>
-      <w:pPr>
-        <w:pStyle w:val="NagwekSprawozdania"/>
+        <w:jc w:val="left"/>
+      </w:pPr>
+      <w:r>
+        <w:lastRenderedPageBreak/>
+        <w:t>Wstęp do projektu</w:t>
+      </w:r>
+    </w:p>
+    <w:p>
+      <w:pPr>
+        <w:pStyle w:val="NagwekSprawozdania"/>
+        <w:ind w:left="360"/>
+        <w:jc w:val="left"/>
+      </w:pPr>
+    </w:p>
+    <w:p>
+      <w:pPr>
+        <w:pStyle w:val="NagwekSprawozdania"/>
+        <w:numPr>
+          <w:ilvl w:val="1"/>
+          <w:numId w:val="19"/>
+        </w:numPr>
+      </w:pPr>
+      <w:r>
+        <w:t xml:space="preserve"> </w:t>
+      </w:r>
+      <w:r>
+        <w:t>Technologie i zakres projektu</w:t>
+      </w:r>
+    </w:p>
+    <w:p>
+      <w:pPr>
+        <w:pStyle w:val="Sprawozdania"/>
+      </w:pPr>
+      <w:r>
+        <w:t>Naszym wspólnym pomysłem jest stworzenie programu, który będzie wykorzystywał jedną z nowszych technologii w świecie informatyki. Chcemy przedstawić oraz użyć w swojej pracy technologię z wykorzystaniem sieci głębokiego uczenia się przy przetwarzaniu dużych ilości danych. Technika ta opiera się na specjalnych sieciach neuronowych. Jednym z zastosowań tej techniki to możliwość rozpoznawania różnych obiektów w naturalnych scenach naszego życia. Wygodnym rozwiązaniem w tej technologii jest to, że nauczanie sieci rozpoznawania obiektów nie polega na wpajaniu mu szczególnych cech obiektów, lecz przedstawiamy mu przykładowe obiekty oraz jego nazwy, a w efekcie otrzymujemy sieć, która jest w stanie rozpoznawać dość szybko wiele różnych obiektów. Ten proces nazywa się treningiem sieci, gdzie wygląda to jak zwykła nauka dziecka. Przedstawia mu się przykłady, sieć je przetwarza i sama wychwytuje ważne cechy obiektu. Trening jest czasochłonny, ale bardzo opłacalny w porównaniu z manualną nauką poszczególnych cech. Technologia głębokiej sieci, czyta cały obraz jaki jej się podaje do odczytu jako zbiór cech, które później w sieci neuronowej decyduje o istotnych cechach i odnajduje je w nim obiekty. Dzięki czemu można znaleźć wiele obiektów za jedną analizą obrazu. Znając już technologię, na której będziemy opierać cały swój projekt, chciałbym przedstawić jego zakres. Projekt będzie obejmował trzy wyróżniające się segmenty. Pierwszy to obróbka obrazu, a nawet udoskonalenie do możliwości odtwarzania obrazu live. Wideo live lub po produkcyjne wideo będzie danymi wejściowymi do programu. Problemów w tym segmencie jest naprawdę sporo. Jednym z nich to rozdzielenie wideo na poszczególne klatki. Jednak nie celujemy w wideo najlepszej jakości, ponieważ wcześniej wspomniana technologia radzi sobie naprawdę dobrze w średniej jakości wideo. Następny segment to sieć głębokiego uczenia, która umożliwi nam z danych wejściowych odczytać obiekty, które sieć neuronowa rozpoznaje. Ostatnim segmentem będzie analiza i statystyka otrzymanych wyników z segmentu drugiego. Chcemy również, aby danymi wychodzącymi było wideo, na którym będą zaznaczone rozpoznane obiekty przez sieć neuronową.</w:t>
+      </w:r>
+    </w:p>
+    <w:p>
+      <w:pPr>
+        <w:pStyle w:val="NagwekSprawozdania"/>
+        <w:ind w:left="720"/>
+      </w:pPr>
+    </w:p>
+    <w:p>
+      <w:pPr>
+        <w:pStyle w:val="NagwekSprawozdania"/>
+        <w:numPr>
+          <w:ilvl w:val="1"/>
+          <w:numId w:val="19"/>
+        </w:numPr>
+      </w:pPr>
+      <w:r>
+        <w:t xml:space="preserve"> </w:t>
+      </w:r>
+      <w:r>
+        <w:t>Cel projekt</w:t>
+      </w:r>
+      <w:r>
+        <w:t>u</w:t>
+      </w:r>
+    </w:p>
+    <w:p>
+      <w:pPr>
+        <w:pStyle w:val="Akapitzlist"/>
         <w:numPr>
           <w:ilvl w:val="0"/>
-          <w:numId w:val="0"/>
+          <w:numId w:val="20"/>
         </w:numPr>
-      </w:pPr>
-    </w:p>
-    <w:p>
-      <w:pPr>
-        <w:pStyle w:val="NagwekSprawozdania"/>
+        <w:spacing w:line="240" w:lineRule="auto"/>
+        <w:contextualSpacing w:val="0"/>
+        <w:jc w:val="both"/>
+        <w:rPr>
+          <w:rFonts w:ascii="Times New Roman" w:hAnsi="Times New Roman"/>
+          <w:b/>
+          <w:vanish/>
+          <w:sz w:val="24"/>
+        </w:rPr>
+      </w:pPr>
+    </w:p>
+    <w:p>
+      <w:pPr>
+        <w:pStyle w:val="Akapitzlist"/>
         <w:numPr>
-          <w:ilvl w:val="0"/>
-          <w:numId w:val="0"/>
+          <w:ilvl w:val="1"/>
+          <w:numId w:val="20"/>
         </w:numPr>
-      </w:pPr>
-    </w:p>
-    <w:p>
-      <w:pPr>
-        <w:pStyle w:val="NagwekSprawozdania"/>
-        <w:numPr>
-          <w:ilvl w:val="0"/>
-          <w:numId w:val="0"/>
-        </w:numPr>
-      </w:pPr>
-    </w:p>
-    <w:p>
-      <w:pPr>
-        <w:pStyle w:val="NagwekSprawozdania"/>
-        <w:numPr>
-          <w:ilvl w:val="0"/>
-          <w:numId w:val="0"/>
-        </w:numPr>
-      </w:pPr>
-    </w:p>
-    <w:p>
-      <w:pPr>
-        <w:pStyle w:val="NagwekSprawozdania"/>
-        <w:numPr>
-          <w:ilvl w:val="0"/>
-          <w:numId w:val="0"/>
-        </w:numPr>
-      </w:pPr>
-    </w:p>
-    <w:p>
-      <w:pPr>
-        <w:pStyle w:val="NagwekSprawozdania"/>
-        <w:numPr>
-          <w:ilvl w:val="0"/>
-          <w:numId w:val="0"/>
-        </w:numPr>
-      </w:pPr>
-    </w:p>
-    <w:p>
-      <w:pPr>
-        <w:pStyle w:val="NagwekSprawozdania"/>
-        <w:numPr>
-          <w:ilvl w:val="0"/>
-          <w:numId w:val="0"/>
-        </w:numPr>
-      </w:pPr>
-    </w:p>
-    <w:p>
-      <w:pPr>
-        <w:pStyle w:val="NagwekSprawozdania"/>
-        <w:numPr>
-          <w:ilvl w:val="0"/>
-          <w:numId w:val="0"/>
-        </w:numPr>
-      </w:pPr>
-    </w:p>
-    <w:p>
-      <w:pPr>
-        <w:pStyle w:val="NagwekSprawozdania"/>
-        <w:numPr>
-          <w:ilvl w:val="0"/>
-          <w:numId w:val="0"/>
-        </w:numPr>
-      </w:pPr>
-    </w:p>
-    <w:p>
-      <w:pPr>
-        <w:pStyle w:val="NagwekSprawozdania"/>
-        <w:numPr>
-          <w:ilvl w:val="0"/>
-          <w:numId w:val="0"/>
-        </w:numPr>
-      </w:pPr>
-    </w:p>
-    <w:p>
-      <w:pPr>
-        <w:pStyle w:val="NagwekSprawozdania"/>
-        <w:numPr>
-          <w:ilvl w:val="0"/>
-          <w:numId w:val="0"/>
-        </w:numPr>
-      </w:pPr>
-    </w:p>
-    <w:p>
-      <w:pPr>
-        <w:pStyle w:val="NagwekSprawozdania"/>
-        <w:numPr>
-          <w:ilvl w:val="0"/>
-          <w:numId w:val="0"/>
-        </w:numPr>
-      </w:pPr>
-    </w:p>
-    <w:p>
-      <w:pPr>
-        <w:pStyle w:val="NagwekSprawozdania"/>
-        <w:numPr>
-          <w:ilvl w:val="0"/>
-          <w:numId w:val="0"/>
-        </w:numPr>
-      </w:pPr>
-    </w:p>
-    <w:p>
-      <w:pPr>
-        <w:pStyle w:val="NagwekSprawozdania"/>
-        <w:numPr>
-          <w:ilvl w:val="0"/>
-          <w:numId w:val="0"/>
-        </w:numPr>
-      </w:pPr>
-    </w:p>
-    <w:p>
-      <w:pPr>
-        <w:pStyle w:val="NagwekSprawozdania"/>
-        <w:numPr>
-          <w:ilvl w:val="0"/>
-          <w:numId w:val="0"/>
-        </w:numPr>
-      </w:pPr>
-    </w:p>
-    <w:p>
-      <w:pPr>
-        <w:pStyle w:val="NagwekSprawozdania"/>
-        <w:numPr>
-          <w:ilvl w:val="0"/>
-          <w:numId w:val="0"/>
-        </w:numPr>
-      </w:pPr>
-    </w:p>
-    <w:p>
-      <w:pPr>
-        <w:pStyle w:val="NagwekSprawozdania"/>
-        <w:numPr>
-          <w:ilvl w:val="0"/>
-          <w:numId w:val="0"/>
-        </w:numPr>
-      </w:pPr>
-    </w:p>
-    <w:p>
-      <w:pPr>
-        <w:pStyle w:val="NagwekSprawozdania"/>
-        <w:numPr>
-          <w:ilvl w:val="0"/>
-          <w:numId w:val="0"/>
-        </w:numPr>
-      </w:pPr>
-    </w:p>
-    <w:p>
-      <w:pPr>
-        <w:pStyle w:val="NagwekSprawozdania"/>
-        <w:numPr>
-          <w:ilvl w:val="0"/>
-          <w:numId w:val="0"/>
-        </w:numPr>
-      </w:pPr>
-    </w:p>
-    <w:p>
-      <w:pPr>
-        <w:pStyle w:val="NagwekSprawozdania"/>
-        <w:numPr>
-          <w:ilvl w:val="0"/>
-          <w:numId w:val="0"/>
-        </w:numPr>
-      </w:pPr>
-    </w:p>
-    <w:p>
-      <w:pPr>
-        <w:pStyle w:val="NagwekSprawozdania"/>
-        <w:numPr>
-          <w:ilvl w:val="0"/>
-          <w:numId w:val="0"/>
-        </w:numPr>
-      </w:pPr>
-    </w:p>
-    <w:p>
-      <w:pPr>
-        <w:pStyle w:val="NagwekSprawozdania"/>
-        <w:numPr>
-          <w:ilvl w:val="0"/>
-          <w:numId w:val="0"/>
-        </w:numPr>
-      </w:pPr>
-    </w:p>
-    <w:p>
-      <w:pPr>
-        <w:pStyle w:val="NagwekSprawozdania"/>
-        <w:numPr>
-          <w:ilvl w:val="0"/>
-          <w:numId w:val="0"/>
-        </w:numPr>
-      </w:pPr>
-    </w:p>
-    <w:p>
-      <w:pPr>
-        <w:pStyle w:val="NagwekSprawozdania"/>
-        <w:numPr>
-          <w:ilvl w:val="0"/>
-          <w:numId w:val="0"/>
-        </w:numPr>
-      </w:pPr>
-    </w:p>
-    <w:p>
-      <w:pPr>
-        <w:pStyle w:val="NagwekSprawozdania"/>
-        <w:numPr>
-          <w:ilvl w:val="0"/>
-          <w:numId w:val="0"/>
-        </w:numPr>
-      </w:pPr>
-    </w:p>
-    <w:p>
-      <w:pPr>
-        <w:pStyle w:val="NagwekSprawozdania"/>
-        <w:numPr>
-          <w:ilvl w:val="0"/>
-          <w:numId w:val="0"/>
-        </w:numPr>
-      </w:pPr>
-    </w:p>
-    <w:p>
-      <w:pPr>
-        <w:pStyle w:val="NagwekSprawozdania"/>
-        <w:numPr>
-          <w:ilvl w:val="0"/>
-          <w:numId w:val="0"/>
-        </w:numPr>
-      </w:pPr>
-    </w:p>
-    <w:p>
-      <w:pPr>
-        <w:pStyle w:val="NagwekSprawozdania"/>
-        <w:numPr>
-          <w:ilvl w:val="0"/>
-          <w:numId w:val="0"/>
-        </w:numPr>
-      </w:pPr>
-    </w:p>
-    <w:p>
-      <w:pPr>
-        <w:pStyle w:val="NagwekSprawozdania"/>
-        <w:numPr>
-          <w:ilvl w:val="0"/>
-          <w:numId w:val="0"/>
-        </w:numPr>
-      </w:pPr>
-    </w:p>
-    <w:p>
-      <w:pPr>
-        <w:pStyle w:val="NagwekSprawozdania"/>
-        <w:numPr>
-          <w:ilvl w:val="0"/>
-          <w:numId w:val="0"/>
-        </w:numPr>
-      </w:pPr>
-    </w:p>
-    <w:p>
-      <w:pPr>
-        <w:pStyle w:val="NagwekSprawozdania"/>
-        <w:numPr>
-          <w:ilvl w:val="0"/>
-          <w:numId w:val="0"/>
-        </w:numPr>
+        <w:spacing w:line="240" w:lineRule="auto"/>
+        <w:contextualSpacing w:val="0"/>
+        <w:jc w:val="both"/>
+        <w:rPr>
+          <w:rFonts w:ascii="Times New Roman" w:hAnsi="Times New Roman"/>
+          <w:b/>
+          <w:vanish/>
+          <w:sz w:val="24"/>
+        </w:rPr>
+      </w:pPr>
+    </w:p>
+    <w:p>
+      <w:pPr>
+        <w:spacing w:line="240" w:lineRule="auto"/>
+        <w:jc w:val="both"/>
+        <w:rPr>
+          <w:rFonts w:ascii="Times New Roman" w:hAnsi="Times New Roman" w:cs="Times New Roman"/>
+        </w:rPr>
+      </w:pPr>
+      <w:r>
+        <w:rPr>
+          <w:rFonts w:ascii="Times New Roman" w:hAnsi="Times New Roman" w:cs="Times New Roman"/>
+        </w:rPr>
+        <w:t xml:space="preserve">Głównym celem projektu jest utworzenie programu do </w:t>
+      </w:r>
+      <w:r>
+        <w:rPr>
+          <w:rFonts w:ascii="Times New Roman" w:hAnsi="Times New Roman" w:cs="Times New Roman"/>
+        </w:rPr>
+        <w:t xml:space="preserve">odczytu wideo, </w:t>
+      </w:r>
+      <w:r>
+        <w:rPr>
+          <w:rFonts w:ascii="Times New Roman" w:hAnsi="Times New Roman" w:cs="Times New Roman"/>
+        </w:rPr>
+        <w:t>gdzie wideo wejściowe</w:t>
+      </w:r>
+      <w:r>
+        <w:rPr>
+          <w:rFonts w:ascii="Times New Roman" w:hAnsi="Times New Roman" w:cs="Times New Roman"/>
+        </w:rPr>
+        <w:t xml:space="preserve"> będzie analizowane i przetwarzane na dane statystyczne oraz wideo poglądowe</w:t>
+      </w:r>
+      <w:r>
+        <w:rPr>
+          <w:rFonts w:ascii="Times New Roman" w:hAnsi="Times New Roman" w:cs="Times New Roman"/>
+        </w:rPr>
+        <w:t>, jako dane wyjściowe.</w:t>
+      </w:r>
+      <w:r>
+        <w:rPr>
+          <w:rFonts w:ascii="Times New Roman" w:hAnsi="Times New Roman" w:cs="Times New Roman"/>
+        </w:rPr>
+        <w:t xml:space="preserve"> Projekt będzie realizowany w małych krokach. Wpierw do danych wejściowych będziemy udostępniać obrazy, następnie nagrane wideo, a ostatnim, oraz najtrudniejszym celem będzie użytkowanie programu w czasie rzeczywistym. Oczywiście wideo będzie ograniczone jakościowo, jednak samo działanie powinno</w:t>
+      </w:r>
+      <w:r>
+        <w:rPr>
+          <w:rFonts w:ascii="Times New Roman" w:hAnsi="Times New Roman" w:cs="Times New Roman"/>
+        </w:rPr>
+        <w:t xml:space="preserve"> pozytywnie</w:t>
+      </w:r>
+      <w:r>
+        <w:rPr>
+          <w:rFonts w:ascii="Times New Roman" w:hAnsi="Times New Roman" w:cs="Times New Roman"/>
+        </w:rPr>
+        <w:t xml:space="preserve"> zaskoczyć.</w:t>
+      </w:r>
+      <w:r>
+        <w:rPr>
+          <w:rFonts w:ascii="Times New Roman" w:hAnsi="Times New Roman" w:cs="Times New Roman"/>
+        </w:rPr>
+        <w:t xml:space="preserve"> Celem oczywiście będzie również odpowiedni trening sieci neuronowych, które następnie pozwolą na </w:t>
+      </w:r>
+      <w:r>
+        <w:rPr>
+          <w:rFonts w:ascii="Times New Roman" w:hAnsi="Times New Roman" w:cs="Times New Roman"/>
+        </w:rPr>
+        <w:t>rozpozn</w:t>
+      </w:r>
+      <w:r>
+        <w:rPr>
+          <w:rFonts w:ascii="Times New Roman" w:hAnsi="Times New Roman" w:cs="Times New Roman"/>
+        </w:rPr>
+        <w:t>awanie</w:t>
+      </w:r>
+      <w:r>
+        <w:rPr>
+          <w:rFonts w:ascii="Times New Roman" w:hAnsi="Times New Roman" w:cs="Times New Roman"/>
+        </w:rPr>
+        <w:t xml:space="preserve"> cech wielu obiektów.</w:t>
+      </w:r>
+      <w:r>
+        <w:rPr>
+          <w:rFonts w:ascii="Times New Roman" w:hAnsi="Times New Roman" w:cs="Times New Roman"/>
+        </w:rPr>
+        <w:t xml:space="preserve"> Sieci neuronowe udostępnią nam dane, które my, twórcy będziemy chcieli odpowiednio opisać i wykorzystać do statystyki.</w:t>
+      </w:r>
+      <w:r>
+        <w:rPr>
+          <w:rFonts w:ascii="Times New Roman" w:hAnsi="Times New Roman" w:cs="Times New Roman"/>
+        </w:rPr>
+        <w:t xml:space="preserve"> Ostatnim celem będzie odtworzenie wideo po nałożonym filtrze, gdzie będzie można rozpoznać przypisane obiekty.</w:t>
+      </w:r>
+    </w:p>
+    <w:p>
+      <w:pPr>
+        <w:spacing w:line="240" w:lineRule="auto"/>
+        <w:jc w:val="both"/>
+        <w:rPr>
+          <w:rFonts w:ascii="Times New Roman" w:hAnsi="Times New Roman" w:cs="Times New Roman"/>
+        </w:rPr>
+      </w:pPr>
+    </w:p>
+    <w:p>
+      <w:pPr>
+        <w:spacing w:line="240" w:lineRule="auto"/>
+        <w:jc w:val="both"/>
+        <w:rPr>
+          <w:rFonts w:ascii="Times New Roman" w:hAnsi="Times New Roman" w:cs="Times New Roman"/>
+        </w:rPr>
+      </w:pPr>
+    </w:p>
+    <w:p>
+      <w:pPr>
+        <w:spacing w:line="240" w:lineRule="auto"/>
+        <w:jc w:val="both"/>
+        <w:rPr>
+          <w:rFonts w:ascii="Times New Roman" w:hAnsi="Times New Roman" w:cs="Times New Roman"/>
+        </w:rPr>
+      </w:pPr>
+    </w:p>
+    <w:p>
+      <w:pPr>
+        <w:spacing w:line="240" w:lineRule="auto"/>
+        <w:jc w:val="both"/>
+        <w:rPr>
+          <w:rFonts w:ascii="Times New Roman" w:hAnsi="Times New Roman" w:cs="Times New Roman"/>
+        </w:rPr>
+      </w:pPr>
+    </w:p>
+    <w:p>
+      <w:pPr>
+        <w:spacing w:line="240" w:lineRule="auto"/>
+        <w:jc w:val="both"/>
+        <w:rPr>
+          <w:rFonts w:ascii="Times New Roman" w:hAnsi="Times New Roman" w:cs="Times New Roman"/>
+        </w:rPr>
+      </w:pPr>
+    </w:p>
+    <w:p>
+      <w:pPr>
+        <w:spacing w:line="240" w:lineRule="auto"/>
+        <w:jc w:val="both"/>
+        <w:rPr>
+          <w:rFonts w:ascii="Times New Roman" w:hAnsi="Times New Roman" w:cs="Times New Roman"/>
+        </w:rPr>
+      </w:pPr>
+    </w:p>
+    <w:p>
+      <w:pPr>
+        <w:spacing w:line="240" w:lineRule="auto"/>
+        <w:jc w:val="both"/>
+        <w:rPr>
+          <w:rFonts w:ascii="Times New Roman" w:hAnsi="Times New Roman" w:cs="Times New Roman"/>
+        </w:rPr>
+      </w:pPr>
+      <w:bookmarkStart w:id="0" w:name="_GoBack"/>
+      <w:bookmarkEnd w:id="0"/>
+    </w:p>
+    <w:p>
+      <w:pPr>
+        <w:pStyle w:val="NagwekSprawozdania"/>
       </w:pPr>
       <w:r>
         <w:lastRenderedPageBreak/>
-        <w:t>Zakres projektu</w:t>
+        <w:t>Możliwości projektu i jego rozwój</w:t>
       </w:r>
     </w:p>
     <w:p>
@@ -314,85 +1180,7 @@
         <w:rPr>
           <w:rFonts w:ascii="Times New Roman" w:hAnsi="Times New Roman" w:cs="Times New Roman"/>
         </w:rPr>
-        <w:t>Stworzymy aplikację, która ma na celu rozpoznawanie oraz identyfikacje obiektów z plików wideo. Po identyfikacji zostaną oznaczone i nazwane poszczególne obiekty, a dzięki identyfikacji będziemy w stanie wyliczyć wszelkie dane statystyczne, do użytkowości naszego programu. Projekt możemy podzielić na dwie funkcjonalności. Odczyt i przetwarzanie wideo, oraz przetwarzanie danych statystycznych potrzebne do głównego celu naszego projektu.</w:t>
-      </w:r>
-    </w:p>
-    <w:p>
-      <w:pPr>
-        <w:pStyle w:val="NagwekSprawozdania"/>
-        <w:numPr>
-          <w:ilvl w:val="0"/>
-          <w:numId w:val="0"/>
-        </w:numPr>
-      </w:pPr>
-      <w:r>
-        <w:t>Cel projektu</w:t>
-      </w:r>
-    </w:p>
-    <w:p>
-      <w:pPr>
-        <w:jc w:val="both"/>
-        <w:rPr>
-          <w:rFonts w:ascii="Times New Roman" w:hAnsi="Times New Roman" w:cs="Times New Roman"/>
-        </w:rPr>
-      </w:pPr>
-      <w:r>
-        <w:rPr>
-          <w:rFonts w:ascii="Times New Roman" w:hAnsi="Times New Roman" w:cs="Times New Roman"/>
-        </w:rPr>
-        <w:t xml:space="preserve">Naszym wspólnym celem jest utworzenie programu, który usprawni przepustowość skrzyżowań, tak aby wszyscy na danym skrzyżowaniu, wliczając w to również przechodniów i rowerzystów mogli z łatwością przeprawić się przez skrzyżowanie bez zbędnych korków. O jakie rozwiązanie nam chodzi? Czy nie miałeś problemu z tym, że dane światła są za krótkie, a samochodów przy danym zjeździe wciąż przybywa? Albo tłumy przechodniów czeka na zielone światło, a skrzyżowanie ma 5 stanów świateł samochodowych, a samochodów jest niewiele? W odsieczy przybywa nasz program, który ma na celu orientować się co dzieje się na skrzyżowaniu i przekazywać informacje do systemu świateł drogowych, które miałyby poinformować system o optymalnych zmianach świateł drogowych do potrzeb na skrzyżowaniu. Oczywiście program nie ingerowałby w system świateł na skrzyżowaniach, lecz dawał informacje, a one byłyby przetwarzane w kolejnym systemie niezależnym od nas. </w:t>
-      </w:r>
-    </w:p>
-    <w:p>
-      <w:pPr>
-        <w:pStyle w:val="NagwekSprawozdania"/>
-        <w:numPr>
-          <w:ilvl w:val="0"/>
-          <w:numId w:val="0"/>
-        </w:numPr>
-      </w:pPr>
-      <w:r>
-        <w:t>Możliwości projektu i jego rozwój</w:t>
-      </w:r>
-    </w:p>
-    <w:p>
-      <w:pPr>
-        <w:jc w:val="both"/>
-        <w:rPr>
-          <w:rFonts w:ascii="Times New Roman" w:hAnsi="Times New Roman" w:cs="Times New Roman"/>
-        </w:rPr>
-      </w:pPr>
-      <w:r>
-        <w:rPr>
-          <w:rFonts w:ascii="Times New Roman" w:hAnsi="Times New Roman" w:cs="Times New Roman"/>
-        </w:rPr>
         <w:t>Program jak najbardziej może wyliczać natężenie ruchu na skrzyżowaniach. Dzięki algorytmowi YOLO będziemy w stanie określać różne obiekty na pliku wideo, a nawet wideo prosto z transmisji kamery. Projekt może być rozwijany na wiele sposobów. Jednym z nich, które my widzimy to dynamiczne zwiększanie i zmniejszanie przepustowości skrzyżowań w zależności od poziomu obiektów oczekujących na zjazd. Mając ten system na wielu skrzyżowaniach można przewidywać gdzie fala wielu samochodów następnie się pojawi i umożliwić tak zwaną „zieloną falę”, gdzie naprawdę pozwoli to na błyskawiczne usunięcie korków z głównych tras. Kolejnym rozwinięciem to wykrywanie pojazdów MPK, które miałyby priorytet. System odczytuje z kamery autobus MPK, przesyła dane o zwiększeniu priorytetu danego pasa do zaświecenia zielonego światła. Byłby to na pewno bardzo złożone działanie ale w informatyce nie ma rzeczy niemożliwych. Zapewne byłoby jeszcze wiele rozwiązań, których w tym momencie nie widzimy, ale to pokazuje jaką przyszłość ma ten projekt.</w:t>
-      </w:r>
-    </w:p>
-    <w:p>
-      <w:pPr>
-        <w:pStyle w:val="NagwekSprawozdania"/>
-        <w:numPr>
-          <w:ilvl w:val="0"/>
-          <w:numId w:val="0"/>
-        </w:numPr>
-      </w:pPr>
-      <w:r>
-        <w:t>Technologiczne rozwiązania</w:t>
-      </w:r>
-    </w:p>
-    <w:p>
-      <w:pPr>
-        <w:jc w:val="both"/>
-        <w:rPr>
-          <w:rFonts w:ascii="Times New Roman" w:hAnsi="Times New Roman" w:cs="Times New Roman"/>
-        </w:rPr>
-      </w:pPr>
-      <w:r>
-        <w:rPr>
-          <w:rFonts w:ascii="Times New Roman" w:hAnsi="Times New Roman" w:cs="Times New Roman"/>
-        </w:rPr>
-        <w:t>Program będzie opierał się na znanym algorytmie YOLO, który służy do statystycznego rozpoznawania i identyfikowania obiektu z podanego obrazu. Obrazem może być zdjęcie, nagrane wideo, a nawet transmisja wideo z kamery.</w:t>
       </w:r>
     </w:p>
     <w:p>
@@ -721,11 +1509,7 @@
           </mc:Choice>
           <mc:Fallback>
             <w:pict>
-              <v:shapetype w14:anchorId="2D58172C" id="_x0000_t202" coordsize="21600,21600" o:spt="202" path="m,l,21600r21600,l21600,xe">
-                <v:stroke joinstyle="miter"/>
-                <v:path gradientshapeok="t" o:connecttype="rect"/>
-              </v:shapetype>
-              <v:shape id="Pole tekstowe 17" o:spid="_x0000_s1026" type="#_x0000_t202" style="position:absolute;left:0;text-align:left;margin-left:350.65pt;margin-top:91.7pt;width:81.75pt;height:18.75pt;z-index:251671552;visibility:visible;mso-wrap-style:square;mso-width-percent:0;mso-height-percent:0;mso-wrap-distance-left:9pt;mso-wrap-distance-top:0;mso-wrap-distance-right:9pt;mso-wrap-distance-bottom:0;mso-position-horizontal:absolute;mso-position-horizontal-relative:text;mso-position-vertical:absolute;mso-position-vertical-relative:text;mso-width-percent:0;mso-height-percent:0;mso-width-relative:margin;mso-height-relative:margin;v-text-anchor:top" o:gfxdata="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" filled="f" stroked="f">
+              <v:shape w14:anchorId="2D58172C" id="Pole tekstowe 17" o:spid="_x0000_s1027" type="#_x0000_t202" style="position:absolute;left:0;text-align:left;margin-left:350.65pt;margin-top:91.7pt;width:81.75pt;height:18.75pt;z-index:251671552;visibility:visible;mso-wrap-style:square;mso-width-percent:0;mso-height-percent:0;mso-wrap-distance-left:9pt;mso-wrap-distance-top:0;mso-wrap-distance-right:9pt;mso-wrap-distance-bottom:0;mso-position-horizontal:absolute;mso-position-horizontal-relative:text;mso-position-vertical:absolute;mso-position-vertical-relative:text;mso-width-percent:0;mso-height-percent:0;mso-width-relative:margin;mso-height-relative:margin;v-text-anchor:top" o:gfxdata="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" filled="f" stroked="f">
                 <v:textbox>
                   <w:txbxContent>
                     <w:p>
@@ -835,7 +1619,7 @@
           </mc:Choice>
           <mc:Fallback>
             <w:pict>
-              <v:shape w14:anchorId="752E255C" id="Pole tekstowe 16" o:spid="_x0000_s1027" type="#_x0000_t202" style="position:absolute;left:0;text-align:left;margin-left:172.9pt;margin-top:81.95pt;width:102pt;height:36pt;z-index:251670528;visibility:visible;mso-wrap-style:square;mso-width-percent:0;mso-wrap-distance-left:9pt;mso-wrap-distance-top:0;mso-wrap-distance-right:9pt;mso-wrap-distance-bottom:0;mso-position-horizontal:absolute;mso-position-horizontal-relative:text;mso-position-vertical:absolute;mso-position-vertical-relative:text;mso-width-percent:0;mso-width-relative:margin;v-text-anchor:top" o:gfxdata="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" filled="f" stroked="f">
+              <v:shape w14:anchorId="752E255C" id="Pole tekstowe 16" o:spid="_x0000_s1028" type="#_x0000_t202" style="position:absolute;left:0;text-align:left;margin-left:172.9pt;margin-top:81.95pt;width:102pt;height:36pt;z-index:251670528;visibility:visible;mso-wrap-style:square;mso-width-percent:0;mso-wrap-distance-left:9pt;mso-wrap-distance-top:0;mso-wrap-distance-right:9pt;mso-wrap-distance-bottom:0;mso-position-horizontal:absolute;mso-position-horizontal-relative:text;mso-position-vertical:absolute;mso-position-vertical-relative:text;mso-width-percent:0;mso-width-relative:margin;v-text-anchor:top" o:gfxdata="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" filled="f" stroked="f">
                 <v:textbox>
                   <w:txbxContent>
                     <w:p>
@@ -942,7 +1726,7 @@
           </mc:Choice>
           <mc:Fallback>
             <w:pict>
-              <v:shape w14:anchorId="616AA397" id="Pole tekstowe 15" o:spid="_x0000_s1028" type="#_x0000_t202" style="position:absolute;left:0;text-align:left;margin-left:18.4pt;margin-top:82.7pt;width:77.25pt;height:37.5pt;z-index:251669504;visibility:visible;mso-wrap-style:square;mso-wrap-distance-left:9pt;mso-wrap-distance-top:0;mso-wrap-distance-right:9pt;mso-wrap-distance-bottom:0;mso-position-horizontal:absolute;mso-position-horizontal-relative:text;mso-position-vertical:absolute;mso-position-vertical-relative:text;v-text-anchor:top" o:gfxdata="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" filled="f" stroked="f">
+              <v:shape w14:anchorId="616AA397" id="Pole tekstowe 15" o:spid="_x0000_s1029" type="#_x0000_t202" style="position:absolute;left:0;text-align:left;margin-left:18.4pt;margin-top:82.7pt;width:77.25pt;height:37.5pt;z-index:251669504;visibility:visible;mso-wrap-style:square;mso-wrap-distance-left:9pt;mso-wrap-distance-top:0;mso-wrap-distance-right:9pt;mso-wrap-distance-bottom:0;mso-position-horizontal:absolute;mso-position-horizontal-relative:text;mso-position-vertical:absolute;mso-position-vertical-relative:text;v-text-anchor:top" o:gfxdata="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" filled="f" stroked="f">
                 <v:textbox>
                   <w:txbxContent>
                     <w:p>
@@ -1101,7 +1885,7 @@
                                 <wp:inline distT="0" distB="0" distL="0" distR="0" wp14:anchorId="4E7735DD" wp14:editId="4E5A4E1B">
                                   <wp:extent cx="1285875" cy="723900"/>
                                   <wp:effectExtent l="0" t="0" r="9525" b="0"/>
-                                  <wp:docPr id="3" name="Obraz 3"/>
+                                  <wp:docPr id="1" name="Obraz 1"/>
                                   <wp:cNvGraphicFramePr>
                                     <a:graphicFrameLocks xmlns:a="http://schemas.openxmlformats.org/drawingml/2006/main" noChangeAspect="1"/>
                                   </wp:cNvGraphicFramePr>
@@ -1115,7 +1899,7 @@
                                           </pic:cNvPicPr>
                                         </pic:nvPicPr>
                                         <pic:blipFill>
-                                          <a:blip r:embed="rId5">
+                                          <a:blip r:embed="rId7">
                                             <a:extLst>
                                               <a:ext uri="{28A0092B-C50C-407E-A947-70E740481C1C}">
                                                 <a14:useLocalDpi xmlns:a14="http://schemas.microsoft.com/office/drawing/2010/main" val="0"/>
@@ -1157,7 +1941,7 @@
                                 <wp:inline distT="0" distB="0" distL="0" distR="0" wp14:anchorId="7296EADF" wp14:editId="7A9E5E66">
                                   <wp:extent cx="1285875" cy="723900"/>
                                   <wp:effectExtent l="0" t="0" r="9525" b="0"/>
-                                  <wp:docPr id="5" name="Obraz 5"/>
+                                  <wp:docPr id="2" name="Obraz 2"/>
                                   <wp:cNvGraphicFramePr>
                                     <a:graphicFrameLocks xmlns:a="http://schemas.openxmlformats.org/drawingml/2006/main" noChangeAspect="1"/>
                                   </wp:cNvGraphicFramePr>
@@ -1171,7 +1955,7 @@
                                           </pic:cNvPicPr>
                                         </pic:nvPicPr>
                                         <pic:blipFill>
-                                          <a:blip r:embed="rId5">
+                                          <a:blip r:embed="rId7">
                                             <a:extLst>
                                               <a:ext uri="{28A0092B-C50C-407E-A947-70E740481C1C}">
                                                 <a14:useLocalDpi xmlns:a14="http://schemas.microsoft.com/office/drawing/2010/main" val="0"/>
@@ -1223,7 +2007,7 @@
           </mc:Choice>
           <mc:Fallback>
             <w:pict>
-              <v:shape w14:anchorId="34083886" id="Pole tekstowe 2" o:spid="_x0000_s1029" type="#_x0000_t202" style="position:absolute;left:0;text-align:left;margin-left:401.05pt;margin-top:46.7pt;width:452.25pt;height:110.25pt;z-index:251667456;visibility:visible;mso-wrap-style:square;mso-width-percent:0;mso-height-percent:0;mso-wrap-distance-left:9pt;mso-wrap-distance-top:3.6pt;mso-wrap-distance-right:9pt;mso-wrap-distance-bottom:3.6pt;mso-position-horizontal:right;mso-position-horizontal-relative:margin;mso-position-vertical:absolute;mso-position-vertical-relative:text;mso-width-percent:0;mso-height-percent:0;mso-width-relative:margin;mso-height-relative:margin;v-text-anchor:top" o:gfxdata="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" fillcolor="white [3201]" strokecolor="black [3200]" strokeweight="1pt">
+              <v:shape w14:anchorId="34083886" id="Pole tekstowe 2" o:spid="_x0000_s1030" type="#_x0000_t202" style="position:absolute;left:0;text-align:left;margin-left:401.05pt;margin-top:46.7pt;width:452.25pt;height:110.25pt;z-index:251667456;visibility:visible;mso-wrap-style:square;mso-width-percent:0;mso-height-percent:0;mso-wrap-distance-left:9pt;mso-wrap-distance-top:3.6pt;mso-wrap-distance-right:9pt;mso-wrap-distance-bottom:3.6pt;mso-position-horizontal:right;mso-position-horizontal-relative:margin;mso-position-vertical:absolute;mso-position-vertical-relative:text;mso-width-percent:0;mso-height-percent:0;mso-width-relative:margin;mso-height-relative:margin;v-text-anchor:top" o:gfxdata="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" fillcolor="white [3201]" strokecolor="black [3200]" strokeweight="1pt">
                 <v:textbox>
                   <w:txbxContent>
                     <w:p/>
@@ -1236,7 +2020,7 @@
                           <wp:inline distT="0" distB="0" distL="0" distR="0" wp14:anchorId="4E7735DD" wp14:editId="4E5A4E1B">
                             <wp:extent cx="1285875" cy="723900"/>
                             <wp:effectExtent l="0" t="0" r="9525" b="0"/>
-                            <wp:docPr id="3" name="Obraz 3"/>
+                            <wp:docPr id="1" name="Obraz 1"/>
                             <wp:cNvGraphicFramePr>
                               <a:graphicFrameLocks xmlns:a="http://schemas.openxmlformats.org/drawingml/2006/main" noChangeAspect="1"/>
                             </wp:cNvGraphicFramePr>
@@ -1250,7 +2034,7 @@
                                     </pic:cNvPicPr>
                                   </pic:nvPicPr>
                                   <pic:blipFill>
-                                    <a:blip r:embed="rId5">
+                                    <a:blip r:embed="rId7">
                                       <a:extLst>
                                         <a:ext uri="{28A0092B-C50C-407E-A947-70E740481C1C}">
                                           <a14:useLocalDpi xmlns:a14="http://schemas.microsoft.com/office/drawing/2010/main" val="0"/>
@@ -1292,7 +2076,7 @@
                           <wp:inline distT="0" distB="0" distL="0" distR="0" wp14:anchorId="7296EADF" wp14:editId="7A9E5E66">
                             <wp:extent cx="1285875" cy="723900"/>
                             <wp:effectExtent l="0" t="0" r="9525" b="0"/>
-                            <wp:docPr id="5" name="Obraz 5"/>
+                            <wp:docPr id="2" name="Obraz 2"/>
                             <wp:cNvGraphicFramePr>
                               <a:graphicFrameLocks xmlns:a="http://schemas.openxmlformats.org/drawingml/2006/main" noChangeAspect="1"/>
                             </wp:cNvGraphicFramePr>
@@ -1306,7 +2090,7 @@
                                     </pic:cNvPicPr>
                                   </pic:nvPicPr>
                                   <pic:blipFill>
-                                    <a:blip r:embed="rId5">
+                                    <a:blip r:embed="rId7">
                                       <a:extLst>
                                         <a:ext uri="{28A0092B-C50C-407E-A947-70E740481C1C}">
                                           <a14:useLocalDpi xmlns:a14="http://schemas.microsoft.com/office/drawing/2010/main" val="0"/>
@@ -1418,6 +2202,7 @@
         <w:pStyle w:val="Sprawozdania"/>
       </w:pPr>
       <w:r>
+        <w:lastRenderedPageBreak/>
         <w:t>Ta część funkcjonalności wykorzystuje algorytm do identyfikacji obiektów z plików wideo lub z plików graficznych. Identyfikacja obiektów odbywa się na obrazie otrzymanym na wejściu. Po wykonaniu pracy zostanie zwrócone, ile obiektów zostało rozpoznanych, jakiego były one typu i z jakim procentem dopasowania zostały one rozpoznane. Dane uzyskane zostaną przekazane do Analizatora.</w:t>
       </w:r>
     </w:p>
@@ -1447,8 +2232,6 @@
         </w:rPr>
         <w:t>Program dostanie dane które będą wynikiem pracy algorytmu YOLO, zliczy ile obiektów zostało rozpoznanych z jednego typu. Na podstawie danych oraz ustawień własnych określi jakie działanie dla sygnalizacji świetlnej będzie najkorzystniejsze.</w:t>
       </w:r>
-      <w:bookmarkStart w:id="0" w:name="_GoBack"/>
-      <w:bookmarkEnd w:id="0"/>
     </w:p>
     <w:p>
       <w:pPr>
@@ -1480,18 +2263,234 @@
       </w:r>
     </w:p>
     <w:sectPr>
+      <w:footerReference w:type="default" r:id="rId8"/>
       <w:pgSz w:w="11906" w:h="16838"/>
       <w:pgMar w:top="1417" w:right="1417" w:bottom="1417" w:left="1417" w:header="708" w:footer="708" w:gutter="0"/>
+      <w:pgNumType w:start="0"/>
       <w:cols w:space="708"/>
+      <w:titlePg/>
       <w:docGrid w:linePitch="360"/>
     </w:sectPr>
   </w:body>
 </w:document>
 </file>
 
+<file path=word/endnotes.xml><?xml version="1.0" encoding="utf-8"?>
+<w:endnotes xmlns:wpc="http://schemas.microsoft.com/office/word/2010/wordprocessingCanvas" xmlns:cx="http://schemas.microsoft.com/office/drawing/2014/chartex" xmlns:cx1="http://schemas.microsoft.com/office/drawing/2015/9/8/chartex" xmlns:cx2="http://schemas.microsoft.com/office/drawing/2015/10/21/chartex" xmlns:cx3="http://schemas.microsoft.com/office/drawing/2016/5/9/chartex" xmlns:cx4="http://schemas.microsoft.com/office/drawing/2016/5/10/chartex" xmlns:cx5="http://schemas.microsoft.com/office/drawing/2016/5/11/chartex" xmlns:cx6="http://schemas.microsoft.com/office/drawing/2016/5/12/chartex" xmlns:cx7="http://schemas.microsoft.com/office/drawing/2016/5/13/chartex" xmlns:cx8="http://schemas.microsoft.com/office/drawing/2016/5/14/chartex" xmlns:mc="http://schemas.openxmlformats.org/markup-compatibility/2006" xmlns:aink="http://schemas.microsoft.com/office/drawing/2016/ink" xmlns:am3d="http://schemas.microsoft.com/office/drawing/2017/model3d" xmlns:o="urn:schemas-microsoft-com:office:office" xmlns:r="http://schemas.openxmlformats.org/officeDocument/2006/relationships" xmlns:m="http://schemas.openxmlformats.org/officeDocument/2006/math" xmlns:v="urn:schemas-microsoft-com:vml" xmlns:wp14="http://schemas.microsoft.com/office/word/2010/wordprocessingDrawing" xmlns:wp="http://schemas.openxmlformats.org/drawingml/2006/wordprocessingDrawing" xmlns:w10="urn:schemas-microsoft-com:office:word" xmlns:w="http://schemas.openxmlformats.org/wordprocessingml/2006/main" xmlns:w14="http://schemas.microsoft.com/office/word/2010/wordml" xmlns:w15="http://schemas.microsoft.com/office/word/2012/wordml" xmlns:w16cid="http://schemas.microsoft.com/office/word/2016/wordml/cid" xmlns:w16se="http://schemas.microsoft.com/office/word/2015/wordml/symex" xmlns:wpg="http://schemas.microsoft.com/office/word/2010/wordprocessingGroup" xmlns:wpi="http://schemas.microsoft.com/office/word/2010/wordprocessingInk" xmlns:wne="http://schemas.microsoft.com/office/word/2006/wordml" xmlns:wps="http://schemas.microsoft.com/office/word/2010/wordprocessingShape" mc:Ignorable="w14 w15 w16se w16cid wp14">
+  <w:endnote w:type="separator" w:id="-1">
+    <w:p>
+      <w:pPr>
+        <w:spacing w:after="0" w:line="240" w:lineRule="auto"/>
+      </w:pPr>
+      <w:r>
+        <w:separator/>
+      </w:r>
+    </w:p>
+  </w:endnote>
+  <w:endnote w:type="continuationSeparator" w:id="0">
+    <w:p>
+      <w:pPr>
+        <w:spacing w:after="0" w:line="240" w:lineRule="auto"/>
+      </w:pPr>
+      <w:r>
+        <w:continuationSeparator/>
+      </w:r>
+    </w:p>
+  </w:endnote>
+</w:endnotes>
+</file>
+
+<file path=word/footer1.xml><?xml version="1.0" encoding="utf-8"?>
+<w:ftr xmlns:wpc="http://schemas.microsoft.com/office/word/2010/wordprocessingCanvas" xmlns:cx="http://schemas.microsoft.com/office/drawing/2014/chartex" xmlns:cx1="http://schemas.microsoft.com/office/drawing/2015/9/8/chartex" xmlns:cx2="http://schemas.microsoft.com/office/drawing/2015/10/21/chartex" xmlns:cx3="http://schemas.microsoft.com/office/drawing/2016/5/9/chartex" xmlns:cx4="http://schemas.microsoft.com/office/drawing/2016/5/10/chartex" xmlns:cx5="http://schemas.microsoft.com/office/drawing/2016/5/11/chartex" xmlns:cx6="http://schemas.microsoft.com/office/drawing/2016/5/12/chartex" xmlns:cx7="http://schemas.microsoft.com/office/drawing/2016/5/13/chartex" xmlns:cx8="http://schemas.microsoft.com/office/drawing/2016/5/14/chartex" xmlns:mc="http://schemas.openxmlformats.org/markup-compatibility/2006" xmlns:aink="http://schemas.microsoft.com/office/drawing/2016/ink" xmlns:am3d="http://schemas.microsoft.com/office/drawing/2017/model3d" xmlns:o="urn:schemas-microsoft-com:office:office" xmlns:r="http://schemas.openxmlformats.org/officeDocument/2006/relationships" xmlns:m="http://schemas.openxmlformats.org/officeDocument/2006/math" xmlns:v="urn:schemas-microsoft-com:vml" xmlns:wp14="http://schemas.microsoft.com/office/word/2010/wordprocessingDrawing" xmlns:wp="http://schemas.openxmlformats.org/drawingml/2006/wordprocessingDrawing" xmlns:w10="urn:schemas-microsoft-com:office:word" xmlns:w="http://schemas.openxmlformats.org/wordprocessingml/2006/main" xmlns:w14="http://schemas.microsoft.com/office/word/2010/wordml" xmlns:w15="http://schemas.microsoft.com/office/word/2012/wordml" xmlns:w16cid="http://schemas.microsoft.com/office/word/2016/wordml/cid" xmlns:w16se="http://schemas.microsoft.com/office/word/2015/wordml/symex" xmlns:wpg="http://schemas.microsoft.com/office/word/2010/wordprocessingGroup" xmlns:wpi="http://schemas.microsoft.com/office/word/2010/wordprocessingInk" xmlns:wne="http://schemas.microsoft.com/office/word/2006/wordml" xmlns:wps="http://schemas.microsoft.com/office/word/2010/wordprocessingShape" mc:Ignorable="w14 w15 w16se w16cid wp14">
+  <w:sdt>
+    <w:sdtPr>
+      <w:id w:val="-991563106"/>
+      <w:docPartObj>
+        <w:docPartGallery w:val="Page Numbers (Bottom of Page)"/>
+        <w:docPartUnique/>
+      </w:docPartObj>
+    </w:sdtPr>
+    <w:sdtContent>
+      <w:p>
+        <w:pPr>
+          <w:pStyle w:val="Stopka"/>
+          <w:jc w:val="center"/>
+        </w:pPr>
+        <w:r>
+          <w:fldChar w:fldCharType="begin"/>
+        </w:r>
+        <w:r>
+          <w:instrText>PAGE   \* MERGEFORMAT</w:instrText>
+        </w:r>
+        <w:r>
+          <w:fldChar w:fldCharType="separate"/>
+        </w:r>
+        <w:r>
+          <w:t>2</w:t>
+        </w:r>
+        <w:r>
+          <w:fldChar w:fldCharType="end"/>
+        </w:r>
+      </w:p>
+    </w:sdtContent>
+  </w:sdt>
+  <w:p>
+    <w:pPr>
+      <w:pStyle w:val="Stopka"/>
+    </w:pPr>
+  </w:p>
+</w:ftr>
+</file>
+
+<file path=word/footnotes.xml><?xml version="1.0" encoding="utf-8"?>
+<w:footnotes xmlns:wpc="http://schemas.microsoft.com/office/word/2010/wordprocessingCanvas" xmlns:cx="http://schemas.microsoft.com/office/drawing/2014/chartex" xmlns:cx1="http://schemas.microsoft.com/office/drawing/2015/9/8/chartex" xmlns:cx2="http://schemas.microsoft.com/office/drawing/2015/10/21/chartex" xmlns:cx3="http://schemas.microsoft.com/office/drawing/2016/5/9/chartex" xmlns:cx4="http://schemas.microsoft.com/office/drawing/2016/5/10/chartex" xmlns:cx5="http://schemas.microsoft.com/office/drawing/2016/5/11/chartex" xmlns:cx6="http://schemas.microsoft.com/office/drawing/2016/5/12/chartex" xmlns:cx7="http://schemas.microsoft.com/office/drawing/2016/5/13/chartex" xmlns:cx8="http://schemas.microsoft.com/office/drawing/2016/5/14/chartex" xmlns:mc="http://schemas.openxmlformats.org/markup-compatibility/2006" xmlns:aink="http://schemas.microsoft.com/office/drawing/2016/ink" xmlns:am3d="http://schemas.microsoft.com/office/drawing/2017/model3d" xmlns:o="urn:schemas-microsoft-com:office:office" xmlns:r="http://schemas.openxmlformats.org/officeDocument/2006/relationships" xmlns:m="http://schemas.openxmlformats.org/officeDocument/2006/math" xmlns:v="urn:schemas-microsoft-com:vml" xmlns:wp14="http://schemas.microsoft.com/office/word/2010/wordprocessingDrawing" xmlns:wp="http://schemas.openxmlformats.org/drawingml/2006/wordprocessingDrawing" xmlns:w10="urn:schemas-microsoft-com:office:word" xmlns:w="http://schemas.openxmlformats.org/wordprocessingml/2006/main" xmlns:w14="http://schemas.microsoft.com/office/word/2010/wordml" xmlns:w15="http://schemas.microsoft.com/office/word/2012/wordml" xmlns:w16cid="http://schemas.microsoft.com/office/word/2016/wordml/cid" xmlns:w16se="http://schemas.microsoft.com/office/word/2015/wordml/symex" xmlns:wpg="http://schemas.microsoft.com/office/word/2010/wordprocessingGroup" xmlns:wpi="http://schemas.microsoft.com/office/word/2010/wordprocessingInk" xmlns:wne="http://schemas.microsoft.com/office/word/2006/wordml" xmlns:wps="http://schemas.microsoft.com/office/word/2010/wordprocessingShape" mc:Ignorable="w14 w15 w16se w16cid wp14">
+  <w:footnote w:type="separator" w:id="-1">
+    <w:p>
+      <w:pPr>
+        <w:spacing w:after="0" w:line="240" w:lineRule="auto"/>
+      </w:pPr>
+      <w:r>
+        <w:separator/>
+      </w:r>
+    </w:p>
+  </w:footnote>
+  <w:footnote w:type="continuationSeparator" w:id="0">
+    <w:p>
+      <w:pPr>
+        <w:spacing w:after="0" w:line="240" w:lineRule="auto"/>
+      </w:pPr>
+      <w:r>
+        <w:continuationSeparator/>
+      </w:r>
+    </w:p>
+  </w:footnote>
+</w:footnotes>
+</file>
+
 <file path=word/numbering.xml><?xml version="1.0" encoding="utf-8"?>
 <w:numbering xmlns:wpc="http://schemas.microsoft.com/office/word/2010/wordprocessingCanvas" xmlns:cx="http://schemas.microsoft.com/office/drawing/2014/chartex" xmlns:cx1="http://schemas.microsoft.com/office/drawing/2015/9/8/chartex" xmlns:cx2="http://schemas.microsoft.com/office/drawing/2015/10/21/chartex" xmlns:cx3="http://schemas.microsoft.com/office/drawing/2016/5/9/chartex" xmlns:cx4="http://schemas.microsoft.com/office/drawing/2016/5/10/chartex" xmlns:cx5="http://schemas.microsoft.com/office/drawing/2016/5/11/chartex" xmlns:cx6="http://schemas.microsoft.com/office/drawing/2016/5/12/chartex" xmlns:cx7="http://schemas.microsoft.com/office/drawing/2016/5/13/chartex" xmlns:cx8="http://schemas.microsoft.com/office/drawing/2016/5/14/chartex" xmlns:mc="http://schemas.openxmlformats.org/markup-compatibility/2006" xmlns:aink="http://schemas.microsoft.com/office/drawing/2016/ink" xmlns:am3d="http://schemas.microsoft.com/office/drawing/2017/model3d" xmlns:o="urn:schemas-microsoft-com:office:office" xmlns:r="http://schemas.openxmlformats.org/officeDocument/2006/relationships" xmlns:m="http://schemas.openxmlformats.org/officeDocument/2006/math" xmlns:v="urn:schemas-microsoft-com:vml" xmlns:wp14="http://schemas.microsoft.com/office/word/2010/wordprocessingDrawing" xmlns:wp="http://schemas.openxmlformats.org/drawingml/2006/wordprocessingDrawing" xmlns:w10="urn:schemas-microsoft-com:office:word" xmlns:w="http://schemas.openxmlformats.org/wordprocessingml/2006/main" xmlns:w14="http://schemas.microsoft.com/office/word/2010/wordml" xmlns:w15="http://schemas.microsoft.com/office/word/2012/wordml" xmlns:w16cid="http://schemas.microsoft.com/office/word/2016/wordml/cid" xmlns:w16se="http://schemas.microsoft.com/office/word/2015/wordml/symex" xmlns:wpg="http://schemas.microsoft.com/office/word/2010/wordprocessingGroup" xmlns:wpi="http://schemas.microsoft.com/office/word/2010/wordprocessingInk" xmlns:wne="http://schemas.microsoft.com/office/word/2006/wordml" xmlns:wps="http://schemas.microsoft.com/office/word/2010/wordprocessingShape" mc:Ignorable="w14 w15 w16se w16cid wp14">
   <w:abstractNum w:abstractNumId="0" w15:restartNumberingAfterBreak="0">
+    <w:nsid w:val="0E1A2DAA"/>
+    <w:multiLevelType w:val="multilevel"/>
+    <w:tmpl w:val="E22647E8"/>
+    <w:lvl w:ilvl="0">
+      <w:start w:val="1"/>
+      <w:numFmt w:val="decimal"/>
+      <w:lvlText w:val="%1."/>
+      <w:lvlJc w:val="left"/>
+      <w:pPr>
+        <w:ind w:left="360" w:hanging="360"/>
+      </w:pPr>
+      <w:rPr>
+        <w:rFonts w:hint="default"/>
+      </w:rPr>
+    </w:lvl>
+    <w:lvl w:ilvl="1">
+      <w:start w:val="1"/>
+      <w:numFmt w:val="decimal"/>
+      <w:isLgl/>
+      <w:lvlText w:val="%1.%2."/>
+      <w:lvlJc w:val="left"/>
+      <w:pPr>
+        <w:ind w:left="420" w:hanging="420"/>
+      </w:pPr>
+      <w:rPr>
+        <w:rFonts w:hint="default"/>
+      </w:rPr>
+    </w:lvl>
+    <w:lvl w:ilvl="2">
+      <w:start w:val="1"/>
+      <w:numFmt w:val="decimal"/>
+      <w:isLgl/>
+      <w:lvlText w:val="%1.%2.%3."/>
+      <w:lvlJc w:val="left"/>
+      <w:pPr>
+        <w:ind w:left="720" w:hanging="720"/>
+      </w:pPr>
+      <w:rPr>
+        <w:rFonts w:hint="default"/>
+      </w:rPr>
+    </w:lvl>
+    <w:lvl w:ilvl="3">
+      <w:start w:val="1"/>
+      <w:numFmt w:val="decimal"/>
+      <w:isLgl/>
+      <w:lvlText w:val="%1.%2.%3.%4."/>
+      <w:lvlJc w:val="left"/>
+      <w:pPr>
+        <w:ind w:left="720" w:hanging="720"/>
+      </w:pPr>
+      <w:rPr>
+        <w:rFonts w:hint="default"/>
+      </w:rPr>
+    </w:lvl>
+    <w:lvl w:ilvl="4">
+      <w:start w:val="1"/>
+      <w:numFmt w:val="decimal"/>
+      <w:isLgl/>
+      <w:lvlText w:val="%1.%2.%3.%4.%5."/>
+      <w:lvlJc w:val="left"/>
+      <w:pPr>
+        <w:ind w:left="1080" w:hanging="1080"/>
+      </w:pPr>
+      <w:rPr>
+        <w:rFonts w:hint="default"/>
+      </w:rPr>
+    </w:lvl>
+    <w:lvl w:ilvl="5">
+      <w:start w:val="1"/>
+      <w:numFmt w:val="decimal"/>
+      <w:isLgl/>
+      <w:lvlText w:val="%1.%2.%3.%4.%5.%6."/>
+      <w:lvlJc w:val="left"/>
+      <w:pPr>
+        <w:ind w:left="1080" w:hanging="1080"/>
+      </w:pPr>
+      <w:rPr>
+        <w:rFonts w:hint="default"/>
+      </w:rPr>
+    </w:lvl>
+    <w:lvl w:ilvl="6">
+      <w:start w:val="1"/>
+      <w:numFmt w:val="decimal"/>
+      <w:isLgl/>
+      <w:lvlText w:val="%1.%2.%3.%4.%5.%6.%7."/>
+      <w:lvlJc w:val="left"/>
+      <w:pPr>
+        <w:ind w:left="1440" w:hanging="1440"/>
+      </w:pPr>
+      <w:rPr>
+        <w:rFonts w:hint="default"/>
+      </w:rPr>
+    </w:lvl>
+    <w:lvl w:ilvl="7">
+      <w:start w:val="1"/>
+      <w:numFmt w:val="decimal"/>
+      <w:isLgl/>
+      <w:lvlText w:val="%1.%2.%3.%4.%5.%6.%7.%8."/>
+      <w:lvlJc w:val="left"/>
+      <w:pPr>
+        <w:ind w:left="1440" w:hanging="1440"/>
+      </w:pPr>
+      <w:rPr>
+        <w:rFonts w:hint="default"/>
+      </w:rPr>
+    </w:lvl>
+    <w:lvl w:ilvl="8">
+      <w:start w:val="1"/>
+      <w:numFmt w:val="decimal"/>
+      <w:isLgl/>
+      <w:lvlText w:val="%1.%2.%3.%4.%5.%6.%7.%8.%9."/>
+      <w:lvlJc w:val="left"/>
+      <w:pPr>
+        <w:ind w:left="1800" w:hanging="1800"/>
+      </w:pPr>
+      <w:rPr>
+        <w:rFonts w:hint="default"/>
+      </w:rPr>
+    </w:lvl>
+  </w:abstractNum>
+  <w:abstractNum w:abstractNumId="1" w15:restartNumberingAfterBreak="0">
     <w:nsid w:val="0E547052"/>
     <w:multiLevelType w:val="hybridMultilevel"/>
     <w:tmpl w:val="A92A4154"/>
@@ -1604,7 +2603,7 @@
       </w:rPr>
     </w:lvl>
   </w:abstractNum>
-  <w:abstractNum w:abstractNumId="1" w15:restartNumberingAfterBreak="0">
+  <w:abstractNum w:abstractNumId="2" w15:restartNumberingAfterBreak="0">
     <w:nsid w:val="22096152"/>
     <w:multiLevelType w:val="multilevel"/>
     <w:tmpl w:val="745EC794"/>
@@ -1717,7 +2716,120 @@
       </w:rPr>
     </w:lvl>
   </w:abstractNum>
-  <w:abstractNum w:abstractNumId="2" w15:restartNumberingAfterBreak="0">
+  <w:abstractNum w:abstractNumId="3" w15:restartNumberingAfterBreak="0">
+    <w:nsid w:val="26567431"/>
+    <w:multiLevelType w:val="multilevel"/>
+    <w:tmpl w:val="8BDE4A4C"/>
+    <w:lvl w:ilvl="0">
+      <w:start w:val="1"/>
+      <w:numFmt w:val="decimal"/>
+      <w:lvlText w:val="%1."/>
+      <w:lvlJc w:val="left"/>
+      <w:pPr>
+        <w:ind w:left="360" w:hanging="360"/>
+      </w:pPr>
+      <w:rPr>
+        <w:rFonts w:hint="default"/>
+      </w:rPr>
+    </w:lvl>
+    <w:lvl w:ilvl="1">
+      <w:start w:val="1"/>
+      <w:numFmt w:val="decimal"/>
+      <w:lvlText w:val="%1.%2."/>
+      <w:lvlJc w:val="left"/>
+      <w:pPr>
+        <w:ind w:left="720" w:hanging="360"/>
+      </w:pPr>
+      <w:rPr>
+        <w:rFonts w:hint="default"/>
+      </w:rPr>
+    </w:lvl>
+    <w:lvl w:ilvl="2">
+      <w:start w:val="1"/>
+      <w:numFmt w:val="decimal"/>
+      <w:lvlText w:val="%1.%2.%3."/>
+      <w:lvlJc w:val="left"/>
+      <w:pPr>
+        <w:ind w:left="1440" w:hanging="720"/>
+      </w:pPr>
+      <w:rPr>
+        <w:rFonts w:hint="default"/>
+      </w:rPr>
+    </w:lvl>
+    <w:lvl w:ilvl="3">
+      <w:start w:val="1"/>
+      <w:numFmt w:val="decimal"/>
+      <w:lvlText w:val="%1.%2.%3.%4."/>
+      <w:lvlJc w:val="left"/>
+      <w:pPr>
+        <w:ind w:left="1800" w:hanging="720"/>
+      </w:pPr>
+      <w:rPr>
+        <w:rFonts w:hint="default"/>
+      </w:rPr>
+    </w:lvl>
+    <w:lvl w:ilvl="4">
+      <w:start w:val="1"/>
+      <w:numFmt w:val="decimal"/>
+      <w:lvlText w:val="%1.%2.%3.%4.%5."/>
+      <w:lvlJc w:val="left"/>
+      <w:pPr>
+        <w:ind w:left="2520" w:hanging="1080"/>
+      </w:pPr>
+      <w:rPr>
+        <w:rFonts w:hint="default"/>
+      </w:rPr>
+    </w:lvl>
+    <w:lvl w:ilvl="5">
+      <w:start w:val="1"/>
+      <w:numFmt w:val="decimal"/>
+      <w:lvlText w:val="%1.%2.%3.%4.%5.%6."/>
+      <w:lvlJc w:val="left"/>
+      <w:pPr>
+        <w:ind w:left="2880" w:hanging="1080"/>
+      </w:pPr>
+      <w:rPr>
+        <w:rFonts w:hint="default"/>
+      </w:rPr>
+    </w:lvl>
+    <w:lvl w:ilvl="6">
+      <w:start w:val="1"/>
+      <w:numFmt w:val="decimal"/>
+      <w:lvlText w:val="%1.%2.%3.%4.%5.%6.%7."/>
+      <w:lvlJc w:val="left"/>
+      <w:pPr>
+        <w:ind w:left="3600" w:hanging="1440"/>
+      </w:pPr>
+      <w:rPr>
+        <w:rFonts w:hint="default"/>
+      </w:rPr>
+    </w:lvl>
+    <w:lvl w:ilvl="7">
+      <w:start w:val="1"/>
+      <w:numFmt w:val="decimal"/>
+      <w:lvlText w:val="%1.%2.%3.%4.%5.%6.%7.%8."/>
+      <w:lvlJc w:val="left"/>
+      <w:pPr>
+        <w:ind w:left="3960" w:hanging="1440"/>
+      </w:pPr>
+      <w:rPr>
+        <w:rFonts w:hint="default"/>
+      </w:rPr>
+    </w:lvl>
+    <w:lvl w:ilvl="8">
+      <w:start w:val="1"/>
+      <w:numFmt w:val="decimal"/>
+      <w:lvlText w:val="%1.%2.%3.%4.%5.%6.%7.%8.%9."/>
+      <w:lvlJc w:val="left"/>
+      <w:pPr>
+        <w:ind w:left="4680" w:hanging="1800"/>
+      </w:pPr>
+      <w:rPr>
+        <w:rFonts w:hint="default"/>
+      </w:rPr>
+    </w:lvl>
+  </w:abstractNum>
+  <w:abstractNum w:abstractNumId="4" w15:restartNumberingAfterBreak="0">
     <w:nsid w:val="2A316160"/>
     <w:multiLevelType w:val="multilevel"/>
     <w:tmpl w:val="E22647E8"/>
@@ -1838,7 +2950,7 @@
       </w:rPr>
     </w:lvl>
   </w:abstractNum>
-  <w:abstractNum w:abstractNumId="3" w15:restartNumberingAfterBreak="0">
+  <w:abstractNum w:abstractNumId="5" w15:restartNumberingAfterBreak="0">
     <w:nsid w:val="3FA432E5"/>
     <w:multiLevelType w:val="multilevel"/>
     <w:tmpl w:val="37762B8A"/>
@@ -1951,7 +3063,128 @@
       </w:rPr>
     </w:lvl>
   </w:abstractNum>
-  <w:abstractNum w:abstractNumId="4" w15:restartNumberingAfterBreak="0">
+  <w:abstractNum w:abstractNumId="6" w15:restartNumberingAfterBreak="0">
+    <w:nsid w:val="46654C9F"/>
+    <w:multiLevelType w:val="multilevel"/>
+    <w:tmpl w:val="E22647E8"/>
+    <w:lvl w:ilvl="0">
+      <w:start w:val="1"/>
+      <w:numFmt w:val="decimal"/>
+      <w:lvlText w:val="%1."/>
+      <w:lvlJc w:val="left"/>
+      <w:pPr>
+        <w:ind w:left="360" w:hanging="360"/>
+      </w:pPr>
+      <w:rPr>
+        <w:rFonts w:hint="default"/>
+      </w:rPr>
+    </w:lvl>
+    <w:lvl w:ilvl="1">
+      <w:start w:val="1"/>
+      <w:numFmt w:val="decimal"/>
+      <w:isLgl/>
+      <w:lvlText w:val="%1.%2."/>
+      <w:lvlJc w:val="left"/>
+      <w:pPr>
+        <w:ind w:left="420" w:hanging="420"/>
+      </w:pPr>
+      <w:rPr>
+        <w:rFonts w:hint="default"/>
+      </w:rPr>
+    </w:lvl>
+    <w:lvl w:ilvl="2">
+      <w:start w:val="1"/>
+      <w:numFmt w:val="decimal"/>
+      <w:isLgl/>
+      <w:lvlText w:val="%1.%2.%3."/>
+      <w:lvlJc w:val="left"/>
+      <w:pPr>
+        <w:ind w:left="720" w:hanging="720"/>
+      </w:pPr>
+      <w:rPr>
+        <w:rFonts w:hint="default"/>
+      </w:rPr>
+    </w:lvl>
+    <w:lvl w:ilvl="3">
+      <w:start w:val="1"/>
+      <w:numFmt w:val="decimal"/>
+      <w:isLgl/>
+      <w:lvlText w:val="%1.%2.%3.%4."/>
+      <w:lvlJc w:val="left"/>
+      <w:pPr>
+        <w:ind w:left="720" w:hanging="720"/>
+      </w:pPr>
+      <w:rPr>
+        <w:rFonts w:hint="default"/>
+      </w:rPr>
+    </w:lvl>
+    <w:lvl w:ilvl="4">
+      <w:start w:val="1"/>
+      <w:numFmt w:val="decimal"/>
+      <w:isLgl/>
+      <w:lvlText w:val="%1.%2.%3.%4.%5."/>
+      <w:lvlJc w:val="left"/>
+      <w:pPr>
+        <w:ind w:left="1080" w:hanging="1080"/>
+      </w:pPr>
+      <w:rPr>
+        <w:rFonts w:hint="default"/>
+      </w:rPr>
+    </w:lvl>
+    <w:lvl w:ilvl="5">
+      <w:start w:val="1"/>
+      <w:numFmt w:val="decimal"/>
+      <w:isLgl/>
+      <w:lvlText w:val="%1.%2.%3.%4.%5.%6."/>
+      <w:lvlJc w:val="left"/>
+      <w:pPr>
+        <w:ind w:left="1080" w:hanging="1080"/>
+      </w:pPr>
+      <w:rPr>
+        <w:rFonts w:hint="default"/>
+      </w:rPr>
+    </w:lvl>
+    <w:lvl w:ilvl="6">
+      <w:start w:val="1"/>
+      <w:numFmt w:val="decimal"/>
+      <w:isLgl/>
+      <w:lvlText w:val="%1.%2.%3.%4.%5.%6.%7."/>
+      <w:lvlJc w:val="left"/>
+      <w:pPr>
+        <w:ind w:left="1440" w:hanging="1440"/>
+      </w:pPr>
+      <w:rPr>
+        <w:rFonts w:hint="default"/>
+      </w:rPr>
+    </w:lvl>
+    <w:lvl w:ilvl="7">
+      <w:start w:val="1"/>
+      <w:numFmt w:val="decimal"/>
+      <w:isLgl/>
+      <w:lvlText w:val="%1.%2.%3.%4.%5.%6.%7.%8."/>
+      <w:lvlJc w:val="left"/>
+      <w:pPr>
+        <w:ind w:left="1440" w:hanging="1440"/>
+      </w:pPr>
+      <w:rPr>
+        <w:rFonts w:hint="default"/>
+      </w:rPr>
+    </w:lvl>
+    <w:lvl w:ilvl="8">
+      <w:start w:val="1"/>
+      <w:numFmt w:val="decimal"/>
+      <w:isLgl/>
+      <w:lvlText w:val="%1.%2.%3.%4.%5.%6.%7.%8.%9."/>
+      <w:lvlJc w:val="left"/>
+      <w:pPr>
+        <w:ind w:left="1800" w:hanging="1800"/>
+      </w:pPr>
+      <w:rPr>
+        <w:rFonts w:hint="default"/>
+      </w:rPr>
+    </w:lvl>
+  </w:abstractNum>
+  <w:abstractNum w:abstractNumId="7" w15:restartNumberingAfterBreak="0">
     <w:nsid w:val="47AB1F44"/>
     <w:multiLevelType w:val="multilevel"/>
     <w:tmpl w:val="37762B8A"/>
@@ -2064,94 +3297,354 @@
       </w:rPr>
     </w:lvl>
   </w:abstractNum>
-  <w:abstractNum w:abstractNumId="5" w15:restartNumberingAfterBreak="0">
+  <w:abstractNum w:abstractNumId="8" w15:restartNumberingAfterBreak="0">
+    <w:nsid w:val="4C692F00"/>
+    <w:multiLevelType w:val="multilevel"/>
+    <w:tmpl w:val="8BDE4A4C"/>
+    <w:lvl w:ilvl="0">
+      <w:start w:val="1"/>
+      <w:numFmt w:val="decimal"/>
+      <w:lvlText w:val="%1."/>
+      <w:lvlJc w:val="left"/>
+      <w:pPr>
+        <w:ind w:left="360" w:hanging="360"/>
+      </w:pPr>
+      <w:rPr>
+        <w:rFonts w:hint="default"/>
+      </w:rPr>
+    </w:lvl>
+    <w:lvl w:ilvl="1">
+      <w:start w:val="1"/>
+      <w:numFmt w:val="decimal"/>
+      <w:lvlText w:val="%1.%2."/>
+      <w:lvlJc w:val="left"/>
+      <w:pPr>
+        <w:ind w:left="720" w:hanging="360"/>
+      </w:pPr>
+      <w:rPr>
+        <w:rFonts w:hint="default"/>
+      </w:rPr>
+    </w:lvl>
+    <w:lvl w:ilvl="2">
+      <w:start w:val="1"/>
+      <w:numFmt w:val="decimal"/>
+      <w:lvlText w:val="%1.%2.%3."/>
+      <w:lvlJc w:val="left"/>
+      <w:pPr>
+        <w:ind w:left="1440" w:hanging="720"/>
+      </w:pPr>
+      <w:rPr>
+        <w:rFonts w:hint="default"/>
+      </w:rPr>
+    </w:lvl>
+    <w:lvl w:ilvl="3">
+      <w:start w:val="1"/>
+      <w:numFmt w:val="decimal"/>
+      <w:lvlText w:val="%1.%2.%3.%4."/>
+      <w:lvlJc w:val="left"/>
+      <w:pPr>
+        <w:ind w:left="1800" w:hanging="720"/>
+      </w:pPr>
+      <w:rPr>
+        <w:rFonts w:hint="default"/>
+      </w:rPr>
+    </w:lvl>
+    <w:lvl w:ilvl="4">
+      <w:start w:val="1"/>
+      <w:numFmt w:val="decimal"/>
+      <w:lvlText w:val="%1.%2.%3.%4.%5."/>
+      <w:lvlJc w:val="left"/>
+      <w:pPr>
+        <w:ind w:left="2520" w:hanging="1080"/>
+      </w:pPr>
+      <w:rPr>
+        <w:rFonts w:hint="default"/>
+      </w:rPr>
+    </w:lvl>
+    <w:lvl w:ilvl="5">
+      <w:start w:val="1"/>
+      <w:numFmt w:val="decimal"/>
+      <w:lvlText w:val="%1.%2.%3.%4.%5.%6."/>
+      <w:lvlJc w:val="left"/>
+      <w:pPr>
+        <w:ind w:left="2880" w:hanging="1080"/>
+      </w:pPr>
+      <w:rPr>
+        <w:rFonts w:hint="default"/>
+      </w:rPr>
+    </w:lvl>
+    <w:lvl w:ilvl="6">
+      <w:start w:val="1"/>
+      <w:numFmt w:val="decimal"/>
+      <w:lvlText w:val="%1.%2.%3.%4.%5.%6.%7."/>
+      <w:lvlJc w:val="left"/>
+      <w:pPr>
+        <w:ind w:left="3600" w:hanging="1440"/>
+      </w:pPr>
+      <w:rPr>
+        <w:rFonts w:hint="default"/>
+      </w:rPr>
+    </w:lvl>
+    <w:lvl w:ilvl="7">
+      <w:start w:val="1"/>
+      <w:numFmt w:val="decimal"/>
+      <w:lvlText w:val="%1.%2.%3.%4.%5.%6.%7.%8."/>
+      <w:lvlJc w:val="left"/>
+      <w:pPr>
+        <w:ind w:left="3960" w:hanging="1440"/>
+      </w:pPr>
+      <w:rPr>
+        <w:rFonts w:hint="default"/>
+      </w:rPr>
+    </w:lvl>
+    <w:lvl w:ilvl="8">
+      <w:start w:val="1"/>
+      <w:numFmt w:val="decimal"/>
+      <w:lvlText w:val="%1.%2.%3.%4.%5.%6.%7.%8.%9."/>
+      <w:lvlJc w:val="left"/>
+      <w:pPr>
+        <w:ind w:left="4680" w:hanging="1800"/>
+      </w:pPr>
+      <w:rPr>
+        <w:rFonts w:hint="default"/>
+      </w:rPr>
+    </w:lvl>
+  </w:abstractNum>
+  <w:abstractNum w:abstractNumId="9" w15:restartNumberingAfterBreak="0">
+    <w:nsid w:val="51BF53AD"/>
+    <w:multiLevelType w:val="multilevel"/>
+    <w:tmpl w:val="8BDE4A4C"/>
+    <w:lvl w:ilvl="0">
+      <w:start w:val="1"/>
+      <w:numFmt w:val="decimal"/>
+      <w:lvlText w:val="%1."/>
+      <w:lvlJc w:val="left"/>
+      <w:pPr>
+        <w:ind w:left="360" w:hanging="360"/>
+      </w:pPr>
+      <w:rPr>
+        <w:rFonts w:hint="default"/>
+      </w:rPr>
+    </w:lvl>
+    <w:lvl w:ilvl="1">
+      <w:start w:val="1"/>
+      <w:numFmt w:val="decimal"/>
+      <w:lvlText w:val="%1.%2."/>
+      <w:lvlJc w:val="left"/>
+      <w:pPr>
+        <w:ind w:left="720" w:hanging="360"/>
+      </w:pPr>
+      <w:rPr>
+        <w:rFonts w:hint="default"/>
+      </w:rPr>
+    </w:lvl>
+    <w:lvl w:ilvl="2">
+      <w:start w:val="1"/>
+      <w:numFmt w:val="decimal"/>
+      <w:lvlText w:val="%1.%2.%3."/>
+      <w:lvlJc w:val="left"/>
+      <w:pPr>
+        <w:ind w:left="1440" w:hanging="720"/>
+      </w:pPr>
+      <w:rPr>
+        <w:rFonts w:hint="default"/>
+      </w:rPr>
+    </w:lvl>
+    <w:lvl w:ilvl="3">
+      <w:start w:val="1"/>
+      <w:numFmt w:val="decimal"/>
+      <w:lvlText w:val="%1.%2.%3.%4."/>
+      <w:lvlJc w:val="left"/>
+      <w:pPr>
+        <w:ind w:left="1800" w:hanging="720"/>
+      </w:pPr>
+      <w:rPr>
+        <w:rFonts w:hint="default"/>
+      </w:rPr>
+    </w:lvl>
+    <w:lvl w:ilvl="4">
+      <w:start w:val="1"/>
+      <w:numFmt w:val="decimal"/>
+      <w:lvlText w:val="%1.%2.%3.%4.%5."/>
+      <w:lvlJc w:val="left"/>
+      <w:pPr>
+        <w:ind w:left="2520" w:hanging="1080"/>
+      </w:pPr>
+      <w:rPr>
+        <w:rFonts w:hint="default"/>
+      </w:rPr>
+    </w:lvl>
+    <w:lvl w:ilvl="5">
+      <w:start w:val="1"/>
+      <w:numFmt w:val="decimal"/>
+      <w:lvlText w:val="%1.%2.%3.%4.%5.%6."/>
+      <w:lvlJc w:val="left"/>
+      <w:pPr>
+        <w:ind w:left="2880" w:hanging="1080"/>
+      </w:pPr>
+      <w:rPr>
+        <w:rFonts w:hint="default"/>
+      </w:rPr>
+    </w:lvl>
+    <w:lvl w:ilvl="6">
+      <w:start w:val="1"/>
+      <w:numFmt w:val="decimal"/>
+      <w:lvlText w:val="%1.%2.%3.%4.%5.%6.%7."/>
+      <w:lvlJc w:val="left"/>
+      <w:pPr>
+        <w:ind w:left="3600" w:hanging="1440"/>
+      </w:pPr>
+      <w:rPr>
+        <w:rFonts w:hint="default"/>
+      </w:rPr>
+    </w:lvl>
+    <w:lvl w:ilvl="7">
+      <w:start w:val="1"/>
+      <w:numFmt w:val="decimal"/>
+      <w:lvlText w:val="%1.%2.%3.%4.%5.%6.%7.%8."/>
+      <w:lvlJc w:val="left"/>
+      <w:pPr>
+        <w:ind w:left="3960" w:hanging="1440"/>
+      </w:pPr>
+      <w:rPr>
+        <w:rFonts w:hint="default"/>
+      </w:rPr>
+    </w:lvl>
+    <w:lvl w:ilvl="8">
+      <w:start w:val="1"/>
+      <w:numFmt w:val="decimal"/>
+      <w:lvlText w:val="%1.%2.%3.%4.%5.%6.%7.%8.%9."/>
+      <w:lvlJc w:val="left"/>
+      <w:pPr>
+        <w:ind w:left="4680" w:hanging="1800"/>
+      </w:pPr>
+      <w:rPr>
+        <w:rFonts w:hint="default"/>
+      </w:rPr>
+    </w:lvl>
+  </w:abstractNum>
+  <w:abstractNum w:abstractNumId="10" w15:restartNumberingAfterBreak="0">
     <w:nsid w:val="548653D7"/>
-    <w:multiLevelType w:val="hybridMultilevel"/>
-    <w:tmpl w:val="47B65EA2"/>
-    <w:lvl w:ilvl="0" w:tplc="0CD4900C">
-      <w:start w:val="1"/>
-      <w:numFmt w:val="decimal"/>
-      <w:pStyle w:val="NagwekSprawozdania"/>
+    <w:multiLevelType w:val="multilevel"/>
+    <w:tmpl w:val="E22647E8"/>
+    <w:lvl w:ilvl="0">
+      <w:start w:val="1"/>
+      <w:numFmt w:val="decimal"/>
       <w:lvlText w:val="%1."/>
       <w:lvlJc w:val="left"/>
       <w:pPr>
-        <w:ind w:left="720" w:hanging="360"/>
-      </w:pPr>
-    </w:lvl>
-    <w:lvl w:ilvl="1" w:tplc="04150019" w:tentative="1">
-      <w:start w:val="1"/>
-      <w:numFmt w:val="lowerLetter"/>
-      <w:lvlText w:val="%2."/>
-      <w:lvlJc w:val="left"/>
-      <w:pPr>
-        <w:ind w:left="1440" w:hanging="360"/>
-      </w:pPr>
-    </w:lvl>
-    <w:lvl w:ilvl="2" w:tplc="0415001B" w:tentative="1">
-      <w:start w:val="1"/>
-      <w:numFmt w:val="lowerRoman"/>
-      <w:lvlText w:val="%3."/>
-      <w:lvlJc w:val="right"/>
-      <w:pPr>
-        <w:ind w:left="2160" w:hanging="180"/>
-      </w:pPr>
-    </w:lvl>
-    <w:lvl w:ilvl="3" w:tplc="0415000F" w:tentative="1">
-      <w:start w:val="1"/>
-      <w:numFmt w:val="decimal"/>
-      <w:lvlText w:val="%4."/>
-      <w:lvlJc w:val="left"/>
-      <w:pPr>
-        <w:ind w:left="2880" w:hanging="360"/>
-      </w:pPr>
-    </w:lvl>
-    <w:lvl w:ilvl="4" w:tplc="04150019" w:tentative="1">
-      <w:start w:val="1"/>
-      <w:numFmt w:val="lowerLetter"/>
-      <w:lvlText w:val="%5."/>
-      <w:lvlJc w:val="left"/>
-      <w:pPr>
-        <w:ind w:left="3600" w:hanging="360"/>
-      </w:pPr>
-    </w:lvl>
-    <w:lvl w:ilvl="5" w:tplc="0415001B" w:tentative="1">
-      <w:start w:val="1"/>
-      <w:numFmt w:val="lowerRoman"/>
-      <w:lvlText w:val="%6."/>
-      <w:lvlJc w:val="right"/>
-      <w:pPr>
-        <w:ind w:left="4320" w:hanging="180"/>
-      </w:pPr>
-    </w:lvl>
-    <w:lvl w:ilvl="6" w:tplc="0415000F" w:tentative="1">
-      <w:start w:val="1"/>
-      <w:numFmt w:val="decimal"/>
-      <w:lvlText w:val="%7."/>
-      <w:lvlJc w:val="left"/>
-      <w:pPr>
-        <w:ind w:left="5040" w:hanging="360"/>
-      </w:pPr>
-    </w:lvl>
-    <w:lvl w:ilvl="7" w:tplc="04150019" w:tentative="1">
-      <w:start w:val="1"/>
-      <w:numFmt w:val="lowerLetter"/>
-      <w:lvlText w:val="%8."/>
-      <w:lvlJc w:val="left"/>
-      <w:pPr>
-        <w:ind w:left="5760" w:hanging="360"/>
-      </w:pPr>
-    </w:lvl>
-    <w:lvl w:ilvl="8" w:tplc="0415001B" w:tentative="1">
-      <w:start w:val="1"/>
-      <w:numFmt w:val="lowerRoman"/>
-      <w:lvlText w:val="%9."/>
-      <w:lvlJc w:val="right"/>
-      <w:pPr>
-        <w:ind w:left="6480" w:hanging="180"/>
-      </w:pPr>
+        <w:ind w:left="360" w:hanging="360"/>
+      </w:pPr>
+      <w:rPr>
+        <w:rFonts w:hint="default"/>
+      </w:rPr>
+    </w:lvl>
+    <w:lvl w:ilvl="1">
+      <w:start w:val="1"/>
+      <w:numFmt w:val="decimal"/>
+      <w:isLgl/>
+      <w:lvlText w:val="%1.%2."/>
+      <w:lvlJc w:val="left"/>
+      <w:pPr>
+        <w:ind w:left="420" w:hanging="420"/>
+      </w:pPr>
+      <w:rPr>
+        <w:rFonts w:hint="default"/>
+      </w:rPr>
+    </w:lvl>
+    <w:lvl w:ilvl="2">
+      <w:start w:val="1"/>
+      <w:numFmt w:val="decimal"/>
+      <w:isLgl/>
+      <w:lvlText w:val="%1.%2.%3."/>
+      <w:lvlJc w:val="left"/>
+      <w:pPr>
+        <w:ind w:left="720" w:hanging="720"/>
+      </w:pPr>
+      <w:rPr>
+        <w:rFonts w:hint="default"/>
+      </w:rPr>
+    </w:lvl>
+    <w:lvl w:ilvl="3">
+      <w:start w:val="1"/>
+      <w:numFmt w:val="decimal"/>
+      <w:isLgl/>
+      <w:lvlText w:val="%1.%2.%3.%4."/>
+      <w:lvlJc w:val="left"/>
+      <w:pPr>
+        <w:ind w:left="720" w:hanging="720"/>
+      </w:pPr>
+      <w:rPr>
+        <w:rFonts w:hint="default"/>
+      </w:rPr>
+    </w:lvl>
+    <w:lvl w:ilvl="4">
+      <w:start w:val="1"/>
+      <w:numFmt w:val="decimal"/>
+      <w:isLgl/>
+      <w:lvlText w:val="%1.%2.%3.%4.%5."/>
+      <w:lvlJc w:val="left"/>
+      <w:pPr>
+        <w:ind w:left="1080" w:hanging="1080"/>
+      </w:pPr>
+      <w:rPr>
+        <w:rFonts w:hint="default"/>
+      </w:rPr>
+    </w:lvl>
+    <w:lvl w:ilvl="5">
+      <w:start w:val="1"/>
+      <w:numFmt w:val="decimal"/>
+      <w:isLgl/>
+      <w:lvlText w:val="%1.%2.%3.%4.%5.%6."/>
+      <w:lvlJc w:val="left"/>
+      <w:pPr>
+        <w:ind w:left="1080" w:hanging="1080"/>
+      </w:pPr>
+      <w:rPr>
+        <w:rFonts w:hint="default"/>
+      </w:rPr>
+    </w:lvl>
+    <w:lvl w:ilvl="6">
+      <w:start w:val="1"/>
+      <w:numFmt w:val="decimal"/>
+      <w:isLgl/>
+      <w:lvlText w:val="%1.%2.%3.%4.%5.%6.%7."/>
+      <w:lvlJc w:val="left"/>
+      <w:pPr>
+        <w:ind w:left="1440" w:hanging="1440"/>
+      </w:pPr>
+      <w:rPr>
+        <w:rFonts w:hint="default"/>
+      </w:rPr>
+    </w:lvl>
+    <w:lvl w:ilvl="7">
+      <w:start w:val="1"/>
+      <w:numFmt w:val="decimal"/>
+      <w:isLgl/>
+      <w:lvlText w:val="%1.%2.%3.%4.%5.%6.%7.%8."/>
+      <w:lvlJc w:val="left"/>
+      <w:pPr>
+        <w:ind w:left="1440" w:hanging="1440"/>
+      </w:pPr>
+      <w:rPr>
+        <w:rFonts w:hint="default"/>
+      </w:rPr>
+    </w:lvl>
+    <w:lvl w:ilvl="8">
+      <w:start w:val="1"/>
+      <w:numFmt w:val="decimal"/>
+      <w:isLgl/>
+      <w:lvlText w:val="%1.%2.%3.%4.%5.%6.%7.%8.%9."/>
+      <w:lvlJc w:val="left"/>
+      <w:pPr>
+        <w:ind w:left="1800" w:hanging="1800"/>
+      </w:pPr>
+      <w:rPr>
+        <w:rFonts w:hint="default"/>
+      </w:rPr>
     </w:lvl>
   </w:abstractNum>
-  <w:abstractNum w:abstractNumId="6" w15:restartNumberingAfterBreak="0">
+  <w:abstractNum w:abstractNumId="11" w15:restartNumberingAfterBreak="0">
     <w:nsid w:val="5BE948E9"/>
     <w:multiLevelType w:val="multilevel"/>
     <w:tmpl w:val="0415001F"/>
@@ -2240,7 +3733,7 @@
       </w:pPr>
     </w:lvl>
   </w:abstractNum>
-  <w:abstractNum w:abstractNumId="7" w15:restartNumberingAfterBreak="0">
+  <w:abstractNum w:abstractNumId="12" w15:restartNumberingAfterBreak="0">
     <w:nsid w:val="5D3B5F55"/>
     <w:multiLevelType w:val="multilevel"/>
     <w:tmpl w:val="37762B8A"/>
@@ -2353,7 +3846,7 @@
       </w:rPr>
     </w:lvl>
   </w:abstractNum>
-  <w:abstractNum w:abstractNumId="8" w15:restartNumberingAfterBreak="0">
+  <w:abstractNum w:abstractNumId="13" w15:restartNumberingAfterBreak="0">
     <w:nsid w:val="611B0FB0"/>
     <w:multiLevelType w:val="multilevel"/>
     <w:tmpl w:val="37762B8A"/>
@@ -2466,7 +3959,7 @@
       </w:rPr>
     </w:lvl>
   </w:abstractNum>
-  <w:abstractNum w:abstractNumId="9" w15:restartNumberingAfterBreak="0">
+  <w:abstractNum w:abstractNumId="14" w15:restartNumberingAfterBreak="0">
     <w:nsid w:val="6357572A"/>
     <w:multiLevelType w:val="multilevel"/>
     <w:tmpl w:val="37762B8A"/>
@@ -2579,7 +4072,7 @@
       </w:rPr>
     </w:lvl>
   </w:abstractNum>
-  <w:abstractNum w:abstractNumId="10" w15:restartNumberingAfterBreak="0">
+  <w:abstractNum w:abstractNumId="15" w15:restartNumberingAfterBreak="0">
     <w:nsid w:val="6BF15238"/>
     <w:multiLevelType w:val="hybridMultilevel"/>
     <w:tmpl w:val="7F6E3CC4"/>
@@ -2668,7 +4161,7 @@
       </w:pPr>
     </w:lvl>
   </w:abstractNum>
-  <w:abstractNum w:abstractNumId="11" w15:restartNumberingAfterBreak="0">
+  <w:abstractNum w:abstractNumId="16" w15:restartNumberingAfterBreak="0">
     <w:nsid w:val="6C4732B4"/>
     <w:multiLevelType w:val="multilevel"/>
     <w:tmpl w:val="04150025"/>
@@ -2763,7 +4256,7 @@
       </w:pPr>
     </w:lvl>
   </w:abstractNum>
-  <w:abstractNum w:abstractNumId="12" w15:restartNumberingAfterBreak="0">
+  <w:abstractNum w:abstractNumId="17" w15:restartNumberingAfterBreak="0">
     <w:nsid w:val="7F930E73"/>
     <w:multiLevelType w:val="multilevel"/>
     <w:tmpl w:val="0415001F"/>
@@ -2849,7 +4342,7 @@
       </w:pPr>
     </w:lvl>
   </w:abstractNum>
-  <w:abstractNum w:abstractNumId="13" w15:restartNumberingAfterBreak="0">
+  <w:abstractNum w:abstractNumId="18" w15:restartNumberingAfterBreak="0">
     <w:nsid w:val="7FE705CB"/>
     <w:multiLevelType w:val="multilevel"/>
     <w:tmpl w:val="43F6B1C4"/>
@@ -2963,16 +4456,16 @@
     </w:lvl>
   </w:abstractNum>
   <w:num w:numId="1">
-    <w:abstractNumId w:val="0"/>
+    <w:abstractNumId w:val="1"/>
   </w:num>
   <w:num w:numId="2">
-    <w:abstractNumId w:val="6"/>
+    <w:abstractNumId w:val="11"/>
   </w:num>
   <w:num w:numId="3">
-    <w:abstractNumId w:val="11"/>
+    <w:abstractNumId w:val="16"/>
   </w:num>
   <w:num w:numId="4">
-    <w:abstractNumId w:val="6"/>
+    <w:abstractNumId w:val="11"/>
     <w:lvlOverride w:ilvl="0">
       <w:startOverride w:val="1"/>
     </w:lvlOverride>
@@ -3002,7 +4495,7 @@
     </w:lvlOverride>
   </w:num>
   <w:num w:numId="5">
-    <w:abstractNumId w:val="6"/>
+    <w:abstractNumId w:val="11"/>
     <w:lvlOverride w:ilvl="0">
       <w:startOverride w:val="1"/>
     </w:lvlOverride>
@@ -3032,37 +4525,52 @@
     </w:lvlOverride>
   </w:num>
   <w:num w:numId="6">
+    <w:abstractNumId w:val="7"/>
+  </w:num>
+  <w:num w:numId="7">
+    <w:abstractNumId w:val="13"/>
+  </w:num>
+  <w:num w:numId="8">
+    <w:abstractNumId w:val="5"/>
+  </w:num>
+  <w:num w:numId="9">
+    <w:abstractNumId w:val="14"/>
+  </w:num>
+  <w:num w:numId="10">
+    <w:abstractNumId w:val="12"/>
+  </w:num>
+  <w:num w:numId="11">
+    <w:abstractNumId w:val="18"/>
+  </w:num>
+  <w:num w:numId="12">
+    <w:abstractNumId w:val="2"/>
+  </w:num>
+  <w:num w:numId="13">
+    <w:abstractNumId w:val="17"/>
+  </w:num>
+  <w:num w:numId="14">
+    <w:abstractNumId w:val="10"/>
+  </w:num>
+  <w:num w:numId="15">
+    <w:abstractNumId w:val="15"/>
+  </w:num>
+  <w:num w:numId="16">
     <w:abstractNumId w:val="4"/>
   </w:num>
-  <w:num w:numId="7">
+  <w:num w:numId="17">
     <w:abstractNumId w:val="8"/>
   </w:num>
-  <w:num w:numId="8">
+  <w:num w:numId="18">
+    <w:abstractNumId w:val="9"/>
+  </w:num>
+  <w:num w:numId="19">
     <w:abstractNumId w:val="3"/>
   </w:num>
-  <w:num w:numId="9">
-    <w:abstractNumId w:val="9"/>
+  <w:num w:numId="20">
+    <w:abstractNumId w:val="0"/>
   </w:num>
-  <w:num w:numId="10">
-    <w:abstractNumId w:val="7"/>
-  </w:num>
-  <w:num w:numId="11">
-    <w:abstractNumId w:val="13"/>
-  </w:num>
-  <w:num w:numId="12">
-    <w:abstractNumId w:val="1"/>
-  </w:num>
-  <w:num w:numId="13">
-    <w:abstractNumId w:val="12"/>
-  </w:num>
-  <w:num w:numId="14">
-    <w:abstractNumId w:val="5"/>
-  </w:num>
-  <w:num w:numId="15">
-    <w:abstractNumId w:val="10"/>
-  </w:num>
-  <w:num w:numId="16">
-    <w:abstractNumId w:val="2"/>
+  <w:num w:numId="21">
+    <w:abstractNumId w:val="6"/>
   </w:num>
 </w:numbering>
 </file>
@@ -3704,7 +5212,6 @@
     <w:uiPriority w:val="1"/>
     <w:semiHidden/>
     <w:unhideWhenUsed/>
-    <w:rsid w:val="00795CE6"/>
   </w:style>
   <w:style w:type="table" w:default="1" w:styleId="Standardowy">
     <w:name w:val="Normal Table"/>
@@ -3726,7 +5233,6 @@
     <w:uiPriority w:val="99"/>
     <w:semiHidden/>
     <w:unhideWhenUsed/>
-    <w:rsid w:val="00795CE6"/>
   </w:style>
   <w:style w:type="paragraph" w:styleId="Akapitzlist">
     <w:name w:val="List Paragraph"/>
@@ -4012,11 +5518,6 @@
     <w:link w:val="NagwekSprawozdaniaZnak"/>
     <w:qFormat/>
     <w:rsid w:val="00E8645D"/>
-    <w:pPr>
-      <w:numPr>
-        <w:numId w:val="14"/>
-      </w:numPr>
-    </w:pPr>
     <w:rPr>
       <w:b/>
       <w:sz w:val="24"/>
@@ -4040,6 +5541,31 @@
       <w:rFonts w:ascii="Times New Roman" w:hAnsi="Times New Roman"/>
       <w:b/>
       <w:sz w:val="24"/>
+    </w:rPr>
+  </w:style>
+  <w:style w:type="paragraph" w:styleId="Bezodstpw">
+    <w:name w:val="No Spacing"/>
+    <w:link w:val="BezodstpwZnak"/>
+    <w:uiPriority w:val="1"/>
+    <w:qFormat/>
+    <w:rsid w:val="00047A1A"/>
+    <w:pPr>
+      <w:spacing w:after="0" w:line="240" w:lineRule="auto"/>
+    </w:pPr>
+    <w:rPr>
+      <w:rFonts w:eastAsiaTheme="minorEastAsia"/>
+      <w:lang w:eastAsia="pl-PL"/>
+    </w:rPr>
+  </w:style>
+  <w:style w:type="character" w:customStyle="1" w:styleId="BezodstpwZnak">
+    <w:name w:val="Bez odstępów Znak"/>
+    <w:basedOn w:val="Domylnaczcionkaakapitu"/>
+    <w:link w:val="Bezodstpw"/>
+    <w:uiPriority w:val="1"/>
+    <w:rsid w:val="00047A1A"/>
+    <w:rPr>
+      <w:rFonts w:eastAsiaTheme="minorEastAsia"/>
+      <w:lang w:eastAsia="pl-PL"/>
     </w:rPr>
   </w:style>
 </w:styles>

</xml_diff>

<commit_message>
Mocny opis sieci neuronowych i lepszy opis rozwoju technologii
</commit_message>
<xml_diff>
--- a/Dokumentacja/Dokumentacja.docx
+++ b/Dokumentacja/Dokumentacja.docx
@@ -583,6 +583,48 @@
     <w:p>
       <w:pPr>
         <w:pStyle w:val="NagwekSprawozdania"/>
+      </w:pPr>
+    </w:p>
+    <w:p>
+      <w:pPr>
+        <w:pStyle w:val="NagwekSprawozdania"/>
+        <w:ind w:firstLine="360"/>
+        <w:rPr>
+          <w:b w:val="0"/>
+          <w:sz w:val="20"/>
+        </w:rPr>
+      </w:pPr>
+      <w:r>
+        <w:rPr>
+          <w:sz w:val="22"/>
+        </w:rPr>
+        <w:t>Wstęp</w:t>
+      </w:r>
+      <w:r>
+        <w:rPr>
+          <w:b w:val="0"/>
+          <w:sz w:val="22"/>
+        </w:rPr>
+        <w:t>…………………………………………………………………………………………</w:t>
+      </w:r>
+      <w:r>
+        <w:rPr>
+          <w:b w:val="0"/>
+          <w:sz w:val="22"/>
+        </w:rPr>
+        <w:t xml:space="preserve">…… </w:t>
+      </w:r>
+      <w:r>
+        <w:rPr>
+          <w:b w:val="0"/>
+          <w:sz w:val="20"/>
+        </w:rPr>
+        <w:t>2</w:t>
+      </w:r>
+    </w:p>
+    <w:p>
+      <w:pPr>
+        <w:pStyle w:val="NagwekSprawozdania"/>
         <w:numPr>
           <w:ilvl w:val="0"/>
           <w:numId w:val="17"/>
@@ -595,7 +637,7 @@
         <w:rPr>
           <w:sz w:val="22"/>
         </w:rPr>
-        <w:t>Wstęp do projektu</w:t>
+        <w:t>Analiza problemu</w:t>
       </w:r>
     </w:p>
     <w:p>
@@ -636,7 +678,14 @@
           <w:b w:val="0"/>
           <w:sz w:val="22"/>
         </w:rPr>
-        <w:t xml:space="preserve"> 2</w:t>
+        <w:t xml:space="preserve"> </w:t>
+      </w:r>
+      <w:r>
+        <w:rPr>
+          <w:b w:val="0"/>
+          <w:sz w:val="22"/>
+        </w:rPr>
+        <w:t>5</w:t>
       </w:r>
     </w:p>
     <w:p>
@@ -691,7 +740,7 @@
           <w:b w:val="0"/>
           <w:sz w:val="22"/>
         </w:rPr>
-        <w:t>2</w:t>
+        <w:t>5</w:t>
       </w:r>
     </w:p>
     <w:p>
@@ -1074,22 +1123,6 @@
     <w:p>
       <w:pPr>
         <w:pStyle w:val="NagwekSprawozdania"/>
-        <w:rPr>
-          <w:rFonts w:cs="Times New Roman"/>
-        </w:rPr>
-      </w:pPr>
-    </w:p>
-    <w:p>
-      <w:pPr>
-        <w:pStyle w:val="NagwekSprawozdania"/>
-        <w:rPr>
-          <w:rFonts w:cs="Times New Roman"/>
-        </w:rPr>
-      </w:pPr>
-    </w:p>
-    <w:p>
-      <w:pPr>
-        <w:pStyle w:val="NagwekSprawozdania"/>
       </w:pPr>
     </w:p>
     <w:p>
@@ -1104,6 +1137,12 @@
     </w:p>
     <w:p>
       <w:pPr>
+        <w:pStyle w:val="NagwekSprawozdania"/>
+        <w:jc w:val="left"/>
+      </w:pPr>
+    </w:p>
+    <w:p>
+      <w:pPr>
         <w:spacing w:line="240" w:lineRule="auto"/>
         <w:jc w:val="both"/>
         <w:rPr>
@@ -1154,10 +1193,289 @@
         <w:t>Technologie i zakres projektu</w:t>
       </w:r>
       <w:r>
+        <w:rPr>
+          <w:b/>
+        </w:rPr>
+        <w:t>.</w:t>
+      </w:r>
+      <w:r>
         <w:t xml:space="preserve"> </w:t>
       </w:r>
       <w:r>
         <w:t>Naszym wspólnym pomysłem jest stworzenie programu, który będzie wykorzystywał jedną z nowszych technologii w świecie informatyki. Chcemy przedstawić oraz użyć w swojej pracy technologię z wykorzystaniem sieci głębokiego uczenia się przy przetwarzaniu dużych ilości danych. Technika ta opiera się na specjalnych sieciach neuronowych. Jednym z zastosowań tej techniki to możliwość rozpoznawania różnych obiektów w naturalnych scenach naszego życia. Wygodnym rozwiązaniem w tej technologii jest to, że nauczanie sieci rozpoznawania obiektów nie polega na wpajaniu mu szczególnych cech obiektów, lecz przedstawiamy mu przykładowe obiekty oraz jego nazwy, a w efekcie otrzymujemy sieć, która jest w stanie rozpoznawać dość szybko wiele różnych obiektów. Ten proces nazywa się treningiem sieci, gdzie wygląda to jak zwykła nauka dziecka. Przedstawia mu się przykłady, sieć je przetwarza i sama wychwytuje ważne cechy obiektu. Trening jest czasochłonny, ale bardzo opłacalny w porównaniu z manualną nauką poszczególnych cech. Technologia głębokiej sieci, czyta cały obraz jaki jej się podaje do odczytu jako zbiór cech, które później w sieci neuronowej decyduje o istotnych cechach i odnajduje je w nim obiekty. Dzięki czemu można znaleźć wiele obiektów za jedną analizą obrazu. Znając już technologię, na której będziemy opierać cały swój projekt, chciałbym przedstawić jego zakres. Projekt będzie obejmował trzy wyróżniające się segmenty. Pierwszy to obróbka obrazu, a nawet udoskonalenie do możliwości odtwarzania obrazu live. Wideo live lub po produkcyjne wideo będzie danymi wejściowymi do programu. Problemów w tym segmencie jest naprawdę sporo. Jednym z nich to rozdzielenie wideo na poszczególne klatki. Jednak nie celujemy w wideo najlepszej jakości, ponieważ wcześniej wspomniana technologia radzi sobie naprawdę dobrze w średniej jakości wideo. Następny segment to sieć głębokiego uczenia, która umożliwi nam z danych wejściowych odczytać obiekty, które sieć neuronowa rozpoznaje. Ostatnim segmentem będzie analiza i statystyka otrzymanych wyników z segmentu drugiego. Chcemy również, aby danymi wychodzącymi było wideo, na którym będą zaznaczone rozpoznane obiekty przez sieć neuronową.</w:t>
+      </w:r>
+    </w:p>
+    <w:p>
+      <w:pPr>
+        <w:pStyle w:val="Sprawozdania"/>
+      </w:pPr>
+    </w:p>
+    <w:p>
+      <w:pPr>
+        <w:pStyle w:val="Sprawozdania"/>
+      </w:pPr>
+      <w:r>
+        <w:rPr>
+          <w:b/>
+        </w:rPr>
+        <w:t>Sieć neuronowa</w:t>
+      </w:r>
+      <w:r>
+        <w:rPr>
+          <w:b/>
+        </w:rPr>
+        <w:t xml:space="preserve"> </w:t>
+      </w:r>
+      <w:r>
+        <w:t>to połączenie elementów zwanych sztucznymi neuronami, które tworzą co najmniej trzy warstwy: warstwa wejściowa, warstwa ukryta oraz warstwa wyjściowa. Warto zaznaczyć, że warstw ukrytych może być wiele, w przeciwieństwie do warstw wejściowych i wyjściowych.</w:t>
+      </w:r>
+      <w:r>
+        <w:t xml:space="preserve"> Neurony sieci przetwarzają informacje</w:t>
+      </w:r>
+      <w:r>
+        <w:t xml:space="preserve"> dzięki temu, że ich połączeniom nadaje się parametry, zwane wagami, które modyfikuje się podczas działania całej sieci.</w:t>
+      </w:r>
+      <w:r>
+        <w:t xml:space="preserve"> Modyfikowanie wag</w:t>
+      </w:r>
+      <w:r>
+        <w:t xml:space="preserve"> w języku informatycznym</w:t>
+      </w:r>
+      <w:r>
+        <w:t xml:space="preserve"> zwane jest jako „uczeniem się sieci”</w:t>
+      </w:r>
+      <w:r>
+        <w:t>.</w:t>
+      </w:r>
+      <w:r>
+        <w:t xml:space="preserve"> </w:t>
+      </w:r>
+    </w:p>
+    <w:p>
+      <w:pPr>
+        <w:pStyle w:val="Sprawozdania"/>
+      </w:pPr>
+    </w:p>
+    <w:p>
+      <w:pPr>
+        <w:pStyle w:val="Sprawozdania"/>
+      </w:pPr>
+    </w:p>
+    <w:p>
+      <w:pPr>
+        <w:pStyle w:val="Sprawozdania"/>
+      </w:pPr>
+    </w:p>
+    <w:p>
+      <w:pPr>
+        <w:pStyle w:val="Sprawozdania"/>
+      </w:pPr>
+    </w:p>
+    <w:p>
+      <w:pPr>
+        <w:pStyle w:val="Sprawozdania"/>
+      </w:pPr>
+    </w:p>
+    <w:p>
+      <w:pPr>
+        <w:pStyle w:val="Sprawozdania"/>
+        <w:spacing w:after="0"/>
+        <w:rPr>
+          <w:sz w:val="18"/>
+          <w:szCs w:val="18"/>
+        </w:rPr>
+      </w:pPr>
+      <w:r>
+        <w:rPr>
+          <w:noProof/>
+        </w:rPr>
+        <w:lastRenderedPageBreak/>
+        <w:drawing>
+          <wp:anchor distT="0" distB="0" distL="114300" distR="114300" simplePos="0" relativeHeight="251681792" behindDoc="0" locked="0" layoutInCell="1" allowOverlap="1" wp14:anchorId="4FB59497" wp14:editId="5796224B">
+            <wp:simplePos x="0" y="0"/>
+            <wp:positionH relativeFrom="margin">
+              <wp:align>center</wp:align>
+            </wp:positionH>
+            <wp:positionV relativeFrom="margin">
+              <wp:align>top</wp:align>
+            </wp:positionV>
+            <wp:extent cx="4442400" cy="2775600"/>
+            <wp:effectExtent l="0" t="0" r="0" b="5715"/>
+            <wp:wrapTopAndBottom/>
+            <wp:docPr id="6" name="Obraz 6"/>
+            <wp:cNvGraphicFramePr>
+              <a:graphicFrameLocks xmlns:a="http://schemas.openxmlformats.org/drawingml/2006/main" noChangeAspect="1"/>
+            </wp:cNvGraphicFramePr>
+            <a:graphic xmlns:a="http://schemas.openxmlformats.org/drawingml/2006/main">
+              <a:graphicData uri="http://schemas.openxmlformats.org/drawingml/2006/picture">
+                <pic:pic xmlns:pic="http://schemas.openxmlformats.org/drawingml/2006/picture">
+                  <pic:nvPicPr>
+                    <pic:cNvPr id="0" name="Picture 1"/>
+                    <pic:cNvPicPr>
+                      <a:picLocks noChangeAspect="1" noChangeArrowheads="1"/>
+                    </pic:cNvPicPr>
+                  </pic:nvPicPr>
+                  <pic:blipFill>
+                    <a:blip r:embed="rId7">
+                      <a:extLst>
+                        <a:ext uri="{28A0092B-C50C-407E-A947-70E740481C1C}">
+                          <a14:useLocalDpi xmlns:a14="http://schemas.microsoft.com/office/drawing/2010/main" val="0"/>
+                        </a:ext>
+                      </a:extLst>
+                    </a:blip>
+                    <a:srcRect/>
+                    <a:stretch>
+                      <a:fillRect/>
+                    </a:stretch>
+                  </pic:blipFill>
+                  <pic:spPr bwMode="auto">
+                    <a:xfrm>
+                      <a:off x="0" y="0"/>
+                      <a:ext cx="4442400" cy="2775600"/>
+                    </a:xfrm>
+                    <a:prstGeom prst="rect">
+                      <a:avLst/>
+                    </a:prstGeom>
+                    <a:noFill/>
+                    <a:ln>
+                      <a:noFill/>
+                    </a:ln>
+                  </pic:spPr>
+                </pic:pic>
+              </a:graphicData>
+            </a:graphic>
+            <wp14:sizeRelH relativeFrom="margin">
+              <wp14:pctWidth>0</wp14:pctWidth>
+            </wp14:sizeRelH>
+            <wp14:sizeRelV relativeFrom="margin">
+              <wp14:pctHeight>0</wp14:pctHeight>
+            </wp14:sizeRelV>
+          </wp:anchor>
+        </w:drawing>
+      </w:r>
+      <w:r>
+        <w:rPr>
+          <w:sz w:val="18"/>
+          <w:szCs w:val="18"/>
+        </w:rPr>
+        <w:t>Ryc.</w:t>
+      </w:r>
+      <w:r>
+        <w:rPr>
+          <w:sz w:val="18"/>
+          <w:szCs w:val="18"/>
+        </w:rPr>
+        <w:t>0</w:t>
+      </w:r>
+      <w:r>
+        <w:rPr>
+          <w:sz w:val="18"/>
+          <w:szCs w:val="18"/>
+        </w:rPr>
+        <w:t>.1</w:t>
+      </w:r>
+      <w:r>
+        <w:rPr>
+          <w:sz w:val="18"/>
+          <w:szCs w:val="18"/>
+        </w:rPr>
+        <w:t xml:space="preserve"> </w:t>
+      </w:r>
+      <w:r>
+        <w:rPr>
+          <w:sz w:val="18"/>
+          <w:szCs w:val="18"/>
+        </w:rPr>
+        <w:t>–</w:t>
+      </w:r>
+      <w:r>
+        <w:rPr>
+          <w:sz w:val="18"/>
+          <w:szCs w:val="18"/>
+        </w:rPr>
+        <w:t xml:space="preserve"> </w:t>
+      </w:r>
+      <w:r>
+        <w:rPr>
+          <w:sz w:val="18"/>
+          <w:szCs w:val="18"/>
+        </w:rPr>
+        <w:t xml:space="preserve"> </w:t>
+      </w:r>
+      <w:r>
+        <w:rPr>
+          <w:sz w:val="18"/>
+          <w:szCs w:val="18"/>
+        </w:rPr>
+        <w:t xml:space="preserve">przykładowy </w:t>
+      </w:r>
+      <w:r>
+        <w:rPr>
+          <w:sz w:val="18"/>
+          <w:szCs w:val="18"/>
+        </w:rPr>
+        <w:t xml:space="preserve">schemat warstw sieci neuronowych (kolor: zielony – warstwa wejściowa, niebieski – warstwa ukryta, </w:t>
+      </w:r>
+    </w:p>
+    <w:p>
+      <w:pPr>
+        <w:pStyle w:val="Sprawozdania"/>
+        <w:spacing w:after="0"/>
+        <w:rPr>
+          <w:sz w:val="18"/>
+          <w:szCs w:val="18"/>
+        </w:rPr>
+      </w:pPr>
+      <w:r>
+        <w:rPr>
+          <w:sz w:val="18"/>
+          <w:szCs w:val="18"/>
+        </w:rPr>
+        <w:t>żółty – warstwa wyjściowa)</w:t>
+      </w:r>
+    </w:p>
+    <w:p>
+      <w:pPr>
+        <w:pStyle w:val="Sprawozdania"/>
+        <w:rPr>
+          <w:sz w:val="18"/>
+          <w:szCs w:val="18"/>
+        </w:rPr>
+      </w:pPr>
+    </w:p>
+    <w:p>
+      <w:pPr>
+        <w:pStyle w:val="Sprawozdania"/>
+      </w:pPr>
+      <w:r>
+        <w:t>W procesie uczenia się sieci tkwi istota i rzeczywista wartość sieci neuronowej.</w:t>
+      </w:r>
+      <w:r>
+        <w:t xml:space="preserve"> W procesie uczenia się nie projektuje się algorytmu kolejnego przetwarzania danych wejściowych, lecz stawia się sieci przykładowe zadania</w:t>
+      </w:r>
+      <w:r>
+        <w:t xml:space="preserve"> (w naszym przypadku rozpoznawania kształtów/obiektów), a następnie zgodnie z założoną strategią uczenia modyfikuje się połączenia elementów sieci, a dokładniej jej współczynniki wagowe poszczególnych połączeń.</w:t>
+      </w:r>
+      <w:r>
+        <w:t xml:space="preserve"> Mamy dwie wyróżniające się strategie uczenia sieci neuronowej. Pierwsza to uczenie nadzorowane, zwane „uczeniem z nauczycielem”, które polega na porównaniu sygnału wyjściowego ze znanymi prawidłowymi odpowiedziami. Drugą metodą nauki to uczenie bez nadzoru, zwane inaczej „uczeniem bez nauczyciela”, które polega na pozwoleniu sieci samej określenia czy dane elementy są ważne pomijalne, a następnie sama uogólnia wyniki i modernizuje wagi. Jest to dobry sposób, aby uogólniać wyniki, dzięki czemu sieć będzie w stanie rozpoznawać dane zbliżone do wzorca. Niestety ta metoda nie nadaje się na sam start nauki sieci neuronowej ponieważ, taka sieć nie będzie w stanie określić dobrego wzorca przez co będzie popełniać mnóstwo bł</w:t>
+      </w:r>
+      <w:r>
+        <w:t>ędów.</w:t>
+      </w:r>
+      <w:r>
+        <w:t xml:space="preserve"> Najlepszym sposobem nauki jest zmieszanie obu strategii, lecz pierwszą z nich powinna być mimo wszystko strategia „uczenia z nauczycielem”</w:t>
+      </w:r>
+      <w:r>
+        <w:t>.</w:t>
+      </w:r>
+      <w:r>
+        <w:t xml:space="preserve"> Problemem sieci neuronowych jest to, że nie potrafi wykonać obliczeń, w których wymagane są</w:t>
+      </w:r>
+      <w:r>
+        <w:t xml:space="preserve"> duże dokładności</w:t>
+      </w:r>
+      <w:r>
+        <w:t xml:space="preserve">. </w:t>
       </w:r>
     </w:p>
     <w:p>
@@ -1171,14 +1489,6 @@
     </w:p>
     <w:p>
       <w:pPr>
-        <w:pStyle w:val="NagwekSprawozdania"/>
-      </w:pPr>
-      <w:r>
-        <w:t>Rozwój projektu</w:t>
-      </w:r>
-    </w:p>
-    <w:p>
-      <w:pPr>
         <w:jc w:val="both"/>
         <w:rPr>
           <w:rFonts w:ascii="Times New Roman" w:hAnsi="Times New Roman" w:cs="Times New Roman"/>
@@ -1187,8 +1497,41 @@
       <w:r>
         <w:rPr>
           <w:rFonts w:ascii="Times New Roman" w:hAnsi="Times New Roman" w:cs="Times New Roman"/>
-        </w:rPr>
-        <w:t>Program jak najbardziej może wyliczać natężenie ruchu na skrzyżowaniach. Dzięki algorytmow</w:t>
+          <w:b/>
+        </w:rPr>
+        <w:t>Rozwój</w:t>
+      </w:r>
+      <w:r>
+        <w:rPr>
+          <w:rFonts w:ascii="Times New Roman" w:hAnsi="Times New Roman" w:cs="Times New Roman"/>
+          <w:b/>
+        </w:rPr>
+        <w:t xml:space="preserve"> </w:t>
+      </w:r>
+      <w:r>
+        <w:rPr>
+          <w:rFonts w:ascii="Times New Roman" w:hAnsi="Times New Roman" w:cs="Times New Roman"/>
+          <w:b/>
+        </w:rPr>
+        <w:t>projektu</w:t>
+      </w:r>
+      <w:r>
+        <w:rPr>
+          <w:rFonts w:ascii="Times New Roman" w:hAnsi="Times New Roman" w:cs="Times New Roman"/>
+        </w:rPr>
+        <w:t xml:space="preserve">. </w:t>
+      </w:r>
+      <w:r>
+        <w:rPr>
+          <w:rFonts w:ascii="Times New Roman" w:hAnsi="Times New Roman" w:cs="Times New Roman"/>
+        </w:rPr>
+        <w:t>Program</w:t>
+      </w:r>
+      <w:r>
+        <w:rPr>
+          <w:rFonts w:ascii="Times New Roman" w:hAnsi="Times New Roman" w:cs="Times New Roman"/>
+        </w:rPr>
+        <w:t xml:space="preserve"> jak najbardziej może wyliczać natężenie ruchu na skrzyżowaniach. Dzięki algorytmow</w:t>
       </w:r>
       <w:r>
         <w:rPr>
@@ -1212,8 +1555,399 @@
         <w:rPr>
           <w:rFonts w:ascii="Times New Roman" w:hAnsi="Times New Roman" w:cs="Times New Roman"/>
         </w:rPr>
-        <w:t xml:space="preserve"> przyszłość ma ten projekt.</w:t>
-      </w:r>
+        <w:t xml:space="preserve"> przyszłość ma ten projekt</w:t>
+      </w:r>
+      <w:r>
+        <w:rPr>
+          <w:rFonts w:ascii="Times New Roman" w:hAnsi="Times New Roman" w:cs="Times New Roman"/>
+        </w:rPr>
+        <w:t xml:space="preserve"> pod względem marketingowym</w:t>
+      </w:r>
+      <w:r>
+        <w:rPr>
+          <w:rFonts w:ascii="Times New Roman" w:hAnsi="Times New Roman" w:cs="Times New Roman"/>
+        </w:rPr>
+        <w:t>.</w:t>
+      </w:r>
+      <w:r>
+        <w:rPr>
+          <w:rFonts w:ascii="Times New Roman" w:hAnsi="Times New Roman" w:cs="Times New Roman"/>
+        </w:rPr>
+        <w:t xml:space="preserve"> Warto zaznaczyć, że również można rozwinąć naszą główną technologię, czyli sieci neuronowe.</w:t>
+      </w:r>
+      <w:r>
+        <w:rPr>
+          <w:rFonts w:ascii="Times New Roman" w:hAnsi="Times New Roman" w:cs="Times New Roman"/>
+        </w:rPr>
+        <w:t xml:space="preserve"> Nasze sieci można nauczyć rozpoznawać również i w nocy. Niestety cechy, które nauczyły się w dzień, nie będą w stanie dobrze funkcjonować w nocy. Wideo traci na</w:t>
+      </w:r>
+      <w:r>
+        <w:rPr>
+          <w:rFonts w:ascii="Times New Roman" w:hAnsi="Times New Roman" w:cs="Times New Roman"/>
+        </w:rPr>
+        <w:t xml:space="preserve"> jakości</w:t>
+      </w:r>
+      <w:r>
+        <w:rPr>
+          <w:rFonts w:ascii="Times New Roman" w:hAnsi="Times New Roman" w:cs="Times New Roman"/>
+        </w:rPr>
+        <w:t xml:space="preserve"> oraz w grę wchodzi</w:t>
+      </w:r>
+      <w:r>
+        <w:rPr>
+          <w:rFonts w:ascii="Times New Roman" w:hAnsi="Times New Roman" w:cs="Times New Roman"/>
+        </w:rPr>
+        <w:t xml:space="preserve"> mniejsza </w:t>
+      </w:r>
+      <w:r>
+        <w:rPr>
+          <w:rFonts w:ascii="Times New Roman" w:hAnsi="Times New Roman" w:cs="Times New Roman"/>
+        </w:rPr>
+        <w:t>rozróżnialność</w:t>
+      </w:r>
+      <w:r>
+        <w:rPr>
+          <w:rFonts w:ascii="Times New Roman" w:hAnsi="Times New Roman" w:cs="Times New Roman"/>
+        </w:rPr>
+        <w:t xml:space="preserve"> obiektów (człowiek</w:t>
+      </w:r>
+      <w:r>
+        <w:rPr>
+          <w:rFonts w:ascii="Times New Roman" w:hAnsi="Times New Roman" w:cs="Times New Roman"/>
+        </w:rPr>
+        <w:t xml:space="preserve"> na czarno ubrany nie będzie się wiele różnił od </w:t>
+      </w:r>
+      <w:r>
+        <w:rPr>
+          <w:rFonts w:ascii="Times New Roman" w:hAnsi="Times New Roman" w:cs="Times New Roman"/>
+        </w:rPr>
+        <w:t>cienia człowieka</w:t>
+      </w:r>
+      <w:r>
+        <w:rPr>
+          <w:rFonts w:ascii="Times New Roman" w:hAnsi="Times New Roman" w:cs="Times New Roman"/>
+        </w:rPr>
+        <w:t>)</w:t>
+      </w:r>
+      <w:r>
+        <w:rPr>
+          <w:rFonts w:ascii="Times New Roman" w:hAnsi="Times New Roman" w:cs="Times New Roman"/>
+        </w:rPr>
+        <w:t>.</w:t>
+      </w:r>
+      <w:r>
+        <w:rPr>
+          <w:rFonts w:ascii="Times New Roman" w:hAnsi="Times New Roman" w:cs="Times New Roman"/>
+        </w:rPr>
+        <w:t xml:space="preserve"> Będzie można nauczyć naszą sieć </w:t>
+      </w:r>
+      <w:r>
+        <w:rPr>
+          <w:rFonts w:ascii="Times New Roman" w:hAnsi="Times New Roman" w:cs="Times New Roman"/>
+        </w:rPr>
+        <w:lastRenderedPageBreak/>
+        <w:t>neuronową chociaż najważniejsz</w:t>
+      </w:r>
+      <w:r>
+        <w:rPr>
+          <w:rFonts w:ascii="Times New Roman" w:hAnsi="Times New Roman" w:cs="Times New Roman"/>
+        </w:rPr>
+        <w:t>ych</w:t>
+      </w:r>
+      <w:r>
+        <w:rPr>
+          <w:rFonts w:ascii="Times New Roman" w:hAnsi="Times New Roman" w:cs="Times New Roman"/>
+        </w:rPr>
+        <w:t xml:space="preserve"> dla nas obiekt</w:t>
+      </w:r>
+      <w:r>
+        <w:rPr>
+          <w:rFonts w:ascii="Times New Roman" w:hAnsi="Times New Roman" w:cs="Times New Roman"/>
+        </w:rPr>
+        <w:t>ów</w:t>
+      </w:r>
+      <w:r>
+        <w:rPr>
+          <w:rFonts w:ascii="Times New Roman" w:hAnsi="Times New Roman" w:cs="Times New Roman"/>
+        </w:rPr>
+        <w:t xml:space="preserve"> (człowiek, samochód, rower, autobus itd.)</w:t>
+      </w:r>
+      <w:r>
+        <w:rPr>
+          <w:rFonts w:ascii="Times New Roman" w:hAnsi="Times New Roman" w:cs="Times New Roman"/>
+        </w:rPr>
+        <w:t>, co umożliwi działanie nawet w nocy wcześniej wspomnianego przykładowego opisu możliwości wykorzystania programu (kontrolowany ruch</w:t>
+      </w:r>
+      <w:r>
+        <w:rPr>
+          <w:rFonts w:ascii="Times New Roman" w:hAnsi="Times New Roman" w:cs="Times New Roman"/>
+        </w:rPr>
+        <w:t xml:space="preserve"> w celu zmniejszenia zakorkowania na</w:t>
+      </w:r>
+      <w:r>
+        <w:rPr>
+          <w:rFonts w:ascii="Times New Roman" w:hAnsi="Times New Roman" w:cs="Times New Roman"/>
+        </w:rPr>
+        <w:t xml:space="preserve"> </w:t>
+      </w:r>
+      <w:r>
+        <w:rPr>
+          <w:rFonts w:ascii="Times New Roman" w:hAnsi="Times New Roman" w:cs="Times New Roman"/>
+        </w:rPr>
+        <w:t>skrzyżowaniach</w:t>
+      </w:r>
+      <w:bookmarkStart w:id="0" w:name="_GoBack"/>
+      <w:bookmarkEnd w:id="0"/>
+      <w:r>
+        <w:rPr>
+          <w:rFonts w:ascii="Times New Roman" w:hAnsi="Times New Roman" w:cs="Times New Roman"/>
+        </w:rPr>
+        <w:t>)</w:t>
+      </w:r>
+      <w:r>
+        <w:rPr>
+          <w:rFonts w:ascii="Times New Roman" w:hAnsi="Times New Roman" w:cs="Times New Roman"/>
+        </w:rPr>
+        <w:t>. Jeżeli już jesteśmy przy rozwijaniu sieci, warto zauważyć, że można również dzięki rozpoznawaniu szczególnych obiektów takich jak broń biała, niebezpieczne paczki, broń palna itd.</w:t>
+      </w:r>
+      <w:r>
+        <w:rPr>
+          <w:rFonts w:ascii="Times New Roman" w:hAnsi="Times New Roman" w:cs="Times New Roman"/>
+        </w:rPr>
+        <w:t>, być w stanie zwiększyć bezpieczeństwo bądź zapobiec tragedią. A to wszystko mógłby robić dla nas program.</w:t>
+      </w:r>
+    </w:p>
+    <w:p>
+      <w:pPr>
+        <w:jc w:val="both"/>
+        <w:rPr>
+          <w:rFonts w:ascii="Times New Roman" w:hAnsi="Times New Roman" w:cs="Times New Roman"/>
+        </w:rPr>
+      </w:pPr>
+    </w:p>
+    <w:p>
+      <w:pPr>
+        <w:jc w:val="both"/>
+        <w:rPr>
+          <w:rFonts w:ascii="Times New Roman" w:hAnsi="Times New Roman" w:cs="Times New Roman"/>
+        </w:rPr>
+      </w:pPr>
+    </w:p>
+    <w:p>
+      <w:pPr>
+        <w:jc w:val="both"/>
+        <w:rPr>
+          <w:rFonts w:ascii="Times New Roman" w:hAnsi="Times New Roman" w:cs="Times New Roman"/>
+        </w:rPr>
+      </w:pPr>
+    </w:p>
+    <w:p>
+      <w:pPr>
+        <w:jc w:val="both"/>
+        <w:rPr>
+          <w:rFonts w:ascii="Times New Roman" w:hAnsi="Times New Roman" w:cs="Times New Roman"/>
+        </w:rPr>
+      </w:pPr>
+    </w:p>
+    <w:p>
+      <w:pPr>
+        <w:jc w:val="both"/>
+        <w:rPr>
+          <w:rFonts w:ascii="Times New Roman" w:hAnsi="Times New Roman" w:cs="Times New Roman"/>
+        </w:rPr>
+      </w:pPr>
+    </w:p>
+    <w:p>
+      <w:pPr>
+        <w:jc w:val="both"/>
+        <w:rPr>
+          <w:rFonts w:ascii="Times New Roman" w:hAnsi="Times New Roman" w:cs="Times New Roman"/>
+        </w:rPr>
+      </w:pPr>
+    </w:p>
+    <w:p>
+      <w:pPr>
+        <w:jc w:val="both"/>
+        <w:rPr>
+          <w:rFonts w:ascii="Times New Roman" w:hAnsi="Times New Roman" w:cs="Times New Roman"/>
+        </w:rPr>
+      </w:pPr>
+    </w:p>
+    <w:p>
+      <w:pPr>
+        <w:jc w:val="both"/>
+        <w:rPr>
+          <w:rFonts w:ascii="Times New Roman" w:hAnsi="Times New Roman" w:cs="Times New Roman"/>
+        </w:rPr>
+      </w:pPr>
+    </w:p>
+    <w:p>
+      <w:pPr>
+        <w:jc w:val="both"/>
+        <w:rPr>
+          <w:rFonts w:ascii="Times New Roman" w:hAnsi="Times New Roman" w:cs="Times New Roman"/>
+        </w:rPr>
+      </w:pPr>
+    </w:p>
+    <w:p>
+      <w:pPr>
+        <w:jc w:val="both"/>
+        <w:rPr>
+          <w:rFonts w:ascii="Times New Roman" w:hAnsi="Times New Roman" w:cs="Times New Roman"/>
+        </w:rPr>
+      </w:pPr>
+    </w:p>
+    <w:p>
+      <w:pPr>
+        <w:jc w:val="both"/>
+        <w:rPr>
+          <w:rFonts w:ascii="Times New Roman" w:hAnsi="Times New Roman" w:cs="Times New Roman"/>
+        </w:rPr>
+      </w:pPr>
+    </w:p>
+    <w:p>
+      <w:pPr>
+        <w:jc w:val="both"/>
+        <w:rPr>
+          <w:rFonts w:ascii="Times New Roman" w:hAnsi="Times New Roman" w:cs="Times New Roman"/>
+        </w:rPr>
+      </w:pPr>
+    </w:p>
+    <w:p>
+      <w:pPr>
+        <w:jc w:val="both"/>
+        <w:rPr>
+          <w:rFonts w:ascii="Times New Roman" w:hAnsi="Times New Roman" w:cs="Times New Roman"/>
+        </w:rPr>
+      </w:pPr>
+    </w:p>
+    <w:p>
+      <w:pPr>
+        <w:jc w:val="both"/>
+        <w:rPr>
+          <w:rFonts w:ascii="Times New Roman" w:hAnsi="Times New Roman" w:cs="Times New Roman"/>
+        </w:rPr>
+      </w:pPr>
+    </w:p>
+    <w:p>
+      <w:pPr>
+        <w:jc w:val="both"/>
+        <w:rPr>
+          <w:rFonts w:ascii="Times New Roman" w:hAnsi="Times New Roman" w:cs="Times New Roman"/>
+        </w:rPr>
+      </w:pPr>
+    </w:p>
+    <w:p>
+      <w:pPr>
+        <w:jc w:val="both"/>
+        <w:rPr>
+          <w:rFonts w:ascii="Times New Roman" w:hAnsi="Times New Roman" w:cs="Times New Roman"/>
+        </w:rPr>
+      </w:pPr>
+    </w:p>
+    <w:p>
+      <w:pPr>
+        <w:jc w:val="both"/>
+        <w:rPr>
+          <w:rFonts w:ascii="Times New Roman" w:hAnsi="Times New Roman" w:cs="Times New Roman"/>
+        </w:rPr>
+      </w:pPr>
+    </w:p>
+    <w:p>
+      <w:pPr>
+        <w:jc w:val="both"/>
+        <w:rPr>
+          <w:rFonts w:ascii="Times New Roman" w:hAnsi="Times New Roman" w:cs="Times New Roman"/>
+        </w:rPr>
+      </w:pPr>
+    </w:p>
+    <w:p>
+      <w:pPr>
+        <w:jc w:val="both"/>
+        <w:rPr>
+          <w:rFonts w:ascii="Times New Roman" w:hAnsi="Times New Roman" w:cs="Times New Roman"/>
+        </w:rPr>
+      </w:pPr>
+    </w:p>
+    <w:p>
+      <w:pPr>
+        <w:jc w:val="both"/>
+        <w:rPr>
+          <w:rFonts w:ascii="Times New Roman" w:hAnsi="Times New Roman" w:cs="Times New Roman"/>
+        </w:rPr>
+      </w:pPr>
+    </w:p>
+    <w:p>
+      <w:pPr>
+        <w:jc w:val="both"/>
+        <w:rPr>
+          <w:rFonts w:ascii="Times New Roman" w:hAnsi="Times New Roman" w:cs="Times New Roman"/>
+        </w:rPr>
+      </w:pPr>
+    </w:p>
+    <w:p>
+      <w:pPr>
+        <w:jc w:val="both"/>
+        <w:rPr>
+          <w:rFonts w:ascii="Times New Roman" w:hAnsi="Times New Roman" w:cs="Times New Roman"/>
+        </w:rPr>
+      </w:pPr>
+    </w:p>
+    <w:p>
+      <w:pPr>
+        <w:jc w:val="both"/>
+        <w:rPr>
+          <w:rFonts w:ascii="Times New Roman" w:hAnsi="Times New Roman" w:cs="Times New Roman"/>
+        </w:rPr>
+      </w:pPr>
+    </w:p>
+    <w:p>
+      <w:pPr>
+        <w:jc w:val="both"/>
+        <w:rPr>
+          <w:rFonts w:ascii="Times New Roman" w:hAnsi="Times New Roman" w:cs="Times New Roman"/>
+        </w:rPr>
+      </w:pPr>
+    </w:p>
+    <w:p>
+      <w:pPr>
+        <w:jc w:val="both"/>
+        <w:rPr>
+          <w:rFonts w:ascii="Times New Roman" w:hAnsi="Times New Roman" w:cs="Times New Roman"/>
+        </w:rPr>
+      </w:pPr>
+    </w:p>
+    <w:p>
+      <w:pPr>
+        <w:jc w:val="both"/>
+        <w:rPr>
+          <w:rFonts w:ascii="Times New Roman" w:hAnsi="Times New Roman" w:cs="Times New Roman"/>
+        </w:rPr>
+      </w:pPr>
+    </w:p>
+    <w:p>
+      <w:pPr>
+        <w:jc w:val="both"/>
+        <w:rPr>
+          <w:rFonts w:ascii="Times New Roman" w:hAnsi="Times New Roman" w:cs="Times New Roman"/>
+        </w:rPr>
+      </w:pPr>
+    </w:p>
+    <w:p>
+      <w:pPr>
+        <w:jc w:val="both"/>
+        <w:rPr>
+          <w:rFonts w:ascii="Times New Roman" w:hAnsi="Times New Roman" w:cs="Times New Roman"/>
+        </w:rPr>
+      </w:pPr>
+    </w:p>
+    <w:p>
+      <w:pPr>
+        <w:jc w:val="both"/>
+        <w:rPr>
+          <w:rFonts w:ascii="Times New Roman" w:hAnsi="Times New Roman" w:cs="Times New Roman"/>
+        </w:rPr>
+      </w:pPr>
     </w:p>
     <w:p>
       <w:pPr>
@@ -1224,13 +1958,18 @@
         </w:numPr>
       </w:pPr>
       <w:r>
-        <w:lastRenderedPageBreak/>
         <w:t>Analiza problemu</w:t>
       </w:r>
     </w:p>
     <w:p>
       <w:pPr>
         <w:pStyle w:val="NagwekSprawozdania"/>
+        <w:ind w:left="360"/>
+      </w:pPr>
+    </w:p>
+    <w:p>
+      <w:pPr>
+        <w:pStyle w:val="NagwekSprawozdania"/>
       </w:pPr>
       <w:r>
         <w:t>Opis zagadnień technicznych związanych z projektem:</w:t>
@@ -1243,22 +1982,29 @@
       <w:r>
         <w:t xml:space="preserve">Machine learning, sieć neuronowa, sieć nauczania, dostępne </w:t>
       </w:r>
+      <w:r>
+        <w:t>biblioteki</w:t>
+      </w:r>
+      <w:r>
+        <w:t xml:space="preserve"> i algorytmy spełniające funkcjonalność projektu, konwersja i obsługa wideo</w:t>
+      </w:r>
+      <w:r>
+        <w:t xml:space="preserve">(kodowanie i </w:t>
+      </w:r>
       <w:proofErr w:type="spellStart"/>
       <w:r>
-        <w:t>bibioteki</w:t>
+        <w:t>konterner</w:t>
       </w:r>
       <w:proofErr w:type="spellEnd"/>
       <w:r>
-        <w:t xml:space="preserve"> i algorytmy spełniające funkcjonalność projektu, konwersja i obsługa wideo</w:t>
-      </w:r>
-      <w:r>
-        <w:t xml:space="preserve">(kodowanie i kontener?, </w:t>
-      </w:r>
-      <w:proofErr w:type="spellStart"/>
-      <w:r>
-        <w:t>foramt</w:t>
-      </w:r>
-      <w:proofErr w:type="spellEnd"/>
+        <w:t xml:space="preserve">?, </w:t>
+      </w:r>
+      <w:r>
+        <w:t>form</w:t>
+      </w:r>
+      <w:r>
+        <w:t>at</w:t>
+      </w:r>
       <w:r>
         <w:t>)</w:t>
       </w:r>
@@ -1388,7 +2134,7 @@
                     </pic:cNvPicPr>
                   </pic:nvPicPr>
                   <pic:blipFill>
-                    <a:blip r:embed="rId7">
+                    <a:blip r:embed="rId8">
                       <a:extLst>
                         <a:ext uri="{28A0092B-C50C-407E-A947-70E740481C1C}">
                           <a14:useLocalDpi xmlns:a14="http://schemas.microsoft.com/office/drawing/2010/main" val="0"/>
@@ -1663,14 +2409,11 @@
         <w:pStyle w:val="Sprawozdania"/>
       </w:pPr>
       <w:r>
-        <w:lastRenderedPageBreak/>
         <w:t>Poniżej przedstawiono diagram obejmujący funkcjonalność programu z podziałem na komponenty oraz z operacjami przeprowadzanymi w obrębie komponentu.</w:t>
       </w:r>
       <w:r>
         <w:t xml:space="preserve"> (dodać start i koniec)</w:t>
       </w:r>
-      <w:bookmarkStart w:id="0" w:name="_GoBack"/>
-      <w:bookmarkEnd w:id="0"/>
     </w:p>
     <w:p>
       <w:pPr>
@@ -1776,7 +2519,7 @@
                     <pic:cNvPicPr/>
                   </pic:nvPicPr>
                   <pic:blipFill>
-                    <a:blip r:embed="rId8">
+                    <a:blip r:embed="rId9">
                       <a:extLst>
                         <a:ext uri="{28A0092B-C50C-407E-A947-70E740481C1C}">
                           <a14:useLocalDpi xmlns:a14="http://schemas.microsoft.com/office/drawing/2010/main" val="0"/>
@@ -1840,6 +2583,21 @@
     <w:p>
       <w:pPr>
         <w:pStyle w:val="NagwekSprawozdania"/>
+      </w:pPr>
+    </w:p>
+    <w:p>
+      <w:pPr>
+        <w:pStyle w:val="NagwekSprawozdania"/>
+      </w:pPr>
+    </w:p>
+    <w:p>
+      <w:pPr>
+        <w:pStyle w:val="NagwekSprawozdania"/>
+      </w:pPr>
+    </w:p>
+    <w:p>
+      <w:pPr>
+        <w:pStyle w:val="NagwekSprawozdania"/>
         <w:numPr>
           <w:ilvl w:val="1"/>
           <w:numId w:val="16"/>
@@ -1866,7 +2624,6 @@
         <w:rPr>
           <w:noProof/>
         </w:rPr>
-        <w:lastRenderedPageBreak/>
         <mc:AlternateContent>
           <mc:Choice Requires="wps">
             <w:drawing>
@@ -1951,7 +2708,7 @@
                     <pic:cNvPicPr/>
                   </pic:nvPicPr>
                   <pic:blipFill>
-                    <a:blip r:embed="rId9">
+                    <a:blip r:embed="rId10">
                       <a:extLst>
                         <a:ext uri="{28A0092B-C50C-407E-A947-70E740481C1C}">
                           <a14:useLocalDpi xmlns:a14="http://schemas.microsoft.com/office/drawing/2010/main" val="0"/>
@@ -2037,7 +2794,7 @@
       </w:r>
     </w:p>
     <w:sectPr>
-      <w:footerReference w:type="default" r:id="rId10"/>
+      <w:footerReference w:type="default" r:id="rId11"/>
       <w:pgSz w:w="11906" w:h="16838"/>
       <w:pgMar w:top="1417" w:right="1417" w:bottom="1417" w:left="1417" w:header="708" w:footer="708" w:gutter="0"/>
       <w:pgNumType w:start="0"/>
@@ -5229,7 +5986,6 @@
     <w:uiPriority w:val="1"/>
     <w:semiHidden/>
     <w:unhideWhenUsed/>
-    <w:rsid w:val="00BA269B"/>
   </w:style>
   <w:style w:type="table" w:default="1" w:styleId="Standardowy">
     <w:name w:val="Normal Table"/>
@@ -5251,7 +6007,6 @@
     <w:uiPriority w:val="99"/>
     <w:semiHidden/>
     <w:unhideWhenUsed/>
-    <w:rsid w:val="00BA269B"/>
   </w:style>
   <w:style w:type="paragraph" w:styleId="Akapitzlist">
     <w:name w:val="List Paragraph"/>

</xml_diff>

<commit_message>
Poprawienie kompe-czegoś-tam i napisanie o ML
</commit_message>
<xml_diff>
--- a/Dokumentacja/Dokumentacja.docx
+++ b/Dokumentacja/Dokumentacja.docx
@@ -2031,7 +2031,81 @@
         <w:pStyle w:val="Sprawozdania"/>
       </w:pPr>
       <w:r>
-        <w:t xml:space="preserve">Machine learning, sieć neuronowa, sieć nauczania, dostępne </w:t>
+        <w:rPr>
+          <w:b/>
+        </w:rPr>
+        <w:t>Uczenie maszynowe</w:t>
+      </w:r>
+      <w:r>
+        <w:t xml:space="preserve"> (ang. m</w:t>
+      </w:r>
+      <w:r>
+        <w:t>achine learning</w:t>
+      </w:r>
+      <w:r>
+        <w:t>) jest g</w:t>
+      </w:r>
+      <w:r>
+        <w:t xml:space="preserve">łównym celem </w:t>
+      </w:r>
+      <w:r>
+        <w:t>samouczenia się maszyn. Ma to główne</w:t>
+      </w:r>
+      <w:r>
+        <w:t>, praktyczne zastosowanie w dziedzinie </w:t>
+      </w:r>
+      <w:r>
+        <w:t>sztuc</w:t>
+      </w:r>
+      <w:r>
+        <w:t>znej inteligencji do </w:t>
+      </w:r>
+      <w:r>
+        <w:t>stworzenia</w:t>
+      </w:r>
+      <w:r>
+        <w:t xml:space="preserve"> </w:t>
+      </w:r>
+      <w:r>
+        <w:t>automatycznego systemu potrafiącego doskonalić się przy pomocy zg</w:t>
+      </w:r>
+      <w:r>
+        <w:t>romadzonego doświadczenia</w:t>
+      </w:r>
+      <w:r>
+        <w:t xml:space="preserve"> oraz </w:t>
+      </w:r>
+      <w:r>
+        <w:t>nabywania na tej podstawie nowej wiedzy.</w:t>
+      </w:r>
+      <w:r>
+        <w:t xml:space="preserve"> Można zatem powiedzieć, że </w:t>
+      </w:r>
+      <w:r>
+        <w:t>sprawiamy, że maszyny poznają</w:t>
+      </w:r>
+      <w:r>
+        <w:t xml:space="preserve"> świat w sposób empiryczny.</w:t>
+      </w:r>
+      <w:r>
+        <w:t xml:space="preserve"> Machine learning j</w:t>
+      </w:r>
+      <w:r>
+        <w:t xml:space="preserve">est konsekwencją rozwoju idei sztucznej inteligencji i metod jej wdrażania praktycznego. Dotyczy rozwoju oprogramowania stosowanego zwłaszcza w innowacyjnych technologiach i przemyśle. Odpowiednie algorytmy mają pozwolić oprogramowaniu na zautomatyzowanie procesu pozyskiwania </w:t>
+      </w:r>
+      <w:r>
+        <w:t>i analizy danych do ulepszania, a także </w:t>
+      </w:r>
+      <w:r>
+        <w:t>rozwoju własnego systemu.</w:t>
+      </w:r>
+    </w:p>
+    <w:p>
+      <w:pPr>
+        <w:pStyle w:val="Sprawozdania"/>
+      </w:pPr>
+      <w:r>
+        <w:t xml:space="preserve">, sieć neuronowa, sieć nauczania, dostępne </w:t>
       </w:r>
       <w:r>
         <w:t>biblioteki</w:t>
@@ -2161,7 +2235,7 @@
           </mc:Choice>
           <mc:Fallback>
             <w:pict>
-              <v:rect w14:anchorId="7C07645B" id="Prostokąt 11" o:spid="_x0000_s1026" style="position:absolute;margin-left:284.2pt;margin-top:19.65pt;width:158.75pt;height:93pt;z-index:251686911;visibility:visible;mso-wrap-style:square;mso-width-percent:0;mso-height-percent:0;mso-wrap-distance-left:9pt;mso-wrap-distance-top:0;mso-wrap-distance-right:9pt;mso-wrap-distance-bottom:0;mso-position-horizontal:absolute;mso-position-horizontal-relative:text;mso-position-vertical:absolute;mso-position-vertical-relative:text;mso-width-percent:0;mso-height-percent:0;mso-width-relative:margin;mso-height-relative:margin;v-text-anchor:middle" o:gfxdata="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" fillcolor="white [3212]" stroked="f" strokeweight="1pt"/>
+              <v:rect w14:anchorId="40751D4D" id="Prostokąt 11" o:spid="_x0000_s1026" style="position:absolute;margin-left:284.2pt;margin-top:19.65pt;width:158.75pt;height:93pt;z-index:251686911;visibility:visible;mso-wrap-style:square;mso-width-percent:0;mso-height-percent:0;mso-wrap-distance-left:9pt;mso-wrap-distance-top:0;mso-wrap-distance-right:9pt;mso-wrap-distance-bottom:0;mso-position-horizontal:absolute;mso-position-horizontal-relative:text;mso-position-vertical:absolute;mso-position-vertical-relative:text;mso-width-percent:0;mso-height-percent:0;mso-width-relative:margin;mso-height-relative:margin;v-text-anchor:middle" o:gfxdata="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" fillcolor="white [3212]" stroked="f" strokeweight="1pt"/>
             </w:pict>
           </mc:Fallback>
         </mc:AlternateContent>
@@ -2242,7 +2316,7 @@
           </mc:Choice>
           <mc:Fallback>
             <w:pict>
-              <v:rect w14:anchorId="2EE01DFE" id="Prostokąt 12" o:spid="_x0000_s1026" style="position:absolute;margin-left:5.2pt;margin-top:20.2pt;width:106.05pt;height:84pt;z-index:251687423;visibility:visible;mso-wrap-style:square;mso-width-percent:0;mso-height-percent:0;mso-wrap-distance-left:9pt;mso-wrap-distance-top:0;mso-wrap-distance-right:9pt;mso-wrap-distance-bottom:0;mso-position-horizontal:absolute;mso-position-horizontal-relative:text;mso-position-vertical:absolute;mso-position-vertical-relative:text;mso-width-percent:0;mso-height-percent:0;mso-width-relative:margin;mso-height-relative:margin;v-text-anchor:middle" o:gfxdata="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" fillcolor="white [3212]" stroked="f" strokeweight="1pt"/>
+              <v:rect w14:anchorId="2879ACA4" id="Prostokąt 12" o:spid="_x0000_s1026" style="position:absolute;margin-left:5.2pt;margin-top:20.2pt;width:106.05pt;height:84pt;z-index:251687423;visibility:visible;mso-wrap-style:square;mso-width-percent:0;mso-height-percent:0;mso-wrap-distance-left:9pt;mso-wrap-distance-top:0;mso-wrap-distance-right:9pt;mso-wrap-distance-bottom:0;mso-position-horizontal:absolute;mso-position-horizontal-relative:text;mso-position-vertical:absolute;mso-position-vertical-relative:text;mso-width-percent:0;mso-height-percent:0;mso-width-relative:margin;mso-height-relative:margin;v-text-anchor:middle" o:gfxdata="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" fillcolor="white [3212]" stroked="f" strokeweight="1pt"/>
             </w:pict>
           </mc:Fallback>
         </mc:AlternateContent>
@@ -2323,7 +2397,7 @@
           </mc:Choice>
           <mc:Fallback>
             <w:pict>
-              <v:rect w14:anchorId="57EC74B0" id="Prostokąt 9" o:spid="_x0000_s1026" style="position:absolute;margin-left:158pt;margin-top:20.25pt;width:129.75pt;height:84pt;z-index:251684864;visibility:visible;mso-wrap-style:square;mso-width-percent:0;mso-height-percent:0;mso-wrap-distance-left:9pt;mso-wrap-distance-top:0;mso-wrap-distance-right:9pt;mso-wrap-distance-bottom:0;mso-position-horizontal:absolute;mso-position-horizontal-relative:text;mso-position-vertical:absolute;mso-position-vertical-relative:text;mso-width-percent:0;mso-height-percent:0;mso-width-relative:margin;mso-height-relative:margin;v-text-anchor:middle" o:gfxdata="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" fillcolor="white [3212]" stroked="f" strokeweight="1pt"/>
+              <v:rect w14:anchorId="493DA967" id="Prostokąt 9" o:spid="_x0000_s1026" style="position:absolute;margin-left:158pt;margin-top:20.25pt;width:129.75pt;height:84pt;z-index:251684864;visibility:visible;mso-wrap-style:square;mso-width-percent:0;mso-height-percent:0;mso-wrap-distance-left:9pt;mso-wrap-distance-top:0;mso-wrap-distance-right:9pt;mso-wrap-distance-bottom:0;mso-position-horizontal:absolute;mso-position-horizontal-relative:text;mso-position-vertical:absolute;mso-position-vertical-relative:text;mso-width-percent:0;mso-height-percent:0;mso-width-relative:margin;mso-height-relative:margin;v-text-anchor:middle" o:gfxdata="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" fillcolor="white [3212]" stroked="f" strokeweight="1pt"/>
             </w:pict>
           </mc:Fallback>
         </mc:AlternateContent>
@@ -2905,7 +2979,7 @@
           </mc:Choice>
           <mc:Fallback>
             <w:pict>
-              <v:group w14:anchorId="73F9C878" id="Grupa 20" o:spid="_x0000_s1026" style="position:absolute;margin-left:16.2pt;margin-top:14.05pt;width:412.2pt;height:57.7pt;z-index:251693056" coordsize="5235023,733066" o:gfxdata="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">
+              <v:group w14:anchorId="4C2D8056" id="Grupa 20" o:spid="_x0000_s1026" style="position:absolute;margin-left:16.2pt;margin-top:14.05pt;width:412.2pt;height:57.7pt;z-index:251693056" coordsize="5235023,733066" o:gfxdata="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">
                 <v:rect id="Prostokąt 7" o:spid="_x0000_s1027" style="position:absolute;left:1948070;top:7951;width:1347249;height:725115;visibility:visible;mso-wrap-style:square;v-text-anchor:middle" o:gfxdata="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" fillcolor="white [3212]" strokecolor="black [3213]" strokeweight="1pt"/>
                 <v:rect id="Prostokąt 10" o:spid="_x0000_s1028" style="position:absolute;left:3888188;width:1346835;height:724535;visibility:visible;mso-wrap-style:square;v-text-anchor:middle" o:gfxdata="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" fillcolor="white [3212]" strokecolor="black [3213]" strokeweight="1pt"/>
                 <v:rect id="Prostokąt 4" o:spid="_x0000_s1029" style="position:absolute;top:7951;width:1346835;height:724535;visibility:visible;mso-wrap-style:square;v-text-anchor:middle" o:gfxdata="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" fillcolor="white [3212]" strokecolor="black [3213]" strokeweight="1pt"/>
@@ -3252,6 +3326,7 @@
           <w:rFonts w:ascii="Times New Roman" w:hAnsi="Times New Roman" w:cs="Times New Roman"/>
           <w:b/>
         </w:rPr>
+        <w:lastRenderedPageBreak/>
         <w:t>Komponent</w:t>
       </w:r>
       <w:r>
@@ -3282,13 +3357,169 @@
         <w:rPr>
           <w:rFonts w:ascii="Times New Roman" w:hAnsi="Times New Roman" w:cs="Times New Roman"/>
         </w:rPr>
-        <w:t>Program dostanie dane</w:t>
+        <w:t>Kiedy p</w:t>
+      </w:r>
+      <w:r>
+        <w:rPr>
+          <w:rFonts w:ascii="Times New Roman" w:hAnsi="Times New Roman" w:cs="Times New Roman"/>
+        </w:rPr>
+        <w:t>rogram dostanie dane</w:t>
       </w:r>
       <w:r>
         <w:rPr>
           <w:rFonts w:ascii="Times New Roman" w:hAnsi="Times New Roman" w:cs="Times New Roman"/>
         </w:rPr>
         <w:t>,</w:t>
+      </w:r>
+      <w:r>
+        <w:rPr>
+          <w:rFonts w:ascii="Times New Roman" w:hAnsi="Times New Roman" w:cs="Times New Roman"/>
+        </w:rPr>
+        <w:t xml:space="preserve"> które będą wynikiem pracy algorytmu </w:t>
+      </w:r>
+      <w:r>
+        <w:rPr>
+          <w:rFonts w:ascii="Times New Roman" w:hAnsi="Times New Roman" w:cs="Times New Roman"/>
+        </w:rPr>
+        <w:t xml:space="preserve">sieci </w:t>
+      </w:r>
+      <w:r>
+        <w:rPr>
+          <w:rFonts w:ascii="Times New Roman" w:hAnsi="Times New Roman" w:cs="Times New Roman"/>
+        </w:rPr>
+        <w:t>neuronowych</w:t>
+      </w:r>
+      <w:r>
+        <w:rPr>
+          <w:rFonts w:ascii="Times New Roman" w:hAnsi="Times New Roman" w:cs="Times New Roman"/>
+        </w:rPr>
+        <w:t xml:space="preserve">, </w:t>
+      </w:r>
+      <w:r>
+        <w:rPr>
+          <w:rFonts w:ascii="Times New Roman" w:hAnsi="Times New Roman" w:cs="Times New Roman"/>
+        </w:rPr>
+        <w:t>ma on bardzo konkretne zadanie. Jego powinnością jest liczenie</w:t>
+      </w:r>
+      <w:r>
+        <w:rPr>
+          <w:rFonts w:ascii="Times New Roman" w:hAnsi="Times New Roman" w:cs="Times New Roman"/>
+        </w:rPr>
+        <w:t>,</w:t>
+      </w:r>
+      <w:r>
+        <w:rPr>
+          <w:rFonts w:ascii="Times New Roman" w:hAnsi="Times New Roman" w:cs="Times New Roman"/>
+        </w:rPr>
+        <w:t xml:space="preserve"> ile obiektów zostało rozpoznanych z </w:t>
+      </w:r>
+      <w:r>
+        <w:rPr>
+          <w:rFonts w:ascii="Times New Roman" w:hAnsi="Times New Roman" w:cs="Times New Roman"/>
+        </w:rPr>
+        <w:t xml:space="preserve">danego </w:t>
+      </w:r>
+      <w:r>
+        <w:rPr>
+          <w:rFonts w:ascii="Times New Roman" w:hAnsi="Times New Roman" w:cs="Times New Roman"/>
+        </w:rPr>
+        <w:t>jednego</w:t>
+      </w:r>
+      <w:r>
+        <w:rPr>
+          <w:rFonts w:ascii="Times New Roman" w:hAnsi="Times New Roman" w:cs="Times New Roman"/>
+        </w:rPr>
+        <w:t>, konkretnego</w:t>
+      </w:r>
+      <w:r>
+        <w:rPr>
+          <w:rFonts w:ascii="Times New Roman" w:hAnsi="Times New Roman" w:cs="Times New Roman"/>
+        </w:rPr>
+        <w:t xml:space="preserve"> typu.</w:t>
+      </w:r>
+      <w:r>
+        <w:rPr>
+          <w:rFonts w:ascii="Times New Roman" w:hAnsi="Times New Roman" w:cs="Times New Roman"/>
+        </w:rPr>
+        <w:t xml:space="preserve"> Mogą to być czerwone sportowe kabriolety, ciężarówki spożywcze, czy autobusy.</w:t>
+      </w:r>
+      <w:r>
+        <w:rPr>
+          <w:rFonts w:ascii="Times New Roman" w:hAnsi="Times New Roman" w:cs="Times New Roman"/>
+        </w:rPr>
+        <w:t xml:space="preserve"> Na podstawie danych oraz ustawień własnych</w:t>
+      </w:r>
+      <w:r>
+        <w:rPr>
+          <w:rFonts w:ascii="Times New Roman" w:hAnsi="Times New Roman" w:cs="Times New Roman"/>
+        </w:rPr>
+        <w:t>,</w:t>
+      </w:r>
+      <w:r>
+        <w:rPr>
+          <w:rFonts w:ascii="Times New Roman" w:hAnsi="Times New Roman" w:cs="Times New Roman"/>
+        </w:rPr>
+        <w:t xml:space="preserve"> określi </w:t>
+      </w:r>
+      <w:r>
+        <w:rPr>
+          <w:rFonts w:ascii="Times New Roman" w:hAnsi="Times New Roman" w:cs="Times New Roman"/>
+        </w:rPr>
+        <w:t xml:space="preserve">on </w:t>
+      </w:r>
+      <w:r>
+        <w:rPr>
+          <w:rFonts w:ascii="Times New Roman" w:hAnsi="Times New Roman" w:cs="Times New Roman"/>
+        </w:rPr>
+        <w:t>jakie działanie dla sygnalizacji świetlnej będzie najkorzystniejsze.</w:t>
+      </w:r>
+      <w:r>
+        <w:rPr>
+          <w:rFonts w:ascii="Times New Roman" w:hAnsi="Times New Roman" w:cs="Times New Roman"/>
+        </w:rPr>
+        <w:t xml:space="preserve"> T</w:t>
+      </w:r>
+      <w:r>
+        <w:rPr>
+          <w:rFonts w:ascii="Times New Roman" w:hAnsi="Times New Roman" w:cs="Times New Roman"/>
+        </w:rPr>
+        <w:t>en komponent</w:t>
+      </w:r>
+      <w:r>
+        <w:rPr>
+          <w:rFonts w:ascii="Times New Roman" w:hAnsi="Times New Roman" w:cs="Times New Roman"/>
+        </w:rPr>
+        <w:t xml:space="preserve"> odpowiada za generowanie wniosków na pods</w:t>
+      </w:r>
+      <w:r>
+        <w:rPr>
+          <w:rFonts w:ascii="Times New Roman" w:hAnsi="Times New Roman" w:cs="Times New Roman"/>
+        </w:rPr>
+        <w:t>tawie wcześniej opisanych i wyuczonych danych. Do </w:t>
+      </w:r>
+      <w:r>
+        <w:rPr>
+          <w:rFonts w:ascii="Times New Roman" w:hAnsi="Times New Roman" w:cs="Times New Roman"/>
+        </w:rPr>
+        <w:t>ich sformuł</w:t>
+      </w:r>
+      <w:r>
+        <w:rPr>
+          <w:rFonts w:ascii="Times New Roman" w:hAnsi="Times New Roman" w:cs="Times New Roman"/>
+        </w:rPr>
+        <w:t>owania będą potrzebne takie informaje,</w:t>
+      </w:r>
+      <w:r>
+        <w:rPr>
+          <w:rFonts w:ascii="Times New Roman" w:hAnsi="Times New Roman" w:cs="Times New Roman"/>
+        </w:rPr>
+        <w:t xml:space="preserve"> jak długość cy</w:t>
+      </w:r>
+      <w:r>
+        <w:rPr>
+          <w:rFonts w:ascii="Times New Roman" w:hAnsi="Times New Roman" w:cs="Times New Roman"/>
+        </w:rPr>
+        <w:t>klu świateł, liczba pasów w </w:t>
       </w:r>
       <w:bookmarkStart w:id="0" w:name="_GoBack"/>
       <w:bookmarkEnd w:id="0"/>
@@ -3296,31 +3527,7 @@
         <w:rPr>
           <w:rFonts w:ascii="Times New Roman" w:hAnsi="Times New Roman" w:cs="Times New Roman"/>
         </w:rPr>
-        <w:t xml:space="preserve"> które będą wynikiem pracy algorytmu </w:t>
-      </w:r>
-      <w:r>
-        <w:rPr>
-          <w:rFonts w:ascii="Times New Roman" w:hAnsi="Times New Roman" w:cs="Times New Roman"/>
-        </w:rPr>
-        <w:t xml:space="preserve">sieci </w:t>
-      </w:r>
-      <w:r>
-        <w:rPr>
-          <w:rFonts w:ascii="Times New Roman" w:hAnsi="Times New Roman" w:cs="Times New Roman"/>
-        </w:rPr>
-        <w:t>neuronowych</w:t>
-      </w:r>
-      <w:r>
-        <w:rPr>
-          <w:rFonts w:ascii="Times New Roman" w:hAnsi="Times New Roman" w:cs="Times New Roman"/>
-        </w:rPr>
-        <w:t>, zliczy ile obiektów zostało rozpoznanych z jednego typu. Na podstawie danych oraz ustawień własnych określi jakie działanie dla sygnalizacji świetlnej będzie najkorzystniejsze.</w:t>
-      </w:r>
-      <w:r>
-        <w:rPr>
-          <w:rFonts w:ascii="Times New Roman" w:hAnsi="Times New Roman" w:cs="Times New Roman"/>
-        </w:rPr>
-        <w:t xml:space="preserve"> Ta część komponentu odpowiada za generowanie wniosków na podstawie wcześniej opisanych danych. Do ich sformułowania będą potrzebne takie dane jak długość cyklu świateł, ilość pasów w danym kierunku i tym podobne.</w:t>
+        <w:t>danym kierunku i tym podobne.</w:t>
       </w:r>
       <w:r>
         <w:rPr>
@@ -3376,6 +3583,7 @@
           <w:noProof/>
           <w:lang w:eastAsia="pl-PL"/>
         </w:rPr>
+        <w:lastRenderedPageBreak/>
         <mc:AlternateContent>
           <mc:Choice Requires="wps">
             <w:drawing>
@@ -3435,7 +3643,7 @@
           </mc:Choice>
           <mc:Fallback>
             <w:pict>
-              <v:oval w14:anchorId="5582DB03" id="Owal 5" o:spid="_x0000_s1026" style="position:absolute;margin-left:52.9pt;margin-top:29.35pt;width:87pt;height:41.25pt;z-index:251679744;visibility:visible;mso-wrap-style:square;mso-wrap-distance-left:9pt;mso-wrap-distance-top:0;mso-wrap-distance-right:9pt;mso-wrap-distance-bottom:0;mso-position-horizontal:absolute;mso-position-horizontal-relative:text;mso-position-vertical:absolute;mso-position-vertical-relative:text;v-text-anchor:middle" o:gfxdata="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" fillcolor="#4472c4 [3204]" strokecolor="#1f3763 [1604]" strokeweight="1pt">
+              <v:oval w14:anchorId="01910BC7" id="Owal 5" o:spid="_x0000_s1026" style="position:absolute;margin-left:52.9pt;margin-top:29.35pt;width:87pt;height:41.25pt;z-index:251679744;visibility:visible;mso-wrap-style:square;mso-wrap-distance-left:9pt;mso-wrap-distance-top:0;mso-wrap-distance-right:9pt;mso-wrap-distance-bottom:0;mso-position-horizontal:absolute;mso-position-horizontal-relative:text;mso-position-vertical:absolute;mso-position-vertical-relative:text;v-text-anchor:middle" o:gfxdata="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" fillcolor="#4472c4 [3204]" strokecolor="#1f3763 [1604]" strokeweight="1pt">
                 <v:stroke joinstyle="miter"/>
               </v:oval>
             </w:pict>
@@ -3575,6 +3783,7 @@
           <w:noProof/>
           <w:lang w:eastAsia="pl-PL"/>
         </w:rPr>
+        <w:lastRenderedPageBreak/>
         <mc:AlternateContent>
           <mc:Choice Requires="wps">
             <w:drawing>
@@ -3634,7 +3843,7 @@
           </mc:Choice>
           <mc:Fallback>
             <w:pict>
-              <v:rect w14:anchorId="24355D1A" id="Prostokąt 3" o:spid="_x0000_s1026" style="position:absolute;margin-left:178.9pt;margin-top:46.15pt;width:89.25pt;height:58.5pt;z-index:251677696;visibility:visible;mso-wrap-style:square;mso-wrap-distance-left:9pt;mso-wrap-distance-top:0;mso-wrap-distance-right:9pt;mso-wrap-distance-bottom:0;mso-position-horizontal:absolute;mso-position-horizontal-relative:text;mso-position-vertical:absolute;mso-position-vertical-relative:text;v-text-anchor:middle" o:gfxdata="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" fillcolor="#4472c4 [3204]" strokecolor="#1f3763 [1604]" strokeweight="1pt"/>
+              <v:rect w14:anchorId="2284A1ED" id="Prostokąt 3" o:spid="_x0000_s1026" style="position:absolute;margin-left:178.9pt;margin-top:46.15pt;width:89.25pt;height:58.5pt;z-index:251677696;visibility:visible;mso-wrap-style:square;mso-wrap-distance-left:9pt;mso-wrap-distance-top:0;mso-wrap-distance-right:9pt;mso-wrap-distance-bottom:0;mso-position-horizontal:absolute;mso-position-horizontal-relative:text;mso-position-vertical:absolute;mso-position-vertical-relative:text;v-text-anchor:middle" o:gfxdata="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" fillcolor="#4472c4 [3204]" strokecolor="#1f3763 [1604]" strokeweight="1pt"/>
             </w:pict>
           </mc:Fallback>
         </mc:AlternateContent>
@@ -3813,7 +4022,7 @@
           <w:rPr>
             <w:noProof/>
           </w:rPr>
-          <w:t>6</w:t>
+          <w:t>7</w:t>
         </w:r>
         <w:r>
           <w:fldChar w:fldCharType="end"/>
@@ -6937,7 +7146,6 @@
   <w:style w:type="character" w:default="1" w:styleId="Domylnaczcionkaakapitu">
     <w:name w:val="Default Paragraph Font"/>
     <w:uiPriority w:val="1"/>
-    <w:semiHidden/>
     <w:unhideWhenUsed/>
   </w:style>
   <w:style w:type="table" w:default="1" w:styleId="Standardowy">
@@ -7295,6 +7503,19 @@
       <w:lang w:eastAsia="pl-PL"/>
     </w:rPr>
   </w:style>
+  <w:style w:type="paragraph" w:styleId="NormalnyWeb">
+    <w:name w:val="Normal (Web)"/>
+    <w:basedOn w:val="Normalny"/>
+    <w:uiPriority w:val="99"/>
+    <w:semiHidden/>
+    <w:unhideWhenUsed/>
+    <w:rsid w:val="005C2FB0"/>
+    <w:rPr>
+      <w:rFonts w:ascii="Times New Roman" w:hAnsi="Times New Roman" w:cs="Times New Roman"/>
+      <w:sz w:val="24"/>
+      <w:szCs w:val="24"/>
+    </w:rPr>
+  </w:style>
 </w:styles>
 </file>
 

</xml_diff>

<commit_message>
Mała poprawa, czekam na dra
</commit_message>
<xml_diff>
--- a/Dokumentacja/Dokumentacja.docx
+++ b/Dokumentacja/Dokumentacja.docx
@@ -649,37 +649,22 @@
           <w:numId w:val="17"/>
         </w:numPr>
         <w:rPr>
+          <w:sz w:val="22"/>
+        </w:rPr>
+      </w:pPr>
+      <w:r>
+        <w:rPr>
           <w:b w:val="0"/>
           <w:sz w:val="22"/>
         </w:rPr>
-      </w:pPr>
+        <w:t>Komponenty programu</w:t>
+      </w:r>
       <w:r>
         <w:rPr>
           <w:b w:val="0"/>
           <w:sz w:val="22"/>
         </w:rPr>
-        <w:t>Technologie i zakres projektu</w:t>
-      </w:r>
-      <w:r>
-        <w:rPr>
-          <w:b w:val="0"/>
-          <w:sz w:val="22"/>
-        </w:rPr>
-        <w:t>…………………………………………………………………</w:t>
-      </w:r>
-      <w:r>
-        <w:rPr>
-          <w:b w:val="0"/>
-          <w:sz w:val="22"/>
-        </w:rPr>
-        <w:t>..</w:t>
-      </w:r>
-      <w:r>
-        <w:rPr>
-          <w:b w:val="0"/>
-          <w:sz w:val="22"/>
-        </w:rPr>
-        <w:t xml:space="preserve"> </w:t>
+        <w:t xml:space="preserve"> .………………………………………………………………………. </w:t>
       </w:r>
       <w:r>
         <w:rPr>
@@ -706,42 +691,28 @@
           <w:b w:val="0"/>
           <w:sz w:val="22"/>
         </w:rPr>
-        <w:t>Cel projektu ………</w:t>
+        <w:t>Diagram czynności</w:t>
       </w:r>
       <w:r>
         <w:rPr>
           <w:b w:val="0"/>
           <w:sz w:val="22"/>
         </w:rPr>
-        <w:t>……….</w:t>
+        <w:t xml:space="preserve"> ……………</w:t>
       </w:r>
       <w:r>
         <w:rPr>
           <w:b w:val="0"/>
           <w:sz w:val="22"/>
         </w:rPr>
-        <w:t>……………………………………………………………</w:t>
+        <w:t xml:space="preserve">………………………………………………………………. </w:t>
       </w:r>
       <w:r>
         <w:rPr>
           <w:b w:val="0"/>
           <w:sz w:val="22"/>
         </w:rPr>
-        <w:t>……...</w:t>
-      </w:r>
-      <w:r>
-        <w:rPr>
-          <w:b w:val="0"/>
-          <w:sz w:val="22"/>
-        </w:rPr>
-        <w:t xml:space="preserve"> </w:t>
-      </w:r>
-      <w:r>
-        <w:rPr>
-          <w:b w:val="0"/>
-          <w:sz w:val="22"/>
-        </w:rPr>
-        <w:t>5</w:t>
+        <w:t>6</w:t>
       </w:r>
     </w:p>
     <w:p>
@@ -761,35 +732,14 @@
           <w:b w:val="0"/>
           <w:sz w:val="22"/>
         </w:rPr>
-        <w:t>R</w:t>
+        <w:t xml:space="preserve">Diagram aktywności …………………………………………………………………………... </w:t>
       </w:r>
       <w:r>
         <w:rPr>
           <w:b w:val="0"/>
           <w:sz w:val="22"/>
         </w:rPr>
-        <w:t>ozwój projektu …………</w:t>
-      </w:r>
-      <w:r>
-        <w:rPr>
-          <w:b w:val="0"/>
-          <w:sz w:val="22"/>
-        </w:rPr>
-        <w:t>………..</w:t>
-      </w:r>
-      <w:r>
-        <w:rPr>
-          <w:b w:val="0"/>
-          <w:sz w:val="22"/>
-        </w:rPr>
-        <w:t xml:space="preserve">…………………………………………………………... </w:t>
-      </w:r>
-      <w:r>
-        <w:rPr>
-          <w:b w:val="0"/>
-          <w:sz w:val="22"/>
-        </w:rPr>
-        <w:t>2</w:t>
+        <w:t>7</w:t>
       </w:r>
     </w:p>
     <w:p>
@@ -800,6 +750,7 @@
           <w:numId w:val="17"/>
         </w:numPr>
         <w:rPr>
+          <w:b w:val="0"/>
           <w:sz w:val="22"/>
         </w:rPr>
       </w:pPr>
@@ -807,13 +758,7 @@
         <w:rPr>
           <w:sz w:val="22"/>
         </w:rPr>
-        <w:t>P</w:t>
-      </w:r>
-      <w:r>
-        <w:rPr>
-          <w:sz w:val="22"/>
-        </w:rPr>
-        <w:t>rojekt</w:t>
+        <w:t>Dokumentacja kodu</w:t>
       </w:r>
     </w:p>
     <w:p>
@@ -824,169 +769,10 @@
           <w:numId w:val="17"/>
         </w:numPr>
         <w:rPr>
-          <w:sz w:val="22"/>
-        </w:rPr>
-      </w:pPr>
-      <w:r>
-        <w:rPr>
           <w:b w:val="0"/>
           <w:sz w:val="22"/>
         </w:rPr>
-        <w:t>Komponenty programu</w:t>
-      </w:r>
-      <w:r>
-        <w:rPr>
-          <w:b w:val="0"/>
-          <w:sz w:val="22"/>
-        </w:rPr>
-        <w:t xml:space="preserve"> .………………………………………………………………………. 3</w:t>
-      </w:r>
-    </w:p>
-    <w:p>
-      <w:pPr>
-        <w:pStyle w:val="NagwekSprawozdania"/>
-        <w:numPr>
-          <w:ilvl w:val="1"/>
-          <w:numId w:val="17"/>
-        </w:numPr>
-        <w:rPr>
-          <w:sz w:val="22"/>
-        </w:rPr>
-      </w:pPr>
-      <w:r>
-        <w:rPr>
-          <w:b w:val="0"/>
-          <w:sz w:val="22"/>
-        </w:rPr>
-        <w:t>Funkcjonalności komponentów ………………………………………………………………. 3</w:t>
-      </w:r>
-    </w:p>
-    <w:p>
-      <w:pPr>
-        <w:pStyle w:val="NagwekSprawozdania"/>
-        <w:numPr>
-          <w:ilvl w:val="2"/>
-          <w:numId w:val="17"/>
-        </w:numPr>
-      </w:pPr>
-      <w:r>
-        <w:rPr>
-          <w:b w:val="0"/>
-          <w:sz w:val="22"/>
-        </w:rPr>
-        <w:t>Obsługa</w:t>
-      </w:r>
-      <w:r>
-        <w:t xml:space="preserve"> </w:t>
-      </w:r>
-      <w:r>
-        <w:rPr>
-          <w:b w:val="0"/>
-          <w:sz w:val="22"/>
-        </w:rPr>
-        <w:t>kamery</w:t>
-      </w:r>
-      <w:r>
-        <w:rPr>
-          <w:b w:val="0"/>
-          <w:sz w:val="22"/>
-        </w:rPr>
-        <w:t xml:space="preserve"> ……………………………………………………………………… 3</w:t>
-      </w:r>
-    </w:p>
-    <w:p>
-      <w:pPr>
-        <w:pStyle w:val="NagwekSprawozdania"/>
-        <w:numPr>
-          <w:ilvl w:val="2"/>
-          <w:numId w:val="17"/>
-        </w:numPr>
-        <w:rPr>
-          <w:b w:val="0"/>
-          <w:sz w:val="22"/>
-        </w:rPr>
-      </w:pPr>
-      <w:r>
-        <w:rPr>
-          <w:b w:val="0"/>
-          <w:sz w:val="22"/>
-        </w:rPr>
-        <w:t>Rozpoznawanie obiektów ……………………………………………………………. 3</w:t>
-      </w:r>
-    </w:p>
-    <w:p>
-      <w:pPr>
-        <w:pStyle w:val="NagwekSprawozdania"/>
-        <w:numPr>
-          <w:ilvl w:val="2"/>
-          <w:numId w:val="17"/>
-        </w:numPr>
-        <w:rPr>
-          <w:b w:val="0"/>
-          <w:sz w:val="22"/>
-        </w:rPr>
-      </w:pPr>
-      <w:r>
-        <w:rPr>
-          <w:b w:val="0"/>
-          <w:sz w:val="22"/>
-        </w:rPr>
-        <w:t>Analizator …………………………………………………………………………</w:t>
-      </w:r>
-      <w:r>
-        <w:rPr>
-          <w:b w:val="0"/>
-          <w:sz w:val="22"/>
-        </w:rPr>
-        <w:t>…</w:t>
-      </w:r>
-      <w:r>
-        <w:rPr>
-          <w:b w:val="0"/>
-          <w:sz w:val="22"/>
-        </w:rPr>
-        <w:t>.. 4</w:t>
-      </w:r>
-    </w:p>
-    <w:p>
-      <w:pPr>
-        <w:pStyle w:val="NagwekSprawozdania"/>
-        <w:numPr>
-          <w:ilvl w:val="1"/>
-          <w:numId w:val="17"/>
-        </w:numPr>
-        <w:rPr>
-          <w:b w:val="0"/>
-          <w:sz w:val="22"/>
-        </w:rPr>
-      </w:pPr>
-      <w:r>
-        <w:rPr>
-          <w:b w:val="0"/>
-          <w:sz w:val="22"/>
-        </w:rPr>
-        <w:t>Diagram funkcjonalności ……………………………………………………………………… 4</w:t>
-      </w:r>
-    </w:p>
-    <w:p>
-      <w:pPr>
-        <w:pStyle w:val="NagwekSprawozdania"/>
-        <w:numPr>
-          <w:ilvl w:val="1"/>
-          <w:numId w:val="17"/>
-        </w:numPr>
-        <w:rPr>
-          <w:b w:val="0"/>
-          <w:sz w:val="22"/>
-        </w:rPr>
-      </w:pPr>
-      <w:r>
-        <w:rPr>
-          <w:b w:val="0"/>
-          <w:sz w:val="22"/>
-        </w:rPr>
-        <w:t>Diagram aktywności …………………………………………………………………………... 5</w:t>
-      </w:r>
+      </w:pPr>
     </w:p>
     <w:p>
       <w:pPr>
@@ -1129,18 +915,47 @@
     <w:p>
       <w:pPr>
         <w:pStyle w:val="NagwekSprawozdania"/>
-        <w:jc w:val="left"/>
-      </w:pPr>
-      <w:r>
-        <w:lastRenderedPageBreak/>
-        <w:t>Wstęp</w:t>
-      </w:r>
+      </w:pPr>
+    </w:p>
+    <w:p>
+      <w:pPr>
+        <w:pStyle w:val="NagwekSprawozdania"/>
+      </w:pPr>
+    </w:p>
+    <w:p>
+      <w:pPr>
+        <w:pStyle w:val="NagwekSprawozdania"/>
+      </w:pPr>
+    </w:p>
+    <w:p>
+      <w:pPr>
+        <w:pStyle w:val="NagwekSprawozdania"/>
+      </w:pPr>
+    </w:p>
+    <w:p>
+      <w:pPr>
+        <w:pStyle w:val="NagwekSprawozdania"/>
+      </w:pPr>
+    </w:p>
+    <w:p>
+      <w:pPr>
+        <w:pStyle w:val="NagwekSprawozdania"/>
+      </w:pPr>
     </w:p>
     <w:p>
       <w:pPr>
         <w:pStyle w:val="NagwekSprawozdania"/>
         <w:jc w:val="left"/>
       </w:pPr>
+      <w:r>
+        <w:t>Wstęp</w:t>
+      </w:r>
+    </w:p>
+    <w:p>
+      <w:pPr>
+        <w:pStyle w:val="NagwekSprawozdania"/>
+        <w:jc w:val="left"/>
+      </w:pPr>
     </w:p>
     <w:p>
       <w:pPr>
@@ -1286,12 +1101,21 @@
           <w:szCs w:val="18"/>
         </w:rPr>
       </w:pPr>
+    </w:p>
+    <w:p>
+      <w:pPr>
+        <w:pStyle w:val="Sprawozdania"/>
+        <w:spacing w:after="0"/>
+        <w:rPr>
+          <w:sz w:val="18"/>
+          <w:szCs w:val="18"/>
+        </w:rPr>
+      </w:pPr>
       <w:r>
         <w:rPr>
           <w:noProof/>
           <w:lang w:eastAsia="pl-PL"/>
         </w:rPr>
-        <w:lastRenderedPageBreak/>
         <w:drawing>
           <wp:anchor distT="0" distB="0" distL="114300" distR="114300" simplePos="0" relativeHeight="251680768" behindDoc="0" locked="0" layoutInCell="1" allowOverlap="1" wp14:anchorId="4FB59497" wp14:editId="3220C967">
             <wp:simplePos x="0" y="0"/>
@@ -1617,7 +1441,14 @@
         <w:rPr>
           <w:rFonts w:ascii="Times New Roman" w:hAnsi="Times New Roman" w:cs="Times New Roman"/>
         </w:rPr>
-        <w:t xml:space="preserve"> Nasze sieci można nauczyć rozpoznawać również i w nocy. Niestety cechy, które nauczyły się w dzień, nie będą w stanie dobrze funkcjonować w nocy. Wideo traci na</w:t>
+        <w:t xml:space="preserve"> Nasze sieci można nauczyć rozpoznawać również i w nocy. Niestety cechy, które nauczyły się w dzień, nie będą w stanie dobrze funkcjonować </w:t>
+      </w:r>
+      <w:r>
+        <w:rPr>
+          <w:rFonts w:ascii="Times New Roman" w:hAnsi="Times New Roman" w:cs="Times New Roman"/>
+        </w:rPr>
+        <w:lastRenderedPageBreak/>
+        <w:t>w nocy. Wideo traci na</w:t>
       </w:r>
       <w:r>
         <w:rPr>
@@ -1677,14 +1508,7 @@
         <w:rPr>
           <w:rFonts w:ascii="Times New Roman" w:hAnsi="Times New Roman" w:cs="Times New Roman"/>
         </w:rPr>
-        <w:t xml:space="preserve"> Będzie można nauczyć naszą sieć </w:t>
-      </w:r>
-      <w:r>
-        <w:rPr>
-          <w:rFonts w:ascii="Times New Roman" w:hAnsi="Times New Roman" w:cs="Times New Roman"/>
-        </w:rPr>
-        <w:lastRenderedPageBreak/>
-        <w:t>neuronową chociaż najważniejsz</w:t>
+        <w:t xml:space="preserve"> Będzie można nauczyć naszą sieć neuronową chociaż najważniejsz</w:t>
       </w:r>
       <w:r>
         <w:rPr>
@@ -1776,22 +1600,6 @@
         </w:rPr>
         <w:t xml:space="preserve"> bądź zapobiec tragedią. A to wszystko mógłby robić dla nas program.</w:t>
       </w:r>
-    </w:p>
-    <w:p>
-      <w:pPr>
-        <w:jc w:val="both"/>
-        <w:rPr>
-          <w:rFonts w:ascii="Times New Roman" w:hAnsi="Times New Roman" w:cs="Times New Roman"/>
-        </w:rPr>
-      </w:pPr>
-    </w:p>
-    <w:p>
-      <w:pPr>
-        <w:jc w:val="both"/>
-        <w:rPr>
-          <w:rFonts w:ascii="Times New Roman" w:hAnsi="Times New Roman" w:cs="Times New Roman"/>
-        </w:rPr>
-      </w:pPr>
     </w:p>
     <w:p>
       <w:pPr>
@@ -2018,6 +1826,7 @@
         </w:numPr>
       </w:pPr>
       <w:r>
+        <w:lastRenderedPageBreak/>
         <w:t>Analiza problemu</w:t>
       </w:r>
     </w:p>
@@ -2150,8 +1959,11 @@
       <w:r>
         <w:t>)</w:t>
       </w:r>
-      <w:bookmarkStart w:id="0" w:name="_GoBack"/>
-      <w:bookmarkEnd w:id="0"/>
+    </w:p>
+    <w:p>
+      <w:pPr>
+        <w:pStyle w:val="Sprawozdania"/>
+      </w:pPr>
     </w:p>
     <w:p>
       <w:pPr>
@@ -2167,13 +1979,45 @@
       <w:r>
         <w:t>Komponenty programu</w:t>
       </w:r>
+      <w:bookmarkStart w:id="0" w:name="_GoBack"/>
+      <w:bookmarkEnd w:id="0"/>
     </w:p>
     <w:p>
       <w:pPr>
         <w:pStyle w:val="Sprawozdania"/>
       </w:pPr>
       <w:r>
-        <w:t>Projekt składa się z trzech głównych komponentów. Te komponenty to: Obsługa kamery, Rozpoznawanie obiektów, Analizator. Poniżej przedstawiono graficzny opis zależności pomiędzy komponentami.</w:t>
+        <w:t xml:space="preserve">Projekt składa się z trzech głównych komponentów. </w:t>
+      </w:r>
+      <w:r>
+        <w:t xml:space="preserve">Nazwy poszczególnych komponentów: </w:t>
+      </w:r>
+      <w:r>
+        <w:rPr>
+          <w:rFonts w:ascii="Courier New" w:hAnsi="Courier New" w:cs="Courier New"/>
+        </w:rPr>
+        <w:t>Kamera</w:t>
+      </w:r>
+      <w:r>
+        <w:t xml:space="preserve">, </w:t>
+      </w:r>
+      <w:r>
+        <w:rPr>
+          <w:rFonts w:ascii="Courier New" w:hAnsi="Courier New" w:cs="Courier New"/>
+        </w:rPr>
+        <w:t>Rozpoznanie</w:t>
+      </w:r>
+      <w:r>
+        <w:t xml:space="preserve">, </w:t>
+      </w:r>
+      <w:r>
+        <w:rPr>
+          <w:rFonts w:ascii="Courier New" w:hAnsi="Courier New" w:cs="Courier New"/>
+        </w:rPr>
+        <w:t>Analizator</w:t>
+      </w:r>
+      <w:r>
+        <w:t>. Poniżej przedstawiono graficzny opis zależności pomiędzy komponentami.</w:t>
       </w:r>
     </w:p>
     <w:p>
@@ -2254,7 +2098,7 @@
               </wp:anchor>
             </w:drawing>
           </mc:Choice>
-          <mc:Fallback xmlns:mv="urn:schemas-microsoft-com:mac:vml" xmlns:mo="http://schemas.microsoft.com/office/mac/office/2008/main">
+          <mc:Fallback xmlns:mo="http://schemas.microsoft.com/office/mac/office/2008/main" xmlns:mv="urn:schemas-microsoft-com:mac:vml">
             <w:pict>
               <v:rect w14:anchorId="40751D4D" id="Prostokąt 11" o:spid="_x0000_s1026" style="position:absolute;margin-left:284.2pt;margin-top:19.65pt;width:158.75pt;height:93pt;z-index:251686911;visibility:visible;mso-wrap-style:square;mso-width-percent:0;mso-height-percent:0;mso-wrap-distance-left:9pt;mso-wrap-distance-top:0;mso-wrap-distance-right:9pt;mso-wrap-distance-bottom:0;mso-position-horizontal:absolute;mso-position-horizontal-relative:text;mso-position-vertical:absolute;mso-position-vertical-relative:text;mso-width-percent:0;mso-height-percent:0;mso-width-relative:margin;mso-height-relative:margin;v-text-anchor:middle" o:gfxdata="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" fillcolor="white [3212]" stroked="f" strokeweight="1pt"/>
             </w:pict>
@@ -2335,7 +2179,7 @@
               </wp:anchor>
             </w:drawing>
           </mc:Choice>
-          <mc:Fallback xmlns:mv="urn:schemas-microsoft-com:mac:vml" xmlns:mo="http://schemas.microsoft.com/office/mac/office/2008/main">
+          <mc:Fallback xmlns:mo="http://schemas.microsoft.com/office/mac/office/2008/main" xmlns:mv="urn:schemas-microsoft-com:mac:vml">
             <w:pict>
               <v:rect w14:anchorId="2879ACA4" id="Prostokąt 12" o:spid="_x0000_s1026" style="position:absolute;margin-left:5.2pt;margin-top:20.2pt;width:106.05pt;height:84pt;z-index:251687423;visibility:visible;mso-wrap-style:square;mso-width-percent:0;mso-height-percent:0;mso-wrap-distance-left:9pt;mso-wrap-distance-top:0;mso-wrap-distance-right:9pt;mso-wrap-distance-bottom:0;mso-position-horizontal:absolute;mso-position-horizontal-relative:text;mso-position-vertical:absolute;mso-position-vertical-relative:text;mso-width-percent:0;mso-height-percent:0;mso-width-relative:margin;mso-height-relative:margin;v-text-anchor:middle" o:gfxdata="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" fillcolor="white [3212]" stroked="f" strokeweight="1pt"/>
             </w:pict>
@@ -2416,7 +2260,7 @@
               </wp:anchor>
             </w:drawing>
           </mc:Choice>
-          <mc:Fallback xmlns:mv="urn:schemas-microsoft-com:mac:vml" xmlns:mo="http://schemas.microsoft.com/office/mac/office/2008/main">
+          <mc:Fallback xmlns:mo="http://schemas.microsoft.com/office/mac/office/2008/main" xmlns:mv="urn:schemas-microsoft-com:mac:vml">
             <w:pict>
               <v:rect w14:anchorId="493DA967" id="Prostokąt 9" o:spid="_x0000_s1026" style="position:absolute;margin-left:158pt;margin-top:20.25pt;width:129.75pt;height:84pt;z-index:251684864;visibility:visible;mso-wrap-style:square;mso-width-percent:0;mso-height-percent:0;mso-wrap-distance-left:9pt;mso-wrap-distance-top:0;mso-wrap-distance-right:9pt;mso-wrap-distance-bottom:0;mso-position-horizontal:absolute;mso-position-horizontal-relative:text;mso-position-vertical:absolute;mso-position-vertical-relative:text;mso-width-percent:0;mso-height-percent:0;mso-width-relative:margin;mso-height-relative:margin;v-text-anchor:middle" o:gfxdata="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" fillcolor="white [3212]" stroked="f" strokeweight="1pt"/>
             </w:pict>
@@ -2575,13 +2419,6 @@
                                 <w:rFonts w:ascii="Courier New" w:hAnsi="Courier New" w:cs="Courier New"/>
                                 <w:sz w:val="24"/>
                               </w:rPr>
-                              <w:t>wa</w:t>
-                            </w:r>
-                            <w:r>
-                              <w:rPr>
-                                <w:rFonts w:ascii="Courier New" w:hAnsi="Courier New" w:cs="Courier New"/>
-                                <w:sz w:val="24"/>
-                              </w:rPr>
                               <w:t>nie</w:t>
                             </w:r>
                           </w:p>
@@ -2621,13 +2458,6 @@
                           <w:sz w:val="24"/>
                         </w:rPr>
                         <w:t>Rozpozna</w:t>
-                      </w:r>
-                      <w:r>
-                        <w:rPr>
-                          <w:rFonts w:ascii="Courier New" w:hAnsi="Courier New" w:cs="Courier New"/>
-                          <w:sz w:val="24"/>
-                        </w:rPr>
-                        <w:t>wa</w:t>
                       </w:r>
                       <w:r>
                         <w:rPr>
@@ -2998,7 +2828,7 @@
               </wp:anchor>
             </w:drawing>
           </mc:Choice>
-          <mc:Fallback xmlns:mv="urn:schemas-microsoft-com:mac:vml" xmlns:mo="http://schemas.microsoft.com/office/mac/office/2008/main">
+          <mc:Fallback xmlns:mo="http://schemas.microsoft.com/office/mac/office/2008/main" xmlns:mv="urn:schemas-microsoft-com:mac:vml">
             <w:pict>
               <v:group w14:anchorId="4C2D8056" id="Grupa 20" o:spid="_x0000_s1026" style="position:absolute;margin-left:16.2pt;margin-top:14.05pt;width:412.2pt;height:57.7pt;z-index:251693056" coordsize="5235023,733066" o:gfxdata="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">
                 <v:rect id="Prostokąt 7" o:spid="_x0000_s1027" style="position:absolute;left:1948070;top:7951;width:1347249;height:725115;visibility:visible;mso-wrap-style:square;v-text-anchor:middle" o:gfxdata="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" fillcolor="white [3212]" strokecolor="black [3213]" strokeweight="1pt"/>
@@ -3212,13 +3042,52 @@
         <w:t>Program będzie przechwytywał obraz z kamery w stałych odstępach czasowych. Przechwycony obraz zostanie przetworzony</w:t>
       </w:r>
       <w:r>
-        <w:t xml:space="preserve">, a następnie </w:t>
+        <w:t>,</w:t>
+      </w:r>
+      <w:r>
+        <w:t xml:space="preserve"> poprawnie sformatowany do dalszego przetwarzania wideo,</w:t>
+      </w:r>
+      <w:r>
+        <w:t xml:space="preserve"> a następnie </w:t>
       </w:r>
       <w:r>
         <w:t xml:space="preserve">zostanie </w:t>
       </w:r>
       <w:r>
-        <w:t>rozbity na pojedyncze klatki. Po tej operacji nastąpi Przekierowanie uzyskanych obrazów do następnej części programu. Ogólną funkcjonalnością tego komponentu jest przygotowanie obrazu w taki sposób by spełniał wymagania kolejnego etapu działania programu.</w:t>
+        <w:t>rozbity na pojedyncze klatki</w:t>
+      </w:r>
+      <w:r>
+        <w:t xml:space="preserve">, </w:t>
+      </w:r>
+      <w:r>
+        <w:t>na których będzie funkcjonował następny komponent</w:t>
+      </w:r>
+      <w:r>
+        <w:t>. Po t</w:t>
+      </w:r>
+      <w:r>
+        <w:t>ych operacjac</w:t>
+      </w:r>
+      <w:r>
+        <w:t>h</w:t>
+      </w:r>
+      <w:r>
+        <w:t xml:space="preserve">, wideo jest gotowe, aby komponent </w:t>
+      </w:r>
+      <w:r>
+        <w:rPr>
+          <w:rFonts w:ascii="Courier New" w:hAnsi="Courier New" w:cs="Courier New"/>
+        </w:rPr>
+        <w:t>Rozpoznanie</w:t>
+      </w:r>
+      <w:r>
+        <w:t>, mógł poprawnie funkcjonować</w:t>
+      </w:r>
+      <w:r>
+        <w:t xml:space="preserve">. </w:t>
+      </w:r>
+      <w:r>
+        <w:t>Ogólną funkcjonalnością tego komponentu jest przygotowanie obrazu w taki sposób by spełniał wymagania kolejnego etapu działania programu.</w:t>
       </w:r>
       <w:r>
         <w:t xml:space="preserve"> </w:t>
@@ -3231,6 +3100,24 @@
       </w:r>
       <w:r>
         <w:t xml:space="preserve"> że wykryty obiekt zostanie zaznaczony prostokątem z opisem co za typ obiektu został rozpoznany w tym miejscu.</w:t>
+      </w:r>
+      <w:r>
+        <w:t xml:space="preserve"> Dane, które nasz komponent otrzyma od komponentu </w:t>
+      </w:r>
+      <w:r>
+        <w:rPr>
+          <w:rFonts w:ascii="Courier New" w:hAnsi="Courier New" w:cs="Courier New"/>
+        </w:rPr>
+        <w:t>Rozpoznanie</w:t>
+      </w:r>
+      <w:r>
+        <w:t>, zostaną przetworzone, tak aby móc nanieść oczekiwane przez nas elementy na wideo wychodzącym z całego programu.</w:t>
+      </w:r>
+      <w:r>
+        <w:t xml:space="preserve"> Ten komponent odpowiada za dane wejściowe jak i dane wyjściowe, które użytkownik</w:t>
+      </w:r>
+      <w:r>
+        <w:t xml:space="preserve"> będzie w stanie zobaczyć jako wyniki pracy programu.</w:t>
       </w:r>
     </w:p>
     <w:p>
@@ -3279,61 +3166,116 @@
           <w:b w:val="0"/>
           <w:sz w:val="22"/>
         </w:rPr>
-        <w:t xml:space="preserve">- </w:t>
+        <w:t>–</w:t>
       </w:r>
       <w:r>
         <w:rPr>
           <w:b w:val="0"/>
           <w:sz w:val="22"/>
         </w:rPr>
-        <w:t>Ta część funkcjonalności wykorzystuje algorytm do identyfikacji obiektów z plików wideo lub z plików graficznych. Identyfikacja obiektów odbywa się na obrazie otrzymanym na wejściu. Po wykonaniu pracy zostanie zwrócone, ile obiektów zostało rozpoznanych, jakiego były one typu i z jakim procentem dopasowania zostały one rozpoznane</w:t>
+        <w:t xml:space="preserve"> </w:t>
       </w:r>
       <w:r>
         <w:rPr>
           <w:b w:val="0"/>
           <w:sz w:val="22"/>
         </w:rPr>
-        <w:t>, te dane</w:t>
+        <w:t xml:space="preserve">Komponent </w:t>
       </w:r>
       <w:r>
         <w:rPr>
           <w:b w:val="0"/>
           <w:sz w:val="22"/>
         </w:rPr>
-        <w:t xml:space="preserve"> zostaną przekazane do Analizatora.</w:t>
+        <w:t xml:space="preserve">ten, </w:t>
       </w:r>
       <w:r>
         <w:rPr>
           <w:b w:val="0"/>
           <w:sz w:val="22"/>
         </w:rPr>
-        <w:t xml:space="preserve"> Będą dane przekazywane również z powrotem </w:t>
+        <w:t>wykorzystuje algorytm do identyfikacji obiektów z</w:t>
       </w:r>
       <w:r>
         <w:rPr>
           <w:b w:val="0"/>
           <w:sz w:val="22"/>
         </w:rPr>
-        <w:t>do komponentu odpowiedzialnego za obsługę wideo, dane te będą zawierały wielkość i umi</w:t>
+        <w:t xml:space="preserve"> </w:t>
       </w:r>
       <w:r>
         <w:rPr>
           <w:b w:val="0"/>
           <w:sz w:val="22"/>
         </w:rPr>
-        <w:t>ejscowienie</w:t>
+        <w:t xml:space="preserve"> plików wideo lub z plików graficznych. Identyfikacja obiektów odbywa się na obrazie otrzymanym na wejściu. Po wykonaniu pracy zostanie zwrócone, ile obiektów zostało rozpoznanych, jakiego były one typu i z jakim procentem dopasowania zostały one rozpoznane</w:t>
       </w:r>
       <w:r>
         <w:rPr>
           <w:b w:val="0"/>
           <w:sz w:val="22"/>
         </w:rPr>
+        <w:t>, te dane</w:t>
+      </w:r>
+      <w:r>
+        <w:rPr>
+          <w:b w:val="0"/>
+          <w:sz w:val="22"/>
+        </w:rPr>
+        <w:t xml:space="preserve"> zostaną przekazane do </w:t>
+      </w:r>
+      <w:r>
+        <w:rPr>
+          <w:rFonts w:ascii="Courier New" w:hAnsi="Courier New" w:cs="Courier New"/>
+          <w:b w:val="0"/>
+          <w:sz w:val="22"/>
+        </w:rPr>
+        <w:lastRenderedPageBreak/>
+        <w:t>Analizatora</w:t>
+      </w:r>
+      <w:r>
+        <w:rPr>
+          <w:b w:val="0"/>
+          <w:sz w:val="22"/>
+        </w:rPr>
+        <w:t>.</w:t>
+      </w:r>
+      <w:r>
+        <w:rPr>
+          <w:b w:val="0"/>
+          <w:sz w:val="22"/>
+        </w:rPr>
+        <w:t xml:space="preserve"> Będą dane przekazywane również z powrotem </w:t>
+      </w:r>
+      <w:r>
+        <w:rPr>
+          <w:b w:val="0"/>
+          <w:sz w:val="22"/>
+        </w:rPr>
+        <w:t>do komponentu odpowiedzialnego za obsługę wideo, dane te będą zawierały wielkość i umi</w:t>
+      </w:r>
+      <w:r>
+        <w:rPr>
+          <w:b w:val="0"/>
+          <w:sz w:val="22"/>
+        </w:rPr>
+        <w:t>ejscowienie</w:t>
+      </w:r>
+      <w:r>
+        <w:rPr>
+          <w:b w:val="0"/>
+          <w:sz w:val="22"/>
+        </w:rPr>
         <w:t xml:space="preserve"> rozpoznanego obiektu oraz jego typ.</w:t>
       </w:r>
     </w:p>
     <w:p>
       <w:pPr>
-        <w:pStyle w:val="Sprawozdania"/>
+        <w:pStyle w:val="NagwekSprawozdania"/>
+        <w:rPr>
+          <w:b w:val="0"/>
+          <w:sz w:val="22"/>
+        </w:rPr>
       </w:pPr>
     </w:p>
     <w:p>
@@ -3348,7 +3290,6 @@
           <w:rFonts w:ascii="Times New Roman" w:hAnsi="Times New Roman" w:cs="Times New Roman"/>
           <w:b/>
         </w:rPr>
-        <w:lastRenderedPageBreak/>
         <w:t>Komponent</w:t>
       </w:r>
       <w:r>
@@ -3531,14 +3472,12 @@
         </w:rPr>
         <w:t xml:space="preserve">owania będą potrzebne takie </w:t>
       </w:r>
-      <w:proofErr w:type="spellStart"/>
-      <w:r>
-        <w:rPr>
-          <w:rFonts w:ascii="Times New Roman" w:hAnsi="Times New Roman" w:cs="Times New Roman"/>
-        </w:rPr>
-        <w:t>informaje</w:t>
-      </w:r>
-      <w:proofErr w:type="spellEnd"/>
+      <w:r>
+        <w:rPr>
+          <w:rFonts w:ascii="Times New Roman" w:hAnsi="Times New Roman" w:cs="Times New Roman"/>
+        </w:rPr>
+        <w:t>informacje</w:t>
+      </w:r>
       <w:r>
         <w:rPr>
           <w:rFonts w:ascii="Times New Roman" w:hAnsi="Times New Roman" w:cs="Times New Roman"/>
@@ -3701,47 +3640,13 @@
     <w:p>
       <w:pPr>
         <w:pStyle w:val="NagwekSprawozdania"/>
-      </w:pPr>
-    </w:p>
-    <w:p>
-      <w:pPr>
-        <w:pStyle w:val="NagwekSprawozdania"/>
-      </w:pPr>
-    </w:p>
-    <w:p>
-      <w:pPr>
-        <w:pStyle w:val="NagwekSprawozdania"/>
-      </w:pPr>
-    </w:p>
-    <w:p>
-      <w:pPr>
-        <w:pStyle w:val="NagwekSprawozdania"/>
-      </w:pPr>
-    </w:p>
-    <w:p>
-      <w:pPr>
-        <w:pStyle w:val="NagwekSprawozdania"/>
-      </w:pPr>
-    </w:p>
-    <w:p>
-      <w:pPr>
-        <w:pStyle w:val="NagwekSprawozdania"/>
-      </w:pPr>
-    </w:p>
-    <w:p>
-      <w:pPr>
-        <w:pStyle w:val="NagwekSprawozdania"/>
-      </w:pPr>
-    </w:p>
-    <w:p>
-      <w:pPr>
-        <w:pStyle w:val="NagwekSprawozdania"/>
         <w:numPr>
           <w:ilvl w:val="1"/>
           <w:numId w:val="16"/>
         </w:numPr>
       </w:pPr>
       <w:r>
+        <w:lastRenderedPageBreak/>
         <w:t>Diagram aktywności</w:t>
       </w:r>
     </w:p>
@@ -3766,13 +3671,13 @@
         <mc:AlternateContent>
           <mc:Choice Requires="wps">
             <w:drawing>
-              <wp:anchor distT="0" distB="0" distL="114300" distR="114300" simplePos="0" relativeHeight="251677696" behindDoc="0" locked="0" layoutInCell="1" allowOverlap="1" wp14:anchorId="17177772" wp14:editId="61833BF1">
+              <wp:anchor distT="0" distB="0" distL="114300" distR="114300" simplePos="0" relativeHeight="251677696" behindDoc="0" locked="0" layoutInCell="1" allowOverlap="1" wp14:anchorId="17177772" wp14:editId="7DE01ADC">
                 <wp:simplePos x="0" y="0"/>
-                <wp:positionH relativeFrom="column">
-                  <wp:posOffset>2272030</wp:posOffset>
+                <wp:positionH relativeFrom="margin">
+                  <wp:align>center</wp:align>
                 </wp:positionH>
                 <wp:positionV relativeFrom="paragraph">
-                  <wp:posOffset>586105</wp:posOffset>
+                  <wp:posOffset>631825</wp:posOffset>
                 </wp:positionV>
                 <wp:extent cx="1133475" cy="742950"/>
                 <wp:effectExtent l="0" t="0" r="28575" b="19050"/>
@@ -3820,9 +3725,11 @@
               </wp:anchor>
             </w:drawing>
           </mc:Choice>
-          <mc:Fallback xmlns:mv="urn:schemas-microsoft-com:mac:vml" xmlns:mo="http://schemas.microsoft.com/office/mac/office/2008/main">
+          <mc:Fallback>
             <w:pict>
-              <v:rect w14:anchorId="2284A1ED" id="Prostokąt 3" o:spid="_x0000_s1026" style="position:absolute;margin-left:178.9pt;margin-top:46.15pt;width:89.25pt;height:58.5pt;z-index:251677696;visibility:visible;mso-wrap-style:square;mso-wrap-distance-left:9pt;mso-wrap-distance-top:0;mso-wrap-distance-right:9pt;mso-wrap-distance-bottom:0;mso-position-horizontal:absolute;mso-position-horizontal-relative:text;mso-position-vertical:absolute;mso-position-vertical-relative:text;v-text-anchor:middle" o:gfxdata="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" fillcolor="#4472c4 [3204]" strokecolor="#1f3763 [1604]" strokeweight="1pt"/>
+              <v:rect w14:anchorId="6035A2D7" id="Prostokąt 3" o:spid="_x0000_s1026" style="position:absolute;margin-left:0;margin-top:49.75pt;width:89.25pt;height:58.5pt;z-index:251677696;visibility:visible;mso-wrap-style:square;mso-wrap-distance-left:9pt;mso-wrap-distance-top:0;mso-wrap-distance-right:9pt;mso-wrap-distance-bottom:0;mso-position-horizontal:center;mso-position-horizontal-relative:margin;mso-position-vertical:absolute;mso-position-vertical-relative:text;v-text-anchor:middle" o:gfxdata="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" fillcolor="#4472c4 [3204]" strokecolor="#1f3763 [1604]" strokeweight="1pt">
+                <w10:wrap anchorx="margin"/>
+              </v:rect>
             </w:pict>
           </mc:Fallback>
         </mc:AlternateContent>
@@ -5205,7 +5112,7 @@
   <w:abstractNum w:abstractNumId="10" w15:restartNumberingAfterBreak="0">
     <w:nsid w:val="4C692F00"/>
     <w:multiLevelType w:val="multilevel"/>
-    <w:tmpl w:val="2FA89E26"/>
+    <w:tmpl w:val="00DA2E02"/>
     <w:lvl w:ilvl="0">
       <w:start w:val="1"/>
       <w:numFmt w:val="decimal"/>
@@ -5216,6 +5123,7 @@
       </w:pPr>
       <w:rPr>
         <w:rFonts w:hint="default"/>
+        <w:b/>
         <w:sz w:val="22"/>
         <w:szCs w:val="22"/>
       </w:rPr>
@@ -7127,7 +7035,6 @@
     <w:uiPriority w:val="1"/>
     <w:semiHidden/>
     <w:unhideWhenUsed/>
-    <w:rsid w:val="0037410F"/>
   </w:style>
   <w:style w:type="table" w:default="1" w:styleId="Standardowy">
     <w:name w:val="Normal Table"/>
@@ -7149,7 +7056,6 @@
     <w:uiPriority w:val="99"/>
     <w:semiHidden/>
     <w:unhideWhenUsed/>
-    <w:rsid w:val="0037410F"/>
   </w:style>
   <w:style w:type="paragraph" w:styleId="Akapitzlist">
     <w:name w:val="List Paragraph"/>

</xml_diff>

<commit_message>
Komentarze do działania, WIELKIE LITERY NOTATKI OD KRZYWIECKIEGO
</commit_message>
<xml_diff>
--- a/Dokumentacja/Dokumentacja.docx
+++ b/Dokumentacja/Dokumentacja.docx
@@ -746,6 +746,40 @@
       <w:pPr>
         <w:pStyle w:val="NagwekSprawozdania"/>
         <w:numPr>
+          <w:ilvl w:val="1"/>
+          <w:numId w:val="17"/>
+        </w:numPr>
+        <w:rPr>
+          <w:b w:val="0"/>
+          <w:sz w:val="22"/>
+        </w:rPr>
+      </w:pPr>
+      <w:r>
+        <w:rPr>
+          <w:b w:val="0"/>
+          <w:sz w:val="22"/>
+        </w:rPr>
+        <w:t>Biblioteki programu</w:t>
+      </w:r>
+      <w:r>
+        <w:rPr>
+          <w:b w:val="0"/>
+          <w:sz w:val="22"/>
+        </w:rPr>
+        <w:t xml:space="preserve"> ……………………………………………………………………………</w:t>
+      </w:r>
+      <w:r>
+        <w:rPr>
+          <w:b w:val="0"/>
+          <w:sz w:val="22"/>
+        </w:rPr>
+        <w:t xml:space="preserve"> 7</w:t>
+      </w:r>
+    </w:p>
+    <w:p>
+      <w:pPr>
+        <w:pStyle w:val="NagwekSprawozdania"/>
+        <w:numPr>
           <w:ilvl w:val="0"/>
           <w:numId w:val="17"/>
         </w:numPr>
@@ -773,6 +807,13 @@
           <w:sz w:val="22"/>
         </w:rPr>
       </w:pPr>
+      <w:r>
+        <w:rPr>
+          <w:b w:val="0"/>
+          <w:sz w:val="22"/>
+        </w:rPr>
+        <w:t>Podstawowe metody …………………………………………………………………………... 8</w:t>
+      </w:r>
     </w:p>
     <w:p>
       <w:pPr>
@@ -935,19 +976,10 @@
     <w:p>
       <w:pPr>
         <w:pStyle w:val="NagwekSprawozdania"/>
-      </w:pPr>
-    </w:p>
-    <w:p>
-      <w:pPr>
-        <w:pStyle w:val="NagwekSprawozdania"/>
-      </w:pPr>
-    </w:p>
-    <w:p>
-      <w:pPr>
-        <w:pStyle w:val="NagwekSprawozdania"/>
         <w:jc w:val="left"/>
       </w:pPr>
       <w:r>
+        <w:lastRenderedPageBreak/>
         <w:t>Wstęp</w:t>
       </w:r>
     </w:p>
@@ -1142,7 +1174,7 @@
                     </pic:cNvPicPr>
                   </pic:nvPicPr>
                   <pic:blipFill>
-                    <a:blip r:embed="rId7">
+                    <a:blip r:embed="rId8">
                       <a:extLst>
                         <a:ext uri="{28A0092B-C50C-407E-A947-70E740481C1C}">
                           <a14:useLocalDpi xmlns:a14="http://schemas.microsoft.com/office/drawing/2010/main" val="0"/>
@@ -1441,50 +1473,50 @@
         <w:rPr>
           <w:rFonts w:ascii="Times New Roman" w:hAnsi="Times New Roman" w:cs="Times New Roman"/>
         </w:rPr>
-        <w:t xml:space="preserve"> Nasze sieci można nauczyć rozpoznawać również i w nocy. Niestety cechy, które nauczyły się w dzień, nie będą w stanie dobrze funkcjonować </w:t>
+        <w:t xml:space="preserve"> Nasze sieci można nauczyć rozpoznawać również i w nocy. Niestety cechy, które nauczyły się w dzień, nie będą w stanie dobrze funkcjonować w nocy. Wideo traci na</w:t>
+      </w:r>
+      <w:r>
+        <w:rPr>
+          <w:rFonts w:ascii="Times New Roman" w:hAnsi="Times New Roman" w:cs="Times New Roman"/>
+        </w:rPr>
+        <w:t xml:space="preserve"> jakości</w:t>
+      </w:r>
+      <w:r>
+        <w:rPr>
+          <w:rFonts w:ascii="Times New Roman" w:hAnsi="Times New Roman" w:cs="Times New Roman"/>
+        </w:rPr>
+        <w:t xml:space="preserve"> oraz w grę wchodzi</w:t>
+      </w:r>
+      <w:r>
+        <w:rPr>
+          <w:rFonts w:ascii="Times New Roman" w:hAnsi="Times New Roman" w:cs="Times New Roman"/>
+        </w:rPr>
+        <w:t xml:space="preserve"> mniejsza </w:t>
+      </w:r>
+      <w:r>
+        <w:rPr>
+          <w:rFonts w:ascii="Times New Roman" w:hAnsi="Times New Roman" w:cs="Times New Roman"/>
+        </w:rPr>
+        <w:t>rozróżnialność</w:t>
+      </w:r>
+      <w:r>
+        <w:rPr>
+          <w:rFonts w:ascii="Times New Roman" w:hAnsi="Times New Roman" w:cs="Times New Roman"/>
+        </w:rPr>
+        <w:t xml:space="preserve"> obiektów (człowiek</w:t>
+      </w:r>
+      <w:r>
+        <w:rPr>
+          <w:rFonts w:ascii="Times New Roman" w:hAnsi="Times New Roman" w:cs="Times New Roman"/>
+        </w:rPr>
+        <w:t xml:space="preserve"> na </w:t>
       </w:r>
       <w:r>
         <w:rPr>
           <w:rFonts w:ascii="Times New Roman" w:hAnsi="Times New Roman" w:cs="Times New Roman"/>
         </w:rPr>
         <w:lastRenderedPageBreak/>
-        <w:t>w nocy. Wideo traci na</w:t>
-      </w:r>
-      <w:r>
-        <w:rPr>
-          <w:rFonts w:ascii="Times New Roman" w:hAnsi="Times New Roman" w:cs="Times New Roman"/>
-        </w:rPr>
-        <w:t xml:space="preserve"> jakości</w:t>
-      </w:r>
-      <w:r>
-        <w:rPr>
-          <w:rFonts w:ascii="Times New Roman" w:hAnsi="Times New Roman" w:cs="Times New Roman"/>
-        </w:rPr>
-        <w:t xml:space="preserve"> oraz w grę wchodzi</w:t>
-      </w:r>
-      <w:r>
-        <w:rPr>
-          <w:rFonts w:ascii="Times New Roman" w:hAnsi="Times New Roman" w:cs="Times New Roman"/>
-        </w:rPr>
-        <w:t xml:space="preserve"> mniejsza </w:t>
-      </w:r>
-      <w:r>
-        <w:rPr>
-          <w:rFonts w:ascii="Times New Roman" w:hAnsi="Times New Roman" w:cs="Times New Roman"/>
-        </w:rPr>
-        <w:t>rozróżnialność</w:t>
-      </w:r>
-      <w:r>
-        <w:rPr>
-          <w:rFonts w:ascii="Times New Roman" w:hAnsi="Times New Roman" w:cs="Times New Roman"/>
-        </w:rPr>
-        <w:t xml:space="preserve"> obiektów (człowiek</w:t>
-      </w:r>
-      <w:r>
-        <w:rPr>
-          <w:rFonts w:ascii="Times New Roman" w:hAnsi="Times New Roman" w:cs="Times New Roman"/>
-        </w:rPr>
-        <w:t xml:space="preserve"> na czarno ubrany nie będzie się wiele różnił od </w:t>
+        <w:t xml:space="preserve">czarno ubrany nie będzie się wiele różnił od </w:t>
       </w:r>
       <w:r>
         <w:rPr>
@@ -1979,8 +2011,6 @@
       <w:r>
         <w:t>Komponenty programu</w:t>
       </w:r>
-      <w:bookmarkStart w:id="0" w:name="_GoBack"/>
-      <w:bookmarkEnd w:id="0"/>
     </w:p>
     <w:p>
       <w:pPr>
@@ -2098,7 +2128,7 @@
               </wp:anchor>
             </w:drawing>
           </mc:Choice>
-          <mc:Fallback xmlns:mo="http://schemas.microsoft.com/office/mac/office/2008/main" xmlns:mv="urn:schemas-microsoft-com:mac:vml">
+          <mc:Fallback xmlns:mv="urn:schemas-microsoft-com:mac:vml" xmlns:mo="http://schemas.microsoft.com/office/mac/office/2008/main">
             <w:pict>
               <v:rect w14:anchorId="40751D4D" id="Prostokąt 11" o:spid="_x0000_s1026" style="position:absolute;margin-left:284.2pt;margin-top:19.65pt;width:158.75pt;height:93pt;z-index:251686911;visibility:visible;mso-wrap-style:square;mso-width-percent:0;mso-height-percent:0;mso-wrap-distance-left:9pt;mso-wrap-distance-top:0;mso-wrap-distance-right:9pt;mso-wrap-distance-bottom:0;mso-position-horizontal:absolute;mso-position-horizontal-relative:text;mso-position-vertical:absolute;mso-position-vertical-relative:text;mso-width-percent:0;mso-height-percent:0;mso-width-relative:margin;mso-height-relative:margin;v-text-anchor:middle" o:gfxdata="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" fillcolor="white [3212]" stroked="f" strokeweight="1pt"/>
             </w:pict>
@@ -2179,7 +2209,7 @@
               </wp:anchor>
             </w:drawing>
           </mc:Choice>
-          <mc:Fallback xmlns:mo="http://schemas.microsoft.com/office/mac/office/2008/main" xmlns:mv="urn:schemas-microsoft-com:mac:vml">
+          <mc:Fallback xmlns:mv="urn:schemas-microsoft-com:mac:vml" xmlns:mo="http://schemas.microsoft.com/office/mac/office/2008/main">
             <w:pict>
               <v:rect w14:anchorId="2879ACA4" id="Prostokąt 12" o:spid="_x0000_s1026" style="position:absolute;margin-left:5.2pt;margin-top:20.2pt;width:106.05pt;height:84pt;z-index:251687423;visibility:visible;mso-wrap-style:square;mso-width-percent:0;mso-height-percent:0;mso-wrap-distance-left:9pt;mso-wrap-distance-top:0;mso-wrap-distance-right:9pt;mso-wrap-distance-bottom:0;mso-position-horizontal:absolute;mso-position-horizontal-relative:text;mso-position-vertical:absolute;mso-position-vertical-relative:text;mso-width-percent:0;mso-height-percent:0;mso-width-relative:margin;mso-height-relative:margin;v-text-anchor:middle" o:gfxdata="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" fillcolor="white [3212]" stroked="f" strokeweight="1pt"/>
             </w:pict>
@@ -2260,13 +2290,14 @@
               </wp:anchor>
             </w:drawing>
           </mc:Choice>
-          <mc:Fallback xmlns:mo="http://schemas.microsoft.com/office/mac/office/2008/main" xmlns:mv="urn:schemas-microsoft-com:mac:vml">
+          <mc:Fallback xmlns:mv="urn:schemas-microsoft-com:mac:vml" xmlns:mo="http://schemas.microsoft.com/office/mac/office/2008/main">
             <w:pict>
               <v:rect w14:anchorId="493DA967" id="Prostokąt 9" o:spid="_x0000_s1026" style="position:absolute;margin-left:158pt;margin-top:20.25pt;width:129.75pt;height:84pt;z-index:251684864;visibility:visible;mso-wrap-style:square;mso-width-percent:0;mso-height-percent:0;mso-wrap-distance-left:9pt;mso-wrap-distance-top:0;mso-wrap-distance-right:9pt;mso-wrap-distance-bottom:0;mso-position-horizontal:absolute;mso-position-horizontal-relative:text;mso-position-vertical:absolute;mso-position-vertical-relative:text;mso-width-percent:0;mso-height-percent:0;mso-width-relative:margin;mso-height-relative:margin;v-text-anchor:middle" o:gfxdata="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" fillcolor="white [3212]" stroked="f" strokeweight="1pt"/>
             </w:pict>
           </mc:Fallback>
         </mc:AlternateContent>
       </w:r>
+      <w:commentRangeStart w:id="0"/>
       <w:r>
         <w:rPr>
           <w:noProof/>
@@ -2298,7 +2329,7 @@
                     </pic:cNvPicPr>
                   </pic:nvPicPr>
                   <pic:blipFill>
-                    <a:blip r:embed="rId8">
+                    <a:blip r:embed="rId9">
                       <a:extLst>
                         <a:ext uri="{28A0092B-C50C-407E-A947-70E740481C1C}">
                           <a14:useLocalDpi xmlns:a14="http://schemas.microsoft.com/office/drawing/2010/main" val="0"/>
@@ -2334,6 +2365,14 @@
             </wp14:sizeRelV>
           </wp:anchor>
         </w:drawing>
+      </w:r>
+      <w:commentRangeEnd w:id="0"/>
+      <w:r>
+        <w:rPr>
+          <w:rStyle w:val="Odwoaniedokomentarza"/>
+          <w:rFonts w:asciiTheme="minorHAnsi" w:hAnsiTheme="minorHAnsi"/>
+        </w:rPr>
+        <w:commentReference w:id="0"/>
       </w:r>
     </w:p>
     <w:p>
@@ -2828,7 +2867,7 @@
               </wp:anchor>
             </w:drawing>
           </mc:Choice>
-          <mc:Fallback xmlns:mo="http://schemas.microsoft.com/office/mac/office/2008/main" xmlns:mv="urn:schemas-microsoft-com:mac:vml">
+          <mc:Fallback xmlns:mv="urn:schemas-microsoft-com:mac:vml" xmlns:mo="http://schemas.microsoft.com/office/mac/office/2008/main">
             <w:pict>
               <v:group w14:anchorId="4C2D8056" id="Grupa 20" o:spid="_x0000_s1026" style="position:absolute;margin-left:16.2pt;margin-top:14.05pt;width:412.2pt;height:57.7pt;z-index:251693056" coordsize="5235023,733066" o:gfxdata="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">
                 <v:rect id="Prostokąt 7" o:spid="_x0000_s1027" style="position:absolute;left:1948070;top:7951;width:1347249;height:725115;visibility:visible;mso-wrap-style:square;v-text-anchor:middle" o:gfxdata="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" fillcolor="white [3212]" strokecolor="black [3213]" strokeweight="1pt"/>
@@ -3520,6 +3559,36 @@
     <w:p>
       <w:pPr>
         <w:pStyle w:val="NagwekSprawozdania"/>
+      </w:pPr>
+      <w:r>
+        <w:t xml:space="preserve">NOWY </w:t>
+      </w:r>
+      <w:r>
+        <w:t xml:space="preserve">1.2 </w:t>
+      </w:r>
+      <w:commentRangeStart w:id="1"/>
+      <w:r>
+        <w:t xml:space="preserve">Scenariusz </w:t>
+      </w:r>
+      <w:commentRangeEnd w:id="1"/>
+      <w:r>
+        <w:rPr>
+          <w:rStyle w:val="Odwoaniedokomentarza"/>
+        </w:rPr>
+        <w:commentReference w:id="1"/>
+      </w:r>
+    </w:p>
+    <w:p>
+      <w:pPr>
+        <w:jc w:val="both"/>
+        <w:rPr>
+          <w:rFonts w:ascii="Times New Roman" w:hAnsi="Times New Roman" w:cs="Times New Roman"/>
+        </w:rPr>
+      </w:pPr>
+    </w:p>
+    <w:p>
+      <w:pPr>
+        <w:pStyle w:val="NagwekSprawozdania"/>
         <w:numPr>
           <w:ilvl w:val="1"/>
           <w:numId w:val="16"/>
@@ -3552,6 +3621,7 @@
           <w:noProof/>
         </w:rPr>
       </w:pPr>
+      <w:commentRangeStart w:id="3"/>
       <w:r>
         <w:rPr>
           <w:noProof/>
@@ -3572,7 +3642,7 @@
                     <pic:cNvPicPr/>
                   </pic:nvPicPr>
                   <pic:blipFill rotWithShape="1">
-                    <a:blip r:embed="rId9">
+                    <a:blip r:embed="rId13">
                       <a:extLst>
                         <a:ext uri="{28A0092B-C50C-407E-A947-70E740481C1C}">
                           <a14:useLocalDpi xmlns:a14="http://schemas.microsoft.com/office/drawing/2010/main" val="0"/>
@@ -3607,6 +3677,15 @@
           </wp:inline>
         </w:drawing>
       </w:r>
+      <w:commentRangeEnd w:id="3"/>
+      <w:r>
+        <w:rPr>
+          <w:rStyle w:val="Odwoaniedokomentarza"/>
+          <w:rFonts w:asciiTheme="minorHAnsi" w:hAnsiTheme="minorHAnsi"/>
+          <w:b w:val="0"/>
+        </w:rPr>
+        <w:commentReference w:id="3"/>
+      </w:r>
     </w:p>
     <w:p>
       <w:pPr>
@@ -3622,14 +3701,25 @@
           <w:b w:val="0"/>
           <w:sz w:val="16"/>
         </w:rPr>
+        <w:lastRenderedPageBreak/>
         <w:t>Diagram 2.</w:t>
       </w:r>
+      <w:commentRangeStart w:id="4"/>
       <w:r>
         <w:rPr>
           <w:b w:val="0"/>
           <w:sz w:val="16"/>
         </w:rPr>
         <w:t>3</w:t>
+      </w:r>
+      <w:commentRangeEnd w:id="4"/>
+      <w:r>
+        <w:rPr>
+          <w:rStyle w:val="Odwoaniedokomentarza"/>
+          <w:rFonts w:asciiTheme="minorHAnsi" w:hAnsiTheme="minorHAnsi"/>
+          <w:b w:val="0"/>
+        </w:rPr>
+        <w:commentReference w:id="4"/>
       </w:r>
     </w:p>
     <w:p>
@@ -3646,8 +3736,7 @@
         </w:numPr>
       </w:pPr>
       <w:r>
-        <w:lastRenderedPageBreak/>
-        <w:t>Diagram aktywności</w:t>
+        <w:t xml:space="preserve">Diagram </w:t>
       </w:r>
     </w:p>
     <w:p>
@@ -3671,13 +3760,13 @@
         <mc:AlternateContent>
           <mc:Choice Requires="wps">
             <w:drawing>
-              <wp:anchor distT="0" distB="0" distL="114300" distR="114300" simplePos="0" relativeHeight="251677696" behindDoc="0" locked="0" layoutInCell="1" allowOverlap="1" wp14:anchorId="17177772" wp14:editId="7DE01ADC">
+              <wp:anchor distT="0" distB="0" distL="114300" distR="114300" simplePos="0" relativeHeight="251677696" behindDoc="0" locked="0" layoutInCell="1" allowOverlap="1" wp14:anchorId="17177772" wp14:editId="767D7E62">
                 <wp:simplePos x="0" y="0"/>
                 <wp:positionH relativeFrom="margin">
                   <wp:align>center</wp:align>
                 </wp:positionH>
                 <wp:positionV relativeFrom="paragraph">
-                  <wp:posOffset>631825</wp:posOffset>
+                  <wp:posOffset>586105</wp:posOffset>
                 </wp:positionV>
                 <wp:extent cx="1133475" cy="742950"/>
                 <wp:effectExtent l="0" t="0" r="28575" b="19050"/>
@@ -3727,13 +3816,14 @@
           </mc:Choice>
           <mc:Fallback>
             <w:pict>
-              <v:rect w14:anchorId="6035A2D7" id="Prostokąt 3" o:spid="_x0000_s1026" style="position:absolute;margin-left:0;margin-top:49.75pt;width:89.25pt;height:58.5pt;z-index:251677696;visibility:visible;mso-wrap-style:square;mso-wrap-distance-left:9pt;mso-wrap-distance-top:0;mso-wrap-distance-right:9pt;mso-wrap-distance-bottom:0;mso-position-horizontal:center;mso-position-horizontal-relative:margin;mso-position-vertical:absolute;mso-position-vertical-relative:text;v-text-anchor:middle" o:gfxdata="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" fillcolor="#4472c4 [3204]" strokecolor="#1f3763 [1604]" strokeweight="1pt">
+              <v:rect w14:anchorId="585BB456" id="Prostokąt 3" o:spid="_x0000_s1026" style="position:absolute;margin-left:0;margin-top:46.15pt;width:89.25pt;height:58.5pt;z-index:251677696;visibility:visible;mso-wrap-style:square;mso-wrap-distance-left:9pt;mso-wrap-distance-top:0;mso-wrap-distance-right:9pt;mso-wrap-distance-bottom:0;mso-position-horizontal:center;mso-position-horizontal-relative:margin;mso-position-vertical:absolute;mso-position-vertical-relative:text;v-text-anchor:middle" o:gfxdata="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" fillcolor="#4472c4 [3204]" strokecolor="#1f3763 [1604]" strokeweight="1pt">
                 <w10:wrap anchorx="margin"/>
               </v:rect>
             </w:pict>
           </mc:Fallback>
         </mc:AlternateContent>
       </w:r>
+      <w:commentRangeStart w:id="5"/>
       <w:r>
         <w:rPr>
           <w:noProof/>
@@ -3755,7 +3845,7 @@
                     <pic:cNvPicPr/>
                   </pic:nvPicPr>
                   <pic:blipFill>
-                    <a:blip r:embed="rId10">
+                    <a:blip r:embed="rId14">
                       <a:extLst>
                         <a:ext uri="{28A0092B-C50C-407E-A947-70E740481C1C}">
                           <a14:useLocalDpi xmlns:a14="http://schemas.microsoft.com/office/drawing/2010/main" val="0"/>
@@ -3786,6 +3876,14 @@
           </wp:inline>
         </w:drawing>
       </w:r>
+      <w:commentRangeEnd w:id="5"/>
+      <w:r>
+        <w:rPr>
+          <w:rStyle w:val="Odwoaniedokomentarza"/>
+          <w:rFonts w:asciiTheme="minorHAnsi" w:hAnsiTheme="minorHAnsi"/>
+        </w:rPr>
+        <w:commentReference w:id="5"/>
+      </w:r>
     </w:p>
     <w:p>
       <w:pPr>
@@ -3809,6 +3907,173 @@
         <w:rPr>
           <w:sz w:val="16"/>
         </w:rPr>
+      </w:pPr>
+    </w:p>
+    <w:p>
+      <w:pPr>
+        <w:pStyle w:val="Akapitzlist"/>
+        <w:numPr>
+          <w:ilvl w:val="0"/>
+          <w:numId w:val="24"/>
+        </w:numPr>
+        <w:spacing w:line="240" w:lineRule="auto"/>
+        <w:contextualSpacing w:val="0"/>
+        <w:jc w:val="both"/>
+        <w:rPr>
+          <w:rFonts w:ascii="Times New Roman" w:hAnsi="Times New Roman"/>
+          <w:vanish/>
+        </w:rPr>
+      </w:pPr>
+    </w:p>
+    <w:p>
+      <w:pPr>
+        <w:pStyle w:val="Akapitzlist"/>
+        <w:numPr>
+          <w:ilvl w:val="1"/>
+          <w:numId w:val="24"/>
+        </w:numPr>
+        <w:spacing w:line="240" w:lineRule="auto"/>
+        <w:contextualSpacing w:val="0"/>
+        <w:jc w:val="both"/>
+        <w:rPr>
+          <w:rFonts w:ascii="Times New Roman" w:hAnsi="Times New Roman"/>
+          <w:vanish/>
+        </w:rPr>
+      </w:pPr>
+    </w:p>
+    <w:p>
+      <w:pPr>
+        <w:pStyle w:val="Akapitzlist"/>
+        <w:numPr>
+          <w:ilvl w:val="1"/>
+          <w:numId w:val="24"/>
+        </w:numPr>
+        <w:spacing w:line="240" w:lineRule="auto"/>
+        <w:contextualSpacing w:val="0"/>
+        <w:jc w:val="both"/>
+        <w:rPr>
+          <w:rFonts w:ascii="Times New Roman" w:hAnsi="Times New Roman"/>
+          <w:vanish/>
+        </w:rPr>
+      </w:pPr>
+    </w:p>
+    <w:p>
+      <w:pPr>
+        <w:pStyle w:val="Akapitzlist"/>
+        <w:numPr>
+          <w:ilvl w:val="1"/>
+          <w:numId w:val="24"/>
+        </w:numPr>
+        <w:spacing w:line="240" w:lineRule="auto"/>
+        <w:contextualSpacing w:val="0"/>
+        <w:jc w:val="both"/>
+        <w:rPr>
+          <w:rFonts w:ascii="Times New Roman" w:hAnsi="Times New Roman"/>
+          <w:vanish/>
+        </w:rPr>
+      </w:pPr>
+    </w:p>
+    <w:p>
+      <w:pPr>
+        <w:pStyle w:val="NagwekSprawozdania"/>
+        <w:numPr>
+          <w:ilvl w:val="1"/>
+          <w:numId w:val="24"/>
+        </w:numPr>
+      </w:pPr>
+      <w:commentRangeStart w:id="6"/>
+      <w:r>
+        <w:t>Biblioteki</w:t>
+      </w:r>
+      <w:r>
+        <w:t xml:space="preserve"> </w:t>
+      </w:r>
+      <w:commentRangeEnd w:id="6"/>
+      <w:r>
+        <w:rPr>
+          <w:rStyle w:val="Odwoaniedokomentarza"/>
+          <w:rFonts w:asciiTheme="minorHAnsi" w:hAnsiTheme="minorHAnsi"/>
+          <w:b w:val="0"/>
+        </w:rPr>
+        <w:commentReference w:id="6"/>
+      </w:r>
+    </w:p>
+    <w:p>
+      <w:pPr>
+        <w:pStyle w:val="NagwekSprawozdania"/>
+        <w:ind w:left="420"/>
+      </w:pPr>
+    </w:p>
+    <w:p>
+      <w:pPr>
+        <w:pStyle w:val="NagwekSprawozdania"/>
+        <w:ind w:left="420"/>
+      </w:pPr>
+    </w:p>
+    <w:p>
+      <w:pPr>
+        <w:pStyle w:val="NagwekSprawozdania"/>
+        <w:ind w:left="420"/>
+      </w:pPr>
+    </w:p>
+    <w:p>
+      <w:pPr>
+        <w:pStyle w:val="NagwekSprawozdania"/>
+        <w:ind w:left="420"/>
+      </w:pPr>
+    </w:p>
+    <w:p>
+      <w:pPr>
+        <w:pStyle w:val="NagwekSprawozdania"/>
+        <w:ind w:left="420"/>
+      </w:pPr>
+    </w:p>
+    <w:p>
+      <w:pPr>
+        <w:pStyle w:val="NagwekSprawozdania"/>
+        <w:ind w:left="420"/>
+      </w:pPr>
+    </w:p>
+    <w:p>
+      <w:pPr>
+        <w:pStyle w:val="NagwekSprawozdania"/>
+        <w:ind w:left="420"/>
+      </w:pPr>
+    </w:p>
+    <w:p>
+      <w:pPr>
+        <w:pStyle w:val="NagwekSprawozdania"/>
+        <w:ind w:left="420"/>
+      </w:pPr>
+    </w:p>
+    <w:p>
+      <w:pPr>
+        <w:pStyle w:val="NagwekSprawozdania"/>
+        <w:ind w:left="420"/>
+      </w:pPr>
+    </w:p>
+    <w:p>
+      <w:pPr>
+        <w:pStyle w:val="NagwekSprawozdania"/>
+        <w:ind w:left="420"/>
+      </w:pPr>
+    </w:p>
+    <w:p>
+      <w:pPr>
+        <w:pStyle w:val="NagwekSprawozdania"/>
+        <w:ind w:left="420"/>
+      </w:pPr>
+    </w:p>
+    <w:p>
+      <w:pPr>
+        <w:pStyle w:val="NagwekSprawozdania"/>
+        <w:ind w:left="420"/>
+      </w:pPr>
+    </w:p>
+    <w:p>
+      <w:pPr>
+        <w:pStyle w:val="NagwekSprawozdania"/>
+        <w:ind w:left="420"/>
       </w:pPr>
     </w:p>
     <w:p>
@@ -3820,10 +4085,23 @@
         </w:numPr>
       </w:pPr>
       <w:r>
-        <w:t>Dokumentacja kod</w:t>
+        <w:t xml:space="preserve">Dokumentacja </w:t>
+      </w:r>
+      <w:commentRangeStart w:id="7"/>
+      <w:r>
+        <w:t>kod</w:t>
       </w:r>
       <w:r>
         <w:t>u</w:t>
+      </w:r>
+      <w:commentRangeEnd w:id="7"/>
+      <w:r>
+        <w:rPr>
+          <w:rStyle w:val="Odwoaniedokomentarza"/>
+          <w:rFonts w:asciiTheme="minorHAnsi" w:hAnsiTheme="minorHAnsi"/>
+          <w:b w:val="0"/>
+        </w:rPr>
+        <w:commentReference w:id="7"/>
       </w:r>
     </w:p>
     <w:p>
@@ -3841,7 +4119,7 @@
       </w:r>
     </w:p>
     <w:sectPr>
-      <w:footerReference w:type="default" r:id="rId11"/>
+      <w:footerReference w:type="default" r:id="rId15"/>
       <w:pgSz w:w="11906" w:h="16838"/>
       <w:pgMar w:top="1417" w:right="1417" w:bottom="1417" w:left="1417" w:header="708" w:footer="708" w:gutter="0"/>
       <w:pgNumType w:start="0"/>
@@ -3851,6 +4129,227 @@
     </w:sectPr>
   </w:body>
 </w:document>
+</file>
+
+<file path=word/comments.xml><?xml version="1.0" encoding="utf-8"?>
+<w:comments xmlns:wpc="http://schemas.microsoft.com/office/word/2010/wordprocessingCanvas" xmlns:cx="http://schemas.microsoft.com/office/drawing/2014/chartex" xmlns:cx1="http://schemas.microsoft.com/office/drawing/2015/9/8/chartex" xmlns:cx2="http://schemas.microsoft.com/office/drawing/2015/10/21/chartex" xmlns:cx3="http://schemas.microsoft.com/office/drawing/2016/5/9/chartex" xmlns:cx4="http://schemas.microsoft.com/office/drawing/2016/5/10/chartex" xmlns:cx5="http://schemas.microsoft.com/office/drawing/2016/5/11/chartex" xmlns:cx6="http://schemas.microsoft.com/office/drawing/2016/5/12/chartex" xmlns:cx7="http://schemas.microsoft.com/office/drawing/2016/5/13/chartex" xmlns:cx8="http://schemas.microsoft.com/office/drawing/2016/5/14/chartex" xmlns:mc="http://schemas.openxmlformats.org/markup-compatibility/2006" xmlns:aink="http://schemas.microsoft.com/office/drawing/2016/ink" xmlns:am3d="http://schemas.microsoft.com/office/drawing/2017/model3d" xmlns:o="urn:schemas-microsoft-com:office:office" xmlns:r="http://schemas.openxmlformats.org/officeDocument/2006/relationships" xmlns:m="http://schemas.openxmlformats.org/officeDocument/2006/math" xmlns:v="urn:schemas-microsoft-com:vml" xmlns:wp14="http://schemas.microsoft.com/office/word/2010/wordprocessingDrawing" xmlns:wp="http://schemas.openxmlformats.org/drawingml/2006/wordprocessingDrawing" xmlns:w10="urn:schemas-microsoft-com:office:word" xmlns:w="http://schemas.openxmlformats.org/wordprocessingml/2006/main" xmlns:w14="http://schemas.microsoft.com/office/word/2010/wordml" xmlns:w15="http://schemas.microsoft.com/office/word/2012/wordml" xmlns:w16cid="http://schemas.microsoft.com/office/word/2016/wordml/cid" xmlns:w16se="http://schemas.microsoft.com/office/word/2015/wordml/symex" xmlns:wpg="http://schemas.microsoft.com/office/word/2010/wordprocessingGroup" xmlns:wpi="http://schemas.microsoft.com/office/word/2010/wordprocessingInk" xmlns:wne="http://schemas.microsoft.com/office/word/2006/wordml" xmlns:wps="http://schemas.microsoft.com/office/word/2010/wordprocessingShape" mc:Ignorable="w14 w15 w16se w16cid wp14">
+  <w:comment w:id="0" w:author="Mateusz Laskowski" w:date="2018-11-08T08:06:00Z" w:initials="ML">
+    <w:p>
+      <w:pPr>
+        <w:pStyle w:val="Tekstkomentarza"/>
+      </w:pPr>
+      <w:r>
+        <w:rPr>
+          <w:rStyle w:val="Odwoaniedokomentarza"/>
+        </w:rPr>
+        <w:annotationRef/>
+      </w:r>
+      <w:r>
+        <w:t xml:space="preserve">Popraw </w:t>
+      </w:r>
+      <w:proofErr w:type="spellStart"/>
+      <w:r>
+        <w:t>Ryc</w:t>
+      </w:r>
+      <w:proofErr w:type="spellEnd"/>
+      <w:r>
+        <w:t xml:space="preserve"> -&gt; dokładniejszy wygląd, stylistyka</w:t>
+      </w:r>
+    </w:p>
+  </w:comment>
+  <w:comment w:id="1" w:author="Mateusz Laskowski" w:date="2018-11-08T08:27:00Z" w:initials="ML">
+    <w:p>
+      <w:pPr>
+        <w:pStyle w:val="NagwekSprawozdania"/>
+        <w:rPr>
+          <w:b w:val="0"/>
+        </w:rPr>
+      </w:pPr>
+      <w:r>
+        <w:rPr>
+          <w:rStyle w:val="Odwoaniedokomentarza"/>
+        </w:rPr>
+        <w:annotationRef/>
+      </w:r>
+      <w:r>
+        <w:t>Dodać opis użytkownika</w:t>
+      </w:r>
+      <w:r>
+        <w:t xml:space="preserve"> (scenariusz jego d</w:t>
+      </w:r>
+      <w:r>
+        <w:t>ziałania)</w:t>
+      </w:r>
+      <w:r>
+        <w:t>, WYMAGANE CO MUSI ZROBIC, JAK URUCHIMI, CO MUSI BYĆ SPEŁNIONE. CZEGO MOŻE OCZEKIWAC UZYTKOWNIK PODCZAS DZIALANIA.</w:t>
+      </w:r>
+      <w:r>
+        <w:rPr>
+          <w:b w:val="0"/>
+        </w:rPr>
+        <w:t xml:space="preserve"> PRZERWANIE </w:t>
+      </w:r>
+      <w:r>
+        <w:rPr>
+          <w:b w:val="0"/>
+        </w:rPr>
+        <w:t>PROGRAMU</w:t>
+      </w:r>
+      <w:bookmarkStart w:id="2" w:name="_GoBack"/>
+      <w:bookmarkEnd w:id="2"/>
+    </w:p>
+  </w:comment>
+  <w:comment w:id="3" w:author="Mateusz Laskowski" w:date="2018-11-08T08:08:00Z" w:initials="ML">
+    <w:p>
+      <w:pPr>
+        <w:pStyle w:val="Tekstkomentarza"/>
+      </w:pPr>
+      <w:r>
+        <w:rPr>
+          <w:rStyle w:val="Odwoaniedokomentarza"/>
+        </w:rPr>
+        <w:annotationRef/>
+      </w:r>
+      <w:r>
+        <w:t xml:space="preserve">Popraw </w:t>
+      </w:r>
+      <w:proofErr w:type="spellStart"/>
+      <w:r>
+        <w:t>Ryc</w:t>
+      </w:r>
+      <w:proofErr w:type="spellEnd"/>
+      <w:r>
+        <w:t xml:space="preserve"> -&gt; fatalna jakość, zmiana nazw oraz lepszy opis, niezgodność z opisanymi komponentami (przestarzałe)</w:t>
+      </w:r>
+      <w:r>
+        <w:t xml:space="preserve"> / MEGA ROZPISAĆ, POŁĄCZYĆ Z PONIŻSZYM DIAGRAMEM. DOKŁADNY OPIS CZYNNOŚCI! POTEM DODAĆ OPISY KAŻDEGO</w:t>
+      </w:r>
+      <w:r>
+        <w:t xml:space="preserve"> KROK PO KROKU, OSOBA Z ZEWNĄTRZ MA WIDZIEĆ</w:t>
+      </w:r>
+      <w:r>
+        <w:t xml:space="preserve"> JAKIE SĄ MECHANIZMY, TO NIE JEST DLA NAS TYLKO OSOBY KTÓRA NIE ZOBACZY NASZEGO KODU, TAK ABY MOGLA SAMA SE TO NAPISAĆ</w:t>
+      </w:r>
+    </w:p>
+  </w:comment>
+  <w:comment w:id="4" w:author="Mateusz Laskowski" w:date="2018-11-08T08:38:00Z" w:initials="ML">
+    <w:p>
+      <w:pPr>
+        <w:pStyle w:val="Tekstkomentarza"/>
+      </w:pPr>
+      <w:r>
+        <w:rPr>
+          <w:rStyle w:val="Odwoaniedokomentarza"/>
+        </w:rPr>
+        <w:annotationRef/>
+      </w:r>
+      <w:r>
+        <w:t>OPISAĆ WIĘCEJ CZYNNOŚCI, TROCHĘ JAK POSZCZEGÓLNE KLASY. NIE BAĆ SIĘ ROZDZIELIĆ NA KAŻDY Z KOMPONENTÓW TE CZYNNOŚCI</w:t>
+      </w:r>
+      <w:r>
+        <w:t xml:space="preserve">. MOŻNA OPISAĆ W JAKIM CZASIE TO DZIAŁA (JAKIE SĄ SEKWENCJE, CZY WIDEO SIĘ ZAPĘTLA I WGL) </w:t>
+      </w:r>
+    </w:p>
+  </w:comment>
+  <w:comment w:id="5" w:author="Mateusz Laskowski" w:date="2018-11-08T08:09:00Z" w:initials="ML">
+    <w:p>
+      <w:pPr>
+        <w:pStyle w:val="Tekstkomentarza"/>
+      </w:pPr>
+      <w:r>
+        <w:rPr>
+          <w:rStyle w:val="Odwoaniedokomentarza"/>
+        </w:rPr>
+        <w:annotationRef/>
+      </w:r>
+      <w:r>
+        <w:t xml:space="preserve">Popraw </w:t>
+      </w:r>
+      <w:proofErr w:type="spellStart"/>
+      <w:r>
+        <w:t>Ryc</w:t>
+      </w:r>
+      <w:proofErr w:type="spellEnd"/>
+      <w:r>
+        <w:t xml:space="preserve"> -&gt; niepoprawne figury w schemacie</w:t>
+      </w:r>
+      <w:r>
+        <w:t xml:space="preserve"> / Schemat zbędny, BO TO RÓWNIEŻ DIAGRAM CZYNNOŚCI</w:t>
+      </w:r>
+      <w:r>
+        <w:t>, TEGO TYPU MA BYĆ DIAGRAM POWYŻEJ</w:t>
+      </w:r>
+    </w:p>
+  </w:comment>
+  <w:comment w:id="6" w:author="Mateusz Laskowski" w:date="2018-11-08T08:14:00Z" w:initials="ML">
+    <w:p>
+      <w:pPr>
+        <w:pStyle w:val="Tekstkomentarza"/>
+      </w:pPr>
+      <w:r>
+        <w:rPr>
+          <w:rStyle w:val="Odwoaniedokomentarza"/>
+        </w:rPr>
+        <w:annotationRef/>
+      </w:r>
+      <w:r>
+        <w:t>Dodać główne biblioteki wchodzące w skład programu, krótki opis.</w:t>
+      </w:r>
+      <w:r>
+        <w:t xml:space="preserve"> GŁÓWNA BIBLIOTEKA SIECI NEURONOWYCH I PROGRAMU YOLO</w:t>
+      </w:r>
+      <w:r>
+        <w:t xml:space="preserve">, NA KTÓRYM BAZUJE NASZ PROGRAM. DODAĆ TE KTÓRE UŻYTKUJEMY RÓWNIEŻ W KOMPONENCIE WIDEO I ANALIZATOR. </w:t>
+      </w:r>
+    </w:p>
+  </w:comment>
+  <w:comment w:id="7" w:author="Mateusz Laskowski" w:date="2018-11-08T08:13:00Z" w:initials="ML">
+    <w:p>
+      <w:pPr>
+        <w:pStyle w:val="Tekstkomentarza"/>
+      </w:pPr>
+      <w:r>
+        <w:rPr>
+          <w:rStyle w:val="Odwoaniedokomentarza"/>
+        </w:rPr>
+        <w:annotationRef/>
+      </w:r>
+      <w:r>
+        <w:t>Podstawowe metody</w:t>
+      </w:r>
+      <w:r>
+        <w:t xml:space="preserve"> działające w programie przynajmniej po 3 na komponent, na początek</w:t>
+      </w:r>
+      <w:r>
+        <w:t xml:space="preserve"> / ZOSTAWIC NA RAZIE, NIKOGO TO NIE INTERESUJE</w:t>
+      </w:r>
+    </w:p>
+  </w:comment>
+</w:comments>
+</file>
+
+<file path=word/commentsExtended.xml><?xml version="1.0" encoding="utf-8"?>
+<w15:commentsEx xmlns:wpc="http://schemas.microsoft.com/office/word/2010/wordprocessingCanvas" xmlns:cx="http://schemas.microsoft.com/office/drawing/2014/chartex" xmlns:cx1="http://schemas.microsoft.com/office/drawing/2015/9/8/chartex" xmlns:cx2="http://schemas.microsoft.com/office/drawing/2015/10/21/chartex" xmlns:cx3="http://schemas.microsoft.com/office/drawing/2016/5/9/chartex" xmlns:cx4="http://schemas.microsoft.com/office/drawing/2016/5/10/chartex" xmlns:cx5="http://schemas.microsoft.com/office/drawing/2016/5/11/chartex" xmlns:cx6="http://schemas.microsoft.com/office/drawing/2016/5/12/chartex" xmlns:cx7="http://schemas.microsoft.com/office/drawing/2016/5/13/chartex" xmlns:cx8="http://schemas.microsoft.com/office/drawing/2016/5/14/chartex" xmlns:mc="http://schemas.openxmlformats.org/markup-compatibility/2006" xmlns:aink="http://schemas.microsoft.com/office/drawing/2016/ink" xmlns:am3d="http://schemas.microsoft.com/office/drawing/2017/model3d" xmlns:o="urn:schemas-microsoft-com:office:office" xmlns:r="http://schemas.openxmlformats.org/officeDocument/2006/relationships" xmlns:m="http://schemas.openxmlformats.org/officeDocument/2006/math" xmlns:v="urn:schemas-microsoft-com:vml" xmlns:wp14="http://schemas.microsoft.com/office/word/2010/wordprocessingDrawing" xmlns:wp="http://schemas.openxmlformats.org/drawingml/2006/wordprocessingDrawing" xmlns:w10="urn:schemas-microsoft-com:office:word" xmlns:w="http://schemas.openxmlformats.org/wordprocessingml/2006/main" xmlns:w14="http://schemas.microsoft.com/office/word/2010/wordml" xmlns:w15="http://schemas.microsoft.com/office/word/2012/wordml" xmlns:w16cid="http://schemas.microsoft.com/office/word/2016/wordml/cid" xmlns:w16se="http://schemas.microsoft.com/office/word/2015/wordml/symex" xmlns:wpg="http://schemas.microsoft.com/office/word/2010/wordprocessingGroup" xmlns:wpi="http://schemas.microsoft.com/office/word/2010/wordprocessingInk" xmlns:wne="http://schemas.microsoft.com/office/word/2006/wordml" xmlns:wps="http://schemas.microsoft.com/office/word/2010/wordprocessingShape" mc:Ignorable="w14 w15 w16se w16cid wp14">
+  <w15:commentEx w15:paraId="0600739A" w15:done="0"/>
+  <w15:commentEx w15:paraId="38CA9225" w15:done="0"/>
+  <w15:commentEx w15:paraId="29729937" w15:done="0"/>
+  <w15:commentEx w15:paraId="03AE9134" w15:done="0"/>
+  <w15:commentEx w15:paraId="7650FC6F" w15:done="0"/>
+  <w15:commentEx w15:paraId="66FA004F" w15:done="0"/>
+  <w15:commentEx w15:paraId="2A84726E" w15:done="0"/>
+</w15:commentsEx>
+</file>
+
+<file path=word/commentsIds.xml><?xml version="1.0" encoding="utf-8"?>
+<w16cid:commentsIds xmlns:wpc="http://schemas.microsoft.com/office/word/2010/wordprocessingCanvas" xmlns:cx="http://schemas.microsoft.com/office/drawing/2014/chartex" xmlns:cx1="http://schemas.microsoft.com/office/drawing/2015/9/8/chartex" xmlns:cx2="http://schemas.microsoft.com/office/drawing/2015/10/21/chartex" xmlns:cx3="http://schemas.microsoft.com/office/drawing/2016/5/9/chartex" xmlns:cx4="http://schemas.microsoft.com/office/drawing/2016/5/10/chartex" xmlns:cx5="http://schemas.microsoft.com/office/drawing/2016/5/11/chartex" xmlns:cx6="http://schemas.microsoft.com/office/drawing/2016/5/12/chartex" xmlns:cx7="http://schemas.microsoft.com/office/drawing/2016/5/13/chartex" xmlns:cx8="http://schemas.microsoft.com/office/drawing/2016/5/14/chartex" xmlns:mc="http://schemas.openxmlformats.org/markup-compatibility/2006" xmlns:aink="http://schemas.microsoft.com/office/drawing/2016/ink" xmlns:am3d="http://schemas.microsoft.com/office/drawing/2017/model3d" xmlns:o="urn:schemas-microsoft-com:office:office" xmlns:r="http://schemas.openxmlformats.org/officeDocument/2006/relationships" xmlns:m="http://schemas.openxmlformats.org/officeDocument/2006/math" xmlns:v="urn:schemas-microsoft-com:vml" xmlns:wp14="http://schemas.microsoft.com/office/word/2010/wordprocessingDrawing" xmlns:wp="http://schemas.openxmlformats.org/drawingml/2006/wordprocessingDrawing" xmlns:w10="urn:schemas-microsoft-com:office:word" xmlns:w="http://schemas.openxmlformats.org/wordprocessingml/2006/main" xmlns:w14="http://schemas.microsoft.com/office/word/2010/wordml" xmlns:w15="http://schemas.microsoft.com/office/word/2012/wordml" xmlns:w16cid="http://schemas.microsoft.com/office/word/2016/wordml/cid" xmlns:w16se="http://schemas.microsoft.com/office/word/2015/wordml/symex" xmlns:wpg="http://schemas.microsoft.com/office/word/2010/wordprocessingGroup" xmlns:wpi="http://schemas.microsoft.com/office/word/2010/wordprocessingInk" xmlns:wne="http://schemas.microsoft.com/office/word/2006/wordml" xmlns:wps="http://schemas.microsoft.com/office/word/2010/wordprocessingShape" mc:Ignorable="w14 w15 w16se w16cid wp14">
+  <w16cid:commentId w16cid:paraId="0600739A" w16cid:durableId="1F8E6D1B"/>
+  <w16cid:commentId w16cid:paraId="38CA9225" w16cid:durableId="1F8E71F8"/>
+  <w16cid:commentId w16cid:paraId="29729937" w16cid:durableId="1F8E6D66"/>
+  <w16cid:commentId w16cid:paraId="03AE9134" w16cid:durableId="1F8E74A2"/>
+  <w16cid:commentId w16cid:paraId="7650FC6F" w16cid:durableId="1F8E6D9E"/>
+  <w16cid:commentId w16cid:paraId="66FA004F" w16cid:durableId="1F8E6EF3"/>
+  <w16cid:commentId w16cid:paraId="2A84726E" w16cid:durableId="1F8E6E9A"/>
+</w16cid:commentsIds>
 </file>
 
 <file path=word/endnotes.xml><?xml version="1.0" encoding="utf-8"?>
@@ -4301,6 +4800,127 @@
     </w:lvl>
   </w:abstractNum>
   <w:abstractNum w:abstractNumId="3" w15:restartNumberingAfterBreak="0">
+    <w:nsid w:val="1EED1EF1"/>
+    <w:multiLevelType w:val="multilevel"/>
+    <w:tmpl w:val="E22647E8"/>
+    <w:lvl w:ilvl="0">
+      <w:start w:val="1"/>
+      <w:numFmt w:val="decimal"/>
+      <w:lvlText w:val="%1."/>
+      <w:lvlJc w:val="left"/>
+      <w:pPr>
+        <w:ind w:left="360" w:hanging="360"/>
+      </w:pPr>
+      <w:rPr>
+        <w:rFonts w:hint="default"/>
+      </w:rPr>
+    </w:lvl>
+    <w:lvl w:ilvl="1">
+      <w:start w:val="1"/>
+      <w:numFmt w:val="decimal"/>
+      <w:isLgl/>
+      <w:lvlText w:val="%1.%2."/>
+      <w:lvlJc w:val="left"/>
+      <w:pPr>
+        <w:ind w:left="420" w:hanging="420"/>
+      </w:pPr>
+      <w:rPr>
+        <w:rFonts w:hint="default"/>
+      </w:rPr>
+    </w:lvl>
+    <w:lvl w:ilvl="2">
+      <w:start w:val="1"/>
+      <w:numFmt w:val="decimal"/>
+      <w:isLgl/>
+      <w:lvlText w:val="%1.%2.%3."/>
+      <w:lvlJc w:val="left"/>
+      <w:pPr>
+        <w:ind w:left="720" w:hanging="720"/>
+      </w:pPr>
+      <w:rPr>
+        <w:rFonts w:hint="default"/>
+      </w:rPr>
+    </w:lvl>
+    <w:lvl w:ilvl="3">
+      <w:start w:val="1"/>
+      <w:numFmt w:val="decimal"/>
+      <w:isLgl/>
+      <w:lvlText w:val="%1.%2.%3.%4."/>
+      <w:lvlJc w:val="left"/>
+      <w:pPr>
+        <w:ind w:left="720" w:hanging="720"/>
+      </w:pPr>
+      <w:rPr>
+        <w:rFonts w:hint="default"/>
+      </w:rPr>
+    </w:lvl>
+    <w:lvl w:ilvl="4">
+      <w:start w:val="1"/>
+      <w:numFmt w:val="decimal"/>
+      <w:isLgl/>
+      <w:lvlText w:val="%1.%2.%3.%4.%5."/>
+      <w:lvlJc w:val="left"/>
+      <w:pPr>
+        <w:ind w:left="1080" w:hanging="1080"/>
+      </w:pPr>
+      <w:rPr>
+        <w:rFonts w:hint="default"/>
+      </w:rPr>
+    </w:lvl>
+    <w:lvl w:ilvl="5">
+      <w:start w:val="1"/>
+      <w:numFmt w:val="decimal"/>
+      <w:isLgl/>
+      <w:lvlText w:val="%1.%2.%3.%4.%5.%6."/>
+      <w:lvlJc w:val="left"/>
+      <w:pPr>
+        <w:ind w:left="1080" w:hanging="1080"/>
+      </w:pPr>
+      <w:rPr>
+        <w:rFonts w:hint="default"/>
+      </w:rPr>
+    </w:lvl>
+    <w:lvl w:ilvl="6">
+      <w:start w:val="1"/>
+      <w:numFmt w:val="decimal"/>
+      <w:isLgl/>
+      <w:lvlText w:val="%1.%2.%3.%4.%5.%6.%7."/>
+      <w:lvlJc w:val="left"/>
+      <w:pPr>
+        <w:ind w:left="1440" w:hanging="1440"/>
+      </w:pPr>
+      <w:rPr>
+        <w:rFonts w:hint="default"/>
+      </w:rPr>
+    </w:lvl>
+    <w:lvl w:ilvl="7">
+      <w:start w:val="1"/>
+      <w:numFmt w:val="decimal"/>
+      <w:isLgl/>
+      <w:lvlText w:val="%1.%2.%3.%4.%5.%6.%7.%8."/>
+      <w:lvlJc w:val="left"/>
+      <w:pPr>
+        <w:ind w:left="1440" w:hanging="1440"/>
+      </w:pPr>
+      <w:rPr>
+        <w:rFonts w:hint="default"/>
+      </w:rPr>
+    </w:lvl>
+    <w:lvl w:ilvl="8">
+      <w:start w:val="1"/>
+      <w:numFmt w:val="decimal"/>
+      <w:isLgl/>
+      <w:lvlText w:val="%1.%2.%3.%4.%5.%6.%7.%8.%9."/>
+      <w:lvlJc w:val="left"/>
+      <w:pPr>
+        <w:ind w:left="1800" w:hanging="1800"/>
+      </w:pPr>
+      <w:rPr>
+        <w:rFonts w:hint="default"/>
+      </w:rPr>
+    </w:lvl>
+  </w:abstractNum>
+  <w:abstractNum w:abstractNumId="4" w15:restartNumberingAfterBreak="0">
     <w:nsid w:val="22096152"/>
     <w:multiLevelType w:val="multilevel"/>
     <w:tmpl w:val="745EC794"/>
@@ -4413,7 +5033,7 @@
       </w:rPr>
     </w:lvl>
   </w:abstractNum>
-  <w:abstractNum w:abstractNumId="4" w15:restartNumberingAfterBreak="0">
+  <w:abstractNum w:abstractNumId="5" w15:restartNumberingAfterBreak="0">
     <w:nsid w:val="26567431"/>
     <w:multiLevelType w:val="multilevel"/>
     <w:tmpl w:val="8BDE4A4C"/>
@@ -4526,7 +5146,7 @@
       </w:rPr>
     </w:lvl>
   </w:abstractNum>
-  <w:abstractNum w:abstractNumId="5" w15:restartNumberingAfterBreak="0">
+  <w:abstractNum w:abstractNumId="6" w15:restartNumberingAfterBreak="0">
     <w:nsid w:val="2A316160"/>
     <w:multiLevelType w:val="multilevel"/>
     <w:tmpl w:val="E22647E8"/>
@@ -4647,7 +5267,7 @@
       </w:rPr>
     </w:lvl>
   </w:abstractNum>
-  <w:abstractNum w:abstractNumId="6" w15:restartNumberingAfterBreak="0">
+  <w:abstractNum w:abstractNumId="7" w15:restartNumberingAfterBreak="0">
     <w:nsid w:val="37573ED5"/>
     <w:multiLevelType w:val="multilevel"/>
     <w:tmpl w:val="476C5554"/>
@@ -4762,7 +5382,7 @@
       </w:rPr>
     </w:lvl>
   </w:abstractNum>
-  <w:abstractNum w:abstractNumId="7" w15:restartNumberingAfterBreak="0">
+  <w:abstractNum w:abstractNumId="8" w15:restartNumberingAfterBreak="0">
     <w:nsid w:val="3FA432E5"/>
     <w:multiLevelType w:val="multilevel"/>
     <w:tmpl w:val="37762B8A"/>
@@ -4875,7 +5495,7 @@
       </w:rPr>
     </w:lvl>
   </w:abstractNum>
-  <w:abstractNum w:abstractNumId="8" w15:restartNumberingAfterBreak="0">
+  <w:abstractNum w:abstractNumId="9" w15:restartNumberingAfterBreak="0">
     <w:nsid w:val="46654C9F"/>
     <w:multiLevelType w:val="multilevel"/>
     <w:tmpl w:val="E22647E8"/>
@@ -4996,7 +5616,7 @@
       </w:rPr>
     </w:lvl>
   </w:abstractNum>
-  <w:abstractNum w:abstractNumId="9" w15:restartNumberingAfterBreak="0">
+  <w:abstractNum w:abstractNumId="10" w15:restartNumberingAfterBreak="0">
     <w:nsid w:val="47AB1F44"/>
     <w:multiLevelType w:val="multilevel"/>
     <w:tmpl w:val="37762B8A"/>
@@ -5109,7 +5729,7 @@
       </w:rPr>
     </w:lvl>
   </w:abstractNum>
-  <w:abstractNum w:abstractNumId="10" w15:restartNumberingAfterBreak="0">
+  <w:abstractNum w:abstractNumId="11" w15:restartNumberingAfterBreak="0">
     <w:nsid w:val="4C692F00"/>
     <w:multiLevelType w:val="multilevel"/>
     <w:tmpl w:val="00DA2E02"/>
@@ -5229,7 +5849,7 @@
       </w:rPr>
     </w:lvl>
   </w:abstractNum>
-  <w:abstractNum w:abstractNumId="11" w15:restartNumberingAfterBreak="0">
+  <w:abstractNum w:abstractNumId="12" w15:restartNumberingAfterBreak="0">
     <w:nsid w:val="51BF53AD"/>
     <w:multiLevelType w:val="multilevel"/>
     <w:tmpl w:val="8BDE4A4C"/>
@@ -5342,7 +5962,7 @@
       </w:rPr>
     </w:lvl>
   </w:abstractNum>
-  <w:abstractNum w:abstractNumId="12" w15:restartNumberingAfterBreak="0">
+  <w:abstractNum w:abstractNumId="13" w15:restartNumberingAfterBreak="0">
     <w:nsid w:val="548653D7"/>
     <w:multiLevelType w:val="multilevel"/>
     <w:tmpl w:val="E22647E8"/>
@@ -5463,7 +6083,7 @@
       </w:rPr>
     </w:lvl>
   </w:abstractNum>
-  <w:abstractNum w:abstractNumId="13" w15:restartNumberingAfterBreak="0">
+  <w:abstractNum w:abstractNumId="14" w15:restartNumberingAfterBreak="0">
     <w:nsid w:val="5BE948E9"/>
     <w:multiLevelType w:val="multilevel"/>
     <w:tmpl w:val="0415001F"/>
@@ -5552,7 +6172,7 @@
       </w:pPr>
     </w:lvl>
   </w:abstractNum>
-  <w:abstractNum w:abstractNumId="14" w15:restartNumberingAfterBreak="0">
+  <w:abstractNum w:abstractNumId="15" w15:restartNumberingAfterBreak="0">
     <w:nsid w:val="5D3B5F55"/>
     <w:multiLevelType w:val="multilevel"/>
     <w:tmpl w:val="37762B8A"/>
@@ -5665,7 +6285,7 @@
       </w:rPr>
     </w:lvl>
   </w:abstractNum>
-  <w:abstractNum w:abstractNumId="15" w15:restartNumberingAfterBreak="0">
+  <w:abstractNum w:abstractNumId="16" w15:restartNumberingAfterBreak="0">
     <w:nsid w:val="611B0FB0"/>
     <w:multiLevelType w:val="multilevel"/>
     <w:tmpl w:val="37762B8A"/>
@@ -5778,7 +6398,7 @@
       </w:rPr>
     </w:lvl>
   </w:abstractNum>
-  <w:abstractNum w:abstractNumId="16" w15:restartNumberingAfterBreak="0">
+  <w:abstractNum w:abstractNumId="17" w15:restartNumberingAfterBreak="0">
     <w:nsid w:val="6357572A"/>
     <w:multiLevelType w:val="multilevel"/>
     <w:tmpl w:val="37762B8A"/>
@@ -5891,7 +6511,7 @@
       </w:rPr>
     </w:lvl>
   </w:abstractNum>
-  <w:abstractNum w:abstractNumId="17" w15:restartNumberingAfterBreak="0">
+  <w:abstractNum w:abstractNumId="18" w15:restartNumberingAfterBreak="0">
     <w:nsid w:val="6BF15238"/>
     <w:multiLevelType w:val="hybridMultilevel"/>
     <w:tmpl w:val="7F6E3CC4"/>
@@ -5980,7 +6600,7 @@
       </w:pPr>
     </w:lvl>
   </w:abstractNum>
-  <w:abstractNum w:abstractNumId="18" w15:restartNumberingAfterBreak="0">
+  <w:abstractNum w:abstractNumId="19" w15:restartNumberingAfterBreak="0">
     <w:nsid w:val="6C4732B4"/>
     <w:multiLevelType w:val="multilevel"/>
     <w:tmpl w:val="04150025"/>
@@ -6075,7 +6695,7 @@
       </w:pPr>
     </w:lvl>
   </w:abstractNum>
-  <w:abstractNum w:abstractNumId="19" w15:restartNumberingAfterBreak="0">
+  <w:abstractNum w:abstractNumId="20" w15:restartNumberingAfterBreak="0">
     <w:nsid w:val="7F930E73"/>
     <w:multiLevelType w:val="multilevel"/>
     <w:tmpl w:val="0415001F"/>
@@ -6161,7 +6781,7 @@
       </w:pPr>
     </w:lvl>
   </w:abstractNum>
-  <w:abstractNum w:abstractNumId="20" w15:restartNumberingAfterBreak="0">
+  <w:abstractNum w:abstractNumId="21" w15:restartNumberingAfterBreak="0">
     <w:nsid w:val="7FE705CB"/>
     <w:multiLevelType w:val="multilevel"/>
     <w:tmpl w:val="43F6B1C4"/>
@@ -6278,13 +6898,13 @@
     <w:abstractNumId w:val="2"/>
   </w:num>
   <w:num w:numId="2">
-    <w:abstractNumId w:val="13"/>
+    <w:abstractNumId w:val="14"/>
   </w:num>
   <w:num w:numId="3">
-    <w:abstractNumId w:val="18"/>
+    <w:abstractNumId w:val="19"/>
   </w:num>
   <w:num w:numId="4">
-    <w:abstractNumId w:val="13"/>
+    <w:abstractNumId w:val="14"/>
     <w:lvlOverride w:ilvl="0">
       <w:startOverride w:val="1"/>
     </w:lvlOverride>
@@ -6314,7 +6934,7 @@
     </w:lvlOverride>
   </w:num>
   <w:num w:numId="5">
-    <w:abstractNumId w:val="13"/>
+    <w:abstractNumId w:val="14"/>
     <w:lvlOverride w:ilvl="0">
       <w:startOverride w:val="1"/>
     </w:lvlOverride>
@@ -6344,60 +6964,71 @@
     </w:lvlOverride>
   </w:num>
   <w:num w:numId="6">
-    <w:abstractNumId w:val="9"/>
+    <w:abstractNumId w:val="10"/>
   </w:num>
   <w:num w:numId="7">
+    <w:abstractNumId w:val="16"/>
+  </w:num>
+  <w:num w:numId="8">
+    <w:abstractNumId w:val="8"/>
+  </w:num>
+  <w:num w:numId="9">
+    <w:abstractNumId w:val="17"/>
+  </w:num>
+  <w:num w:numId="10">
     <w:abstractNumId w:val="15"/>
   </w:num>
-  <w:num w:numId="8">
-    <w:abstractNumId w:val="7"/>
+  <w:num w:numId="11">
+    <w:abstractNumId w:val="21"/>
   </w:num>
-  <w:num w:numId="9">
-    <w:abstractNumId w:val="16"/>
+  <w:num w:numId="12">
+    <w:abstractNumId w:val="4"/>
   </w:num>
-  <w:num w:numId="10">
-    <w:abstractNumId w:val="14"/>
-  </w:num>
-  <w:num w:numId="11">
+  <w:num w:numId="13">
     <w:abstractNumId w:val="20"/>
   </w:num>
-  <w:num w:numId="12">
-    <w:abstractNumId w:val="3"/>
+  <w:num w:numId="14">
+    <w:abstractNumId w:val="13"/>
   </w:num>
-  <w:num w:numId="13">
-    <w:abstractNumId w:val="19"/>
+  <w:num w:numId="15">
+    <w:abstractNumId w:val="18"/>
   </w:num>
-  <w:num w:numId="14">
+  <w:num w:numId="16">
+    <w:abstractNumId w:val="6"/>
+  </w:num>
+  <w:num w:numId="17">
+    <w:abstractNumId w:val="11"/>
+  </w:num>
+  <w:num w:numId="18">
     <w:abstractNumId w:val="12"/>
   </w:num>
-  <w:num w:numId="15">
-    <w:abstractNumId w:val="17"/>
-  </w:num>
-  <w:num w:numId="16">
+  <w:num w:numId="19">
     <w:abstractNumId w:val="5"/>
-  </w:num>
-  <w:num w:numId="17">
-    <w:abstractNumId w:val="10"/>
-  </w:num>
-  <w:num w:numId="18">
-    <w:abstractNumId w:val="11"/>
-  </w:num>
-  <w:num w:numId="19">
-    <w:abstractNumId w:val="4"/>
   </w:num>
   <w:num w:numId="20">
     <w:abstractNumId w:val="1"/>
   </w:num>
   <w:num w:numId="21">
-    <w:abstractNumId w:val="8"/>
+    <w:abstractNumId w:val="9"/>
   </w:num>
   <w:num w:numId="22">
-    <w:abstractNumId w:val="6"/>
+    <w:abstractNumId w:val="7"/>
   </w:num>
   <w:num w:numId="23">
     <w:abstractNumId w:val="0"/>
   </w:num>
+  <w:num w:numId="24">
+    <w:abstractNumId w:val="3"/>
+  </w:num>
 </w:numbering>
+</file>
+
+<file path=word/people.xml><?xml version="1.0" encoding="utf-8"?>
+<w15:people xmlns:wpc="http://schemas.microsoft.com/office/word/2010/wordprocessingCanvas" xmlns:cx="http://schemas.microsoft.com/office/drawing/2014/chartex" xmlns:cx1="http://schemas.microsoft.com/office/drawing/2015/9/8/chartex" xmlns:cx2="http://schemas.microsoft.com/office/drawing/2015/10/21/chartex" xmlns:cx3="http://schemas.microsoft.com/office/drawing/2016/5/9/chartex" xmlns:cx4="http://schemas.microsoft.com/office/drawing/2016/5/10/chartex" xmlns:cx5="http://schemas.microsoft.com/office/drawing/2016/5/11/chartex" xmlns:cx6="http://schemas.microsoft.com/office/drawing/2016/5/12/chartex" xmlns:cx7="http://schemas.microsoft.com/office/drawing/2016/5/13/chartex" xmlns:cx8="http://schemas.microsoft.com/office/drawing/2016/5/14/chartex" xmlns:mc="http://schemas.openxmlformats.org/markup-compatibility/2006" xmlns:aink="http://schemas.microsoft.com/office/drawing/2016/ink" xmlns:am3d="http://schemas.microsoft.com/office/drawing/2017/model3d" xmlns:o="urn:schemas-microsoft-com:office:office" xmlns:r="http://schemas.openxmlformats.org/officeDocument/2006/relationships" xmlns:m="http://schemas.openxmlformats.org/officeDocument/2006/math" xmlns:v="urn:schemas-microsoft-com:vml" xmlns:wp14="http://schemas.microsoft.com/office/word/2010/wordprocessingDrawing" xmlns:wp="http://schemas.openxmlformats.org/drawingml/2006/wordprocessingDrawing" xmlns:w10="urn:schemas-microsoft-com:office:word" xmlns:w="http://schemas.openxmlformats.org/wordprocessingml/2006/main" xmlns:w14="http://schemas.microsoft.com/office/word/2010/wordml" xmlns:w15="http://schemas.microsoft.com/office/word/2012/wordml" xmlns:w16cid="http://schemas.microsoft.com/office/word/2016/wordml/cid" xmlns:w16se="http://schemas.microsoft.com/office/word/2015/wordml/symex" xmlns:wpg="http://schemas.microsoft.com/office/word/2010/wordprocessingGroup" xmlns:wpi="http://schemas.microsoft.com/office/word/2010/wordprocessingInk" xmlns:wne="http://schemas.microsoft.com/office/word/2006/wordml" xmlns:wps="http://schemas.microsoft.com/office/word/2010/wordprocessingShape" mc:Ignorable="w14 w15 w16se w16cid wp14">
+  <w15:person w15:author="Mateusz Laskowski">
+    <w15:presenceInfo w15:providerId="Windows Live" w15:userId="6a6c4f17850923b2"/>
+  </w15:person>
+</w15:people>
 </file>
 
 <file path=word/styles.xml><?xml version="1.0" encoding="utf-8"?>
@@ -7415,6 +8046,74 @@
       <w:shd w:val="clear" w:color="auto" w:fill="E6E6E6"/>
     </w:rPr>
   </w:style>
+  <w:style w:type="character" w:styleId="Odwoaniedokomentarza">
+    <w:name w:val="annotation reference"/>
+    <w:basedOn w:val="Domylnaczcionkaakapitu"/>
+    <w:uiPriority w:val="99"/>
+    <w:semiHidden/>
+    <w:unhideWhenUsed/>
+    <w:rsid w:val="00FA5478"/>
+    <w:rPr>
+      <w:sz w:val="16"/>
+      <w:szCs w:val="16"/>
+    </w:rPr>
+  </w:style>
+  <w:style w:type="paragraph" w:styleId="Tekstkomentarza">
+    <w:name w:val="annotation text"/>
+    <w:basedOn w:val="Normalny"/>
+    <w:link w:val="TekstkomentarzaZnak"/>
+    <w:uiPriority w:val="99"/>
+    <w:semiHidden/>
+    <w:unhideWhenUsed/>
+    <w:rsid w:val="00FA5478"/>
+    <w:pPr>
+      <w:spacing w:line="240" w:lineRule="auto"/>
+    </w:pPr>
+    <w:rPr>
+      <w:sz w:val="20"/>
+      <w:szCs w:val="20"/>
+    </w:rPr>
+  </w:style>
+  <w:style w:type="character" w:customStyle="1" w:styleId="TekstkomentarzaZnak">
+    <w:name w:val="Tekst komentarza Znak"/>
+    <w:basedOn w:val="Domylnaczcionkaakapitu"/>
+    <w:link w:val="Tekstkomentarza"/>
+    <w:uiPriority w:val="99"/>
+    <w:semiHidden/>
+    <w:rsid w:val="00FA5478"/>
+    <w:rPr>
+      <w:sz w:val="20"/>
+      <w:szCs w:val="20"/>
+    </w:rPr>
+  </w:style>
+  <w:style w:type="paragraph" w:styleId="Tematkomentarza">
+    <w:name w:val="annotation subject"/>
+    <w:basedOn w:val="Tekstkomentarza"/>
+    <w:next w:val="Tekstkomentarza"/>
+    <w:link w:val="TematkomentarzaZnak"/>
+    <w:uiPriority w:val="99"/>
+    <w:semiHidden/>
+    <w:unhideWhenUsed/>
+    <w:rsid w:val="00FA5478"/>
+    <w:rPr>
+      <w:b/>
+      <w:bCs/>
+    </w:rPr>
+  </w:style>
+  <w:style w:type="character" w:customStyle="1" w:styleId="TematkomentarzaZnak">
+    <w:name w:val="Temat komentarza Znak"/>
+    <w:basedOn w:val="TekstkomentarzaZnak"/>
+    <w:link w:val="Tematkomentarza"/>
+    <w:uiPriority w:val="99"/>
+    <w:semiHidden/>
+    <w:rsid w:val="00FA5478"/>
+    <w:rPr>
+      <w:b/>
+      <w:bCs/>
+      <w:sz w:val="20"/>
+      <w:szCs w:val="20"/>
+    </w:rPr>
+  </w:style>
 </w:styles>
 </file>
 
@@ -7711,4 +8410,16 @@
     </a:ext>
   </a:extLst>
 </a:theme>
+</file>
+
+<file path=customXml/item1.xml><?xml version="1.0" encoding="utf-8"?>
+<b:Sources xmlns:b="http://schemas.openxmlformats.org/officeDocument/2006/bibliography" xmlns="http://schemas.openxmlformats.org/officeDocument/2006/bibliography" SelectedStyle="\APASixthEditionOfficeOnline.xsl" StyleName="APA" Version="6"/>
+</file>
+
+<file path=customXml/itemProps1.xml><?xml version="1.0" encoding="utf-8"?>
+<ds:datastoreItem xmlns:ds="http://schemas.openxmlformats.org/officeDocument/2006/customXml" ds:itemID="{64C14090-28B2-483E-B90A-CB05B052496E}">
+  <ds:schemaRefs>
+    <ds:schemaRef ds:uri="http://schemas.openxmlformats.org/officeDocument/2006/bibliography"/>
+  </ds:schemaRefs>
+</ds:datastoreItem>
 </file>
</xml_diff>

<commit_message>
Nowy daigram komponentów(oby ostateczny)
</commit_message>
<xml_diff>
--- a/Dokumentacja/Dokumentacja.docx
+++ b/Dokumentacja/Dokumentacja.docx
@@ -2054,268 +2054,28 @@
       <w:pPr>
         <w:pStyle w:val="Sprawozdania"/>
       </w:pPr>
+    </w:p>
+    <w:p>
+      <w:pPr>
+        <w:pStyle w:val="Sprawozdania"/>
+        <w:spacing w:after="0"/>
+      </w:pPr>
+      <w:r>
+        <w:rPr>
+          <w:rStyle w:val="Odwoaniedokomentarza"/>
+          <w:rFonts w:asciiTheme="minorHAnsi" w:hAnsiTheme="minorHAnsi"/>
+        </w:rPr>
+        <w:commentReference w:id="0"/>
+      </w:r>
       <w:r>
         <w:rPr>
           <w:noProof/>
-          <w:lang w:eastAsia="pl-PL"/>
-        </w:rPr>
-        <mc:AlternateContent>
-          <mc:Choice Requires="wps">
-            <w:drawing>
-              <wp:anchor distT="0" distB="0" distL="114300" distR="114300" simplePos="0" relativeHeight="251686911" behindDoc="0" locked="0" layoutInCell="1" allowOverlap="1" wp14:anchorId="340421AE" wp14:editId="2EDB4A5D">
-                <wp:simplePos x="0" y="0"/>
-                <wp:positionH relativeFrom="column">
-                  <wp:posOffset>3609340</wp:posOffset>
-                </wp:positionH>
-                <wp:positionV relativeFrom="paragraph">
-                  <wp:posOffset>249665</wp:posOffset>
-                </wp:positionV>
-                <wp:extent cx="2016291" cy="1181100"/>
-                <wp:effectExtent l="0" t="0" r="0" b="12700"/>
-                <wp:wrapNone/>
-                <wp:docPr id="11" name="Prostokąt 11"/>
-                <wp:cNvGraphicFramePr/>
-                <a:graphic xmlns:a="http://schemas.openxmlformats.org/drawingml/2006/main">
-                  <a:graphicData uri="http://schemas.microsoft.com/office/word/2010/wordprocessingShape">
-                    <wps:wsp>
-                      <wps:cNvSpPr/>
-                      <wps:spPr>
-                        <a:xfrm>
-                          <a:off x="0" y="0"/>
-                          <a:ext cx="2016291" cy="1181100"/>
-                        </a:xfrm>
-                        <a:prstGeom prst="rect">
-                          <a:avLst/>
-                        </a:prstGeom>
-                        <a:solidFill>
-                          <a:schemeClr val="bg1"/>
-                        </a:solidFill>
-                        <a:ln>
-                          <a:noFill/>
-                        </a:ln>
-                      </wps:spPr>
-                      <wps:style>
-                        <a:lnRef idx="2">
-                          <a:schemeClr val="accent1">
-                            <a:shade val="50000"/>
-                          </a:schemeClr>
-                        </a:lnRef>
-                        <a:fillRef idx="1">
-                          <a:schemeClr val="accent1"/>
-                        </a:fillRef>
-                        <a:effectRef idx="0">
-                          <a:schemeClr val="accent1"/>
-                        </a:effectRef>
-                        <a:fontRef idx="minor">
-                          <a:schemeClr val="lt1"/>
-                        </a:fontRef>
-                      </wps:style>
-                      <wps:bodyPr rot="0" spcFirstLastPara="0" vertOverflow="overflow" horzOverflow="overflow" vert="horz" wrap="square" lIns="91440" tIns="45720" rIns="91440" bIns="45720" numCol="1" spcCol="0" rtlCol="0" fromWordArt="0" anchor="ctr" anchorCtr="0" forceAA="0" compatLnSpc="1">
-                        <a:prstTxWarp prst="textNoShape">
-                          <a:avLst/>
-                        </a:prstTxWarp>
-                        <a:noAutofit/>
-                      </wps:bodyPr>
-                    </wps:wsp>
-                  </a:graphicData>
-                </a:graphic>
-                <wp14:sizeRelH relativeFrom="margin">
-                  <wp14:pctWidth>0</wp14:pctWidth>
-                </wp14:sizeRelH>
-                <wp14:sizeRelV relativeFrom="margin">
-                  <wp14:pctHeight>0</wp14:pctHeight>
-                </wp14:sizeRelV>
-              </wp:anchor>
-            </w:drawing>
-          </mc:Choice>
-          <mc:Fallback xmlns:mv="urn:schemas-microsoft-com:mac:vml" xmlns:mo="http://schemas.microsoft.com/office/mac/office/2008/main">
-            <w:pict>
-              <v:rect w14:anchorId="40751D4D" id="Prostokąt 11" o:spid="_x0000_s1026" style="position:absolute;margin-left:284.2pt;margin-top:19.65pt;width:158.75pt;height:93pt;z-index:251686911;visibility:visible;mso-wrap-style:square;mso-width-percent:0;mso-height-percent:0;mso-wrap-distance-left:9pt;mso-wrap-distance-top:0;mso-wrap-distance-right:9pt;mso-wrap-distance-bottom:0;mso-position-horizontal:absolute;mso-position-horizontal-relative:text;mso-position-vertical:absolute;mso-position-vertical-relative:text;mso-width-percent:0;mso-height-percent:0;mso-width-relative:margin;mso-height-relative:margin;v-text-anchor:middle" o:gfxdata="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" fillcolor="white [3212]" stroked="f" strokeweight="1pt"/>
-            </w:pict>
-          </mc:Fallback>
-        </mc:AlternateContent>
-      </w:r>
-      <w:r>
-        <w:rPr>
-          <w:noProof/>
-          <w:lang w:eastAsia="pl-PL"/>
-        </w:rPr>
-        <mc:AlternateContent>
-          <mc:Choice Requires="wps">
-            <w:drawing>
-              <wp:anchor distT="0" distB="0" distL="114300" distR="114300" simplePos="0" relativeHeight="251687423" behindDoc="0" locked="0" layoutInCell="1" allowOverlap="1" wp14:anchorId="479E24B9" wp14:editId="2DC09260">
-                <wp:simplePos x="0" y="0"/>
-                <wp:positionH relativeFrom="column">
-                  <wp:posOffset>65764</wp:posOffset>
-                </wp:positionH>
-                <wp:positionV relativeFrom="paragraph">
-                  <wp:posOffset>256733</wp:posOffset>
-                </wp:positionV>
-                <wp:extent cx="1346835" cy="1066883"/>
-                <wp:effectExtent l="0" t="0" r="0" b="0"/>
-                <wp:wrapNone/>
-                <wp:docPr id="12" name="Prostokąt 12"/>
-                <wp:cNvGraphicFramePr/>
-                <a:graphic xmlns:a="http://schemas.openxmlformats.org/drawingml/2006/main">
-                  <a:graphicData uri="http://schemas.microsoft.com/office/word/2010/wordprocessingShape">
-                    <wps:wsp>
-                      <wps:cNvSpPr/>
-                      <wps:spPr>
-                        <a:xfrm>
-                          <a:off x="0" y="0"/>
-                          <a:ext cx="1346835" cy="1066883"/>
-                        </a:xfrm>
-                        <a:prstGeom prst="rect">
-                          <a:avLst/>
-                        </a:prstGeom>
-                        <a:solidFill>
-                          <a:schemeClr val="bg1"/>
-                        </a:solidFill>
-                        <a:ln>
-                          <a:noFill/>
-                        </a:ln>
-                      </wps:spPr>
-                      <wps:style>
-                        <a:lnRef idx="2">
-                          <a:schemeClr val="accent1">
-                            <a:shade val="50000"/>
-                          </a:schemeClr>
-                        </a:lnRef>
-                        <a:fillRef idx="1">
-                          <a:schemeClr val="accent1"/>
-                        </a:fillRef>
-                        <a:effectRef idx="0">
-                          <a:schemeClr val="accent1"/>
-                        </a:effectRef>
-                        <a:fontRef idx="minor">
-                          <a:schemeClr val="lt1"/>
-                        </a:fontRef>
-                      </wps:style>
-                      <wps:bodyPr rot="0" spcFirstLastPara="0" vertOverflow="overflow" horzOverflow="overflow" vert="horz" wrap="square" lIns="91440" tIns="45720" rIns="91440" bIns="45720" numCol="1" spcCol="0" rtlCol="0" fromWordArt="0" anchor="ctr" anchorCtr="0" forceAA="0" compatLnSpc="1">
-                        <a:prstTxWarp prst="textNoShape">
-                          <a:avLst/>
-                        </a:prstTxWarp>
-                        <a:noAutofit/>
-                      </wps:bodyPr>
-                    </wps:wsp>
-                  </a:graphicData>
-                </a:graphic>
-                <wp14:sizeRelH relativeFrom="margin">
-                  <wp14:pctWidth>0</wp14:pctWidth>
-                </wp14:sizeRelH>
-                <wp14:sizeRelV relativeFrom="margin">
-                  <wp14:pctHeight>0</wp14:pctHeight>
-                </wp14:sizeRelV>
-              </wp:anchor>
-            </w:drawing>
-          </mc:Choice>
-          <mc:Fallback xmlns:mv="urn:schemas-microsoft-com:mac:vml" xmlns:mo="http://schemas.microsoft.com/office/mac/office/2008/main">
-            <w:pict>
-              <v:rect w14:anchorId="2879ACA4" id="Prostokąt 12" o:spid="_x0000_s1026" style="position:absolute;margin-left:5.2pt;margin-top:20.2pt;width:106.05pt;height:84pt;z-index:251687423;visibility:visible;mso-wrap-style:square;mso-width-percent:0;mso-height-percent:0;mso-wrap-distance-left:9pt;mso-wrap-distance-top:0;mso-wrap-distance-right:9pt;mso-wrap-distance-bottom:0;mso-position-horizontal:absolute;mso-position-horizontal-relative:text;mso-position-vertical:absolute;mso-position-vertical-relative:text;mso-width-percent:0;mso-height-percent:0;mso-width-relative:margin;mso-height-relative:margin;v-text-anchor:middle" o:gfxdata="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" fillcolor="white [3212]" stroked="f" strokeweight="1pt"/>
-            </w:pict>
-          </mc:Fallback>
-        </mc:AlternateContent>
-      </w:r>
-      <w:r>
-        <w:rPr>
-          <w:noProof/>
-          <w:lang w:eastAsia="pl-PL"/>
-        </w:rPr>
-        <mc:AlternateContent>
-          <mc:Choice Requires="wps">
-            <w:drawing>
-              <wp:anchor distT="0" distB="0" distL="114300" distR="114300" simplePos="0" relativeHeight="251684864" behindDoc="0" locked="0" layoutInCell="1" allowOverlap="1" wp14:anchorId="45277A94" wp14:editId="4FBC3661">
-                <wp:simplePos x="0" y="0"/>
-                <wp:positionH relativeFrom="column">
-                  <wp:posOffset>2006434</wp:posOffset>
-                </wp:positionH>
-                <wp:positionV relativeFrom="paragraph">
-                  <wp:posOffset>257175</wp:posOffset>
-                </wp:positionV>
-                <wp:extent cx="1647659" cy="1066883"/>
-                <wp:effectExtent l="0" t="0" r="3810" b="0"/>
-                <wp:wrapNone/>
-                <wp:docPr id="9" name="Prostokąt 9"/>
-                <wp:cNvGraphicFramePr/>
-                <a:graphic xmlns:a="http://schemas.openxmlformats.org/drawingml/2006/main">
-                  <a:graphicData uri="http://schemas.microsoft.com/office/word/2010/wordprocessingShape">
-                    <wps:wsp>
-                      <wps:cNvSpPr/>
-                      <wps:spPr>
-                        <a:xfrm>
-                          <a:off x="0" y="0"/>
-                          <a:ext cx="1647659" cy="1066883"/>
-                        </a:xfrm>
-                        <a:prstGeom prst="rect">
-                          <a:avLst/>
-                        </a:prstGeom>
-                        <a:solidFill>
-                          <a:schemeClr val="bg1"/>
-                        </a:solidFill>
-                        <a:ln>
-                          <a:noFill/>
-                        </a:ln>
-                      </wps:spPr>
-                      <wps:style>
-                        <a:lnRef idx="2">
-                          <a:schemeClr val="accent1">
-                            <a:shade val="50000"/>
-                          </a:schemeClr>
-                        </a:lnRef>
-                        <a:fillRef idx="1">
-                          <a:schemeClr val="accent1"/>
-                        </a:fillRef>
-                        <a:effectRef idx="0">
-                          <a:schemeClr val="accent1"/>
-                        </a:effectRef>
-                        <a:fontRef idx="minor">
-                          <a:schemeClr val="lt1"/>
-                        </a:fontRef>
-                      </wps:style>
-                      <wps:bodyPr rot="0" spcFirstLastPara="0" vertOverflow="overflow" horzOverflow="overflow" vert="horz" wrap="square" lIns="91440" tIns="45720" rIns="91440" bIns="45720" numCol="1" spcCol="0" rtlCol="0" fromWordArt="0" anchor="ctr" anchorCtr="0" forceAA="0" compatLnSpc="1">
-                        <a:prstTxWarp prst="textNoShape">
-                          <a:avLst/>
-                        </a:prstTxWarp>
-                        <a:noAutofit/>
-                      </wps:bodyPr>
-                    </wps:wsp>
-                  </a:graphicData>
-                </a:graphic>
-                <wp14:sizeRelH relativeFrom="margin">
-                  <wp14:pctWidth>0</wp14:pctWidth>
-                </wp14:sizeRelH>
-                <wp14:sizeRelV relativeFrom="margin">
-                  <wp14:pctHeight>0</wp14:pctHeight>
-                </wp14:sizeRelV>
-              </wp:anchor>
-            </w:drawing>
-          </mc:Choice>
-          <mc:Fallback xmlns:mv="urn:schemas-microsoft-com:mac:vml" xmlns:mo="http://schemas.microsoft.com/office/mac/office/2008/main">
-            <w:pict>
-              <v:rect w14:anchorId="493DA967" id="Prostokąt 9" o:spid="_x0000_s1026" style="position:absolute;margin-left:158pt;margin-top:20.25pt;width:129.75pt;height:84pt;z-index:251684864;visibility:visible;mso-wrap-style:square;mso-width-percent:0;mso-height-percent:0;mso-wrap-distance-left:9pt;mso-wrap-distance-top:0;mso-wrap-distance-right:9pt;mso-wrap-distance-bottom:0;mso-position-horizontal:absolute;mso-position-horizontal-relative:text;mso-position-vertical:absolute;mso-position-vertical-relative:text;mso-width-percent:0;mso-height-percent:0;mso-width-relative:margin;mso-height-relative:margin;v-text-anchor:middle" o:gfxdata="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" fillcolor="white [3212]" stroked="f" strokeweight="1pt"/>
-            </w:pict>
-          </mc:Fallback>
-        </mc:AlternateContent>
-      </w:r>
-      <w:commentRangeStart w:id="0"/>
-      <w:r>
-        <w:rPr>
-          <w:noProof/>
-          <w:lang w:eastAsia="pl-PL"/>
         </w:rPr>
         <w:drawing>
-          <wp:anchor distT="0" distB="0" distL="114300" distR="114300" simplePos="0" relativeHeight="251676672" behindDoc="0" locked="0" layoutInCell="1" allowOverlap="1" wp14:anchorId="21F40B61" wp14:editId="027F0859">
-            <wp:simplePos x="0" y="0"/>
-            <wp:positionH relativeFrom="margin">
-              <wp:align>right</wp:align>
-            </wp:positionH>
-            <wp:positionV relativeFrom="paragraph">
-              <wp:posOffset>10160</wp:posOffset>
-            </wp:positionV>
-            <wp:extent cx="5760000" cy="1710000"/>
-            <wp:effectExtent l="0" t="0" r="0" b="5080"/>
-            <wp:wrapNone/>
-            <wp:docPr id="8" name="Obraz 8"/>
+          <wp:inline distT="0" distB="0" distL="0" distR="0" wp14:anchorId="1A9DA8CE" wp14:editId="62F1D22D">
+            <wp:extent cx="5724525" cy="2361075"/>
+            <wp:effectExtent l="19050" t="19050" r="9525" b="20320"/>
+            <wp:docPr id="1" name="Obraz 1"/>
             <wp:cNvGraphicFramePr>
               <a:graphicFrameLocks xmlns:a="http://schemas.openxmlformats.org/drawingml/2006/main" noChangeAspect="1"/>
             </wp:cNvGraphicFramePr>
@@ -2323,703 +2083,608 @@
               <a:graphicData uri="http://schemas.openxmlformats.org/drawingml/2006/picture">
                 <pic:pic xmlns:pic="http://schemas.openxmlformats.org/drawingml/2006/picture">
                   <pic:nvPicPr>
-                    <pic:cNvPr id="0" name="Picture 1"/>
-                    <pic:cNvPicPr>
-                      <a:picLocks noChangeAspect="1" noChangeArrowheads="1"/>
-                    </pic:cNvPicPr>
+                    <pic:cNvPr id="1" name="Diagram_Komponentów.png"/>
+                    <pic:cNvPicPr/>
                   </pic:nvPicPr>
-                  <pic:blipFill>
-                    <a:blip r:embed="rId9">
+                  <pic:blipFill rotWithShape="1">
+                    <a:blip r:embed="rId11">
                       <a:extLst>
                         <a:ext uri="{28A0092B-C50C-407E-A947-70E740481C1C}">
                           <a14:useLocalDpi xmlns:a14="http://schemas.microsoft.com/office/drawing/2010/main" val="0"/>
                         </a:ext>
                       </a:extLst>
                     </a:blip>
-                    <a:srcRect/>
-                    <a:stretch>
-                      <a:fillRect/>
-                    </a:stretch>
+                    <a:srcRect l="2150" r="3108"/>
+                    <a:stretch/>
                   </pic:blipFill>
                   <pic:spPr bwMode="auto">
                     <a:xfrm>
                       <a:off x="0" y="0"/>
-                      <a:ext cx="5760000" cy="1710000"/>
+                      <a:ext cx="5751766" cy="2372311"/>
                     </a:xfrm>
                     <a:prstGeom prst="rect">
                       <a:avLst/>
                     </a:prstGeom>
-                    <a:noFill/>
-                    <a:ln>
-                      <a:noFill/>
+                    <a:ln w="9525" cap="flat" cmpd="sng" algn="ctr">
+                      <a:solidFill>
+                        <a:sysClr val="windowText" lastClr="000000"/>
+                      </a:solidFill>
+                      <a:prstDash val="solid"/>
+                      <a:round/>
+                      <a:headEnd type="none" w="med" len="med"/>
+                      <a:tailEnd type="none" w="med" len="med"/>
                     </a:ln>
+                    <a:extLst>
+                      <a:ext uri="{53640926-AAD7-44D8-BBD7-CCE9431645EC}">
+                        <a14:shadowObscured xmlns:a14="http://schemas.microsoft.com/office/drawing/2010/main"/>
+                      </a:ext>
+                    </a:extLst>
                   </pic:spPr>
                 </pic:pic>
               </a:graphicData>
             </a:graphic>
-            <wp14:sizeRelH relativeFrom="margin">
-              <wp14:pctWidth>0</wp14:pctWidth>
-            </wp14:sizeRelH>
-            <wp14:sizeRelV relativeFrom="margin">
-              <wp14:pctHeight>0</wp14:pctHeight>
-            </wp14:sizeRelV>
-          </wp:anchor>
+          </wp:inline>
         </w:drawing>
       </w:r>
-      <w:commentRangeEnd w:id="0"/>
+    </w:p>
+    <w:p>
+      <w:pPr>
+        <w:pStyle w:val="Sprawozdania"/>
+        <w:jc w:val="center"/>
+        <w:rPr>
+          <w:sz w:val="20"/>
+        </w:rPr>
+      </w:pPr>
+      <w:r>
+        <w:rPr>
+          <w:sz w:val="20"/>
+        </w:rPr>
+        <w:t>Ryc1.1 Diagram komponentów systemu</w:t>
+      </w:r>
+    </w:p>
+    <w:p>
+      <w:pPr>
+        <w:pStyle w:val="Sprawozdania"/>
+        <w:jc w:val="center"/>
+        <w:rPr>
+          <w:sz w:val="20"/>
+        </w:rPr>
+      </w:pPr>
+    </w:p>
+    <w:p>
+      <w:pPr>
+        <w:pStyle w:val="Sprawozdania"/>
+      </w:pPr>
+      <w:r>
+        <w:rPr>
+          <w:b/>
+        </w:rPr>
+        <w:t>Komponent</w:t>
+      </w:r>
+      <w:r>
+        <w:t xml:space="preserve"> </w:t>
+      </w:r>
+      <w:r>
+        <w:rPr>
+          <w:rFonts w:ascii="Courier New" w:hAnsi="Courier New" w:cs="Courier New"/>
+        </w:rPr>
+        <w:t>Kamera</w:t>
+      </w:r>
+      <w:r>
+        <w:t xml:space="preserve"> </w:t>
+      </w:r>
+      <w:r>
+        <w:t xml:space="preserve">- </w:t>
+      </w:r>
+      <w:r>
+        <w:t>Program będzie przechwytywał obraz z kamery w stałych odstępach czasowych. Przechwycony obraz zostanie przetworzony</w:t>
+      </w:r>
+      <w:r>
+        <w:t>,</w:t>
+      </w:r>
+      <w:r>
+        <w:t xml:space="preserve"> poprawnie sformatowany do dalszego przetwarzania wideo,</w:t>
+      </w:r>
+      <w:r>
+        <w:t xml:space="preserve"> a następnie </w:t>
+      </w:r>
+      <w:r>
+        <w:t xml:space="preserve">zostanie </w:t>
+      </w:r>
+      <w:r>
+        <w:t>rozbity na pojedyncze klatki</w:t>
+      </w:r>
+      <w:r>
+        <w:t xml:space="preserve">, </w:t>
+      </w:r>
+      <w:r>
+        <w:t>na których będzie funkcjonował następny komponent</w:t>
+      </w:r>
+      <w:r>
+        <w:t>. Po t</w:t>
+      </w:r>
+      <w:r>
+        <w:t>ych operacjac</w:t>
+      </w:r>
+      <w:r>
+        <w:t>h</w:t>
+      </w:r>
+      <w:r>
+        <w:t xml:space="preserve">, wideo jest gotowe, aby komponent </w:t>
+      </w:r>
+      <w:r>
+        <w:rPr>
+          <w:rFonts w:ascii="Courier New" w:hAnsi="Courier New" w:cs="Courier New"/>
+        </w:rPr>
+        <w:t>Rozpoznanie</w:t>
+      </w:r>
+      <w:r>
+        <w:t>, mógł poprawnie funkcjonować</w:t>
+      </w:r>
+      <w:r>
+        <w:t xml:space="preserve">. </w:t>
+      </w:r>
+      <w:r>
+        <w:t>Ogólną funkcjonalnością tego komponentu jest przygotowanie obrazu w taki sposób by spełniał wymagania kolejnego etapu działania programu.</w:t>
+      </w:r>
+      <w:r>
+        <w:t xml:space="preserve"> </w:t>
+      </w:r>
+      <w:r>
+        <w:t>Komponent ten będzie odpowiadał również za wyświetlanie obrazu po wykryciu obiektów w taki sposób</w:t>
+      </w:r>
+      <w:r>
+        <w:t>,</w:t>
+      </w:r>
+      <w:r>
+        <w:t xml:space="preserve"> że wykryty obiekt zostanie zaznaczony prostokątem z opisem co za typ obiektu został rozpoznany w tym miejscu.</w:t>
+      </w:r>
+      <w:r>
+        <w:t xml:space="preserve"> Dane, które nasz komponent otrzyma od komponentu </w:t>
+      </w:r>
+      <w:r>
+        <w:rPr>
+          <w:rFonts w:ascii="Courier New" w:hAnsi="Courier New" w:cs="Courier New"/>
+        </w:rPr>
+        <w:t>Rozpoznanie</w:t>
+      </w:r>
+      <w:r>
+        <w:t>, zostaną przetworzone, tak aby móc nanieść oczekiwane przez nas elementy na wideo wychodzącym z całego programu.</w:t>
+      </w:r>
+      <w:r>
+        <w:t xml:space="preserve"> Ten komponent odpowiada za dane wejściowe jak i dane wyjściowe, które użytkownik</w:t>
+      </w:r>
+      <w:r>
+        <w:t xml:space="preserve"> będzie w stanie zobaczyć jako wyniki pracy programu.</w:t>
+      </w:r>
+      <w:bookmarkStart w:id="1" w:name="_GoBack"/>
+      <w:bookmarkEnd w:id="1"/>
+    </w:p>
+    <w:p>
+      <w:pPr>
+        <w:pStyle w:val="Sprawozdania"/>
+      </w:pPr>
+    </w:p>
+    <w:p>
+      <w:pPr>
+        <w:pStyle w:val="NagwekSprawozdania"/>
+        <w:rPr>
+          <w:b w:val="0"/>
+          <w:sz w:val="22"/>
+        </w:rPr>
+      </w:pPr>
+      <w:r>
+        <w:rPr>
+          <w:sz w:val="22"/>
+        </w:rPr>
+        <w:t>Komponent</w:t>
+      </w:r>
+      <w:r>
+        <w:rPr>
+          <w:b w:val="0"/>
+          <w:sz w:val="22"/>
+        </w:rPr>
+        <w:t xml:space="preserve"> </w:t>
+      </w:r>
+      <w:r>
+        <w:rPr>
+          <w:rFonts w:ascii="Courier New" w:hAnsi="Courier New" w:cs="Courier New"/>
+          <w:b w:val="0"/>
+          <w:sz w:val="22"/>
+        </w:rPr>
+        <w:t>Rozpoznawanie</w:t>
+      </w:r>
+      <w:r>
+        <w:rPr>
+          <w:b w:val="0"/>
+          <w:sz w:val="22"/>
+        </w:rPr>
+        <w:t xml:space="preserve"> </w:t>
+      </w:r>
+      <w:r>
+        <w:rPr>
+          <w:b w:val="0"/>
+          <w:sz w:val="22"/>
+        </w:rPr>
+        <w:t>–</w:t>
+      </w:r>
+      <w:r>
+        <w:rPr>
+          <w:b w:val="0"/>
+          <w:sz w:val="22"/>
+        </w:rPr>
+        <w:t xml:space="preserve"> </w:t>
+      </w:r>
+      <w:r>
+        <w:rPr>
+          <w:b w:val="0"/>
+          <w:sz w:val="22"/>
+        </w:rPr>
+        <w:t xml:space="preserve">Komponent </w:t>
+      </w:r>
+      <w:r>
+        <w:rPr>
+          <w:b w:val="0"/>
+          <w:sz w:val="22"/>
+        </w:rPr>
+        <w:t xml:space="preserve">ten, </w:t>
+      </w:r>
+      <w:r>
+        <w:rPr>
+          <w:b w:val="0"/>
+          <w:sz w:val="22"/>
+        </w:rPr>
+        <w:t>wykorzystuje algorytm do identyfikacji obiektów z</w:t>
+      </w:r>
+      <w:r>
+        <w:rPr>
+          <w:b w:val="0"/>
+          <w:sz w:val="22"/>
+        </w:rPr>
+        <w:t xml:space="preserve"> </w:t>
+      </w:r>
+      <w:r>
+        <w:rPr>
+          <w:b w:val="0"/>
+          <w:sz w:val="22"/>
+        </w:rPr>
+        <w:t xml:space="preserve"> plików wideo lub z plików graficznych. Identyfikacja obiektów odbywa się na obrazie otrzymanym na wejściu. Po wykonaniu pracy zostanie zwrócone, ile obiektów zostało rozpoznanych, jakiego były one typu i z jakim procentem dopasowania zostały one rozpoznane</w:t>
+      </w:r>
+      <w:r>
+        <w:rPr>
+          <w:b w:val="0"/>
+          <w:sz w:val="22"/>
+        </w:rPr>
+        <w:t>, te dane</w:t>
+      </w:r>
+      <w:r>
+        <w:rPr>
+          <w:b w:val="0"/>
+          <w:sz w:val="22"/>
+        </w:rPr>
+        <w:t xml:space="preserve"> zostaną przekazane do </w:t>
+      </w:r>
+      <w:r>
+        <w:rPr>
+          <w:rFonts w:ascii="Courier New" w:hAnsi="Courier New" w:cs="Courier New"/>
+          <w:b w:val="0"/>
+          <w:sz w:val="22"/>
+        </w:rPr>
+        <w:t>Analizatora</w:t>
+      </w:r>
+      <w:r>
+        <w:rPr>
+          <w:b w:val="0"/>
+          <w:sz w:val="22"/>
+        </w:rPr>
+        <w:t>.</w:t>
+      </w:r>
+      <w:r>
+        <w:rPr>
+          <w:b w:val="0"/>
+          <w:sz w:val="22"/>
+        </w:rPr>
+        <w:t xml:space="preserve"> Będą dane przekazywane również z powrotem </w:t>
+      </w:r>
+      <w:r>
+        <w:rPr>
+          <w:b w:val="0"/>
+          <w:sz w:val="22"/>
+        </w:rPr>
+        <w:t>do komponentu odpowiedzialnego za obsługę wideo, dane te będą zawierały wielkość i umi</w:t>
+      </w:r>
+      <w:r>
+        <w:rPr>
+          <w:b w:val="0"/>
+          <w:sz w:val="22"/>
+        </w:rPr>
+        <w:t>ejscowienie</w:t>
+      </w:r>
+      <w:r>
+        <w:rPr>
+          <w:b w:val="0"/>
+          <w:sz w:val="22"/>
+        </w:rPr>
+        <w:t xml:space="preserve"> rozpoznanego obiektu oraz jego typ.</w:t>
+      </w:r>
+    </w:p>
+    <w:p>
+      <w:pPr>
+        <w:pStyle w:val="NagwekSprawozdania"/>
+        <w:rPr>
+          <w:b w:val="0"/>
+          <w:sz w:val="22"/>
+        </w:rPr>
+      </w:pPr>
+    </w:p>
+    <w:p>
+      <w:pPr>
+        <w:jc w:val="both"/>
+        <w:rPr>
+          <w:rFonts w:ascii="Times New Roman" w:hAnsi="Times New Roman" w:cs="Times New Roman"/>
+        </w:rPr>
+      </w:pPr>
+      <w:r>
+        <w:rPr>
+          <w:rFonts w:ascii="Times New Roman" w:hAnsi="Times New Roman" w:cs="Times New Roman"/>
+          <w:b/>
+        </w:rPr>
+        <w:t>Komponent</w:t>
+      </w:r>
+      <w:r>
+        <w:rPr>
+          <w:rFonts w:ascii="Courier New" w:hAnsi="Courier New" w:cs="Courier New"/>
+        </w:rPr>
+        <w:t xml:space="preserve"> </w:t>
+      </w:r>
+      <w:r>
+        <w:rPr>
+          <w:rFonts w:ascii="Courier New" w:hAnsi="Courier New" w:cs="Courier New"/>
+        </w:rPr>
+        <w:t>Analizator</w:t>
+      </w:r>
+      <w:r>
+        <w:rPr>
+          <w:rFonts w:ascii="Times New Roman" w:hAnsi="Times New Roman" w:cs="Times New Roman"/>
+        </w:rPr>
+        <w:t xml:space="preserve"> </w:t>
+      </w:r>
+      <w:r>
+        <w:rPr>
+          <w:rFonts w:ascii="Times New Roman" w:hAnsi="Times New Roman" w:cs="Times New Roman"/>
+        </w:rPr>
+        <w:t xml:space="preserve">- </w:t>
+      </w:r>
+      <w:r>
+        <w:rPr>
+          <w:rFonts w:ascii="Times New Roman" w:hAnsi="Times New Roman" w:cs="Times New Roman"/>
+        </w:rPr>
+        <w:t>Kiedy p</w:t>
+      </w:r>
+      <w:r>
+        <w:rPr>
+          <w:rFonts w:ascii="Times New Roman" w:hAnsi="Times New Roman" w:cs="Times New Roman"/>
+        </w:rPr>
+        <w:t>rogram dostanie dane</w:t>
+      </w:r>
+      <w:r>
+        <w:rPr>
+          <w:rFonts w:ascii="Times New Roman" w:hAnsi="Times New Roman" w:cs="Times New Roman"/>
+        </w:rPr>
+        <w:t>,</w:t>
+      </w:r>
+      <w:r>
+        <w:rPr>
+          <w:rFonts w:ascii="Times New Roman" w:hAnsi="Times New Roman" w:cs="Times New Roman"/>
+        </w:rPr>
+        <w:t xml:space="preserve"> które będą wynikiem pracy algorytmu </w:t>
+      </w:r>
+      <w:r>
+        <w:rPr>
+          <w:rFonts w:ascii="Times New Roman" w:hAnsi="Times New Roman" w:cs="Times New Roman"/>
+        </w:rPr>
+        <w:t xml:space="preserve">sieci </w:t>
+      </w:r>
+      <w:r>
+        <w:rPr>
+          <w:rFonts w:ascii="Times New Roman" w:hAnsi="Times New Roman" w:cs="Times New Roman"/>
+        </w:rPr>
+        <w:t>neuronowych</w:t>
+      </w:r>
+      <w:r>
+        <w:rPr>
+          <w:rFonts w:ascii="Times New Roman" w:hAnsi="Times New Roman" w:cs="Times New Roman"/>
+        </w:rPr>
+        <w:t xml:space="preserve">, </w:t>
+      </w:r>
+      <w:r>
+        <w:rPr>
+          <w:rFonts w:ascii="Times New Roman" w:hAnsi="Times New Roman" w:cs="Times New Roman"/>
+        </w:rPr>
+        <w:t>ma on bardzo konkretne zadanie. Jego powinnością jest liczenie</w:t>
+      </w:r>
+      <w:r>
+        <w:rPr>
+          <w:rFonts w:ascii="Times New Roman" w:hAnsi="Times New Roman" w:cs="Times New Roman"/>
+        </w:rPr>
+        <w:t>,</w:t>
+      </w:r>
+      <w:r>
+        <w:rPr>
+          <w:rFonts w:ascii="Times New Roman" w:hAnsi="Times New Roman" w:cs="Times New Roman"/>
+        </w:rPr>
+        <w:t xml:space="preserve"> ile obiektów zostało rozpoznanych z </w:t>
+      </w:r>
+      <w:r>
+        <w:rPr>
+          <w:rFonts w:ascii="Times New Roman" w:hAnsi="Times New Roman" w:cs="Times New Roman"/>
+        </w:rPr>
+        <w:t xml:space="preserve">danego </w:t>
+      </w:r>
+      <w:r>
+        <w:rPr>
+          <w:rFonts w:ascii="Times New Roman" w:hAnsi="Times New Roman" w:cs="Times New Roman"/>
+        </w:rPr>
+        <w:t>jednego</w:t>
+      </w:r>
+      <w:r>
+        <w:rPr>
+          <w:rFonts w:ascii="Times New Roman" w:hAnsi="Times New Roman" w:cs="Times New Roman"/>
+        </w:rPr>
+        <w:t>, konkretnego</w:t>
+      </w:r>
+      <w:r>
+        <w:rPr>
+          <w:rFonts w:ascii="Times New Roman" w:hAnsi="Times New Roman" w:cs="Times New Roman"/>
+        </w:rPr>
+        <w:t xml:space="preserve"> typu.</w:t>
+      </w:r>
+      <w:r>
+        <w:rPr>
+          <w:rFonts w:ascii="Times New Roman" w:hAnsi="Times New Roman" w:cs="Times New Roman"/>
+        </w:rPr>
+        <w:t xml:space="preserve"> Mogą to być czerwone sportowe kabriolety, ciężarówki spożywcze, czy autobusy.</w:t>
+      </w:r>
+      <w:r>
+        <w:rPr>
+          <w:rFonts w:ascii="Times New Roman" w:hAnsi="Times New Roman" w:cs="Times New Roman"/>
+        </w:rPr>
+        <w:t xml:space="preserve"> Na podstawie danych oraz ustawień własnych</w:t>
+      </w:r>
+      <w:r>
+        <w:rPr>
+          <w:rFonts w:ascii="Times New Roman" w:hAnsi="Times New Roman" w:cs="Times New Roman"/>
+        </w:rPr>
+        <w:t>,</w:t>
+      </w:r>
+      <w:r>
+        <w:rPr>
+          <w:rFonts w:ascii="Times New Roman" w:hAnsi="Times New Roman" w:cs="Times New Roman"/>
+        </w:rPr>
+        <w:t xml:space="preserve"> określi </w:t>
+      </w:r>
+      <w:r>
+        <w:rPr>
+          <w:rFonts w:ascii="Times New Roman" w:hAnsi="Times New Roman" w:cs="Times New Roman"/>
+        </w:rPr>
+        <w:t xml:space="preserve">on </w:t>
+      </w:r>
+      <w:r>
+        <w:rPr>
+          <w:rFonts w:ascii="Times New Roman" w:hAnsi="Times New Roman" w:cs="Times New Roman"/>
+        </w:rPr>
+        <w:t>jakie działanie dla sygnalizacji świetlnej będzie najkorzystniejsze.</w:t>
+      </w:r>
+      <w:r>
+        <w:rPr>
+          <w:rFonts w:ascii="Times New Roman" w:hAnsi="Times New Roman" w:cs="Times New Roman"/>
+        </w:rPr>
+        <w:t xml:space="preserve"> T</w:t>
+      </w:r>
+      <w:r>
+        <w:rPr>
+          <w:rFonts w:ascii="Times New Roman" w:hAnsi="Times New Roman" w:cs="Times New Roman"/>
+        </w:rPr>
+        <w:t>en komponent</w:t>
+      </w:r>
+      <w:r>
+        <w:rPr>
+          <w:rFonts w:ascii="Times New Roman" w:hAnsi="Times New Roman" w:cs="Times New Roman"/>
+        </w:rPr>
+        <w:t xml:space="preserve"> odpowiada za generowanie wniosków na pods</w:t>
+      </w:r>
+      <w:r>
+        <w:rPr>
+          <w:rFonts w:ascii="Times New Roman" w:hAnsi="Times New Roman" w:cs="Times New Roman"/>
+        </w:rPr>
+        <w:t>tawie wcześniej opisanych i wyuczonych danych. Do </w:t>
+      </w:r>
+      <w:r>
+        <w:rPr>
+          <w:rFonts w:ascii="Times New Roman" w:hAnsi="Times New Roman" w:cs="Times New Roman"/>
+        </w:rPr>
+        <w:t>ich sformuł</w:t>
+      </w:r>
+      <w:r>
+        <w:rPr>
+          <w:rFonts w:ascii="Times New Roman" w:hAnsi="Times New Roman" w:cs="Times New Roman"/>
+        </w:rPr>
+        <w:t xml:space="preserve">owania będą potrzebne takie </w:t>
+      </w:r>
+      <w:r>
+        <w:rPr>
+          <w:rFonts w:ascii="Times New Roman" w:hAnsi="Times New Roman" w:cs="Times New Roman"/>
+        </w:rPr>
+        <w:t>informacje</w:t>
+      </w:r>
+      <w:r>
+        <w:rPr>
+          <w:rFonts w:ascii="Times New Roman" w:hAnsi="Times New Roman" w:cs="Times New Roman"/>
+        </w:rPr>
+        <w:t>,</w:t>
+      </w:r>
+      <w:r>
+        <w:rPr>
+          <w:rFonts w:ascii="Times New Roman" w:hAnsi="Times New Roman" w:cs="Times New Roman"/>
+        </w:rPr>
+        <w:t xml:space="preserve"> jak długość cy</w:t>
+      </w:r>
+      <w:r>
+        <w:rPr>
+          <w:rFonts w:ascii="Times New Roman" w:hAnsi="Times New Roman" w:cs="Times New Roman"/>
+        </w:rPr>
+        <w:t>klu świateł, liczba pasów w </w:t>
+      </w:r>
+      <w:r>
+        <w:rPr>
+          <w:rFonts w:ascii="Times New Roman" w:hAnsi="Times New Roman" w:cs="Times New Roman"/>
+        </w:rPr>
+        <w:t>danym kierunku i tym podobne.</w:t>
+      </w:r>
+      <w:r>
+        <w:rPr>
+          <w:rFonts w:ascii="Times New Roman" w:hAnsi="Times New Roman" w:cs="Times New Roman"/>
+        </w:rPr>
+        <w:t xml:space="preserve"> Ten komponent odpowiada również za prowadzenie statystyk na podstawie gromadzonych danych.</w:t>
+      </w:r>
+    </w:p>
+    <w:p>
+      <w:pPr>
+        <w:jc w:val="both"/>
+        <w:rPr>
+          <w:rFonts w:ascii="Times New Roman" w:hAnsi="Times New Roman" w:cs="Times New Roman"/>
+        </w:rPr>
+      </w:pPr>
+    </w:p>
+    <w:p>
+      <w:pPr>
+        <w:pStyle w:val="NagwekSprawozdania"/>
+      </w:pPr>
+      <w:r>
+        <w:t xml:space="preserve">NOWY </w:t>
+      </w:r>
+      <w:r>
+        <w:t xml:space="preserve">1.2 </w:t>
+      </w:r>
+      <w:commentRangeStart w:id="2"/>
+      <w:r>
+        <w:t xml:space="preserve">Scenariusz </w:t>
+      </w:r>
+      <w:commentRangeEnd w:id="2"/>
       <w:r>
         <w:rPr>
           <w:rStyle w:val="Odwoaniedokomentarza"/>
-          <w:rFonts w:asciiTheme="minorHAnsi" w:hAnsiTheme="minorHAnsi"/>
-        </w:rPr>
-        <w:commentReference w:id="0"/>
-      </w:r>
-    </w:p>
-    <w:p>
-      <w:pPr>
-        <w:pStyle w:val="NagwekSprawozdania"/>
-        <w:numPr>
-          <w:ilvl w:val="1"/>
-          <w:numId w:val="23"/>
-        </w:numPr>
-      </w:pPr>
-      <w:r>
-        <w:rPr>
-          <w:noProof/>
-          <w:lang w:eastAsia="pl-PL"/>
-        </w:rPr>
-        <mc:AlternateContent>
-          <mc:Choice Requires="wps">
-            <w:drawing>
-              <wp:anchor distT="0" distB="0" distL="114300" distR="114300" simplePos="0" relativeHeight="251696128" behindDoc="0" locked="0" layoutInCell="1" allowOverlap="1" wp14:anchorId="39F7E54C" wp14:editId="3A526037">
-                <wp:simplePos x="0" y="0"/>
-                <wp:positionH relativeFrom="column">
-                  <wp:posOffset>2119023</wp:posOffset>
-                </wp:positionH>
-                <wp:positionV relativeFrom="paragraph">
-                  <wp:posOffset>337185</wp:posOffset>
-                </wp:positionV>
-                <wp:extent cx="1487170" cy="342900"/>
-                <wp:effectExtent l="0" t="0" r="0" b="12700"/>
-                <wp:wrapSquare wrapText="bothSides"/>
-                <wp:docPr id="16" name="Pole tekstowe 16"/>
-                <wp:cNvGraphicFramePr/>
-                <a:graphic xmlns:a="http://schemas.openxmlformats.org/drawingml/2006/main">
-                  <a:graphicData uri="http://schemas.microsoft.com/office/word/2010/wordprocessingShape">
-                    <wps:wsp>
-                      <wps:cNvSpPr txBox="1"/>
-                      <wps:spPr>
-                        <a:xfrm>
-                          <a:off x="0" y="0"/>
-                          <a:ext cx="1487170" cy="342900"/>
-                        </a:xfrm>
-                        <a:prstGeom prst="rect">
-                          <a:avLst/>
-                        </a:prstGeom>
-                        <a:noFill/>
-                        <a:ln>
-                          <a:noFill/>
-                        </a:ln>
-                        <a:effectLst/>
-                      </wps:spPr>
-                      <wps:style>
-                        <a:lnRef idx="0">
-                          <a:schemeClr val="accent1"/>
-                        </a:lnRef>
-                        <a:fillRef idx="0">
-                          <a:schemeClr val="accent1"/>
-                        </a:fillRef>
-                        <a:effectRef idx="0">
-                          <a:schemeClr val="accent1"/>
-                        </a:effectRef>
-                        <a:fontRef idx="minor">
-                          <a:schemeClr val="dk1"/>
-                        </a:fontRef>
-                      </wps:style>
-                      <wps:txbx>
-                        <w:txbxContent>
-                          <w:p>
-                            <w:pPr>
-                              <w:jc w:val="center"/>
-                              <w:rPr>
-                                <w:rFonts w:ascii="Courier New" w:hAnsi="Courier New" w:cs="Courier New"/>
-                                <w:sz w:val="24"/>
-                              </w:rPr>
-                            </w:pPr>
-                            <w:r>
-                              <w:rPr>
-                                <w:rFonts w:ascii="Courier New" w:hAnsi="Courier New" w:cs="Courier New"/>
-                                <w:sz w:val="24"/>
-                              </w:rPr>
-                              <w:t>Rozpozna</w:t>
-                            </w:r>
-                            <w:r>
-                              <w:rPr>
-                                <w:rFonts w:ascii="Courier New" w:hAnsi="Courier New" w:cs="Courier New"/>
-                                <w:sz w:val="24"/>
-                              </w:rPr>
-                              <w:t>nie</w:t>
-                            </w:r>
-                          </w:p>
-                        </w:txbxContent>
-                      </wps:txbx>
-                      <wps:bodyPr rot="0" spcFirstLastPara="0" vertOverflow="overflow" horzOverflow="overflow" vert="horz" wrap="square" lIns="91440" tIns="45720" rIns="91440" bIns="45720" numCol="1" spcCol="0" rtlCol="0" fromWordArt="0" anchor="t" anchorCtr="0" forceAA="0" compatLnSpc="1">
-                        <a:prstTxWarp prst="textNoShape">
-                          <a:avLst/>
-                        </a:prstTxWarp>
-                        <a:noAutofit/>
-                      </wps:bodyPr>
-                    </wps:wsp>
-                  </a:graphicData>
-                </a:graphic>
-                <wp14:sizeRelH relativeFrom="margin">
-                  <wp14:pctWidth>0</wp14:pctWidth>
-                </wp14:sizeRelH>
-              </wp:anchor>
-            </w:drawing>
-          </mc:Choice>
-          <mc:Fallback>
-            <w:pict>
-              <v:shape w14:anchorId="39F7E54C" id="Pole tekstowe 16" o:spid="_x0000_s1027" type="#_x0000_t202" style="position:absolute;left:0;text-align:left;margin-left:166.85pt;margin-top:26.55pt;width:117.1pt;height:27pt;z-index:251696128;visibility:visible;mso-wrap-style:square;mso-width-percent:0;mso-wrap-distance-left:9pt;mso-wrap-distance-top:0;mso-wrap-distance-right:9pt;mso-wrap-distance-bottom:0;mso-position-horizontal:absolute;mso-position-horizontal-relative:text;mso-position-vertical:absolute;mso-position-vertical-relative:text;mso-width-percent:0;mso-width-relative:margin;v-text-anchor:top" o:gfxdata="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" filled="f" stroked="f">
-                <v:textbox>
-                  <w:txbxContent>
-                    <w:p>
-                      <w:pPr>
-                        <w:jc w:val="center"/>
-                        <w:rPr>
-                          <w:rFonts w:ascii="Courier New" w:hAnsi="Courier New" w:cs="Courier New"/>
-                          <w:sz w:val="24"/>
-                        </w:rPr>
-                      </w:pPr>
-                      <w:r>
-                        <w:rPr>
-                          <w:rFonts w:ascii="Courier New" w:hAnsi="Courier New" w:cs="Courier New"/>
-                          <w:sz w:val="24"/>
-                        </w:rPr>
-                        <w:t>Rozpozna</w:t>
-                      </w:r>
-                      <w:r>
-                        <w:rPr>
-                          <w:rFonts w:ascii="Courier New" w:hAnsi="Courier New" w:cs="Courier New"/>
-                          <w:sz w:val="24"/>
-                        </w:rPr>
-                        <w:t>nie</w:t>
-                      </w:r>
-                    </w:p>
-                  </w:txbxContent>
-                </v:textbox>
-                <w10:wrap type="square"/>
-              </v:shape>
-            </w:pict>
-          </mc:Fallback>
-        </mc:AlternateContent>
-      </w:r>
-      <w:r>
-        <w:rPr>
-          <w:noProof/>
-          <w:lang w:eastAsia="pl-PL"/>
-        </w:rPr>
-        <mc:AlternateContent>
-          <mc:Choice Requires="wps">
-            <w:drawing>
-              <wp:anchor distT="0" distB="0" distL="114300" distR="114300" simplePos="0" relativeHeight="251698176" behindDoc="0" locked="0" layoutInCell="1" allowOverlap="1" wp14:anchorId="168A85EA" wp14:editId="4FD4CF2C">
-                <wp:simplePos x="0" y="0"/>
-                <wp:positionH relativeFrom="column">
-                  <wp:posOffset>4175705</wp:posOffset>
-                </wp:positionH>
-                <wp:positionV relativeFrom="paragraph">
-                  <wp:posOffset>340360</wp:posOffset>
-                </wp:positionV>
-                <wp:extent cx="1259840" cy="342900"/>
-                <wp:effectExtent l="0" t="0" r="0" b="12700"/>
-                <wp:wrapSquare wrapText="bothSides"/>
-                <wp:docPr id="19" name="Pole tekstowe 19"/>
-                <wp:cNvGraphicFramePr/>
-                <a:graphic xmlns:a="http://schemas.openxmlformats.org/drawingml/2006/main">
-                  <a:graphicData uri="http://schemas.microsoft.com/office/word/2010/wordprocessingShape">
-                    <wps:wsp>
-                      <wps:cNvSpPr txBox="1"/>
-                      <wps:spPr>
-                        <a:xfrm>
-                          <a:off x="0" y="0"/>
-                          <a:ext cx="1259840" cy="342900"/>
-                        </a:xfrm>
-                        <a:prstGeom prst="rect">
-                          <a:avLst/>
-                        </a:prstGeom>
-                        <a:noFill/>
-                        <a:ln>
-                          <a:noFill/>
-                        </a:ln>
-                        <a:effectLst/>
-                      </wps:spPr>
-                      <wps:style>
-                        <a:lnRef idx="0">
-                          <a:schemeClr val="accent1"/>
-                        </a:lnRef>
-                        <a:fillRef idx="0">
-                          <a:schemeClr val="accent1"/>
-                        </a:fillRef>
-                        <a:effectRef idx="0">
-                          <a:schemeClr val="accent1"/>
-                        </a:effectRef>
-                        <a:fontRef idx="minor">
-                          <a:schemeClr val="dk1"/>
-                        </a:fontRef>
-                      </wps:style>
-                      <wps:txbx>
-                        <w:txbxContent>
-                          <w:p>
-                            <w:pPr>
-                              <w:jc w:val="center"/>
-                              <w:rPr>
-                                <w:rFonts w:ascii="Courier New" w:hAnsi="Courier New" w:cs="Courier New"/>
-                                <w:sz w:val="24"/>
-                              </w:rPr>
-                            </w:pPr>
-                            <w:r>
-                              <w:rPr>
-                                <w:rFonts w:ascii="Courier New" w:hAnsi="Courier New" w:cs="Courier New"/>
-                                <w:sz w:val="24"/>
-                              </w:rPr>
-                              <w:t>Analizator</w:t>
-                            </w:r>
-                          </w:p>
-                        </w:txbxContent>
-                      </wps:txbx>
-                      <wps:bodyPr rot="0" spcFirstLastPara="0" vertOverflow="overflow" horzOverflow="overflow" vert="horz" wrap="square" lIns="91440" tIns="45720" rIns="91440" bIns="45720" numCol="1" spcCol="0" rtlCol="0" fromWordArt="0" anchor="t" anchorCtr="0" forceAA="0" compatLnSpc="1">
-                        <a:prstTxWarp prst="textNoShape">
-                          <a:avLst/>
-                        </a:prstTxWarp>
-                        <a:noAutofit/>
-                      </wps:bodyPr>
-                    </wps:wsp>
-                  </a:graphicData>
-                </a:graphic>
-                <wp14:sizeRelH relativeFrom="margin">
-                  <wp14:pctWidth>0</wp14:pctWidth>
-                </wp14:sizeRelH>
-              </wp:anchor>
-            </w:drawing>
-          </mc:Choice>
-          <mc:Fallback>
-            <w:pict>
-              <v:shape w14:anchorId="168A85EA" id="Pole tekstowe 19" o:spid="_x0000_s1028" type="#_x0000_t202" style="position:absolute;left:0;text-align:left;margin-left:328.8pt;margin-top:26.8pt;width:99.2pt;height:27pt;z-index:251698176;visibility:visible;mso-wrap-style:square;mso-width-percent:0;mso-wrap-distance-left:9pt;mso-wrap-distance-top:0;mso-wrap-distance-right:9pt;mso-wrap-distance-bottom:0;mso-position-horizontal:absolute;mso-position-horizontal-relative:text;mso-position-vertical:absolute;mso-position-vertical-relative:text;mso-width-percent:0;mso-width-relative:margin;v-text-anchor:top" o:gfxdata="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" filled="f" stroked="f">
-                <v:textbox>
-                  <w:txbxContent>
-                    <w:p>
-                      <w:pPr>
-                        <w:jc w:val="center"/>
-                        <w:rPr>
-                          <w:rFonts w:ascii="Courier New" w:hAnsi="Courier New" w:cs="Courier New"/>
-                          <w:sz w:val="24"/>
-                        </w:rPr>
-                      </w:pPr>
-                      <w:r>
-                        <w:rPr>
-                          <w:rFonts w:ascii="Courier New" w:hAnsi="Courier New" w:cs="Courier New"/>
-                          <w:sz w:val="24"/>
-                        </w:rPr>
-                        <w:t>Analizator</w:t>
-                      </w:r>
-                    </w:p>
-                  </w:txbxContent>
-                </v:textbox>
-                <w10:wrap type="square"/>
-              </v:shape>
-            </w:pict>
-          </mc:Fallback>
-        </mc:AlternateContent>
-      </w:r>
-      <w:r>
-        <w:rPr>
-          <w:noProof/>
-          <w:lang w:eastAsia="pl-PL"/>
-        </w:rPr>
-        <mc:AlternateContent>
-          <mc:Choice Requires="wpg">
-            <w:drawing>
-              <wp:anchor distT="0" distB="0" distL="114300" distR="114300" simplePos="0" relativeHeight="251693056" behindDoc="0" locked="0" layoutInCell="1" allowOverlap="1" wp14:anchorId="17F69BF7" wp14:editId="23E0383C">
-                <wp:simplePos x="0" y="0"/>
-                <wp:positionH relativeFrom="column">
-                  <wp:posOffset>205436</wp:posOffset>
-                </wp:positionH>
-                <wp:positionV relativeFrom="paragraph">
-                  <wp:posOffset>178242</wp:posOffset>
-                </wp:positionV>
-                <wp:extent cx="5235023" cy="733066"/>
-                <wp:effectExtent l="0" t="0" r="22860" b="29210"/>
-                <wp:wrapNone/>
-                <wp:docPr id="20" name="Grupa 20"/>
-                <wp:cNvGraphicFramePr/>
-                <a:graphic xmlns:a="http://schemas.openxmlformats.org/drawingml/2006/main">
-                  <a:graphicData uri="http://schemas.microsoft.com/office/word/2010/wordprocessingGroup">
-                    <wpg:wgp>
-                      <wpg:cNvGrpSpPr/>
-                      <wpg:grpSpPr>
-                        <a:xfrm>
-                          <a:off x="0" y="0"/>
-                          <a:ext cx="5235023" cy="733066"/>
-                          <a:chOff x="0" y="0"/>
-                          <a:chExt cx="5235023" cy="733066"/>
-                        </a:xfrm>
-                      </wpg:grpSpPr>
-                      <wps:wsp>
-                        <wps:cNvPr id="7" name="Prostokąt 7"/>
-                        <wps:cNvSpPr/>
-                        <wps:spPr>
-                          <a:xfrm>
-                            <a:off x="1948070" y="7951"/>
-                            <a:ext cx="1347249" cy="725115"/>
-                          </a:xfrm>
-                          <a:prstGeom prst="rect">
-                            <a:avLst/>
-                          </a:prstGeom>
-                          <a:solidFill>
-                            <a:schemeClr val="bg1"/>
-                          </a:solidFill>
-                          <a:ln>
-                            <a:solidFill>
-                              <a:schemeClr val="tx1"/>
-                            </a:solidFill>
-                          </a:ln>
-                        </wps:spPr>
-                        <wps:style>
-                          <a:lnRef idx="2">
-                            <a:schemeClr val="accent1">
-                              <a:shade val="50000"/>
-                            </a:schemeClr>
-                          </a:lnRef>
-                          <a:fillRef idx="1">
-                            <a:schemeClr val="accent1"/>
-                          </a:fillRef>
-                          <a:effectRef idx="0">
-                            <a:schemeClr val="accent1"/>
-                          </a:effectRef>
-                          <a:fontRef idx="minor">
-                            <a:schemeClr val="lt1"/>
-                          </a:fontRef>
-                        </wps:style>
-                        <wps:bodyPr rot="0" spcFirstLastPara="0" vertOverflow="overflow" horzOverflow="overflow" vert="horz" wrap="square" lIns="91440" tIns="45720" rIns="91440" bIns="45720" numCol="1" spcCol="0" rtlCol="0" fromWordArt="0" anchor="ctr" anchorCtr="0" forceAA="0" compatLnSpc="1">
-                          <a:prstTxWarp prst="textNoShape">
-                            <a:avLst/>
-                          </a:prstTxWarp>
-                          <a:noAutofit/>
-                        </wps:bodyPr>
-                      </wps:wsp>
-                      <wps:wsp>
-                        <wps:cNvPr id="10" name="Prostokąt 10"/>
-                        <wps:cNvSpPr/>
-                        <wps:spPr>
-                          <a:xfrm>
-                            <a:off x="3888188" y="0"/>
-                            <a:ext cx="1346835" cy="724535"/>
-                          </a:xfrm>
-                          <a:prstGeom prst="rect">
-                            <a:avLst/>
-                          </a:prstGeom>
-                          <a:solidFill>
-                            <a:schemeClr val="bg1"/>
-                          </a:solidFill>
-                          <a:ln>
-                            <a:solidFill>
-                              <a:schemeClr val="tx1"/>
-                            </a:solidFill>
-                          </a:ln>
-                        </wps:spPr>
-                        <wps:style>
-                          <a:lnRef idx="2">
-                            <a:schemeClr val="accent1">
-                              <a:shade val="50000"/>
-                            </a:schemeClr>
-                          </a:lnRef>
-                          <a:fillRef idx="1">
-                            <a:schemeClr val="accent1"/>
-                          </a:fillRef>
-                          <a:effectRef idx="0">
-                            <a:schemeClr val="accent1"/>
-                          </a:effectRef>
-                          <a:fontRef idx="minor">
-                            <a:schemeClr val="lt1"/>
-                          </a:fontRef>
-                        </wps:style>
-                        <wps:bodyPr rot="0" spcFirstLastPara="0" vertOverflow="overflow" horzOverflow="overflow" vert="horz" wrap="square" lIns="91440" tIns="45720" rIns="91440" bIns="45720" numCol="1" spcCol="0" rtlCol="0" fromWordArt="0" anchor="ctr" anchorCtr="0" forceAA="0" compatLnSpc="1">
-                          <a:prstTxWarp prst="textNoShape">
-                            <a:avLst/>
-                          </a:prstTxWarp>
-                          <a:noAutofit/>
-                        </wps:bodyPr>
-                      </wps:wsp>
-                      <wps:wsp>
-                        <wps:cNvPr id="4" name="Prostokąt 4"/>
-                        <wps:cNvSpPr/>
-                        <wps:spPr>
-                          <a:xfrm>
-                            <a:off x="0" y="7951"/>
-                            <a:ext cx="1346835" cy="724535"/>
-                          </a:xfrm>
-                          <a:prstGeom prst="rect">
-                            <a:avLst/>
-                          </a:prstGeom>
-                          <a:solidFill>
-                            <a:schemeClr val="bg1"/>
-                          </a:solidFill>
-                          <a:ln>
-                            <a:solidFill>
-                              <a:schemeClr val="tx1"/>
-                            </a:solidFill>
-                          </a:ln>
-                        </wps:spPr>
-                        <wps:style>
-                          <a:lnRef idx="2">
-                            <a:schemeClr val="accent1">
-                              <a:shade val="50000"/>
-                            </a:schemeClr>
-                          </a:lnRef>
-                          <a:fillRef idx="1">
-                            <a:schemeClr val="accent1"/>
-                          </a:fillRef>
-                          <a:effectRef idx="0">
-                            <a:schemeClr val="accent1"/>
-                          </a:effectRef>
-                          <a:fontRef idx="minor">
-                            <a:schemeClr val="lt1"/>
-                          </a:fontRef>
-                        </wps:style>
-                        <wps:bodyPr rot="0" spcFirstLastPara="0" vertOverflow="overflow" horzOverflow="overflow" vert="horz" wrap="square" lIns="91440" tIns="45720" rIns="91440" bIns="45720" numCol="1" spcCol="0" rtlCol="0" fromWordArt="0" anchor="ctr" anchorCtr="0" forceAA="0" compatLnSpc="1">
-                          <a:prstTxWarp prst="textNoShape">
-                            <a:avLst/>
-                          </a:prstTxWarp>
-                          <a:noAutofit/>
-                        </wps:bodyPr>
-                      </wps:wsp>
-                      <wps:wsp>
-                        <wps:cNvPr id="13" name="Łącznik prosty ze strzałką 13"/>
-                        <wps:cNvCnPr/>
-                        <wps:spPr>
-                          <a:xfrm>
-                            <a:off x="1351722" y="381662"/>
-                            <a:ext cx="571500" cy="0"/>
-                          </a:xfrm>
-                          <a:prstGeom prst="straightConnector1">
-                            <a:avLst/>
-                          </a:prstGeom>
-                          <a:ln w="19050">
-                            <a:solidFill>
-                              <a:schemeClr val="tx1"/>
-                            </a:solidFill>
-                            <a:tailEnd type="triangle"/>
-                          </a:ln>
-                        </wps:spPr>
-                        <wps:style>
-                          <a:lnRef idx="1">
-                            <a:schemeClr val="accent1"/>
-                          </a:lnRef>
-                          <a:fillRef idx="0">
-                            <a:schemeClr val="accent1"/>
-                          </a:fillRef>
-                          <a:effectRef idx="0">
-                            <a:schemeClr val="accent1"/>
-                          </a:effectRef>
-                          <a:fontRef idx="minor">
-                            <a:schemeClr val="tx1"/>
-                          </a:fontRef>
-                        </wps:style>
-                        <wps:bodyPr/>
-                      </wps:wsp>
-                      <wps:wsp>
-                        <wps:cNvPr id="14" name="Łącznik prosty ze strzałką 14"/>
-                        <wps:cNvCnPr/>
-                        <wps:spPr>
-                          <a:xfrm>
-                            <a:off x="3283889" y="389614"/>
-                            <a:ext cx="571500" cy="0"/>
-                          </a:xfrm>
-                          <a:prstGeom prst="straightConnector1">
-                            <a:avLst/>
-                          </a:prstGeom>
-                          <a:ln w="19050">
-                            <a:solidFill>
-                              <a:schemeClr val="tx1"/>
-                            </a:solidFill>
-                            <a:tailEnd type="triangle"/>
-                          </a:ln>
-                        </wps:spPr>
-                        <wps:style>
-                          <a:lnRef idx="1">
-                            <a:schemeClr val="accent1"/>
-                          </a:lnRef>
-                          <a:fillRef idx="0">
-                            <a:schemeClr val="accent1"/>
-                          </a:fillRef>
-                          <a:effectRef idx="0">
-                            <a:schemeClr val="accent1"/>
-                          </a:effectRef>
-                          <a:fontRef idx="minor">
-                            <a:schemeClr val="tx1"/>
-                          </a:fontRef>
-                        </wps:style>
-                        <wps:bodyPr/>
-                      </wps:wsp>
-                    </wpg:wgp>
-                  </a:graphicData>
-                </a:graphic>
-              </wp:anchor>
-            </w:drawing>
-          </mc:Choice>
-          <mc:Fallback xmlns:mv="urn:schemas-microsoft-com:mac:vml" xmlns:mo="http://schemas.microsoft.com/office/mac/office/2008/main">
-            <w:pict>
-              <v:group w14:anchorId="4C2D8056" id="Grupa 20" o:spid="_x0000_s1026" style="position:absolute;margin-left:16.2pt;margin-top:14.05pt;width:412.2pt;height:57.7pt;z-index:251693056" coordsize="5235023,733066" o:gfxdata="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">
-                <v:rect id="Prostokąt 7" o:spid="_x0000_s1027" style="position:absolute;left:1948070;top:7951;width:1347249;height:725115;visibility:visible;mso-wrap-style:square;v-text-anchor:middle" o:gfxdata="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" fillcolor="white [3212]" strokecolor="black [3213]" strokeweight="1pt"/>
-                <v:rect id="Prostokąt 10" o:spid="_x0000_s1028" style="position:absolute;left:3888188;width:1346835;height:724535;visibility:visible;mso-wrap-style:square;v-text-anchor:middle" o:gfxdata="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" fillcolor="white [3212]" strokecolor="black [3213]" strokeweight="1pt"/>
-                <v:rect id="Prostokąt 4" o:spid="_x0000_s1029" style="position:absolute;top:7951;width:1346835;height:724535;visibility:visible;mso-wrap-style:square;v-text-anchor:middle" o:gfxdata="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" fillcolor="white [3212]" strokecolor="black [3213]" strokeweight="1pt"/>
-                <v:shapetype id="_x0000_t32" coordsize="21600,21600" o:spt="32" o:oned="t" path="m0,0l21600,21600e" filled="f">
-                  <v:path arrowok="t" fillok="f" o:connecttype="none"/>
-                  <o:lock v:ext="edit" shapetype="t"/>
-                </v:shapetype>
-                <v:shape id="Łącznik prosty ze strzałką 13" o:spid="_x0000_s1030" type="#_x0000_t32" style="position:absolute;left:1351722;top:381662;width:571500;height:0;visibility:visible;mso-wrap-style:square" o:connectortype="straight" o:gfxdata="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" strokecolor="black [3213]" strokeweight="1.5pt">
-                  <v:stroke endarrow="block" joinstyle="miter"/>
-                </v:shape>
-                <v:shape id="Łącznik prosty ze strzałką 14" o:spid="_x0000_s1031" type="#_x0000_t32" style="position:absolute;left:3283889;top:389614;width:571500;height:0;visibility:visible;mso-wrap-style:square" o:connectortype="straight" o:gfxdata="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" strokecolor="black [3213]" strokeweight="1.5pt">
-                  <v:stroke endarrow="block" joinstyle="miter"/>
-                </v:shape>
-              </v:group>
-            </w:pict>
-          </mc:Fallback>
-        </mc:AlternateContent>
-      </w:r>
-      <w:r>
-        <w:t xml:space="preserve"> </w:t>
-      </w:r>
-      <w:r>
-        <w:t>Diagram aktywności</w:t>
-      </w:r>
-    </w:p>
-    <w:p>
-      <w:pPr>
-        <w:pStyle w:val="NagwekSprawozdania"/>
-        <w:numPr>
-          <w:ilvl w:val="1"/>
-          <w:numId w:val="23"/>
-        </w:numPr>
-      </w:pPr>
-      <w:r>
-        <w:rPr>
-          <w:noProof/>
-          <w:lang w:eastAsia="pl-PL"/>
-        </w:rPr>
-        <mc:AlternateContent>
-          <mc:Choice Requires="wps">
-            <w:drawing>
-              <wp:anchor distT="0" distB="0" distL="114300" distR="114300" simplePos="0" relativeHeight="251694080" behindDoc="0" locked="0" layoutInCell="1" allowOverlap="1" wp14:anchorId="1592D20A" wp14:editId="31B745E7">
-                <wp:simplePos x="0" y="0"/>
-                <wp:positionH relativeFrom="column">
-                  <wp:posOffset>292100</wp:posOffset>
-                </wp:positionH>
-                <wp:positionV relativeFrom="paragraph">
-                  <wp:posOffset>64494</wp:posOffset>
-                </wp:positionV>
-                <wp:extent cx="1143000" cy="342900"/>
-                <wp:effectExtent l="0" t="0" r="0" b="12700"/>
-                <wp:wrapSquare wrapText="bothSides"/>
-                <wp:docPr id="15" name="Pole tekstowe 15"/>
-                <wp:cNvGraphicFramePr/>
-                <a:graphic xmlns:a="http://schemas.openxmlformats.org/drawingml/2006/main">
-                  <a:graphicData uri="http://schemas.microsoft.com/office/word/2010/wordprocessingShape">
-                    <wps:wsp>
-                      <wps:cNvSpPr txBox="1"/>
-                      <wps:spPr>
-                        <a:xfrm>
-                          <a:off x="0" y="0"/>
-                          <a:ext cx="1143000" cy="342900"/>
-                        </a:xfrm>
-                        <a:prstGeom prst="rect">
-                          <a:avLst/>
-                        </a:prstGeom>
-                        <a:noFill/>
-                        <a:ln>
-                          <a:noFill/>
-                        </a:ln>
-                        <a:effectLst/>
-                      </wps:spPr>
-                      <wps:style>
-                        <a:lnRef idx="0">
-                          <a:schemeClr val="accent1"/>
-                        </a:lnRef>
-                        <a:fillRef idx="0">
-                          <a:schemeClr val="accent1"/>
-                        </a:fillRef>
-                        <a:effectRef idx="0">
-                          <a:schemeClr val="accent1"/>
-                        </a:effectRef>
-                        <a:fontRef idx="minor">
-                          <a:schemeClr val="dk1"/>
-                        </a:fontRef>
-                      </wps:style>
-                      <wps:txbx>
-                        <w:txbxContent>
-                          <w:p>
-                            <w:pPr>
-                              <w:jc w:val="center"/>
-                              <w:rPr>
-                                <w:rFonts w:ascii="Courier New" w:hAnsi="Courier New" w:cs="Courier New"/>
-                                <w:sz w:val="24"/>
-                              </w:rPr>
-                            </w:pPr>
-                            <w:r>
-                              <w:rPr>
-                                <w:rFonts w:ascii="Courier New" w:hAnsi="Courier New" w:cs="Courier New"/>
-                                <w:sz w:val="24"/>
-                              </w:rPr>
-                              <w:t>Kamera</w:t>
-                            </w:r>
-                          </w:p>
-                        </w:txbxContent>
-                      </wps:txbx>
-                      <wps:bodyPr rot="0" spcFirstLastPara="0" vertOverflow="overflow" horzOverflow="overflow" vert="horz" wrap="square" lIns="91440" tIns="45720" rIns="91440" bIns="45720" numCol="1" spcCol="0" rtlCol="0" fromWordArt="0" anchor="t" anchorCtr="0" forceAA="0" compatLnSpc="1">
-                        <a:prstTxWarp prst="textNoShape">
-                          <a:avLst/>
-                        </a:prstTxWarp>
-                        <a:noAutofit/>
-                      </wps:bodyPr>
-                    </wps:wsp>
-                  </a:graphicData>
-                </a:graphic>
-              </wp:anchor>
-            </w:drawing>
-          </mc:Choice>
-          <mc:Fallback>
-            <w:pict>
-              <v:shape w14:anchorId="1592D20A" id="Pole tekstowe 15" o:spid="_x0000_s1029" type="#_x0000_t202" style="position:absolute;left:0;text-align:left;margin-left:23pt;margin-top:5.1pt;width:90pt;height:27pt;z-index:251694080;visibility:visible;mso-wrap-style:square;mso-wrap-distance-left:9pt;mso-wrap-distance-top:0;mso-wrap-distance-right:9pt;mso-wrap-distance-bottom:0;mso-position-horizontal:absolute;mso-position-horizontal-relative:text;mso-position-vertical:absolute;mso-position-vertical-relative:text;v-text-anchor:top" o:gfxdata="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" filled="f" stroked="f">
-                <v:textbox>
-                  <w:txbxContent>
-                    <w:p>
-                      <w:pPr>
-                        <w:jc w:val="center"/>
-                        <w:rPr>
-                          <w:rFonts w:ascii="Courier New" w:hAnsi="Courier New" w:cs="Courier New"/>
-                          <w:sz w:val="24"/>
-                        </w:rPr>
-                      </w:pPr>
-                      <w:r>
-                        <w:rPr>
-                          <w:rFonts w:ascii="Courier New" w:hAnsi="Courier New" w:cs="Courier New"/>
-                          <w:sz w:val="24"/>
-                        </w:rPr>
-                        <w:t>Kamera</w:t>
-                      </w:r>
-                    </w:p>
-                  </w:txbxContent>
-                </v:textbox>
-                <w10:wrap type="square"/>
-              </v:shape>
-            </w:pict>
-          </mc:Fallback>
-        </mc:AlternateContent>
-      </w:r>
-      <w:r>
-        <w:t>Diagram funkcjonalności</w:t>
-      </w:r>
+        </w:rPr>
+        <w:commentReference w:id="2"/>
+      </w:r>
+    </w:p>
+    <w:p>
+      <w:pPr>
+        <w:jc w:val="both"/>
+        <w:rPr>
+          <w:rFonts w:ascii="Times New Roman" w:hAnsi="Times New Roman" w:cs="Times New Roman"/>
+        </w:rPr>
+      </w:pPr>
     </w:p>
     <w:p>
       <w:pPr>
@@ -3030,571 +2695,6 @@
         </w:numPr>
       </w:pPr>
       <w:r>
-        <w:t>Komponenty systemu</w:t>
-      </w:r>
-    </w:p>
-    <w:p>
-      <w:pPr>
-        <w:pStyle w:val="Sprawozdania"/>
-      </w:pPr>
-      <w:r>
-        <w:t>Projekt składa się z trzech głównych komponentów</w:t>
-      </w:r>
-      <w:r>
-        <w:t xml:space="preserve">. Te komponenty to: Obsługa kamery, </w:t>
-      </w:r>
-    </w:p>
-    <w:p>
-      <w:pPr>
-        <w:pStyle w:val="Sprawozdania"/>
-        <w:rPr>
-          <w:b/>
-        </w:rPr>
-      </w:pPr>
-    </w:p>
-    <w:p>
-      <w:pPr>
-        <w:pStyle w:val="Sprawozdania"/>
-      </w:pPr>
-      <w:r>
-        <w:rPr>
-          <w:b/>
-        </w:rPr>
-        <w:t>Komponent</w:t>
-      </w:r>
-      <w:r>
-        <w:t xml:space="preserve"> </w:t>
-      </w:r>
-      <w:r>
-        <w:rPr>
-          <w:rFonts w:ascii="Courier New" w:hAnsi="Courier New" w:cs="Courier New"/>
-        </w:rPr>
-        <w:t>Kamera</w:t>
-      </w:r>
-      <w:r>
-        <w:t xml:space="preserve"> </w:t>
-      </w:r>
-      <w:r>
-        <w:t xml:space="preserve">- </w:t>
-      </w:r>
-      <w:r>
-        <w:t>Program będzie przechwytywał obraz z kamery w stałych odstępach czasowych. Przechwycony obraz zostanie przetworzony</w:t>
-      </w:r>
-      <w:r>
-        <w:t>,</w:t>
-      </w:r>
-      <w:r>
-        <w:t xml:space="preserve"> poprawnie sformatowany do dalszego przetwarzania wideo,</w:t>
-      </w:r>
-      <w:r>
-        <w:t xml:space="preserve"> a następnie </w:t>
-      </w:r>
-      <w:r>
-        <w:t xml:space="preserve">zostanie </w:t>
-      </w:r>
-      <w:r>
-        <w:t>rozbity na pojedyncze klatki</w:t>
-      </w:r>
-      <w:r>
-        <w:t xml:space="preserve">, </w:t>
-      </w:r>
-      <w:r>
-        <w:t>na których będzie funkcjonował następny komponent</w:t>
-      </w:r>
-      <w:r>
-        <w:t>. Po t</w:t>
-      </w:r>
-      <w:r>
-        <w:t>ych operacjac</w:t>
-      </w:r>
-      <w:r>
-        <w:t>h</w:t>
-      </w:r>
-      <w:r>
-        <w:t xml:space="preserve">, wideo jest gotowe, aby komponent </w:t>
-      </w:r>
-      <w:r>
-        <w:rPr>
-          <w:rFonts w:ascii="Courier New" w:hAnsi="Courier New" w:cs="Courier New"/>
-        </w:rPr>
-        <w:t>Rozpoznanie</w:t>
-      </w:r>
-      <w:r>
-        <w:t>, mógł poprawnie funkcjonować</w:t>
-      </w:r>
-      <w:r>
-        <w:t xml:space="preserve">. </w:t>
-      </w:r>
-      <w:r>
-        <w:t>Ogólną funkcjonalnością tego komponentu jest przygotowanie obrazu w taki sposób by spełniał wymagania kolejnego etapu działania programu.</w:t>
-      </w:r>
-      <w:r>
-        <w:t xml:space="preserve"> </w:t>
-      </w:r>
-      <w:r>
-        <w:t>Komponent ten będzie odpowiadał również za wyświetlanie obrazu po wykryciu obiektów w taki sposób</w:t>
-      </w:r>
-      <w:r>
-        <w:t>,</w:t>
-      </w:r>
-      <w:r>
-        <w:t xml:space="preserve"> że wykryty obiekt zostanie zaznaczony prostokątem z opisem co za typ obiektu został rozpoznany w tym miejscu.</w:t>
-      </w:r>
-      <w:r>
-        <w:t xml:space="preserve"> Dane, które nasz komponent otrzyma od komponentu </w:t>
-      </w:r>
-      <w:r>
-        <w:rPr>
-          <w:rFonts w:ascii="Courier New" w:hAnsi="Courier New" w:cs="Courier New"/>
-        </w:rPr>
-        <w:t>Rozpoznanie</w:t>
-      </w:r>
-      <w:r>
-        <w:t>, zostaną przetworzone, tak aby móc nanieść oczekiwane przez nas elementy na wideo wychodzącym z całego programu.</w:t>
-      </w:r>
-      <w:r>
-        <w:t xml:space="preserve"> Ten komponent odpowiada za dane wejściowe jak i dane wyjściowe, które użytkownik</w:t>
-      </w:r>
-      <w:r>
-        <w:t xml:space="preserve"> będzie w stanie zobaczyć jako wyniki pracy programu.</w:t>
-      </w:r>
-    </w:p>
-    <w:p>
-      <w:pPr>
-        <w:pStyle w:val="Sprawozdania"/>
-      </w:pPr>
-    </w:p>
-    <w:p>
-      <w:pPr>
-        <w:pStyle w:val="NagwekSprawozdania"/>
-        <w:rPr>
-          <w:b w:val="0"/>
-          <w:sz w:val="22"/>
-        </w:rPr>
-      </w:pPr>
-      <w:r>
-        <w:rPr>
-          <w:sz w:val="22"/>
-        </w:rPr>
-        <w:t>Komponent</w:t>
-      </w:r>
-      <w:r>
-        <w:rPr>
-          <w:b w:val="0"/>
-          <w:sz w:val="22"/>
-        </w:rPr>
-        <w:t xml:space="preserve"> </w:t>
-      </w:r>
-      <w:r>
-        <w:rPr>
-          <w:rFonts w:ascii="Courier New" w:hAnsi="Courier New" w:cs="Courier New"/>
-          <w:b w:val="0"/>
-          <w:sz w:val="22"/>
-        </w:rPr>
-        <w:t>Rozpoznawanie</w:t>
-      </w:r>
-      <w:r>
-        <w:rPr>
-          <w:b w:val="0"/>
-          <w:sz w:val="22"/>
-        </w:rPr>
-        <w:t xml:space="preserve"> </w:t>
-      </w:r>
-      <w:r>
-        <w:rPr>
-          <w:b w:val="0"/>
-          <w:sz w:val="22"/>
-        </w:rPr>
-        <w:t>–</w:t>
-      </w:r>
-      <w:r>
-        <w:rPr>
-          <w:b w:val="0"/>
-          <w:sz w:val="22"/>
-        </w:rPr>
-        <w:t xml:space="preserve"> </w:t>
-      </w:r>
-      <w:r>
-        <w:rPr>
-          <w:b w:val="0"/>
-          <w:sz w:val="22"/>
-        </w:rPr>
-        <w:t xml:space="preserve">Komponent </w:t>
-      </w:r>
-      <w:r>
-        <w:rPr>
-          <w:b w:val="0"/>
-          <w:sz w:val="22"/>
-        </w:rPr>
-        <w:t xml:space="preserve">ten, </w:t>
-      </w:r>
-      <w:r>
-        <w:rPr>
-          <w:b w:val="0"/>
-          <w:sz w:val="22"/>
-        </w:rPr>
-        <w:t>wykorzystuje algorytm do identyfikacji obiektów z</w:t>
-      </w:r>
-      <w:r>
-        <w:rPr>
-          <w:b w:val="0"/>
-          <w:sz w:val="22"/>
-        </w:rPr>
-        <w:t xml:space="preserve"> </w:t>
-      </w:r>
-      <w:r>
-        <w:rPr>
-          <w:b w:val="0"/>
-          <w:sz w:val="22"/>
-        </w:rPr>
-        <w:t xml:space="preserve"> plików wideo lub z plików graficznych. Identyfikacja obiektów odbywa się na obrazie otrzymanym na wejściu. Po wykonaniu pracy zostanie zwrócone, ile obiektów zostało rozpoznanych, jakiego były one typu i z jakim procentem dopasowania zostały one rozpoznane</w:t>
-      </w:r>
-      <w:r>
-        <w:rPr>
-          <w:b w:val="0"/>
-          <w:sz w:val="22"/>
-        </w:rPr>
-        <w:t>, te dane</w:t>
-      </w:r>
-      <w:r>
-        <w:rPr>
-          <w:b w:val="0"/>
-          <w:sz w:val="22"/>
-        </w:rPr>
-        <w:t xml:space="preserve"> zostaną przekazane do </w:t>
-      </w:r>
-      <w:r>
-        <w:rPr>
-          <w:rFonts w:ascii="Courier New" w:hAnsi="Courier New" w:cs="Courier New"/>
-          <w:b w:val="0"/>
-          <w:sz w:val="22"/>
-        </w:rPr>
-        <w:lastRenderedPageBreak/>
-        <w:t>Analizatora</w:t>
-      </w:r>
-      <w:r>
-        <w:rPr>
-          <w:b w:val="0"/>
-          <w:sz w:val="22"/>
-        </w:rPr>
-        <w:t>.</w:t>
-      </w:r>
-      <w:r>
-        <w:rPr>
-          <w:b w:val="0"/>
-          <w:sz w:val="22"/>
-        </w:rPr>
-        <w:t xml:space="preserve"> Będą dane przekazywane również z powrotem </w:t>
-      </w:r>
-      <w:r>
-        <w:rPr>
-          <w:b w:val="0"/>
-          <w:sz w:val="22"/>
-        </w:rPr>
-        <w:t>do komponentu odpowiedzialnego za obsługę wideo, dane te będą zawierały wielkość i umi</w:t>
-      </w:r>
-      <w:r>
-        <w:rPr>
-          <w:b w:val="0"/>
-          <w:sz w:val="22"/>
-        </w:rPr>
-        <w:t>ejscowienie</w:t>
-      </w:r>
-      <w:r>
-        <w:rPr>
-          <w:b w:val="0"/>
-          <w:sz w:val="22"/>
-        </w:rPr>
-        <w:t xml:space="preserve"> rozpoznanego obiektu oraz jego typ.</w:t>
-      </w:r>
-    </w:p>
-    <w:p>
-      <w:pPr>
-        <w:pStyle w:val="NagwekSprawozdania"/>
-        <w:rPr>
-          <w:b w:val="0"/>
-          <w:sz w:val="22"/>
-        </w:rPr>
-      </w:pPr>
-    </w:p>
-    <w:p>
-      <w:pPr>
-        <w:jc w:val="both"/>
-        <w:rPr>
-          <w:rFonts w:ascii="Times New Roman" w:hAnsi="Times New Roman" w:cs="Times New Roman"/>
-        </w:rPr>
-      </w:pPr>
-      <w:r>
-        <w:rPr>
-          <w:rFonts w:ascii="Times New Roman" w:hAnsi="Times New Roman" w:cs="Times New Roman"/>
-          <w:b/>
-        </w:rPr>
-        <w:t>Komponent</w:t>
-      </w:r>
-      <w:r>
-        <w:rPr>
-          <w:rFonts w:ascii="Courier New" w:hAnsi="Courier New" w:cs="Courier New"/>
-        </w:rPr>
-        <w:t xml:space="preserve"> </w:t>
-      </w:r>
-      <w:r>
-        <w:rPr>
-          <w:rFonts w:ascii="Courier New" w:hAnsi="Courier New" w:cs="Courier New"/>
-        </w:rPr>
-        <w:t>Analizator</w:t>
-      </w:r>
-      <w:r>
-        <w:rPr>
-          <w:rFonts w:ascii="Times New Roman" w:hAnsi="Times New Roman" w:cs="Times New Roman"/>
-        </w:rPr>
-        <w:t xml:space="preserve"> </w:t>
-      </w:r>
-      <w:r>
-        <w:rPr>
-          <w:rFonts w:ascii="Times New Roman" w:hAnsi="Times New Roman" w:cs="Times New Roman"/>
-        </w:rPr>
-        <w:t xml:space="preserve">- </w:t>
-      </w:r>
-      <w:r>
-        <w:rPr>
-          <w:rFonts w:ascii="Times New Roman" w:hAnsi="Times New Roman" w:cs="Times New Roman"/>
-        </w:rPr>
-        <w:t>Kiedy p</w:t>
-      </w:r>
-      <w:r>
-        <w:rPr>
-          <w:rFonts w:ascii="Times New Roman" w:hAnsi="Times New Roman" w:cs="Times New Roman"/>
-        </w:rPr>
-        <w:t>rogram dostanie dane</w:t>
-      </w:r>
-      <w:r>
-        <w:rPr>
-          <w:rFonts w:ascii="Times New Roman" w:hAnsi="Times New Roman" w:cs="Times New Roman"/>
-        </w:rPr>
-        <w:t>,</w:t>
-      </w:r>
-      <w:r>
-        <w:rPr>
-          <w:rFonts w:ascii="Times New Roman" w:hAnsi="Times New Roman" w:cs="Times New Roman"/>
-        </w:rPr>
-        <w:t xml:space="preserve"> które będą wynikiem pracy algorytmu </w:t>
-      </w:r>
-      <w:r>
-        <w:rPr>
-          <w:rFonts w:ascii="Times New Roman" w:hAnsi="Times New Roman" w:cs="Times New Roman"/>
-        </w:rPr>
-        <w:t xml:space="preserve">sieci </w:t>
-      </w:r>
-      <w:r>
-        <w:rPr>
-          <w:rFonts w:ascii="Times New Roman" w:hAnsi="Times New Roman" w:cs="Times New Roman"/>
-        </w:rPr>
-        <w:t>neuronowych</w:t>
-      </w:r>
-      <w:r>
-        <w:rPr>
-          <w:rFonts w:ascii="Times New Roman" w:hAnsi="Times New Roman" w:cs="Times New Roman"/>
-        </w:rPr>
-        <w:t xml:space="preserve">, </w:t>
-      </w:r>
-      <w:r>
-        <w:rPr>
-          <w:rFonts w:ascii="Times New Roman" w:hAnsi="Times New Roman" w:cs="Times New Roman"/>
-        </w:rPr>
-        <w:t>ma on bardzo konkretne zadanie. Jego powinnością jest liczenie</w:t>
-      </w:r>
-      <w:r>
-        <w:rPr>
-          <w:rFonts w:ascii="Times New Roman" w:hAnsi="Times New Roman" w:cs="Times New Roman"/>
-        </w:rPr>
-        <w:t>,</w:t>
-      </w:r>
-      <w:r>
-        <w:rPr>
-          <w:rFonts w:ascii="Times New Roman" w:hAnsi="Times New Roman" w:cs="Times New Roman"/>
-        </w:rPr>
-        <w:t xml:space="preserve"> ile obiektów zostało rozpoznanych z </w:t>
-      </w:r>
-      <w:r>
-        <w:rPr>
-          <w:rFonts w:ascii="Times New Roman" w:hAnsi="Times New Roman" w:cs="Times New Roman"/>
-        </w:rPr>
-        <w:t xml:space="preserve">danego </w:t>
-      </w:r>
-      <w:r>
-        <w:rPr>
-          <w:rFonts w:ascii="Times New Roman" w:hAnsi="Times New Roman" w:cs="Times New Roman"/>
-        </w:rPr>
-        <w:t>jednego</w:t>
-      </w:r>
-      <w:r>
-        <w:rPr>
-          <w:rFonts w:ascii="Times New Roman" w:hAnsi="Times New Roman" w:cs="Times New Roman"/>
-        </w:rPr>
-        <w:t>, konkretnego</w:t>
-      </w:r>
-      <w:r>
-        <w:rPr>
-          <w:rFonts w:ascii="Times New Roman" w:hAnsi="Times New Roman" w:cs="Times New Roman"/>
-        </w:rPr>
-        <w:t xml:space="preserve"> typu.</w:t>
-      </w:r>
-      <w:r>
-        <w:rPr>
-          <w:rFonts w:ascii="Times New Roman" w:hAnsi="Times New Roman" w:cs="Times New Roman"/>
-        </w:rPr>
-        <w:t xml:space="preserve"> Mogą to być czerwone sportowe kabriolety, ciężarówki spożywcze, czy autobusy.</w:t>
-      </w:r>
-      <w:r>
-        <w:rPr>
-          <w:rFonts w:ascii="Times New Roman" w:hAnsi="Times New Roman" w:cs="Times New Roman"/>
-        </w:rPr>
-        <w:t xml:space="preserve"> Na podstawie danych oraz ustawień własnych</w:t>
-      </w:r>
-      <w:r>
-        <w:rPr>
-          <w:rFonts w:ascii="Times New Roman" w:hAnsi="Times New Roman" w:cs="Times New Roman"/>
-        </w:rPr>
-        <w:t>,</w:t>
-      </w:r>
-      <w:r>
-        <w:rPr>
-          <w:rFonts w:ascii="Times New Roman" w:hAnsi="Times New Roman" w:cs="Times New Roman"/>
-        </w:rPr>
-        <w:t xml:space="preserve"> określi </w:t>
-      </w:r>
-      <w:r>
-        <w:rPr>
-          <w:rFonts w:ascii="Times New Roman" w:hAnsi="Times New Roman" w:cs="Times New Roman"/>
-        </w:rPr>
-        <w:t xml:space="preserve">on </w:t>
-      </w:r>
-      <w:r>
-        <w:rPr>
-          <w:rFonts w:ascii="Times New Roman" w:hAnsi="Times New Roman" w:cs="Times New Roman"/>
-        </w:rPr>
-        <w:t>jakie działanie dla sygnalizacji świetlnej będzie najkorzystniejsze.</w:t>
-      </w:r>
-      <w:r>
-        <w:rPr>
-          <w:rFonts w:ascii="Times New Roman" w:hAnsi="Times New Roman" w:cs="Times New Roman"/>
-        </w:rPr>
-        <w:t xml:space="preserve"> T</w:t>
-      </w:r>
-      <w:r>
-        <w:rPr>
-          <w:rFonts w:ascii="Times New Roman" w:hAnsi="Times New Roman" w:cs="Times New Roman"/>
-        </w:rPr>
-        <w:t>en komponent</w:t>
-      </w:r>
-      <w:r>
-        <w:rPr>
-          <w:rFonts w:ascii="Times New Roman" w:hAnsi="Times New Roman" w:cs="Times New Roman"/>
-        </w:rPr>
-        <w:t xml:space="preserve"> odpowiada za generowanie wniosków na pods</w:t>
-      </w:r>
-      <w:r>
-        <w:rPr>
-          <w:rFonts w:ascii="Times New Roman" w:hAnsi="Times New Roman" w:cs="Times New Roman"/>
-        </w:rPr>
-        <w:t>tawie wcześniej opisanych i wyuczonych danych. Do </w:t>
-      </w:r>
-      <w:r>
-        <w:rPr>
-          <w:rFonts w:ascii="Times New Roman" w:hAnsi="Times New Roman" w:cs="Times New Roman"/>
-        </w:rPr>
-        <w:t>ich sformuł</w:t>
-      </w:r>
-      <w:r>
-        <w:rPr>
-          <w:rFonts w:ascii="Times New Roman" w:hAnsi="Times New Roman" w:cs="Times New Roman"/>
-        </w:rPr>
-        <w:t xml:space="preserve">owania będą potrzebne takie </w:t>
-      </w:r>
-      <w:r>
-        <w:rPr>
-          <w:rFonts w:ascii="Times New Roman" w:hAnsi="Times New Roman" w:cs="Times New Roman"/>
-        </w:rPr>
-        <w:t>informacje</w:t>
-      </w:r>
-      <w:r>
-        <w:rPr>
-          <w:rFonts w:ascii="Times New Roman" w:hAnsi="Times New Roman" w:cs="Times New Roman"/>
-        </w:rPr>
-        <w:t>,</w:t>
-      </w:r>
-      <w:r>
-        <w:rPr>
-          <w:rFonts w:ascii="Times New Roman" w:hAnsi="Times New Roman" w:cs="Times New Roman"/>
-        </w:rPr>
-        <w:t xml:space="preserve"> jak długość cy</w:t>
-      </w:r>
-      <w:r>
-        <w:rPr>
-          <w:rFonts w:ascii="Times New Roman" w:hAnsi="Times New Roman" w:cs="Times New Roman"/>
-        </w:rPr>
-        <w:t>klu świateł, liczba pasów w </w:t>
-      </w:r>
-      <w:r>
-        <w:rPr>
-          <w:rFonts w:ascii="Times New Roman" w:hAnsi="Times New Roman" w:cs="Times New Roman"/>
-        </w:rPr>
-        <w:t>danym kierunku i tym podobne.</w:t>
-      </w:r>
-      <w:r>
-        <w:rPr>
-          <w:rFonts w:ascii="Times New Roman" w:hAnsi="Times New Roman" w:cs="Times New Roman"/>
-        </w:rPr>
-        <w:t xml:space="preserve"> Ten komponent odpowiada również za prowadzenie statystyk na podstawie gromadzonych danych.</w:t>
-      </w:r>
-    </w:p>
-    <w:p>
-      <w:pPr>
-        <w:jc w:val="both"/>
-        <w:rPr>
-          <w:rFonts w:ascii="Times New Roman" w:hAnsi="Times New Roman" w:cs="Times New Roman"/>
-        </w:rPr>
-      </w:pPr>
-    </w:p>
-    <w:p>
-      <w:pPr>
-        <w:pStyle w:val="NagwekSprawozdania"/>
-      </w:pPr>
-      <w:r>
-        <w:t xml:space="preserve">NOWY </w:t>
-      </w:r>
-      <w:r>
-        <w:t xml:space="preserve">1.2 </w:t>
-      </w:r>
-      <w:commentRangeStart w:id="1"/>
-      <w:r>
-        <w:t xml:space="preserve">Scenariusz </w:t>
-      </w:r>
-      <w:commentRangeEnd w:id="1"/>
-      <w:r>
-        <w:rPr>
-          <w:rStyle w:val="Odwoaniedokomentarza"/>
-        </w:rPr>
-        <w:commentReference w:id="1"/>
-      </w:r>
-    </w:p>
-    <w:p>
-      <w:pPr>
-        <w:jc w:val="both"/>
-        <w:rPr>
-          <w:rFonts w:ascii="Times New Roman" w:hAnsi="Times New Roman" w:cs="Times New Roman"/>
-        </w:rPr>
-      </w:pPr>
-    </w:p>
-    <w:p>
-      <w:pPr>
-        <w:pStyle w:val="NagwekSprawozdania"/>
-        <w:numPr>
-          <w:ilvl w:val="1"/>
-          <w:numId w:val="16"/>
-        </w:numPr>
-      </w:pPr>
-      <w:r>
         <w:t xml:space="preserve">Diagram </w:t>
       </w:r>
       <w:r>
@@ -3626,6 +2726,7 @@
         <w:rPr>
           <w:noProof/>
         </w:rPr>
+        <w:lastRenderedPageBreak/>
         <w:drawing>
           <wp:inline distT="0" distB="0" distL="0" distR="0" wp14:anchorId="37EB8BB1" wp14:editId="72B930FB">
             <wp:extent cx="5727884" cy="4924425"/>
@@ -3701,7 +2802,6 @@
           <w:b w:val="0"/>
           <w:sz w:val="16"/>
         </w:rPr>
-        <w:lastRenderedPageBreak/>
         <w:t>Diagram 2.</w:t>
       </w:r>
       <w:commentRangeStart w:id="4"/>
@@ -3757,6 +2857,7 @@
           <w:noProof/>
           <w:lang w:eastAsia="pl-PL"/>
         </w:rPr>
+        <w:lastRenderedPageBreak/>
         <mc:AlternateContent>
           <mc:Choice Requires="wps">
             <w:drawing>
@@ -4157,7 +3258,7 @@
       </w:r>
     </w:p>
   </w:comment>
-  <w:comment w:id="1" w:author="Mateusz Laskowski" w:date="2018-11-08T08:27:00Z" w:initials="ML">
+  <w:comment w:id="2" w:author="Mateusz Laskowski" w:date="2018-11-08T08:27:00Z" w:initials="ML">
     <w:p>
       <w:pPr>
         <w:pStyle w:val="NagwekSprawozdania"/>
@@ -4187,16 +3288,8 @@
         <w:rPr>
           <w:b w:val="0"/>
         </w:rPr>
-        <w:t xml:space="preserve"> PRZERWANIE </w:t>
-      </w:r>
-      <w:r>
-        <w:rPr>
-          <w:b w:val="0"/>
-        </w:rPr>
-        <w:t>PROGRAMU</w:t>
-      </w:r>
-      <w:bookmarkStart w:id="2" w:name="_GoBack"/>
-      <w:bookmarkEnd w:id="2"/>
+        <w:t xml:space="preserve"> PRZERWANIE PROGRAMU</w:t>
+      </w:r>
     </w:p>
   </w:comment>
   <w:comment w:id="3" w:author="Mateusz Laskowski" w:date="2018-11-08T08:08:00Z" w:initials="ML">
@@ -4342,7 +3435,6 @@
 
 <file path=word/commentsIds.xml><?xml version="1.0" encoding="utf-8"?>
 <w16cid:commentsIds xmlns:wpc="http://schemas.microsoft.com/office/word/2010/wordprocessingCanvas" xmlns:cx="http://schemas.microsoft.com/office/drawing/2014/chartex" xmlns:cx1="http://schemas.microsoft.com/office/drawing/2015/9/8/chartex" xmlns:cx2="http://schemas.microsoft.com/office/drawing/2015/10/21/chartex" xmlns:cx3="http://schemas.microsoft.com/office/drawing/2016/5/9/chartex" xmlns:cx4="http://schemas.microsoft.com/office/drawing/2016/5/10/chartex" xmlns:cx5="http://schemas.microsoft.com/office/drawing/2016/5/11/chartex" xmlns:cx6="http://schemas.microsoft.com/office/drawing/2016/5/12/chartex" xmlns:cx7="http://schemas.microsoft.com/office/drawing/2016/5/13/chartex" xmlns:cx8="http://schemas.microsoft.com/office/drawing/2016/5/14/chartex" xmlns:mc="http://schemas.openxmlformats.org/markup-compatibility/2006" xmlns:aink="http://schemas.microsoft.com/office/drawing/2016/ink" xmlns:am3d="http://schemas.microsoft.com/office/drawing/2017/model3d" xmlns:o="urn:schemas-microsoft-com:office:office" xmlns:r="http://schemas.openxmlformats.org/officeDocument/2006/relationships" xmlns:m="http://schemas.openxmlformats.org/officeDocument/2006/math" xmlns:v="urn:schemas-microsoft-com:vml" xmlns:wp14="http://schemas.microsoft.com/office/word/2010/wordprocessingDrawing" xmlns:wp="http://schemas.openxmlformats.org/drawingml/2006/wordprocessingDrawing" xmlns:w10="urn:schemas-microsoft-com:office:word" xmlns:w="http://schemas.openxmlformats.org/wordprocessingml/2006/main" xmlns:w14="http://schemas.microsoft.com/office/word/2010/wordml" xmlns:w15="http://schemas.microsoft.com/office/word/2012/wordml" xmlns:w16cid="http://schemas.microsoft.com/office/word/2016/wordml/cid" xmlns:w16se="http://schemas.microsoft.com/office/word/2015/wordml/symex" xmlns:wpg="http://schemas.microsoft.com/office/word/2010/wordprocessingGroup" xmlns:wpi="http://schemas.microsoft.com/office/word/2010/wordprocessingInk" xmlns:wne="http://schemas.microsoft.com/office/word/2006/wordml" xmlns:wps="http://schemas.microsoft.com/office/word/2010/wordprocessingShape" mc:Ignorable="w14 w15 w16se w16cid wp14">
-  <w16cid:commentId w16cid:paraId="0600739A" w16cid:durableId="1F8E6D1B"/>
   <w16cid:commentId w16cid:paraId="38CA9225" w16cid:durableId="1F8E71F8"/>
   <w16cid:commentId w16cid:paraId="29729937" w16cid:durableId="1F8E6D66"/>
   <w16cid:commentId w16cid:paraId="03AE9134" w16cid:durableId="1F8E74A2"/>
@@ -7426,7 +6518,7 @@
   <w:style w:type="paragraph" w:default="1" w:styleId="Normalny">
     <w:name w:val="Normal"/>
     <w:qFormat/>
-    <w:rsid w:val="0037410F"/>
+    <w:rsid w:val="00503BFF"/>
   </w:style>
   <w:style w:type="paragraph" w:styleId="Nagwek1">
     <w:name w:val="heading 1"/>
@@ -7435,7 +6527,7 @@
     <w:link w:val="Nagwek1Znak"/>
     <w:uiPriority w:val="9"/>
     <w:qFormat/>
-    <w:rsid w:val="0037410F"/>
+    <w:rsid w:val="00503BFF"/>
     <w:pPr>
       <w:keepNext/>
       <w:keepLines/>
@@ -7460,7 +6552,7 @@
     <w:uiPriority w:val="9"/>
     <w:unhideWhenUsed/>
     <w:qFormat/>
-    <w:rsid w:val="0037410F"/>
+    <w:rsid w:val="00503BFF"/>
     <w:pPr>
       <w:keepNext/>
       <w:keepLines/>
@@ -7484,7 +6576,7 @@
     <w:link w:val="Nagwek3Znak"/>
     <w:uiPriority w:val="9"/>
     <w:qFormat/>
-    <w:rsid w:val="0037410F"/>
+    <w:rsid w:val="00503BFF"/>
     <w:pPr>
       <w:numPr>
         <w:ilvl w:val="2"/>
@@ -7510,7 +6602,7 @@
     <w:uiPriority w:val="9"/>
     <w:unhideWhenUsed/>
     <w:qFormat/>
-    <w:rsid w:val="0037410F"/>
+    <w:rsid w:val="00503BFF"/>
     <w:pPr>
       <w:keepNext/>
       <w:keepLines/>
@@ -7537,7 +6629,7 @@
     <w:semiHidden/>
     <w:unhideWhenUsed/>
     <w:qFormat/>
-    <w:rsid w:val="0037410F"/>
+    <w:rsid w:val="00503BFF"/>
     <w:pPr>
       <w:keepNext/>
       <w:keepLines/>
@@ -7562,7 +6654,7 @@
     <w:semiHidden/>
     <w:unhideWhenUsed/>
     <w:qFormat/>
-    <w:rsid w:val="0037410F"/>
+    <w:rsid w:val="00503BFF"/>
     <w:pPr>
       <w:keepNext/>
       <w:keepLines/>
@@ -7587,7 +6679,7 @@
     <w:semiHidden/>
     <w:unhideWhenUsed/>
     <w:qFormat/>
-    <w:rsid w:val="0037410F"/>
+    <w:rsid w:val="00503BFF"/>
     <w:pPr>
       <w:keepNext/>
       <w:keepLines/>
@@ -7614,7 +6706,7 @@
     <w:semiHidden/>
     <w:unhideWhenUsed/>
     <w:qFormat/>
-    <w:rsid w:val="0037410F"/>
+    <w:rsid w:val="00503BFF"/>
     <w:pPr>
       <w:keepNext/>
       <w:keepLines/>
@@ -7641,7 +6733,7 @@
     <w:semiHidden/>
     <w:unhideWhenUsed/>
     <w:qFormat/>
-    <w:rsid w:val="0037410F"/>
+    <w:rsid w:val="00503BFF"/>
     <w:pPr>
       <w:keepNext/>
       <w:keepLines/>
@@ -7666,6 +6758,7 @@
     <w:uiPriority w:val="1"/>
     <w:semiHidden/>
     <w:unhideWhenUsed/>
+    <w:rsid w:val="00503BFF"/>
   </w:style>
   <w:style w:type="table" w:default="1" w:styleId="Standardowy">
     <w:name w:val="Normal Table"/>
@@ -7687,13 +6780,14 @@
     <w:uiPriority w:val="99"/>
     <w:semiHidden/>
     <w:unhideWhenUsed/>
+    <w:rsid w:val="00503BFF"/>
   </w:style>
   <w:style w:type="paragraph" w:styleId="Akapitzlist">
     <w:name w:val="List Paragraph"/>
     <w:basedOn w:val="Normalny"/>
     <w:uiPriority w:val="34"/>
     <w:qFormat/>
-    <w:rsid w:val="0037410F"/>
+    <w:rsid w:val="00503BFF"/>
     <w:pPr>
       <w:ind w:left="720"/>
       <w:contextualSpacing/>
@@ -7704,7 +6798,7 @@
     <w:basedOn w:val="Domylnaczcionkaakapitu"/>
     <w:link w:val="Nagwek1"/>
     <w:uiPriority w:val="9"/>
-    <w:rsid w:val="0037410F"/>
+    <w:rsid w:val="00503BFF"/>
     <w:rPr>
       <w:rFonts w:asciiTheme="majorHAnsi" w:eastAsiaTheme="majorEastAsia" w:hAnsiTheme="majorHAnsi" w:cstheme="majorBidi"/>
       <w:color w:val="2F5496" w:themeColor="accent1" w:themeShade="BF"/>
@@ -7717,7 +6811,7 @@
     <w:basedOn w:val="Domylnaczcionkaakapitu"/>
     <w:link w:val="Nagwek2"/>
     <w:uiPriority w:val="9"/>
-    <w:rsid w:val="0037410F"/>
+    <w:rsid w:val="00503BFF"/>
     <w:rPr>
       <w:rFonts w:asciiTheme="majorHAnsi" w:eastAsiaTheme="majorEastAsia" w:hAnsiTheme="majorHAnsi" w:cstheme="majorBidi"/>
       <w:color w:val="2F5496" w:themeColor="accent1" w:themeShade="BF"/>
@@ -7730,7 +6824,7 @@
     <w:basedOn w:val="Domylnaczcionkaakapitu"/>
     <w:link w:val="Nagwek3"/>
     <w:uiPriority w:val="9"/>
-    <w:rsid w:val="0037410F"/>
+    <w:rsid w:val="00503BFF"/>
     <w:rPr>
       <w:rFonts w:ascii="Times New Roman" w:eastAsia="Times New Roman" w:hAnsi="Times New Roman" w:cs="Times New Roman"/>
       <w:b/>
@@ -7745,7 +6839,7 @@
     <w:basedOn w:val="Domylnaczcionkaakapitu"/>
     <w:link w:val="Nagwek4"/>
     <w:uiPriority w:val="9"/>
-    <w:rsid w:val="0037410F"/>
+    <w:rsid w:val="00503BFF"/>
     <w:rPr>
       <w:rFonts w:asciiTheme="majorHAnsi" w:eastAsiaTheme="majorEastAsia" w:hAnsiTheme="majorHAnsi" w:cstheme="majorBidi"/>
       <w:i/>
@@ -7759,7 +6853,7 @@
     <w:link w:val="Nagwek5"/>
     <w:uiPriority w:val="9"/>
     <w:semiHidden/>
-    <w:rsid w:val="0037410F"/>
+    <w:rsid w:val="00503BFF"/>
     <w:rPr>
       <w:rFonts w:asciiTheme="majorHAnsi" w:eastAsiaTheme="majorEastAsia" w:hAnsiTheme="majorHAnsi" w:cstheme="majorBidi"/>
       <w:color w:val="2F5496" w:themeColor="accent1" w:themeShade="BF"/>
@@ -7771,7 +6865,7 @@
     <w:link w:val="Nagwek6"/>
     <w:uiPriority w:val="9"/>
     <w:semiHidden/>
-    <w:rsid w:val="0037410F"/>
+    <w:rsid w:val="00503BFF"/>
     <w:rPr>
       <w:rFonts w:asciiTheme="majorHAnsi" w:eastAsiaTheme="majorEastAsia" w:hAnsiTheme="majorHAnsi" w:cstheme="majorBidi"/>
       <w:color w:val="1F3763" w:themeColor="accent1" w:themeShade="7F"/>
@@ -7783,7 +6877,7 @@
     <w:link w:val="Nagwek7"/>
     <w:uiPriority w:val="9"/>
     <w:semiHidden/>
-    <w:rsid w:val="0037410F"/>
+    <w:rsid w:val="00503BFF"/>
     <w:rPr>
       <w:rFonts w:asciiTheme="majorHAnsi" w:eastAsiaTheme="majorEastAsia" w:hAnsiTheme="majorHAnsi" w:cstheme="majorBidi"/>
       <w:i/>
@@ -7797,7 +6891,7 @@
     <w:link w:val="Nagwek8"/>
     <w:uiPriority w:val="9"/>
     <w:semiHidden/>
-    <w:rsid w:val="0037410F"/>
+    <w:rsid w:val="00503BFF"/>
     <w:rPr>
       <w:rFonts w:asciiTheme="majorHAnsi" w:eastAsiaTheme="majorEastAsia" w:hAnsiTheme="majorHAnsi" w:cstheme="majorBidi"/>
       <w:color w:val="272727" w:themeColor="text1" w:themeTint="D8"/>
@@ -7811,7 +6905,7 @@
     <w:link w:val="Nagwek9"/>
     <w:uiPriority w:val="9"/>
     <w:semiHidden/>
-    <w:rsid w:val="0037410F"/>
+    <w:rsid w:val="00503BFF"/>
     <w:rPr>
       <w:rFonts w:asciiTheme="majorHAnsi" w:eastAsiaTheme="majorEastAsia" w:hAnsiTheme="majorHAnsi" w:cstheme="majorBidi"/>
       <w:i/>
@@ -7828,7 +6922,7 @@
     <w:link w:val="TytuZnak"/>
     <w:uiPriority w:val="10"/>
     <w:qFormat/>
-    <w:rsid w:val="0037410F"/>
+    <w:rsid w:val="00503BFF"/>
     <w:pPr>
       <w:spacing w:after="0" w:line="240" w:lineRule="auto"/>
       <w:contextualSpacing/>
@@ -7846,7 +6940,7 @@
     <w:basedOn w:val="Domylnaczcionkaakapitu"/>
     <w:link w:val="Tytu"/>
     <w:uiPriority w:val="10"/>
-    <w:rsid w:val="0037410F"/>
+    <w:rsid w:val="00503BFF"/>
     <w:rPr>
       <w:rFonts w:asciiTheme="majorHAnsi" w:eastAsiaTheme="majorEastAsia" w:hAnsiTheme="majorHAnsi" w:cstheme="majorBidi"/>
       <w:spacing w:val="-10"/>
@@ -7860,7 +6954,7 @@
     <w:basedOn w:val="Domylnaczcionkaakapitu"/>
     <w:uiPriority w:val="99"/>
     <w:unhideWhenUsed/>
-    <w:rsid w:val="0037410F"/>
+    <w:rsid w:val="00503BFF"/>
     <w:rPr>
       <w:color w:val="0563C1" w:themeColor="hyperlink"/>
       <w:u w:val="single"/>
@@ -7885,7 +6979,7 @@
     <w:uiPriority w:val="99"/>
     <w:semiHidden/>
     <w:unhideWhenUsed/>
-    <w:rsid w:val="0037410F"/>
+    <w:rsid w:val="00503BFF"/>
     <w:pPr>
       <w:spacing w:after="0" w:line="240" w:lineRule="auto"/>
     </w:pPr>
@@ -7901,7 +6995,7 @@
     <w:link w:val="Tekstdymka"/>
     <w:uiPriority w:val="99"/>
     <w:semiHidden/>
-    <w:rsid w:val="0037410F"/>
+    <w:rsid w:val="00503BFF"/>
     <w:rPr>
       <w:rFonts w:ascii="Segoe UI" w:hAnsi="Segoe UI" w:cs="Segoe UI"/>
       <w:sz w:val="18"/>
@@ -7914,7 +7008,7 @@
     <w:link w:val="NagwekZnak"/>
     <w:uiPriority w:val="99"/>
     <w:unhideWhenUsed/>
-    <w:rsid w:val="0037410F"/>
+    <w:rsid w:val="00503BFF"/>
     <w:pPr>
       <w:tabs>
         <w:tab w:val="center" w:pos="4536"/>
@@ -7928,7 +7022,7 @@
     <w:basedOn w:val="Domylnaczcionkaakapitu"/>
     <w:link w:val="Nagwek"/>
     <w:uiPriority w:val="99"/>
-    <w:rsid w:val="0037410F"/>
+    <w:rsid w:val="00503BFF"/>
   </w:style>
   <w:style w:type="paragraph" w:styleId="Stopka">
     <w:name w:val="footer"/>
@@ -7936,7 +7030,7 @@
     <w:link w:val="StopkaZnak"/>
     <w:uiPriority w:val="99"/>
     <w:unhideWhenUsed/>
-    <w:rsid w:val="0037410F"/>
+    <w:rsid w:val="00503BFF"/>
     <w:pPr>
       <w:tabs>
         <w:tab w:val="center" w:pos="4536"/>
@@ -7950,14 +7044,14 @@
     <w:basedOn w:val="Domylnaczcionkaakapitu"/>
     <w:link w:val="Stopka"/>
     <w:uiPriority w:val="99"/>
-    <w:rsid w:val="0037410F"/>
+    <w:rsid w:val="00503BFF"/>
   </w:style>
   <w:style w:type="paragraph" w:customStyle="1" w:styleId="Sprawozdania">
     <w:name w:val="Sprawozdania"/>
     <w:basedOn w:val="Normalny"/>
     <w:link w:val="SprawozdaniaZnak"/>
     <w:qFormat/>
-    <w:rsid w:val="0037410F"/>
+    <w:rsid w:val="00503BFF"/>
     <w:pPr>
       <w:spacing w:line="240" w:lineRule="auto"/>
       <w:jc w:val="both"/>
@@ -7981,7 +7075,7 @@
     <w:name w:val="Sprawozdania Znak"/>
     <w:basedOn w:val="Domylnaczcionkaakapitu"/>
     <w:link w:val="Sprawozdania"/>
-    <w:rsid w:val="0037410F"/>
+    <w:rsid w:val="00503BFF"/>
     <w:rPr>
       <w:rFonts w:ascii="Times New Roman" w:hAnsi="Times New Roman"/>
     </w:rPr>
@@ -8040,7 +7134,7 @@
     <w:basedOn w:val="Domylnaczcionkaakapitu"/>
     <w:uiPriority w:val="99"/>
     <w:unhideWhenUsed/>
-    <w:rsid w:val="0037410F"/>
+    <w:rsid w:val="00503BFF"/>
     <w:rPr>
       <w:color w:val="808080"/>
       <w:shd w:val="clear" w:color="auto" w:fill="E6E6E6"/>
@@ -8417,7 +7511,7 @@
 </file>
 
 <file path=customXml/itemProps1.xml><?xml version="1.0" encoding="utf-8"?>
-<ds:datastoreItem xmlns:ds="http://schemas.openxmlformats.org/officeDocument/2006/customXml" ds:itemID="{64C14090-28B2-483E-B90A-CB05B052496E}">
+<ds:datastoreItem xmlns:ds="http://schemas.openxmlformats.org/officeDocument/2006/customXml" ds:itemID="{9C1E091F-ED8D-4E58-925C-6CEBBAA2D448}">
   <ds:schemaRefs>
     <ds:schemaRef ds:uri="http://schemas.openxmlformats.org/officeDocument/2006/bibliography"/>
   </ds:schemaRefs>

</xml_diff>

<commit_message>
Poprawka do zliczania klatek
</commit_message>
<xml_diff>
--- a/Dokumentacja/Dokumentacja.docx
+++ b/Dokumentacja/Dokumentacja.docx
@@ -1562,10 +1562,10 @@
           <w:noProof/>
         </w:rPr>
         <w:drawing>
-          <wp:inline distT="0" distB="0" distL="0" distR="0" wp14:anchorId="15427E41" wp14:editId="794ADE7A">
-            <wp:extent cx="5804370" cy="1971675"/>
-            <wp:effectExtent l="0" t="0" r="6350" b="0"/>
-            <wp:docPr id="2" name="Grafika 2"/>
+          <wp:inline distT="0" distB="0" distL="0" distR="0" wp14:anchorId="60D00754" wp14:editId="5F80B6F7">
+            <wp:extent cx="5815967" cy="1975104"/>
+            <wp:effectExtent l="0" t="0" r="0" b="6350"/>
+            <wp:docPr id="4" name="Grafika 4"/>
             <wp:cNvGraphicFramePr>
               <a:graphicFrameLocks xmlns:a="http://schemas.openxmlformats.org/drawingml/2006/main" noChangeAspect="1"/>
             </wp:cNvGraphicFramePr>
@@ -1573,7 +1573,7 @@
               <a:graphicData uri="http://schemas.openxmlformats.org/drawingml/2006/picture">
                 <pic:pic xmlns:pic="http://schemas.openxmlformats.org/drawingml/2006/picture">
                   <pic:nvPicPr>
-                    <pic:cNvPr id="2" name="Diagram_Komponentów.svg"/>
+                    <pic:cNvPr id="4" name="Diagram_Komponentów.svg"/>
                     <pic:cNvPicPr/>
                   </pic:nvPicPr>
                   <pic:blipFill rotWithShape="1">
@@ -1587,13 +1587,13 @@
                         </a:ext>
                       </a:extLst>
                     </a:blip>
-                    <a:srcRect l="1653" t="5456" r="2943" b="5426"/>
+                    <a:srcRect l="1905" t="5588" r="3112" b="5709"/>
                     <a:stretch/>
                   </pic:blipFill>
                   <pic:spPr bwMode="auto">
                     <a:xfrm>
                       <a:off x="0" y="0"/>
-                      <a:ext cx="5811845" cy="1974214"/>
+                      <a:ext cx="5822502" cy="1977323"/>
                     </a:xfrm>
                     <a:prstGeom prst="rect">
                       <a:avLst/>
@@ -1773,17 +1773,17 @@
           <w:b w:val="0"/>
           <w:sz w:val="22"/>
         </w:rPr>
-        <w:t xml:space="preserve">Każda komórka jest odpowiedzialna za 5 obszarów. Obszar opisuje prostokąt, który otacza obiekt. </w:t>
-      </w:r>
-      <w:proofErr w:type="spellStart"/>
-      <w:r>
-        <w:rPr>
-          <w:b w:val="0"/>
-          <w:sz w:val="22"/>
-        </w:rPr>
-        <w:t>Yolo</w:t>
-      </w:r>
-      <w:proofErr w:type="spellEnd"/>
+        <w:t>Każda komórka jest odpowiedzialna za 5 obszarów. Obszar opisuje prostokąt, który otacza obiekt. Y</w:t>
+      </w:r>
+      <w:r>
+        <w:rPr>
+          <w:b w:val="0"/>
+          <w:sz w:val="22"/>
+        </w:rPr>
+        <w:t>OLO</w:t>
+      </w:r>
+      <w:bookmarkStart w:id="2" w:name="_GoBack"/>
+      <w:bookmarkEnd w:id="2"/>
       <w:r>
         <w:rPr>
           <w:b w:val="0"/>
@@ -1910,13 +1910,13 @@
       <w:r>
         <w:t xml:space="preserve">NOWY 1.2 </w:t>
       </w:r>
-      <w:commentRangeStart w:id="2"/>
+      <w:commentRangeStart w:id="3"/>
       <w:r>
         <w:t xml:space="preserve">Scenariusz </w:t>
       </w:r>
-      <w:commentRangeEnd w:id="2"/>
-      <w:r>
-        <w:commentReference w:id="2"/>
+      <w:commentRangeEnd w:id="3"/>
+      <w:r>
+        <w:commentReference w:id="3"/>
       </w:r>
     </w:p>
     <w:p>
@@ -1950,30 +1950,30 @@
         <w:pStyle w:val="NagwekSprawozdania"/>
         <w:spacing w:after="20"/>
       </w:pPr>
-      <w:commentRangeStart w:id="3"/>
-      <w:commentRangeEnd w:id="3"/>
-      <w:r>
-        <w:commentReference w:id="3"/>
-      </w:r>
       <w:commentRangeStart w:id="4"/>
+      <w:commentRangeEnd w:id="4"/>
+      <w:r>
+        <w:commentReference w:id="4"/>
+      </w:r>
       <w:commentRangeStart w:id="5"/>
-      <w:commentRangeEnd w:id="4"/>
+      <w:commentRangeStart w:id="6"/>
+      <w:commentRangeEnd w:id="5"/>
       <w:r>
         <w:rPr>
           <w:rStyle w:val="Odwoaniedokomentarza"/>
           <w:rFonts w:asciiTheme="minorHAnsi" w:hAnsiTheme="minorHAnsi"/>
           <w:b w:val="0"/>
         </w:rPr>
-        <w:commentReference w:id="4"/>
-      </w:r>
-      <w:commentRangeEnd w:id="5"/>
+        <w:commentReference w:id="5"/>
+      </w:r>
+      <w:commentRangeEnd w:id="6"/>
       <w:r>
         <w:rPr>
           <w:rStyle w:val="Odwoaniedokomentarza"/>
           <w:rFonts w:asciiTheme="minorHAnsi" w:hAnsiTheme="minorHAnsi"/>
           <w:b w:val="0"/>
         </w:rPr>
-        <w:commentReference w:id="5"/>
+        <w:commentReference w:id="6"/>
       </w:r>
       <w:r>
         <w:rPr>
@@ -2058,10 +2058,10 @@
           <w:sz w:val="16"/>
         </w:rPr>
       </w:pPr>
-      <w:commentRangeStart w:id="6"/>
-      <w:commentRangeEnd w:id="6"/>
-      <w:r>
-        <w:commentReference w:id="6"/>
+      <w:commentRangeStart w:id="7"/>
+      <w:commentRangeEnd w:id="7"/>
+      <w:r>
+        <w:commentReference w:id="7"/>
       </w:r>
     </w:p>
     <w:p>
@@ -2202,8 +2202,6 @@
           </wp:inline>
         </w:drawing>
       </w:r>
-      <w:bookmarkStart w:id="7" w:name="_GoBack"/>
-      <w:bookmarkEnd w:id="7"/>
     </w:p>
     <w:p>
       <w:pPr>
@@ -2740,7 +2738,7 @@
       </w:r>
     </w:p>
   </w:comment>
-  <w:comment w:id="2" w:author="Mateusz Laskowski" w:date="2018-11-08T08:27:00Z" w:initials="ML">
+  <w:comment w:id="3" w:author="Mateusz Laskowski" w:date="2018-11-08T08:27:00Z" w:initials="ML">
     <w:p>
       <w:proofErr w:type="spellStart"/>
       <w:r>
@@ -2864,7 +2862,7 @@
       </w:r>
     </w:p>
   </w:comment>
-  <w:comment w:id="3" w:author="Mateusz Laskowski" w:date="2018-11-08T08:08:00Z" w:initials="ML">
+  <w:comment w:id="4" w:author="Mateusz Laskowski" w:date="2018-11-08T08:08:00Z" w:initials="ML">
     <w:p>
       <w:proofErr w:type="spellStart"/>
       <w:r>
@@ -3125,22 +3123,6 @@
           <w:lang w:val="en-US" w:bidi="en-US"/>
         </w:rPr>
         <w:t>) / MEGA ROZPISAĆ, POŁĄCZYĆ Z PONIŻSZYM DIAGRAMEM. DOKŁADNY OPIS CZYNNOŚCI! POTEM DODAĆ OPISY KAŻDEGO KROK PO KROKU, OSOBA Z ZEWNĄTRZ MA WIDZIEĆ JAKIE SĄ MECHANIZMY, TO NIE JEST DLA NAS TYLKO OSOBY KTÓRA NIE ZOBACZY NASZEGO KODU, TAK ABY MOGLA SAMA SE TO NAPISAĆ</w:t>
-      </w:r>
-    </w:p>
-  </w:comment>
-  <w:comment w:id="4" w:author="Piotr Klepczyk" w:date="2018-11-22T01:07:00Z" w:initials="PK">
-    <w:p>
-      <w:pPr>
-        <w:pStyle w:val="Tekstkomentarza"/>
-      </w:pPr>
-      <w:r>
-        <w:rPr>
-          <w:rStyle w:val="Odwoaniedokomentarza"/>
-        </w:rPr>
-        <w:annotationRef/>
-      </w:r>
-      <w:r>
-        <w:t>Zrobione</w:t>
       </w:r>
     </w:p>
   </w:comment>
@@ -3155,10 +3137,33 @@
         </w:rPr>
         <w:annotationRef/>
       </w:r>
+      <w:r>
+        <w:t>Zrobione</w:t>
+      </w:r>
     </w:p>
   </w:comment>
-  <w:comment w:id="6" w:author="Mateusz Laskowski" w:date="2018-11-08T08:09:00Z" w:initials="ML">
-    <w:p/>
+  <w:comment w:id="6" w:author="Piotr Klepczyk" w:date="2018-11-22T01:07:00Z" w:initials="PK">
+    <w:p>
+      <w:pPr>
+        <w:pStyle w:val="Tekstkomentarza"/>
+      </w:pPr>
+      <w:r>
+        <w:rPr>
+          <w:rStyle w:val="Odwoaniedokomentarza"/>
+        </w:rPr>
+        <w:annotationRef/>
+      </w:r>
+    </w:p>
+  </w:comment>
+  <w:comment w:id="7" w:author="Mateusz Laskowski" w:date="2018-11-08T08:09:00Z" w:initials="ML">
+    <w:p>
+      <w:r>
+        <w:rPr>
+          <w:rStyle w:val="Odwoaniedokomentarza"/>
+        </w:rPr>
+        <w:annotationRef/>
+      </w:r>
+    </w:p>
   </w:comment>
   <w:comment w:id="8" w:author="Mateusz Laskowski" w:date="2018-11-08T08:14:00Z" w:initials="ML">
     <w:p>
@@ -5691,7 +5696,7 @@
 </file>
 
 <file path=customXml/itemProps1.xml><?xml version="1.0" encoding="utf-8"?>
-<ds:datastoreItem xmlns:ds="http://schemas.openxmlformats.org/officeDocument/2006/customXml" ds:itemID="{1939A5F2-92E6-43AD-ACBF-B5E3EB78F8C9}">
+<ds:datastoreItem xmlns:ds="http://schemas.openxmlformats.org/officeDocument/2006/customXml" ds:itemID="{4F60199F-B75C-45E3-A3CA-8D2A58ADCEF0}">
   <ds:schemaRefs>
     <ds:schemaRef ds:uri="http://schemas.openxmlformats.org/officeDocument/2006/bibliography"/>
   </ds:schemaRefs>

</xml_diff>

<commit_message>
Poprawiony diagram dla ograniczonej funkcjonalności programu: tylko zliczanie
</commit_message>
<xml_diff>
--- a/Dokumentacja/Dokumentacja.docx
+++ b/Dokumentacja/Dokumentacja.docx
@@ -1782,8 +1782,6 @@
         </w:rPr>
         <w:t>OLO</w:t>
       </w:r>
-      <w:bookmarkStart w:id="2" w:name="_GoBack"/>
-      <w:bookmarkEnd w:id="2"/>
       <w:r>
         <w:rPr>
           <w:b w:val="0"/>
@@ -1910,13 +1908,13 @@
       <w:r>
         <w:t xml:space="preserve">NOWY 1.2 </w:t>
       </w:r>
-      <w:commentRangeStart w:id="3"/>
+      <w:commentRangeStart w:id="2"/>
       <w:r>
         <w:t xml:space="preserve">Scenariusz </w:t>
       </w:r>
-      <w:commentRangeEnd w:id="3"/>
-      <w:r>
-        <w:commentReference w:id="3"/>
+      <w:commentRangeEnd w:id="2"/>
+      <w:r>
+        <w:commentReference w:id="2"/>
       </w:r>
     </w:p>
     <w:p>
@@ -1950,40 +1948,40 @@
         <w:pStyle w:val="NagwekSprawozdania"/>
         <w:spacing w:after="20"/>
       </w:pPr>
+      <w:commentRangeStart w:id="3"/>
+      <w:commentRangeEnd w:id="3"/>
+      <w:r>
+        <w:commentReference w:id="3"/>
+      </w:r>
       <w:commentRangeStart w:id="4"/>
+      <w:commentRangeStart w:id="5"/>
       <w:commentRangeEnd w:id="4"/>
-      <w:r>
-        <w:commentReference w:id="4"/>
-      </w:r>
-      <w:commentRangeStart w:id="5"/>
-      <w:commentRangeStart w:id="6"/>
-      <w:commentRangeEnd w:id="5"/>
       <w:r>
         <w:rPr>
           <w:rStyle w:val="Odwoaniedokomentarza"/>
           <w:rFonts w:asciiTheme="minorHAnsi" w:hAnsiTheme="minorHAnsi"/>
           <w:b w:val="0"/>
         </w:rPr>
-        <w:commentReference w:id="5"/>
-      </w:r>
-      <w:commentRangeEnd w:id="6"/>
+        <w:commentReference w:id="4"/>
+      </w:r>
+      <w:commentRangeEnd w:id="5"/>
       <w:r>
         <w:rPr>
           <w:rStyle w:val="Odwoaniedokomentarza"/>
           <w:rFonts w:asciiTheme="minorHAnsi" w:hAnsiTheme="minorHAnsi"/>
           <w:b w:val="0"/>
         </w:rPr>
-        <w:commentReference w:id="6"/>
+        <w:commentReference w:id="5"/>
       </w:r>
       <w:r>
         <w:rPr>
           <w:noProof/>
         </w:rPr>
         <w:drawing>
-          <wp:inline distT="0" distB="0" distL="0" distR="0" wp14:anchorId="0CCDBD67" wp14:editId="0F359EB9">
-            <wp:extent cx="5787712" cy="6648450"/>
-            <wp:effectExtent l="0" t="0" r="3810" b="0"/>
-            <wp:docPr id="9" name="Grafika 9"/>
+          <wp:inline distT="0" distB="0" distL="0" distR="0" wp14:anchorId="20700FAB" wp14:editId="51ECFE5C">
+            <wp:extent cx="5743575" cy="5498542"/>
+            <wp:effectExtent l="0" t="0" r="0" b="6985"/>
+            <wp:docPr id="2" name="Grafika 2"/>
             <wp:cNvGraphicFramePr>
               <a:graphicFrameLocks xmlns:a="http://schemas.openxmlformats.org/drawingml/2006/main" noChangeAspect="1"/>
             </wp:cNvGraphicFramePr>
@@ -1991,7 +1989,7 @@
               <a:graphicData uri="http://schemas.openxmlformats.org/drawingml/2006/picture">
                 <pic:pic xmlns:pic="http://schemas.openxmlformats.org/drawingml/2006/picture">
                   <pic:nvPicPr>
-                    <pic:cNvPr id="9" name="Diagram_Czynności.svg"/>
+                    <pic:cNvPr id="2" name="Diagram_Czynności(wersja ostateczna).svg"/>
                     <pic:cNvPicPr/>
                   </pic:nvPicPr>
                   <pic:blipFill rotWithShape="1">
@@ -2005,13 +2003,13 @@
                         </a:ext>
                       </a:extLst>
                     </a:blip>
-                    <a:srcRect l="1654" t="1587" r="1621" b="1443"/>
+                    <a:srcRect l="1487" t="1553" r="1621" b="1656"/>
                     <a:stretch/>
                   </pic:blipFill>
                   <pic:spPr bwMode="auto">
                     <a:xfrm>
                       <a:off x="0" y="0"/>
-                      <a:ext cx="5789708" cy="6650743"/>
+                      <a:ext cx="5746092" cy="5500952"/>
                     </a:xfrm>
                     <a:prstGeom prst="rect">
                       <a:avLst/>
@@ -2031,6 +2029,8 @@
           </wp:inline>
         </w:drawing>
       </w:r>
+      <w:bookmarkStart w:id="6" w:name="_GoBack"/>
+      <w:bookmarkEnd w:id="6"/>
     </w:p>
     <w:p>
       <w:pPr>
@@ -2738,7 +2738,7 @@
       </w:r>
     </w:p>
   </w:comment>
-  <w:comment w:id="3" w:author="Mateusz Laskowski" w:date="2018-11-08T08:27:00Z" w:initials="ML">
+  <w:comment w:id="2" w:author="Mateusz Laskowski" w:date="2018-11-08T08:27:00Z" w:initials="ML">
     <w:p>
       <w:proofErr w:type="spellStart"/>
       <w:r>
@@ -2862,7 +2862,7 @@
       </w:r>
     </w:p>
   </w:comment>
-  <w:comment w:id="4" w:author="Mateusz Laskowski" w:date="2018-11-08T08:08:00Z" w:initials="ML">
+  <w:comment w:id="3" w:author="Mateusz Laskowski" w:date="2018-11-08T08:08:00Z" w:initials="ML">
     <w:p>
       <w:proofErr w:type="spellStart"/>
       <w:r>
@@ -3123,26 +3123,26 @@
           <w:lang w:val="en-US" w:bidi="en-US"/>
         </w:rPr>
         <w:t>) / MEGA ROZPISAĆ, POŁĄCZYĆ Z PONIŻSZYM DIAGRAMEM. DOKŁADNY OPIS CZYNNOŚCI! POTEM DODAĆ OPISY KAŻDEGO KROK PO KROKU, OSOBA Z ZEWNĄTRZ MA WIDZIEĆ JAKIE SĄ MECHANIZMY, TO NIE JEST DLA NAS TYLKO OSOBY KTÓRA NIE ZOBACZY NASZEGO KODU, TAK ABY MOGLA SAMA SE TO NAPISAĆ</w:t>
+      </w:r>
+    </w:p>
+  </w:comment>
+  <w:comment w:id="4" w:author="Piotr Klepczyk" w:date="2018-11-22T01:07:00Z" w:initials="PK">
+    <w:p>
+      <w:pPr>
+        <w:pStyle w:val="Tekstkomentarza"/>
+      </w:pPr>
+      <w:r>
+        <w:rPr>
+          <w:rStyle w:val="Odwoaniedokomentarza"/>
+        </w:rPr>
+        <w:annotationRef/>
+      </w:r>
+      <w:r>
+        <w:t>Zrobione</w:t>
       </w:r>
     </w:p>
   </w:comment>
   <w:comment w:id="5" w:author="Piotr Klepczyk" w:date="2018-11-22T01:07:00Z" w:initials="PK">
-    <w:p>
-      <w:pPr>
-        <w:pStyle w:val="Tekstkomentarza"/>
-      </w:pPr>
-      <w:r>
-        <w:rPr>
-          <w:rStyle w:val="Odwoaniedokomentarza"/>
-        </w:rPr>
-        <w:annotationRef/>
-      </w:r>
-      <w:r>
-        <w:t>Zrobione</w:t>
-      </w:r>
-    </w:p>
-  </w:comment>
-  <w:comment w:id="6" w:author="Piotr Klepczyk" w:date="2018-11-22T01:07:00Z" w:initials="PK">
     <w:p>
       <w:pPr>
         <w:pStyle w:val="Tekstkomentarza"/>
@@ -5696,7 +5696,7 @@
 </file>
 
 <file path=customXml/itemProps1.xml><?xml version="1.0" encoding="utf-8"?>
-<ds:datastoreItem xmlns:ds="http://schemas.openxmlformats.org/officeDocument/2006/customXml" ds:itemID="{4F60199F-B75C-45E3-A3CA-8D2A58ADCEF0}">
+<ds:datastoreItem xmlns:ds="http://schemas.openxmlformats.org/officeDocument/2006/customXml" ds:itemID="{1EA3DAA8-D84C-4A59-AD95-9324CAB28CE5}">
   <ds:schemaRefs>
     <ds:schemaRef ds:uri="http://schemas.openxmlformats.org/officeDocument/2006/bibliography"/>
   </ds:schemaRefs>

</xml_diff>

<commit_message>
Scenariusz, rozpoznawanie kierunku ruchu
</commit_message>
<xml_diff>
--- a/Dokumentacja/Dokumentacja.docx
+++ b/Dokumentacja/Dokumentacja.docx
@@ -1468,19 +1468,18 @@
       <w:r>
         <w:t xml:space="preserve"> learning) jest głównym celem </w:t>
       </w:r>
-      <w:proofErr w:type="spellStart"/>
-      <w:r>
-        <w:t>samouczenia</w:t>
-      </w:r>
-      <w:proofErr w:type="spellEnd"/>
-      <w:r>
-        <w:t xml:space="preserve"> się maszyn. Ma to główne, praktyczne zastosowanie w dziedzinie sztucznej inteligencji do stworzenia automatycznego systemu potrafiącego doskonalić się przy pomocy zgromadzonego doświadczenia oraz nabywania na tej podstawie nowej wiedzy. Można zatem powiedzieć, że sprawiamy, że maszyny poznają świat w sposób empiryczny. Machine learning jest konsekwencją rozwoju idei sztucznej inteligencji i metod jej wdrażania praktycznego. Dotyczy rozwoju oprogramowania stosowanego zwłaszcza w innowacyjnych technologiach i przemyśle. Odpowiednie algorytmy mają pozwolić oprogramowaniu na zautomatyzowanie procesu pozyskiwania i analizy danych do ulepszania, a także rozwoju własnego systemu, sieć neuronowa, sieć nauczania, dostępne biblioteki i algorytmy spełniające funkcjonalność projektu, konwersja i obsługa wideo(kodowanie i </w:t>
-      </w:r>
-      <w:proofErr w:type="spellStart"/>
-      <w:r>
-        <w:t>konterner</w:t>
-      </w:r>
-      <w:proofErr w:type="spellEnd"/>
+      <w:r>
+        <w:t>samo-uczenia</w:t>
+      </w:r>
+      <w:r>
+        <w:t xml:space="preserve"> </w:t>
+      </w:r>
+      <w:r>
+        <w:t xml:space="preserve">się maszyn. Ma to główne, praktyczne zastosowanie w dziedzinie sztucznej inteligencji do stworzenia automatycznego systemu potrafiącego doskonalić się przy pomocy zgromadzonego doświadczenia oraz nabywania na tej podstawie nowej wiedzy. Można zatem powiedzieć, że sprawiamy, że maszyny poznają świat w sposób empiryczny. Machine learning jest konsekwencją rozwoju idei sztucznej inteligencji i metod jej wdrażania praktycznego. Dotyczy rozwoju oprogramowania stosowanego zwłaszcza w innowacyjnych technologiach i przemyśle. Odpowiednie algorytmy mają pozwolić oprogramowaniu na zautomatyzowanie procesu pozyskiwania i analizy danych do ulepszania, a także rozwoju własnego systemu, sieć neuronowa, sieć nauczania, dostępne biblioteki i algorytmy spełniające funkcjonalność projektu, konwersja i obsługa wideo(kodowanie i </w:t>
+      </w:r>
+      <w:r>
+        <w:t>kontener</w:t>
+      </w:r>
       <w:r>
         <w:t>?, format)</w:t>
       </w:r>
@@ -1547,14 +1546,16 @@
         <w:pStyle w:val="Sprawozdania"/>
         <w:spacing w:after="0"/>
       </w:pPr>
-      <w:commentRangeStart w:id="0"/>
+      <w:r>
+        <w:commentReference w:id="0"/>
+      </w:r>
       <w:commentRangeStart w:id="1"/>
-      <w:commentRangeEnd w:id="0"/>
-      <w:r>
-        <w:commentReference w:id="0"/>
-      </w:r>
       <w:commentRangeEnd w:id="1"/>
       <w:r>
+        <w:rPr>
+          <w:rStyle w:val="Odwoaniedokomentarza"/>
+          <w:rFonts w:asciiTheme="minorHAnsi" w:hAnsiTheme="minorHAnsi"/>
+        </w:rPr>
         <w:commentReference w:id="1"/>
       </w:r>
       <w:r>
@@ -1831,15 +1832,13 @@
         </w:rPr>
         <w:t xml:space="preserve">&gt; podczas uruchamiania programu). W przykładzie z 845 wyników otrzymaliśmy tylko 3, ponieważ dały najlepsze wynik. Należy pamiętać że chociaż było 845 osobnych prognoz, wszystkie zostały wykonane w tym samym czasie - sieć neutronowa </w:t>
       </w:r>
-      <w:proofErr w:type="spellStart"/>
-      <w:r>
-        <w:rPr>
-          <w:b w:val="0"/>
-          <w:sz w:val="22"/>
-        </w:rPr>
-        <w:t>zostałą</w:t>
-      </w:r>
-      <w:proofErr w:type="spellEnd"/>
+      <w:r>
+        <w:rPr>
+          <w:b w:val="0"/>
+          <w:sz w:val="22"/>
+        </w:rPr>
+        <w:t>została</w:t>
+      </w:r>
       <w:r>
         <w:rPr>
           <w:b w:val="0"/>
@@ -1905,10 +1904,17 @@
       <w:pPr>
         <w:pStyle w:val="NagwekSprawozdania"/>
       </w:pPr>
-      <w:r>
-        <w:t xml:space="preserve">NOWY 1.2 </w:t>
+    </w:p>
+    <w:p>
+      <w:pPr>
+        <w:pStyle w:val="NagwekSprawozdania"/>
+      </w:pPr>
+      <w:r>
+        <w:lastRenderedPageBreak/>
+        <w:t xml:space="preserve">1.2 </w:t>
       </w:r>
       <w:commentRangeStart w:id="2"/>
+      <w:commentRangeStart w:id="3"/>
       <w:r>
         <w:t xml:space="preserve">Scenariusz </w:t>
       </w:r>
@@ -1916,6 +1922,458 @@
       <w:r>
         <w:commentReference w:id="2"/>
       </w:r>
+      <w:commentRangeEnd w:id="3"/>
+      <w:r>
+        <w:rPr>
+          <w:rStyle w:val="Odwoaniedokomentarza"/>
+          <w:rFonts w:asciiTheme="minorHAnsi" w:hAnsiTheme="minorHAnsi"/>
+          <w:b w:val="0"/>
+        </w:rPr>
+        <w:commentReference w:id="3"/>
+      </w:r>
+    </w:p>
+    <w:p>
+      <w:pPr>
+        <w:pStyle w:val="NagwekSprawozdania"/>
+        <w:rPr>
+          <w:b w:val="0"/>
+          <w:sz w:val="22"/>
+        </w:rPr>
+      </w:pPr>
+      <w:r>
+        <w:rPr>
+          <w:b w:val="0"/>
+          <w:sz w:val="22"/>
+        </w:rPr>
+        <w:t>Użytkownik programu</w:t>
+      </w:r>
+      <w:r>
+        <w:rPr>
+          <w:b w:val="0"/>
+          <w:sz w:val="22"/>
+        </w:rPr>
+        <w:t xml:space="preserve"> jest zobowiązany uruchomić program terminalowo, podając ścieżkę do pliku wideo lub </w:t>
+      </w:r>
+      <w:r>
+        <w:rPr>
+          <w:b w:val="0"/>
+          <w:sz w:val="22"/>
+        </w:rPr>
+        <w:t>nie podając argumentu c</w:t>
+      </w:r>
+      <w:r>
+        <w:rPr>
+          <w:b w:val="0"/>
+          <w:sz w:val="22"/>
+        </w:rPr>
+        <w:t xml:space="preserve">o powoduje </w:t>
+      </w:r>
+      <w:r>
+        <w:rPr>
+          <w:b w:val="0"/>
+          <w:sz w:val="22"/>
+        </w:rPr>
+        <w:t xml:space="preserve">działanie </w:t>
+      </w:r>
+      <w:r>
+        <w:rPr>
+          <w:b w:val="0"/>
+          <w:sz w:val="22"/>
+        </w:rPr>
+        <w:t xml:space="preserve">w czasie rzeczywistym. </w:t>
+      </w:r>
+      <w:r>
+        <w:rPr>
+          <w:b w:val="0"/>
+          <w:sz w:val="22"/>
+        </w:rPr>
+        <w:t>Jeżeli użytkownik chce uruchomić program w czasie rzeczywistym to obowiązkowym narzędziem jest oczywiście podłączona kamera do komputera, na którym jest uruchamiany program oraz kamera musi być wykrywalna dla komputera, co może zmusić użytkownika do zainstalowania odpowiednich sterowników, aby poprawnie działała kamera.</w:t>
+      </w:r>
+      <w:r>
+        <w:rPr>
+          <w:b w:val="0"/>
+          <w:sz w:val="22"/>
+        </w:rPr>
+        <w:t xml:space="preserve"> Warto zaznaczyć, że plik wideo podany jako argument wejściowy może być podany w dowolnym </w:t>
+      </w:r>
+      <w:r>
+        <w:rPr>
+          <w:b w:val="0"/>
+          <w:sz w:val="22"/>
+        </w:rPr>
+        <w:t>formacie</w:t>
+      </w:r>
+      <w:r>
+        <w:rPr>
+          <w:b w:val="0"/>
+          <w:sz w:val="22"/>
+        </w:rPr>
+        <w:t xml:space="preserve"> wideo.</w:t>
+      </w:r>
+      <w:r>
+        <w:rPr>
+          <w:b w:val="0"/>
+          <w:sz w:val="22"/>
+        </w:rPr>
+        <w:t xml:space="preserve"> </w:t>
+      </w:r>
+      <w:r>
+        <w:rPr>
+          <w:b w:val="0"/>
+          <w:sz w:val="22"/>
+        </w:rPr>
+        <w:t xml:space="preserve">Po wpisaniu komendy, program pobiera wideo i zmienia jego rozszerzenie do ujednolicenia działania, więc jest to ułatwienie do użytkownika, ponieważ może </w:t>
+      </w:r>
+      <w:r>
+        <w:rPr>
+          <w:b w:val="0"/>
+          <w:sz w:val="22"/>
+        </w:rPr>
+        <w:t xml:space="preserve">wprowadzić plik wideo </w:t>
+      </w:r>
+      <w:r>
+        <w:rPr>
+          <w:b w:val="0"/>
+          <w:sz w:val="22"/>
+        </w:rPr>
+        <w:t xml:space="preserve">w różnych. Pierwszym krokiem programu jest konwersja strumienia wideo do formatu </w:t>
+      </w:r>
+      <w:r>
+        <w:rPr>
+          <w:b w:val="0"/>
+          <w:sz w:val="22"/>
+        </w:rPr>
+        <w:t>AVI</w:t>
+      </w:r>
+      <w:r>
+        <w:rPr>
+          <w:b w:val="0"/>
+          <w:sz w:val="22"/>
+        </w:rPr>
+        <w:t>, gdzie następnie ze strumienia wideo co 30 klatek są wyciągane dwie klatki</w:t>
+      </w:r>
+      <w:r>
+        <w:rPr>
+          <w:b w:val="0"/>
+          <w:sz w:val="22"/>
+        </w:rPr>
+        <w:t>. Wydobyte klatki są formatowane na obrazki w formacie</w:t>
+      </w:r>
+      <w:r>
+        <w:rPr>
+          <w:b w:val="0"/>
+          <w:sz w:val="22"/>
+        </w:rPr>
+        <w:t xml:space="preserve"> </w:t>
+      </w:r>
+      <w:r>
+        <w:rPr>
+          <w:b w:val="0"/>
+          <w:sz w:val="22"/>
+        </w:rPr>
+        <w:t>JPG</w:t>
+      </w:r>
+      <w:r>
+        <w:rPr>
+          <w:b w:val="0"/>
+          <w:sz w:val="22"/>
+        </w:rPr>
+        <w:t>, gdz</w:t>
+      </w:r>
+      <w:r>
+        <w:rPr>
+          <w:b w:val="0"/>
+          <w:sz w:val="22"/>
+        </w:rPr>
+        <w:t>ie są przekierowane jako argumenty wejściowe do sieci neuronowej, czyli naszego algorytmu rozpoznawania obiektów.</w:t>
+      </w:r>
+      <w:r>
+        <w:rPr>
+          <w:b w:val="0"/>
+          <w:sz w:val="22"/>
+        </w:rPr>
+        <w:t xml:space="preserve"> Sieć neuronowa statystycznie rozwiązuje problem, czyli </w:t>
+      </w:r>
+      <w:r>
+        <w:rPr>
+          <w:b w:val="0"/>
+          <w:sz w:val="22"/>
+        </w:rPr>
+        <w:t>szuka występujących i znanych mu obiektów. Jeżeli algorytm nie będzie wstanie chociaż w 3</w:t>
+      </w:r>
+      <w:r>
+        <w:rPr>
+          <w:b w:val="0"/>
+          <w:sz w:val="22"/>
+        </w:rPr>
+        <w:t>0</w:t>
+      </w:r>
+      <w:r>
+        <w:rPr>
+          <w:b w:val="0"/>
+          <w:sz w:val="22"/>
+        </w:rPr>
+        <w:t>% oszacować występujący obiekt, to znaczy, że jest słabo przedstawiony lub algorytm, nie wykrył w nim znaczących atrybutów.</w:t>
+      </w:r>
+      <w:r>
+        <w:rPr>
+          <w:b w:val="0"/>
+          <w:sz w:val="22"/>
+        </w:rPr>
+        <w:t xml:space="preserve"> Jednakże po odpowiednim rozpoznaniu dane o obiekcie i jego występowaniu w jakiej klatce oraz na jakich pikselach się pojawił są danymi wyjściowymi z programu rozpoznawania obiektów.</w:t>
+      </w:r>
+      <w:r>
+        <w:rPr>
+          <w:b w:val="0"/>
+          <w:sz w:val="22"/>
+        </w:rPr>
+        <w:t xml:space="preserve"> Uzyskane dane wyjściowe są potrzebne do dwóch następnym elementów w czasie działania programu. Jednym z nich to przekazanie dokładnych pikseli występowania obiektu co umożliwia określenia środka obiektu i nałożenie na niego ramki prostokątnej widocznej na wyjściu</w:t>
+      </w:r>
+      <w:r>
+        <w:rPr>
+          <w:b w:val="0"/>
+          <w:sz w:val="22"/>
+        </w:rPr>
+        <w:t xml:space="preserve"> </w:t>
+      </w:r>
+      <w:r>
+        <w:rPr>
+          <w:b w:val="0"/>
+          <w:sz w:val="22"/>
+        </w:rPr>
+        <w:t>programu</w:t>
+      </w:r>
+      <w:r>
+        <w:rPr>
+          <w:b w:val="0"/>
+          <w:sz w:val="22"/>
+        </w:rPr>
+        <w:t>, które użytkownik widzi jako wideo z nałożonymi ramkami z rozpoznanymi wszystkimi obiektami</w:t>
+      </w:r>
+      <w:r>
+        <w:rPr>
+          <w:b w:val="0"/>
+          <w:sz w:val="22"/>
+        </w:rPr>
+        <w:t xml:space="preserve"> </w:t>
+      </w:r>
+      <w:r>
+        <w:rPr>
+          <w:b w:val="0"/>
+          <w:sz w:val="22"/>
+        </w:rPr>
+        <w:t>. Zaś drugim elementem to przekazanie wiadomości o typie obiektu, długości życia, informacji na jakiej klatce został rozpoznany oraz wskazanie dokładnych pikseli.</w:t>
+      </w:r>
+      <w:r>
+        <w:rPr>
+          <w:b w:val="0"/>
+          <w:sz w:val="22"/>
+        </w:rPr>
+        <w:t xml:space="preserve"> Analizator czyli element drugi, tego rozwidlenia w programie</w:t>
+      </w:r>
+      <w:r>
+        <w:rPr>
+          <w:b w:val="0"/>
+          <w:sz w:val="22"/>
+        </w:rPr>
+        <w:t xml:space="preserve"> ma brać pod uwagę tylko obiekty wcześniej określone </w:t>
+      </w:r>
+      <w:r>
+        <w:rPr>
+          <w:b w:val="0"/>
+          <w:sz w:val="22"/>
+        </w:rPr>
+        <w:t xml:space="preserve">– w naszym wypadku, </w:t>
+      </w:r>
+      <w:r>
+        <w:rPr>
+          <w:b w:val="0"/>
+          <w:sz w:val="22"/>
+        </w:rPr>
+        <w:t>zdefiniowane</w:t>
+      </w:r>
+      <w:r>
+        <w:rPr>
+          <w:b w:val="0"/>
+          <w:sz w:val="22"/>
+        </w:rPr>
+        <w:t xml:space="preserve"> obiekty</w:t>
+      </w:r>
+      <w:r>
+        <w:rPr>
+          <w:b w:val="0"/>
+          <w:sz w:val="22"/>
+        </w:rPr>
+        <w:t xml:space="preserve"> do rozpoznawania</w:t>
+      </w:r>
+      <w:r>
+        <w:rPr>
+          <w:b w:val="0"/>
+          <w:sz w:val="22"/>
+        </w:rPr>
+        <w:t xml:space="preserve"> to autobusy miejskie –</w:t>
+      </w:r>
+      <w:r>
+        <w:rPr>
+          <w:b w:val="0"/>
+          <w:sz w:val="22"/>
+        </w:rPr>
+        <w:t xml:space="preserve"> gdzie następnie brana jest pod uwagę kierunek poruszania się obiektu, rozpoznanie paru różnych obiektów tego samego typu</w:t>
+      </w:r>
+      <w:r>
+        <w:rPr>
+          <w:b w:val="0"/>
+          <w:sz w:val="22"/>
+        </w:rPr>
+        <w:t xml:space="preserve"> oraz określenie czasu życia pojedynczego obiektu.</w:t>
+      </w:r>
+      <w:r>
+        <w:rPr>
+          <w:b w:val="0"/>
+          <w:sz w:val="22"/>
+        </w:rPr>
+        <w:t xml:space="preserve"> Program kończy się w zależności od danych wejściowych. Jeżeli wejściem był plik wideo to działanie kończy się po skończeniu wideo, jeżeli zaś została wybrana druga opcja to</w:t>
+      </w:r>
+      <w:r>
+        <w:rPr>
+          <w:b w:val="0"/>
+          <w:sz w:val="22"/>
+        </w:rPr>
+        <w:t xml:space="preserve"> program działa dopóki program nie zostanie zatrzymany lub pojawi się jakiś błąd przesłania wideo ze źród</w:t>
+      </w:r>
+      <w:r>
+        <w:rPr>
+          <w:b w:val="0"/>
+          <w:sz w:val="22"/>
+        </w:rPr>
+        <w:t>ła strumienia, czyli zostanie rozłączona kamerka lub jakieś inne niepoprawne jej działania, które nie będą udostępniać strumienia wideo.</w:t>
+      </w:r>
+    </w:p>
+    <w:p>
+      <w:pPr>
+        <w:pStyle w:val="NagwekSprawozdania"/>
+        <w:rPr>
+          <w:b w:val="0"/>
+          <w:sz w:val="22"/>
+        </w:rPr>
+      </w:pPr>
+    </w:p>
+    <w:p>
+      <w:pPr>
+        <w:pStyle w:val="NagwekSprawozdania"/>
+        <w:rPr>
+          <w:b w:val="0"/>
+          <w:sz w:val="22"/>
+        </w:rPr>
+      </w:pPr>
+    </w:p>
+    <w:p>
+      <w:pPr>
+        <w:pStyle w:val="NagwekSprawozdania"/>
+        <w:rPr>
+          <w:b w:val="0"/>
+          <w:sz w:val="22"/>
+        </w:rPr>
+      </w:pPr>
+    </w:p>
+    <w:p>
+      <w:pPr>
+        <w:pStyle w:val="NagwekSprawozdania"/>
+        <w:rPr>
+          <w:b w:val="0"/>
+          <w:sz w:val="22"/>
+        </w:rPr>
+      </w:pPr>
+    </w:p>
+    <w:p>
+      <w:pPr>
+        <w:pStyle w:val="NagwekSprawozdania"/>
+        <w:rPr>
+          <w:b w:val="0"/>
+          <w:sz w:val="22"/>
+        </w:rPr>
+      </w:pPr>
+    </w:p>
+    <w:p>
+      <w:pPr>
+        <w:pStyle w:val="NagwekSprawozdania"/>
+        <w:rPr>
+          <w:b w:val="0"/>
+          <w:sz w:val="22"/>
+        </w:rPr>
+      </w:pPr>
+    </w:p>
+    <w:p>
+      <w:pPr>
+        <w:pStyle w:val="NagwekSprawozdania"/>
+        <w:rPr>
+          <w:b w:val="0"/>
+          <w:sz w:val="22"/>
+        </w:rPr>
+      </w:pPr>
+    </w:p>
+    <w:p>
+      <w:pPr>
+        <w:pStyle w:val="NagwekSprawozdania"/>
+        <w:rPr>
+          <w:b w:val="0"/>
+          <w:sz w:val="22"/>
+        </w:rPr>
+      </w:pPr>
+    </w:p>
+    <w:p>
+      <w:pPr>
+        <w:pStyle w:val="NagwekSprawozdania"/>
+        <w:rPr>
+          <w:b w:val="0"/>
+          <w:sz w:val="22"/>
+        </w:rPr>
+      </w:pPr>
+    </w:p>
+    <w:p>
+      <w:pPr>
+        <w:pStyle w:val="NagwekSprawozdania"/>
+        <w:rPr>
+          <w:b w:val="0"/>
+          <w:sz w:val="22"/>
+        </w:rPr>
+      </w:pPr>
+    </w:p>
+    <w:p>
+      <w:pPr>
+        <w:pStyle w:val="NagwekSprawozdania"/>
+        <w:rPr>
+          <w:b w:val="0"/>
+          <w:sz w:val="22"/>
+        </w:rPr>
+      </w:pPr>
+    </w:p>
+    <w:p>
+      <w:pPr>
+        <w:pStyle w:val="NagwekSprawozdania"/>
+        <w:rPr>
+          <w:b w:val="0"/>
+          <w:sz w:val="22"/>
+        </w:rPr>
+      </w:pPr>
+    </w:p>
+    <w:p>
+      <w:pPr>
+        <w:pStyle w:val="NagwekSprawozdania"/>
+        <w:rPr>
+          <w:b w:val="0"/>
+          <w:sz w:val="22"/>
+        </w:rPr>
+      </w:pPr>
+    </w:p>
+    <w:p>
+      <w:pPr>
+        <w:pStyle w:val="NagwekSprawozdania"/>
+        <w:rPr>
+          <w:b w:val="0"/>
+          <w:sz w:val="22"/>
+        </w:rPr>
+      </w:pPr>
     </w:p>
     <w:p>
       <w:pPr>
@@ -1948,30 +2406,30 @@
         <w:pStyle w:val="NagwekSprawozdania"/>
         <w:spacing w:after="20"/>
       </w:pPr>
-      <w:commentRangeStart w:id="3"/>
-      <w:commentRangeEnd w:id="3"/>
-      <w:r>
-        <w:commentReference w:id="3"/>
-      </w:r>
       <w:commentRangeStart w:id="4"/>
+      <w:commentRangeEnd w:id="4"/>
+      <w:r>
+        <w:commentReference w:id="4"/>
+      </w:r>
       <w:commentRangeStart w:id="5"/>
-      <w:commentRangeEnd w:id="4"/>
+      <w:commentRangeStart w:id="6"/>
+      <w:commentRangeEnd w:id="5"/>
       <w:r>
         <w:rPr>
           <w:rStyle w:val="Odwoaniedokomentarza"/>
           <w:rFonts w:asciiTheme="minorHAnsi" w:hAnsiTheme="minorHAnsi"/>
           <w:b w:val="0"/>
         </w:rPr>
-        <w:commentReference w:id="4"/>
-      </w:r>
-      <w:commentRangeEnd w:id="5"/>
+        <w:commentReference w:id="5"/>
+      </w:r>
+      <w:commentRangeEnd w:id="6"/>
       <w:r>
         <w:rPr>
           <w:rStyle w:val="Odwoaniedokomentarza"/>
           <w:rFonts w:asciiTheme="minorHAnsi" w:hAnsiTheme="minorHAnsi"/>
           <w:b w:val="0"/>
         </w:rPr>
-        <w:commentReference w:id="5"/>
+        <w:commentReference w:id="6"/>
       </w:r>
       <w:r>
         <w:rPr>
@@ -2029,8 +2487,6 @@
           </wp:inline>
         </w:drawing>
       </w:r>
-      <w:bookmarkStart w:id="6" w:name="_GoBack"/>
-      <w:bookmarkEnd w:id="6"/>
     </w:p>
     <w:p>
       <w:pPr>
@@ -2525,17 +2981,102 @@
       <w:r>
         <w:commentReference w:id="9"/>
       </w:r>
-    </w:p>
-    <w:p>
-      <w:r>
-        <w:rPr>
-          <w:sz w:val="32"/>
-        </w:rPr>
-        <w:t xml:space="preserve"> </w:t>
+      <w:bookmarkStart w:id="10" w:name="_GoBack"/>
+      <w:bookmarkEnd w:id="10"/>
+    </w:p>
+    <w:p>
+      <w:pPr>
+        <w:pStyle w:val="NagwekSprawozdania"/>
+        <w:ind w:left="360"/>
+      </w:pPr>
+    </w:p>
+    <w:p>
+      <w:pPr>
+        <w:pStyle w:val="Akapitzlist"/>
+        <w:numPr>
+          <w:ilvl w:val="1"/>
+          <w:numId w:val="2"/>
+        </w:numPr>
+      </w:pPr>
+      <w:r>
+        <w:t>Diagram klas Analizatora</w:t>
+      </w:r>
+    </w:p>
+    <w:p>
+      <w:pPr>
+        <w:pStyle w:val="Akapitzlist"/>
+        <w:ind w:left="420"/>
+      </w:pPr>
+      <w:r>
+        <w:rPr>
+          <w:noProof/>
+        </w:rPr>
+        <w:drawing>
+          <wp:anchor distT="0" distB="0" distL="114300" distR="114300" simplePos="0" relativeHeight="251658240" behindDoc="1" locked="0" layoutInCell="1" allowOverlap="1" wp14:anchorId="5D4DD5FE" wp14:editId="25153B1E">
+            <wp:simplePos x="0" y="0"/>
+            <wp:positionH relativeFrom="page">
+              <wp:align>right</wp:align>
+            </wp:positionH>
+            <wp:positionV relativeFrom="paragraph">
+              <wp:posOffset>61595</wp:posOffset>
+            </wp:positionV>
+            <wp:extent cx="6864985" cy="4367530"/>
+            <wp:effectExtent l="0" t="0" r="0" b="0"/>
+            <wp:wrapNone/>
+            <wp:docPr id="5" name="Obraz 5"/>
+            <wp:cNvGraphicFramePr>
+              <a:graphicFrameLocks xmlns:a="http://schemas.openxmlformats.org/drawingml/2006/main" noChangeAspect="1"/>
+            </wp:cNvGraphicFramePr>
+            <a:graphic xmlns:a="http://schemas.openxmlformats.org/drawingml/2006/main">
+              <a:graphicData uri="http://schemas.openxmlformats.org/drawingml/2006/picture">
+                <pic:pic xmlns:pic="http://schemas.openxmlformats.org/drawingml/2006/picture">
+                  <pic:nvPicPr>
+                    <pic:cNvPr id="0" name="Picture 1"/>
+                    <pic:cNvPicPr>
+                      <a:picLocks noChangeAspect="1" noChangeArrowheads="1"/>
+                    </pic:cNvPicPr>
+                  </pic:nvPicPr>
+                  <pic:blipFill>
+                    <a:blip r:embed="rId18">
+                      <a:extLst>
+                        <a:ext uri="{28A0092B-C50C-407E-A947-70E740481C1C}">
+                          <a14:useLocalDpi xmlns:a14="http://schemas.microsoft.com/office/drawing/2010/main" val="0"/>
+                        </a:ext>
+                      </a:extLst>
+                    </a:blip>
+                    <a:srcRect/>
+                    <a:stretch>
+                      <a:fillRect/>
+                    </a:stretch>
+                  </pic:blipFill>
+                  <pic:spPr bwMode="auto">
+                    <a:xfrm>
+                      <a:off x="0" y="0"/>
+                      <a:ext cx="6864985" cy="4367530"/>
+                    </a:xfrm>
+                    <a:prstGeom prst="rect">
+                      <a:avLst/>
+                    </a:prstGeom>
+                    <a:noFill/>
+                    <a:ln>
+                      <a:noFill/>
+                    </a:ln>
+                  </pic:spPr>
+                </pic:pic>
+              </a:graphicData>
+            </a:graphic>
+            <wp14:sizeRelH relativeFrom="page">
+              <wp14:pctWidth>0</wp14:pctWidth>
+            </wp14:sizeRelH>
+            <wp14:sizeRelV relativeFrom="page">
+              <wp14:pctHeight>0</wp14:pctHeight>
+            </wp14:sizeRelV>
+          </wp:anchor>
+        </w:drawing>
       </w:r>
     </w:p>
     <w:sectPr>
-      <w:footerReference w:type="default" r:id="rId18"/>
+      <w:footerReference w:type="default" r:id="rId19"/>
       <w:pgSz w:w="11906" w:h="16838"/>
       <w:pgMar w:top="1417" w:right="1417" w:bottom="1417" w:left="1417" w:header="0" w:footer="708" w:gutter="0"/>
       <w:pgNumType w:start="0"/>
@@ -2550,7 +3091,7 @@
 
 <file path=word/comments.xml><?xml version="1.0" encoding="utf-8"?>
 <w:comments xmlns:wpc="http://schemas.microsoft.com/office/word/2010/wordprocessingCanvas" xmlns:cx="http://schemas.microsoft.com/office/drawing/2014/chartex" xmlns:cx1="http://schemas.microsoft.com/office/drawing/2015/9/8/chartex" xmlns:cx2="http://schemas.microsoft.com/office/drawing/2015/10/21/chartex" xmlns:cx3="http://schemas.microsoft.com/office/drawing/2016/5/9/chartex" xmlns:cx4="http://schemas.microsoft.com/office/drawing/2016/5/10/chartex" xmlns:cx5="http://schemas.microsoft.com/office/drawing/2016/5/11/chartex" xmlns:cx6="http://schemas.microsoft.com/office/drawing/2016/5/12/chartex" xmlns:cx7="http://schemas.microsoft.com/office/drawing/2016/5/13/chartex" xmlns:cx8="http://schemas.microsoft.com/office/drawing/2016/5/14/chartex" xmlns:mc="http://schemas.openxmlformats.org/markup-compatibility/2006" xmlns:aink="http://schemas.microsoft.com/office/drawing/2016/ink" xmlns:am3d="http://schemas.microsoft.com/office/drawing/2017/model3d" xmlns:o="urn:schemas-microsoft-com:office:office" xmlns:r="http://schemas.openxmlformats.org/officeDocument/2006/relationships" xmlns:m="http://schemas.openxmlformats.org/officeDocument/2006/math" xmlns:v="urn:schemas-microsoft-com:vml" xmlns:wp14="http://schemas.microsoft.com/office/word/2010/wordprocessingDrawing" xmlns:wp="http://schemas.openxmlformats.org/drawingml/2006/wordprocessingDrawing" xmlns:w10="urn:schemas-microsoft-com:office:word" xmlns:w="http://schemas.openxmlformats.org/wordprocessingml/2006/main" xmlns:w14="http://schemas.microsoft.com/office/word/2010/wordml" xmlns:w15="http://schemas.microsoft.com/office/word/2012/wordml" xmlns:w16cid="http://schemas.microsoft.com/office/word/2016/wordml/cid" xmlns:w16se="http://schemas.microsoft.com/office/word/2015/wordml/symex" xmlns:wpg="http://schemas.microsoft.com/office/word/2010/wordprocessingGroup" xmlns:wpi="http://schemas.microsoft.com/office/word/2010/wordprocessingInk" xmlns:wne="http://schemas.microsoft.com/office/word/2006/wordml" xmlns:wps="http://schemas.microsoft.com/office/word/2010/wordprocessingShape" mc:Ignorable="w14 w15 w16se w16cid wp14">
-  <w:comment w:id="0" w:author="Mateusz Laskowski" w:date="2018-11-08T08:06:00Z" w:initials="ML">
+  <w:comment w:id="0" w:author="Piotr Klepczyk" w:date="2018-11-21T18:24:00Z" w:initials="PK">
     <w:p>
       <w:proofErr w:type="spellStart"/>
       <w:r>
@@ -2560,7 +3101,7 @@
           <w:szCs w:val="24"/>
           <w:lang w:val="en-US" w:bidi="en-US"/>
         </w:rPr>
-        <w:t>Popraw</w:t>
+        <w:t>Poprawione</w:t>
       </w:r>
       <w:proofErr w:type="spellEnd"/>
       <w:r>
@@ -2570,6 +3111,26 @@
           <w:szCs w:val="24"/>
           <w:lang w:val="en-US" w:bidi="en-US"/>
         </w:rPr>
+        <w:t xml:space="preserve">, </w:t>
+      </w:r>
+      <w:proofErr w:type="spellStart"/>
+      <w:r>
+        <w:rPr>
+          <w:rFonts w:ascii="Liberation Serif" w:eastAsia="DejaVu Sans" w:hAnsi="Liberation Serif" w:cs="DejaVu Sans"/>
+          <w:sz w:val="24"/>
+          <w:szCs w:val="24"/>
+          <w:lang w:val="en-US" w:bidi="en-US"/>
+        </w:rPr>
+        <w:t>czeka</w:t>
+      </w:r>
+      <w:proofErr w:type="spellEnd"/>
+      <w:r>
+        <w:rPr>
+          <w:rFonts w:ascii="Liberation Serif" w:eastAsia="DejaVu Sans" w:hAnsi="Liberation Serif" w:cs="DejaVu Sans"/>
+          <w:sz w:val="24"/>
+          <w:szCs w:val="24"/>
+          <w:lang w:val="en-US" w:bidi="en-US"/>
+        </w:rPr>
         <w:t xml:space="preserve"> </w:t>
       </w:r>
       <w:proofErr w:type="spellStart"/>
@@ -2580,7 +3141,7 @@
           <w:szCs w:val="24"/>
           <w:lang w:val="en-US" w:bidi="en-US"/>
         </w:rPr>
-        <w:t>Ryc</w:t>
+        <w:t>na</w:t>
       </w:r>
       <w:proofErr w:type="spellEnd"/>
       <w:r>
@@ -2590,7 +3151,7 @@
           <w:szCs w:val="24"/>
           <w:lang w:val="en-US" w:bidi="en-US"/>
         </w:rPr>
-        <w:t xml:space="preserve"> -&gt; </w:t>
+        <w:t xml:space="preserve"> </w:t>
       </w:r>
       <w:proofErr w:type="spellStart"/>
       <w:r>
@@ -2600,7 +3161,7 @@
           <w:szCs w:val="24"/>
           <w:lang w:val="en-US" w:bidi="en-US"/>
         </w:rPr>
-        <w:t>dokładniejszy</w:t>
+        <w:t>weryfikację</w:t>
       </w:r>
       <w:proofErr w:type="spellEnd"/>
       <w:r>
@@ -2612,129 +3173,30 @@
         </w:rPr>
         <w:t xml:space="preserve"> </w:t>
       </w:r>
-      <w:proofErr w:type="spellStart"/>
-      <w:r>
-        <w:rPr>
-          <w:rFonts w:ascii="Liberation Serif" w:eastAsia="DejaVu Sans" w:hAnsi="Liberation Serif" w:cs="DejaVu Sans"/>
-          <w:sz w:val="24"/>
-          <w:szCs w:val="24"/>
-          <w:lang w:val="en-US" w:bidi="en-US"/>
-        </w:rPr>
-        <w:t>wygląd</w:t>
-      </w:r>
-      <w:proofErr w:type="spellEnd"/>
-      <w:r>
-        <w:rPr>
-          <w:rFonts w:ascii="Liberation Serif" w:eastAsia="DejaVu Sans" w:hAnsi="Liberation Serif" w:cs="DejaVu Sans"/>
-          <w:sz w:val="24"/>
-          <w:szCs w:val="24"/>
-          <w:lang w:val="en-US" w:bidi="en-US"/>
-        </w:rPr>
-        <w:t xml:space="preserve">, </w:t>
-      </w:r>
-      <w:proofErr w:type="spellStart"/>
-      <w:r>
-        <w:rPr>
-          <w:rFonts w:ascii="Liberation Serif" w:eastAsia="DejaVu Sans" w:hAnsi="Liberation Serif" w:cs="DejaVu Sans"/>
-          <w:sz w:val="24"/>
-          <w:szCs w:val="24"/>
-          <w:lang w:val="en-US" w:bidi="en-US"/>
-        </w:rPr>
-        <w:t>stylistyka</w:t>
-      </w:r>
-      <w:proofErr w:type="spellEnd"/>
+      <w:r>
+        <w:rPr>
+          <w:rFonts w:ascii="Segoe UI Emoji" w:eastAsia="Segoe UI Emoji" w:hAnsi="Segoe UI Emoji" w:cs="Segoe UI Emoji"/>
+          <w:sz w:val="24"/>
+          <w:szCs w:val="24"/>
+          <w:lang w:val="en-US" w:bidi="en-US"/>
+        </w:rPr>
+        <w:t>😉</w:t>
+      </w:r>
     </w:p>
   </w:comment>
-  <w:comment w:id="1" w:author="Piotr Klepczyk" w:date="2018-11-21T18:24:00Z" w:initials="PK">
-    <w:p>
-      <w:proofErr w:type="spellStart"/>
-      <w:r>
-        <w:rPr>
-          <w:rFonts w:ascii="Liberation Serif" w:eastAsia="DejaVu Sans" w:hAnsi="Liberation Serif" w:cs="DejaVu Sans"/>
-          <w:sz w:val="24"/>
-          <w:szCs w:val="24"/>
-          <w:lang w:val="en-US" w:bidi="en-US"/>
-        </w:rPr>
-        <w:t>Poprawione</w:t>
-      </w:r>
-      <w:proofErr w:type="spellEnd"/>
-      <w:r>
-        <w:rPr>
-          <w:rFonts w:ascii="Liberation Serif" w:eastAsia="DejaVu Sans" w:hAnsi="Liberation Serif" w:cs="DejaVu Sans"/>
-          <w:sz w:val="24"/>
-          <w:szCs w:val="24"/>
-          <w:lang w:val="en-US" w:bidi="en-US"/>
-        </w:rPr>
-        <w:t xml:space="preserve">, </w:t>
-      </w:r>
-      <w:proofErr w:type="spellStart"/>
-      <w:r>
-        <w:rPr>
-          <w:rFonts w:ascii="Liberation Serif" w:eastAsia="DejaVu Sans" w:hAnsi="Liberation Serif" w:cs="DejaVu Sans"/>
-          <w:sz w:val="24"/>
-          <w:szCs w:val="24"/>
-          <w:lang w:val="en-US" w:bidi="en-US"/>
-        </w:rPr>
-        <w:t>czeka</w:t>
-      </w:r>
-      <w:proofErr w:type="spellEnd"/>
-      <w:r>
-        <w:rPr>
-          <w:rFonts w:ascii="Liberation Serif" w:eastAsia="DejaVu Sans" w:hAnsi="Liberation Serif" w:cs="DejaVu Sans"/>
-          <w:sz w:val="24"/>
-          <w:szCs w:val="24"/>
-          <w:lang w:val="en-US" w:bidi="en-US"/>
-        </w:rPr>
-        <w:t xml:space="preserve"> </w:t>
-      </w:r>
-      <w:proofErr w:type="spellStart"/>
-      <w:r>
-        <w:rPr>
-          <w:rFonts w:ascii="Liberation Serif" w:eastAsia="DejaVu Sans" w:hAnsi="Liberation Serif" w:cs="DejaVu Sans"/>
-          <w:sz w:val="24"/>
-          <w:szCs w:val="24"/>
-          <w:lang w:val="en-US" w:bidi="en-US"/>
-        </w:rPr>
-        <w:t>na</w:t>
-      </w:r>
-      <w:proofErr w:type="spellEnd"/>
-      <w:r>
-        <w:rPr>
-          <w:rFonts w:ascii="Liberation Serif" w:eastAsia="DejaVu Sans" w:hAnsi="Liberation Serif" w:cs="DejaVu Sans"/>
-          <w:sz w:val="24"/>
-          <w:szCs w:val="24"/>
-          <w:lang w:val="en-US" w:bidi="en-US"/>
-        </w:rPr>
-        <w:t xml:space="preserve"> </w:t>
-      </w:r>
-      <w:proofErr w:type="spellStart"/>
-      <w:r>
-        <w:rPr>
-          <w:rFonts w:ascii="Liberation Serif" w:eastAsia="DejaVu Sans" w:hAnsi="Liberation Serif" w:cs="DejaVu Sans"/>
-          <w:sz w:val="24"/>
-          <w:szCs w:val="24"/>
-          <w:lang w:val="en-US" w:bidi="en-US"/>
-        </w:rPr>
-        <w:t>weryfikację</w:t>
-      </w:r>
-      <w:proofErr w:type="spellEnd"/>
-      <w:r>
-        <w:rPr>
-          <w:rFonts w:ascii="Liberation Serif" w:eastAsia="DejaVu Sans" w:hAnsi="Liberation Serif" w:cs="DejaVu Sans"/>
-          <w:sz w:val="24"/>
-          <w:szCs w:val="24"/>
-          <w:lang w:val="en-US" w:bidi="en-US"/>
-        </w:rPr>
-        <w:t xml:space="preserve"> </w:t>
-      </w:r>
-      <w:r>
-        <w:rPr>
-          <w:rFonts w:ascii="Segoe UI Emoji" w:eastAsia="Segoe UI Emoji" w:hAnsi="Segoe UI Emoji" w:cs="Segoe UI Emoji"/>
-          <w:sz w:val="24"/>
-          <w:szCs w:val="24"/>
-          <w:lang w:val="en-US" w:bidi="en-US"/>
-        </w:rPr>
-        <w:t>😉</w:t>
+  <w:comment w:id="1" w:author="Mateusz Laskowski" w:date="2019-01-08T19:56:00Z" w:initials="ML">
+    <w:p>
+      <w:pPr>
+        <w:pStyle w:val="Tekstkomentarza"/>
+      </w:pPr>
+      <w:r>
+        <w:rPr>
+          <w:rStyle w:val="Odwoaniedokomentarza"/>
+        </w:rPr>
+        <w:annotationRef/>
+      </w:r>
+      <w:r>
+        <w:t>Dla mnie OK, czekamy na K.</w:t>
       </w:r>
     </w:p>
   </w:comment>
@@ -2862,7 +3324,28 @@
       </w:r>
     </w:p>
   </w:comment>
-  <w:comment w:id="3" w:author="Mateusz Laskowski" w:date="2018-11-08T08:08:00Z" w:initials="ML">
+  <w:comment w:id="3" w:author="Mateusz Laskowski" w:date="2019-01-08T19:55:00Z" w:initials="ML">
+    <w:p>
+      <w:pPr>
+        <w:pStyle w:val="Tekstkomentarza"/>
+      </w:pPr>
+      <w:r>
+        <w:rPr>
+          <w:rStyle w:val="Odwoaniedokomentarza"/>
+        </w:rPr>
+        <w:annotationRef/>
+      </w:r>
+      <w:r>
+        <w:t>DONE</w:t>
+      </w:r>
+    </w:p>
+    <w:p>
+      <w:pPr>
+        <w:pStyle w:val="Tekstkomentarza"/>
+      </w:pPr>
+    </w:p>
+  </w:comment>
+  <w:comment w:id="4" w:author="Mateusz Laskowski" w:date="2018-11-08T08:08:00Z" w:initials="ML">
     <w:p>
       <w:proofErr w:type="spellStart"/>
       <w:r>
@@ -3123,26 +3606,26 @@
           <w:lang w:val="en-US" w:bidi="en-US"/>
         </w:rPr>
         <w:t>) / MEGA ROZPISAĆ, POŁĄCZYĆ Z PONIŻSZYM DIAGRAMEM. DOKŁADNY OPIS CZYNNOŚCI! POTEM DODAĆ OPISY KAŻDEGO KROK PO KROKU, OSOBA Z ZEWNĄTRZ MA WIDZIEĆ JAKIE SĄ MECHANIZMY, TO NIE JEST DLA NAS TYLKO OSOBY KTÓRA NIE ZOBACZY NASZEGO KODU, TAK ABY MOGLA SAMA SE TO NAPISAĆ</w:t>
-      </w:r>
-    </w:p>
-  </w:comment>
-  <w:comment w:id="4" w:author="Piotr Klepczyk" w:date="2018-11-22T01:07:00Z" w:initials="PK">
-    <w:p>
-      <w:pPr>
-        <w:pStyle w:val="Tekstkomentarza"/>
-      </w:pPr>
-      <w:r>
-        <w:rPr>
-          <w:rStyle w:val="Odwoaniedokomentarza"/>
-        </w:rPr>
-        <w:annotationRef/>
-      </w:r>
-      <w:r>
-        <w:t>Zrobione</w:t>
       </w:r>
     </w:p>
   </w:comment>
   <w:comment w:id="5" w:author="Piotr Klepczyk" w:date="2018-11-22T01:07:00Z" w:initials="PK">
+    <w:p>
+      <w:pPr>
+        <w:pStyle w:val="Tekstkomentarza"/>
+      </w:pPr>
+      <w:r>
+        <w:rPr>
+          <w:rStyle w:val="Odwoaniedokomentarza"/>
+        </w:rPr>
+        <w:annotationRef/>
+      </w:r>
+      <w:r>
+        <w:t>Zrobione</w:t>
+      </w:r>
+    </w:p>
+  </w:comment>
+  <w:comment w:id="6" w:author="Piotr Klepczyk" w:date="2018-11-22T01:07:00Z" w:initials="PK">
     <w:p>
       <w:pPr>
         <w:pStyle w:val="Tekstkomentarza"/>
@@ -3518,9 +4001,10 @@
 
 <file path=word/commentsExtended.xml><?xml version="1.0" encoding="utf-8"?>
 <w15:commentsEx xmlns:wpc="http://schemas.microsoft.com/office/word/2010/wordprocessingCanvas" xmlns:cx="http://schemas.microsoft.com/office/drawing/2014/chartex" xmlns:cx1="http://schemas.microsoft.com/office/drawing/2015/9/8/chartex" xmlns:cx2="http://schemas.microsoft.com/office/drawing/2015/10/21/chartex" xmlns:cx3="http://schemas.microsoft.com/office/drawing/2016/5/9/chartex" xmlns:cx4="http://schemas.microsoft.com/office/drawing/2016/5/10/chartex" xmlns:cx5="http://schemas.microsoft.com/office/drawing/2016/5/11/chartex" xmlns:cx6="http://schemas.microsoft.com/office/drawing/2016/5/12/chartex" xmlns:cx7="http://schemas.microsoft.com/office/drawing/2016/5/13/chartex" xmlns:cx8="http://schemas.microsoft.com/office/drawing/2016/5/14/chartex" xmlns:mc="http://schemas.openxmlformats.org/markup-compatibility/2006" xmlns:aink="http://schemas.microsoft.com/office/drawing/2016/ink" xmlns:am3d="http://schemas.microsoft.com/office/drawing/2017/model3d" xmlns:o="urn:schemas-microsoft-com:office:office" xmlns:r="http://schemas.openxmlformats.org/officeDocument/2006/relationships" xmlns:m="http://schemas.openxmlformats.org/officeDocument/2006/math" xmlns:v="urn:schemas-microsoft-com:vml" xmlns:wp14="http://schemas.microsoft.com/office/word/2010/wordprocessingDrawing" xmlns:wp="http://schemas.openxmlformats.org/drawingml/2006/wordprocessingDrawing" xmlns:w10="urn:schemas-microsoft-com:office:word" xmlns:w="http://schemas.openxmlformats.org/wordprocessingml/2006/main" xmlns:w14="http://schemas.microsoft.com/office/word/2010/wordml" xmlns:w15="http://schemas.microsoft.com/office/word/2012/wordml" xmlns:w16cid="http://schemas.microsoft.com/office/word/2016/wordml/cid" xmlns:w16se="http://schemas.microsoft.com/office/word/2015/wordml/symex" xmlns:wpg="http://schemas.microsoft.com/office/word/2010/wordprocessingGroup" xmlns:wpi="http://schemas.microsoft.com/office/word/2010/wordprocessingInk" xmlns:wne="http://schemas.microsoft.com/office/word/2006/wordml" xmlns:wps="http://schemas.microsoft.com/office/word/2010/wordprocessingShape" mc:Ignorable="w14 w15 w16se w16cid wp14">
-  <w15:commentEx w15:paraId="624CC132" w15:done="0"/>
   <w15:commentEx w15:paraId="359C91C7" w15:done="0"/>
-  <w15:commentEx w15:paraId="52914760" w15:done="0"/>
+  <w15:commentEx w15:paraId="020D9318" w15:paraIdParent="359C91C7" w15:done="0"/>
+  <w15:commentEx w15:paraId="52914760" w15:done="1"/>
+  <w15:commentEx w15:paraId="5A6A9635" w15:paraIdParent="52914760" w15:done="0"/>
   <w15:commentEx w15:paraId="2A6BFDAD" w15:done="0"/>
   <w15:commentEx w15:paraId="34F30CE7" w15:paraIdParent="2A6BFDAD" w15:done="0"/>
   <w15:commentEx w15:paraId="29765AE5" w15:paraIdParent="2A6BFDAD" w15:done="0"/>
@@ -3532,9 +4016,9 @@
 
 <file path=word/commentsIds.xml><?xml version="1.0" encoding="utf-8"?>
 <w16cid:commentsIds xmlns:wpc="http://schemas.microsoft.com/office/word/2010/wordprocessingCanvas" xmlns:cx="http://schemas.microsoft.com/office/drawing/2014/chartex" xmlns:cx1="http://schemas.microsoft.com/office/drawing/2015/9/8/chartex" xmlns:cx2="http://schemas.microsoft.com/office/drawing/2015/10/21/chartex" xmlns:cx3="http://schemas.microsoft.com/office/drawing/2016/5/9/chartex" xmlns:cx4="http://schemas.microsoft.com/office/drawing/2016/5/10/chartex" xmlns:cx5="http://schemas.microsoft.com/office/drawing/2016/5/11/chartex" xmlns:cx6="http://schemas.microsoft.com/office/drawing/2016/5/12/chartex" xmlns:cx7="http://schemas.microsoft.com/office/drawing/2016/5/13/chartex" xmlns:cx8="http://schemas.microsoft.com/office/drawing/2016/5/14/chartex" xmlns:mc="http://schemas.openxmlformats.org/markup-compatibility/2006" xmlns:aink="http://schemas.microsoft.com/office/drawing/2016/ink" xmlns:am3d="http://schemas.microsoft.com/office/drawing/2017/model3d" xmlns:o="urn:schemas-microsoft-com:office:office" xmlns:r="http://schemas.openxmlformats.org/officeDocument/2006/relationships" xmlns:m="http://schemas.openxmlformats.org/officeDocument/2006/math" xmlns:v="urn:schemas-microsoft-com:vml" xmlns:wp14="http://schemas.microsoft.com/office/word/2010/wordprocessingDrawing" xmlns:wp="http://schemas.openxmlformats.org/drawingml/2006/wordprocessingDrawing" xmlns:w10="urn:schemas-microsoft-com:office:word" xmlns:w="http://schemas.openxmlformats.org/wordprocessingml/2006/main" xmlns:w14="http://schemas.microsoft.com/office/word/2010/wordml" xmlns:w15="http://schemas.microsoft.com/office/word/2012/wordml" xmlns:w16cid="http://schemas.microsoft.com/office/word/2016/wordml/cid" xmlns:w16se="http://schemas.microsoft.com/office/word/2015/wordml/symex" xmlns:wpg="http://schemas.microsoft.com/office/word/2010/wordprocessingGroup" xmlns:wpi="http://schemas.microsoft.com/office/word/2010/wordprocessingInk" xmlns:wne="http://schemas.microsoft.com/office/word/2006/wordml" xmlns:wps="http://schemas.microsoft.com/office/word/2010/wordprocessingShape" mc:Ignorable="w14 w15 w16se w16cid wp14">
-  <w16cid:commentId w16cid:paraId="624CC132" w16cid:durableId="1FA07C62"/>
-  <w16cid:commentId w16cid:paraId="359C91C7" w16cid:durableId="1FA07C63"/>
+  <w16cid:commentId w16cid:paraId="020D9318" w16cid:durableId="1FDF7EE8"/>
   <w16cid:commentId w16cid:paraId="52914760" w16cid:durableId="1FA07C64"/>
+  <w16cid:commentId w16cid:paraId="5A6A9635" w16cid:durableId="1FDF7EB6"/>
   <w16cid:commentId w16cid:paraId="2A6BFDAD" w16cid:durableId="1FA0DAA4"/>
   <w16cid:commentId w16cid:paraId="34F30CE7" w16cid:durableId="1FA07FDA"/>
   <w16cid:commentId w16cid:paraId="29765AE5" w16cid:durableId="1FA07FE4"/>
@@ -3641,6 +4125,92 @@
 <file path=word/numbering.xml><?xml version="1.0" encoding="utf-8"?>
 <w:numbering xmlns:wpc="http://schemas.microsoft.com/office/word/2010/wordprocessingCanvas" xmlns:cx="http://schemas.microsoft.com/office/drawing/2014/chartex" xmlns:cx1="http://schemas.microsoft.com/office/drawing/2015/9/8/chartex" xmlns:cx2="http://schemas.microsoft.com/office/drawing/2015/10/21/chartex" xmlns:cx3="http://schemas.microsoft.com/office/drawing/2016/5/9/chartex" xmlns:cx4="http://schemas.microsoft.com/office/drawing/2016/5/10/chartex" xmlns:cx5="http://schemas.microsoft.com/office/drawing/2016/5/11/chartex" xmlns:cx6="http://schemas.microsoft.com/office/drawing/2016/5/12/chartex" xmlns:cx7="http://schemas.microsoft.com/office/drawing/2016/5/13/chartex" xmlns:cx8="http://schemas.microsoft.com/office/drawing/2016/5/14/chartex" xmlns:mc="http://schemas.openxmlformats.org/markup-compatibility/2006" xmlns:aink="http://schemas.microsoft.com/office/drawing/2016/ink" xmlns:am3d="http://schemas.microsoft.com/office/drawing/2017/model3d" xmlns:o="urn:schemas-microsoft-com:office:office" xmlns:r="http://schemas.openxmlformats.org/officeDocument/2006/relationships" xmlns:m="http://schemas.openxmlformats.org/officeDocument/2006/math" xmlns:v="urn:schemas-microsoft-com:vml" xmlns:wp14="http://schemas.microsoft.com/office/word/2010/wordprocessingDrawing" xmlns:wp="http://schemas.openxmlformats.org/drawingml/2006/wordprocessingDrawing" xmlns:w10="urn:schemas-microsoft-com:office:word" xmlns:w="http://schemas.openxmlformats.org/wordprocessingml/2006/main" xmlns:w14="http://schemas.microsoft.com/office/word/2010/wordml" xmlns:w15="http://schemas.microsoft.com/office/word/2012/wordml" xmlns:w16cid="http://schemas.microsoft.com/office/word/2016/wordml/cid" xmlns:w16se="http://schemas.microsoft.com/office/word/2015/wordml/symex" xmlns:wpg="http://schemas.microsoft.com/office/word/2010/wordprocessingGroup" xmlns:wpi="http://schemas.microsoft.com/office/word/2010/wordprocessingInk" xmlns:wne="http://schemas.microsoft.com/office/word/2006/wordml" xmlns:wps="http://schemas.microsoft.com/office/word/2010/wordprocessingShape" mc:Ignorable="w14 w15 w16se w16cid wp14">
   <w:abstractNum w:abstractNumId="0" w15:restartNumberingAfterBreak="0">
+    <w:nsid w:val="038C4393"/>
+    <w:multiLevelType w:val="multilevel"/>
+    <w:tmpl w:val="E05814D8"/>
+    <w:lvl w:ilvl="0">
+      <w:start w:val="1"/>
+      <w:numFmt w:val="decimal"/>
+      <w:lvlText w:val="%1."/>
+      <w:lvlJc w:val="left"/>
+      <w:pPr>
+        <w:ind w:left="360" w:hanging="360"/>
+      </w:pPr>
+    </w:lvl>
+    <w:lvl w:ilvl="1">
+      <w:start w:val="3"/>
+      <w:numFmt w:val="decimal"/>
+      <w:lvlText w:val="%1.%2."/>
+      <w:lvlJc w:val="left"/>
+      <w:pPr>
+        <w:ind w:left="420" w:hanging="420"/>
+      </w:pPr>
+    </w:lvl>
+    <w:lvl w:ilvl="2">
+      <w:start w:val="1"/>
+      <w:numFmt w:val="decimal"/>
+      <w:lvlText w:val="%1.%2.%3."/>
+      <w:lvlJc w:val="left"/>
+      <w:pPr>
+        <w:ind w:left="720" w:hanging="720"/>
+      </w:pPr>
+    </w:lvl>
+    <w:lvl w:ilvl="3">
+      <w:start w:val="1"/>
+      <w:numFmt w:val="decimal"/>
+      <w:lvlText w:val="%1.%2.%3.%4."/>
+      <w:lvlJc w:val="left"/>
+      <w:pPr>
+        <w:ind w:left="720" w:hanging="720"/>
+      </w:pPr>
+    </w:lvl>
+    <w:lvl w:ilvl="4">
+      <w:start w:val="1"/>
+      <w:numFmt w:val="decimal"/>
+      <w:lvlText w:val="%1.%2.%3.%4.%5."/>
+      <w:lvlJc w:val="left"/>
+      <w:pPr>
+        <w:ind w:left="1080" w:hanging="1080"/>
+      </w:pPr>
+    </w:lvl>
+    <w:lvl w:ilvl="5">
+      <w:start w:val="1"/>
+      <w:numFmt w:val="decimal"/>
+      <w:lvlText w:val="%1.%2.%3.%4.%5.%6."/>
+      <w:lvlJc w:val="left"/>
+      <w:pPr>
+        <w:ind w:left="1080" w:hanging="1080"/>
+      </w:pPr>
+    </w:lvl>
+    <w:lvl w:ilvl="6">
+      <w:start w:val="1"/>
+      <w:numFmt w:val="decimal"/>
+      <w:lvlText w:val="%1.%2.%3.%4.%5.%6.%7."/>
+      <w:lvlJc w:val="left"/>
+      <w:pPr>
+        <w:ind w:left="1440" w:hanging="1440"/>
+      </w:pPr>
+    </w:lvl>
+    <w:lvl w:ilvl="7">
+      <w:start w:val="1"/>
+      <w:numFmt w:val="decimal"/>
+      <w:lvlText w:val="%1.%2.%3.%4.%5.%6.%7.%8."/>
+      <w:lvlJc w:val="left"/>
+      <w:pPr>
+        <w:ind w:left="1440" w:hanging="1440"/>
+      </w:pPr>
+    </w:lvl>
+    <w:lvl w:ilvl="8">
+      <w:start w:val="1"/>
+      <w:numFmt w:val="decimal"/>
+      <w:lvlText w:val="%1.%2.%3.%4.%5.%6.%7.%8.%9."/>
+      <w:lvlJc w:val="left"/>
+      <w:pPr>
+        <w:ind w:left="1800" w:hanging="1800"/>
+      </w:pPr>
+    </w:lvl>
+  </w:abstractNum>
+  <w:abstractNum w:abstractNumId="1" w15:restartNumberingAfterBreak="0">
     <w:nsid w:val="0EE10A1B"/>
     <w:multiLevelType w:val="multilevel"/>
     <w:tmpl w:val="E3CC95B2"/>
@@ -3731,7 +4301,7 @@
       </w:pPr>
     </w:lvl>
   </w:abstractNum>
-  <w:abstractNum w:abstractNumId="1" w15:restartNumberingAfterBreak="0">
+  <w:abstractNum w:abstractNumId="2" w15:restartNumberingAfterBreak="0">
     <w:nsid w:val="22E4327D"/>
     <w:multiLevelType w:val="multilevel"/>
     <w:tmpl w:val="5678A338"/>
@@ -3817,7 +4387,7 @@
       </w:pPr>
     </w:lvl>
   </w:abstractNum>
-  <w:abstractNum w:abstractNumId="2" w15:restartNumberingAfterBreak="0">
+  <w:abstractNum w:abstractNumId="3" w15:restartNumberingAfterBreak="0">
     <w:nsid w:val="62B758EB"/>
     <w:multiLevelType w:val="multilevel"/>
     <w:tmpl w:val="E05814D8"/>
@@ -3903,7 +4473,7 @@
       </w:pPr>
     </w:lvl>
   </w:abstractNum>
-  <w:abstractNum w:abstractNumId="3" w15:restartNumberingAfterBreak="0">
+  <w:abstractNum w:abstractNumId="4" w15:restartNumberingAfterBreak="0">
     <w:nsid w:val="7D6E34FB"/>
     <w:multiLevelType w:val="multilevel"/>
     <w:tmpl w:val="8BCC9CE2"/>
@@ -4003,7 +4573,7 @@
       </w:pPr>
     </w:lvl>
   </w:abstractNum>
-  <w:abstractNum w:abstractNumId="4" w15:restartNumberingAfterBreak="0">
+  <w:abstractNum w:abstractNumId="5" w15:restartNumberingAfterBreak="0">
     <w:nsid w:val="7FD97314"/>
     <w:multiLevelType w:val="multilevel"/>
     <w:tmpl w:val="132CE2D6"/>
@@ -4099,19 +4669,22 @@
     </w:lvl>
   </w:abstractNum>
   <w:num w:numId="1">
+    <w:abstractNumId w:val="5"/>
+  </w:num>
+  <w:num w:numId="2">
+    <w:abstractNumId w:val="3"/>
+  </w:num>
+  <w:num w:numId="3">
     <w:abstractNumId w:val="4"/>
   </w:num>
-  <w:num w:numId="2">
+  <w:num w:numId="4">
+    <w:abstractNumId w:val="1"/>
+  </w:num>
+  <w:num w:numId="5">
     <w:abstractNumId w:val="2"/>
   </w:num>
-  <w:num w:numId="3">
-    <w:abstractNumId w:val="3"/>
-  </w:num>
-  <w:num w:numId="4">
+  <w:num w:numId="6">
     <w:abstractNumId w:val="0"/>
-  </w:num>
-  <w:num w:numId="5">
-    <w:abstractNumId w:val="1"/>
   </w:num>
 </w:numbering>
 </file>
@@ -4120,6 +4693,9 @@
 <w15:people xmlns:wpc="http://schemas.microsoft.com/office/word/2010/wordprocessingCanvas" xmlns:cx="http://schemas.microsoft.com/office/drawing/2014/chartex" xmlns:cx1="http://schemas.microsoft.com/office/drawing/2015/9/8/chartex" xmlns:cx2="http://schemas.microsoft.com/office/drawing/2015/10/21/chartex" xmlns:cx3="http://schemas.microsoft.com/office/drawing/2016/5/9/chartex" xmlns:cx4="http://schemas.microsoft.com/office/drawing/2016/5/10/chartex" xmlns:cx5="http://schemas.microsoft.com/office/drawing/2016/5/11/chartex" xmlns:cx6="http://schemas.microsoft.com/office/drawing/2016/5/12/chartex" xmlns:cx7="http://schemas.microsoft.com/office/drawing/2016/5/13/chartex" xmlns:cx8="http://schemas.microsoft.com/office/drawing/2016/5/14/chartex" xmlns:mc="http://schemas.openxmlformats.org/markup-compatibility/2006" xmlns:aink="http://schemas.microsoft.com/office/drawing/2016/ink" xmlns:am3d="http://schemas.microsoft.com/office/drawing/2017/model3d" xmlns:o="urn:schemas-microsoft-com:office:office" xmlns:r="http://schemas.openxmlformats.org/officeDocument/2006/relationships" xmlns:m="http://schemas.openxmlformats.org/officeDocument/2006/math" xmlns:v="urn:schemas-microsoft-com:vml" xmlns:wp14="http://schemas.microsoft.com/office/word/2010/wordprocessingDrawing" xmlns:wp="http://schemas.openxmlformats.org/drawingml/2006/wordprocessingDrawing" xmlns:w10="urn:schemas-microsoft-com:office:word" xmlns:w="http://schemas.openxmlformats.org/wordprocessingml/2006/main" xmlns:w14="http://schemas.microsoft.com/office/word/2010/wordml" xmlns:w15="http://schemas.microsoft.com/office/word/2012/wordml" xmlns:w16cid="http://schemas.microsoft.com/office/word/2016/wordml/cid" xmlns:w16se="http://schemas.microsoft.com/office/word/2015/wordml/symex" xmlns:wpg="http://schemas.microsoft.com/office/word/2010/wordprocessingGroup" xmlns:wpi="http://schemas.microsoft.com/office/word/2010/wordprocessingInk" xmlns:wne="http://schemas.microsoft.com/office/word/2006/wordml" xmlns:wps="http://schemas.microsoft.com/office/word/2010/wordprocessingShape" mc:Ignorable="w14 w15 w16se w16cid wp14">
   <w15:person w15:author="Piotr Klepczyk">
     <w15:presenceInfo w15:providerId="Windows Live" w15:userId="f332812fda4bb749"/>
+  </w15:person>
+  <w15:person w15:author="Mateusz Laskowski">
+    <w15:presenceInfo w15:providerId="Windows Live" w15:userId="6a6c4f17850923b2"/>
   </w15:person>
 </w15:people>
 </file>
@@ -5393,6 +5969,44 @@
     <w:basedOn w:val="Legenda"/>
     <w:qFormat/>
   </w:style>
+  <w:style w:type="paragraph" w:styleId="Tekstprzypisukocowego">
+    <w:name w:val="endnote text"/>
+    <w:basedOn w:val="Normalny"/>
+    <w:link w:val="TekstprzypisukocowegoZnak"/>
+    <w:uiPriority w:val="99"/>
+    <w:semiHidden/>
+    <w:unhideWhenUsed/>
+    <w:rsid w:val="009F11CA"/>
+    <w:pPr>
+      <w:spacing w:after="0" w:line="240" w:lineRule="auto"/>
+    </w:pPr>
+    <w:rPr>
+      <w:sz w:val="20"/>
+      <w:szCs w:val="20"/>
+    </w:rPr>
+  </w:style>
+  <w:style w:type="character" w:customStyle="1" w:styleId="TekstprzypisukocowegoZnak">
+    <w:name w:val="Tekst przypisu końcowego Znak"/>
+    <w:basedOn w:val="Domylnaczcionkaakapitu"/>
+    <w:link w:val="Tekstprzypisukocowego"/>
+    <w:uiPriority w:val="99"/>
+    <w:semiHidden/>
+    <w:rsid w:val="009F11CA"/>
+    <w:rPr>
+      <w:szCs w:val="20"/>
+    </w:rPr>
+  </w:style>
+  <w:style w:type="character" w:styleId="Odwoanieprzypisukocowego">
+    <w:name w:val="endnote reference"/>
+    <w:basedOn w:val="Domylnaczcionkaakapitu"/>
+    <w:uiPriority w:val="99"/>
+    <w:semiHidden/>
+    <w:unhideWhenUsed/>
+    <w:rsid w:val="009F11CA"/>
+    <w:rPr>
+      <w:vertAlign w:val="superscript"/>
+    </w:rPr>
+  </w:style>
 </w:styles>
 </file>
 
@@ -5696,7 +6310,7 @@
 </file>
 
 <file path=customXml/itemProps1.xml><?xml version="1.0" encoding="utf-8"?>
-<ds:datastoreItem xmlns:ds="http://schemas.openxmlformats.org/officeDocument/2006/customXml" ds:itemID="{1EA3DAA8-D84C-4A59-AD95-9324CAB28CE5}">
+<ds:datastoreItem xmlns:ds="http://schemas.openxmlformats.org/officeDocument/2006/customXml" ds:itemID="{7C37B0F7-BA5E-4165-82C1-20E0BCDDEDE6}">
   <ds:schemaRefs>
     <ds:schemaRef ds:uri="http://schemas.openxmlformats.org/officeDocument/2006/bibliography"/>
   </ds:schemaRefs>

</xml_diff>

<commit_message>
Nowy diagram klas Analizatora w DOkumentacji
</commit_message>
<xml_diff>
--- a/Dokumentacja/Dokumentacja.docx
+++ b/Dokumentacja/Dokumentacja.docx
@@ -1462,11 +1462,11 @@
       </w:r>
       <w:proofErr w:type="spellStart"/>
       <w:r>
-        <w:t>machine</w:t>
+        <w:t>machine learnin</w:t>
       </w:r>
       <w:proofErr w:type="spellEnd"/>
       <w:r>
-        <w:t xml:space="preserve"> learning) jest głównym celem </w:t>
+        <w:t xml:space="preserve">g) jest głównym celem </w:t>
       </w:r>
       <w:r>
         <w:t>samo-uczenia</w:t>
@@ -1546,6 +1546,8 @@
         <w:pStyle w:val="Sprawozdania"/>
         <w:spacing w:after="0"/>
       </w:pPr>
+      <w:commentRangeStart w:id="0"/>
+      <w:commentRangeEnd w:id="0"/>
       <w:r>
         <w:commentReference w:id="0"/>
       </w:r>
@@ -2981,8 +2983,6 @@
       <w:r>
         <w:commentReference w:id="9"/>
       </w:r>
-      <w:bookmarkStart w:id="10" w:name="_GoBack"/>
-      <w:bookmarkEnd w:id="10"/>
     </w:p>
     <w:p>
       <w:pPr>
@@ -2995,7 +2995,7 @@
         <w:pStyle w:val="Akapitzlist"/>
         <w:numPr>
           <w:ilvl w:val="1"/>
-          <w:numId w:val="2"/>
+          <w:numId w:val="7"/>
         </w:numPr>
       </w:pPr>
       <w:r>
@@ -3007,23 +3007,25 @@
         <w:pStyle w:val="Akapitzlist"/>
         <w:ind w:left="420"/>
       </w:pPr>
+      <w:bookmarkStart w:id="10" w:name="_GoBack"/>
+      <w:bookmarkEnd w:id="10"/>
       <w:r>
         <w:rPr>
           <w:noProof/>
         </w:rPr>
         <w:drawing>
-          <wp:anchor distT="0" distB="0" distL="114300" distR="114300" simplePos="0" relativeHeight="251658240" behindDoc="1" locked="0" layoutInCell="1" allowOverlap="1" wp14:anchorId="5D4DD5FE" wp14:editId="25153B1E">
+          <wp:anchor distT="0" distB="0" distL="114300" distR="114300" simplePos="0" relativeHeight="251658240" behindDoc="0" locked="0" layoutInCell="1" allowOverlap="1" wp14:anchorId="1D7954AF" wp14:editId="2537F283">
             <wp:simplePos x="0" y="0"/>
-            <wp:positionH relativeFrom="page">
-              <wp:align>right</wp:align>
+            <wp:positionH relativeFrom="margin">
+              <wp:posOffset>-351155</wp:posOffset>
             </wp:positionH>
             <wp:positionV relativeFrom="paragraph">
-              <wp:posOffset>61595</wp:posOffset>
+              <wp:posOffset>206375</wp:posOffset>
             </wp:positionV>
-            <wp:extent cx="6864985" cy="4367530"/>
-            <wp:effectExtent l="0" t="0" r="0" b="0"/>
+            <wp:extent cx="6653016" cy="2072640"/>
+            <wp:effectExtent l="0" t="0" r="0" b="3810"/>
             <wp:wrapNone/>
-            <wp:docPr id="5" name="Obraz 5"/>
+            <wp:docPr id="6" name="Obraz 6"/>
             <wp:cNvGraphicFramePr>
               <a:graphicFrameLocks xmlns:a="http://schemas.openxmlformats.org/drawingml/2006/main" noChangeAspect="1"/>
             </wp:cNvGraphicFramePr>
@@ -3052,7 +3054,7 @@
                   <pic:spPr bwMode="auto">
                     <a:xfrm>
                       <a:off x="0" y="0"/>
-                      <a:ext cx="6864985" cy="4367530"/>
+                      <a:ext cx="6653016" cy="2072640"/>
                     </a:xfrm>
                     <a:prstGeom prst="rect">
                       <a:avLst/>
@@ -3625,7 +3627,7 @@
       </w:r>
     </w:p>
   </w:comment>
-  <w:comment w:id="6" w:author="Piotr Klepczyk" w:date="2018-11-22T01:07:00Z" w:initials="PK">
+  <w:comment w:id="6" w:author="Mateusz Laskowski" w:date="2019-01-09T18:06:00Z" w:initials="ML">
     <w:p>
       <w:pPr>
         <w:pStyle w:val="Tekstkomentarza"/>
@@ -3635,6 +3637,9 @@
           <w:rStyle w:val="Odwoaniedokomentarza"/>
         </w:rPr>
         <w:annotationRef/>
+      </w:r>
+      <w:r>
+        <w:t>OK</w:t>
       </w:r>
     </w:p>
   </w:comment>
@@ -4007,7 +4012,7 @@
   <w15:commentEx w15:paraId="5A6A9635" w15:paraIdParent="52914760" w15:done="0"/>
   <w15:commentEx w15:paraId="2A6BFDAD" w15:done="0"/>
   <w15:commentEx w15:paraId="34F30CE7" w15:paraIdParent="2A6BFDAD" w15:done="0"/>
-  <w15:commentEx w15:paraId="29765AE5" w15:paraIdParent="2A6BFDAD" w15:done="0"/>
+  <w15:commentEx w15:paraId="7D52EA07" w15:paraIdParent="2A6BFDAD" w15:done="0"/>
   <w15:commentEx w15:paraId="02064936" w15:done="1"/>
   <w15:commentEx w15:paraId="46335F01" w15:done="0"/>
   <w15:commentEx w15:paraId="3BD080A8" w15:done="0"/>
@@ -4016,12 +4021,13 @@
 
 <file path=word/commentsIds.xml><?xml version="1.0" encoding="utf-8"?>
 <w16cid:commentsIds xmlns:wpc="http://schemas.microsoft.com/office/word/2010/wordprocessingCanvas" xmlns:cx="http://schemas.microsoft.com/office/drawing/2014/chartex" xmlns:cx1="http://schemas.microsoft.com/office/drawing/2015/9/8/chartex" xmlns:cx2="http://schemas.microsoft.com/office/drawing/2015/10/21/chartex" xmlns:cx3="http://schemas.microsoft.com/office/drawing/2016/5/9/chartex" xmlns:cx4="http://schemas.microsoft.com/office/drawing/2016/5/10/chartex" xmlns:cx5="http://schemas.microsoft.com/office/drawing/2016/5/11/chartex" xmlns:cx6="http://schemas.microsoft.com/office/drawing/2016/5/12/chartex" xmlns:cx7="http://schemas.microsoft.com/office/drawing/2016/5/13/chartex" xmlns:cx8="http://schemas.microsoft.com/office/drawing/2016/5/14/chartex" xmlns:mc="http://schemas.openxmlformats.org/markup-compatibility/2006" xmlns:aink="http://schemas.microsoft.com/office/drawing/2016/ink" xmlns:am3d="http://schemas.microsoft.com/office/drawing/2017/model3d" xmlns:o="urn:schemas-microsoft-com:office:office" xmlns:r="http://schemas.openxmlformats.org/officeDocument/2006/relationships" xmlns:m="http://schemas.openxmlformats.org/officeDocument/2006/math" xmlns:v="urn:schemas-microsoft-com:vml" xmlns:wp14="http://schemas.microsoft.com/office/word/2010/wordprocessingDrawing" xmlns:wp="http://schemas.openxmlformats.org/drawingml/2006/wordprocessingDrawing" xmlns:w10="urn:schemas-microsoft-com:office:word" xmlns:w="http://schemas.openxmlformats.org/wordprocessingml/2006/main" xmlns:w14="http://schemas.microsoft.com/office/word/2010/wordml" xmlns:w15="http://schemas.microsoft.com/office/word/2012/wordml" xmlns:w16cid="http://schemas.microsoft.com/office/word/2016/wordml/cid" xmlns:w16se="http://schemas.microsoft.com/office/word/2015/wordml/symex" xmlns:wpg="http://schemas.microsoft.com/office/word/2010/wordprocessingGroup" xmlns:wpi="http://schemas.microsoft.com/office/word/2010/wordprocessingInk" xmlns:wne="http://schemas.microsoft.com/office/word/2006/wordml" xmlns:wps="http://schemas.microsoft.com/office/word/2010/wordprocessingShape" mc:Ignorable="w14 w15 w16se w16cid wp14">
+  <w16cid:commentId w16cid:paraId="359C91C7" w16cid:durableId="1FE0B669"/>
   <w16cid:commentId w16cid:paraId="020D9318" w16cid:durableId="1FDF7EE8"/>
   <w16cid:commentId w16cid:paraId="52914760" w16cid:durableId="1FA07C64"/>
   <w16cid:commentId w16cid:paraId="5A6A9635" w16cid:durableId="1FDF7EB6"/>
   <w16cid:commentId w16cid:paraId="2A6BFDAD" w16cid:durableId="1FA0DAA4"/>
   <w16cid:commentId w16cid:paraId="34F30CE7" w16cid:durableId="1FA07FDA"/>
-  <w16cid:commentId w16cid:paraId="29765AE5" w16cid:durableId="1FA07FE4"/>
+  <w16cid:commentId w16cid:paraId="7D52EA07" w16cid:durableId="1FE0B6AE"/>
   <w16cid:commentId w16cid:paraId="02064936" w16cid:durableId="1FA0DAA7"/>
   <w16cid:commentId w16cid:paraId="46335F01" w16cid:durableId="1FA07C68"/>
   <w16cid:commentId w16cid:paraId="3BD080A8" w16cid:durableId="1FA07C69"/>
@@ -4388,6 +4394,119 @@
     </w:lvl>
   </w:abstractNum>
   <w:abstractNum w:abstractNumId="3" w15:restartNumberingAfterBreak="0">
+    <w:nsid w:val="5BE95594"/>
+    <w:multiLevelType w:val="multilevel"/>
+    <w:tmpl w:val="1F066F7E"/>
+    <w:lvl w:ilvl="0">
+      <w:start w:val="2"/>
+      <w:numFmt w:val="decimal"/>
+      <w:lvlText w:val="%1."/>
+      <w:lvlJc w:val="left"/>
+      <w:pPr>
+        <w:ind w:left="360" w:hanging="360"/>
+      </w:pPr>
+      <w:rPr>
+        <w:rFonts w:hint="default"/>
+      </w:rPr>
+    </w:lvl>
+    <w:lvl w:ilvl="1">
+      <w:start w:val="1"/>
+      <w:numFmt w:val="decimal"/>
+      <w:lvlText w:val="%1.%2."/>
+      <w:lvlJc w:val="left"/>
+      <w:pPr>
+        <w:ind w:left="420" w:hanging="420"/>
+      </w:pPr>
+      <w:rPr>
+        <w:rFonts w:hint="default"/>
+      </w:rPr>
+    </w:lvl>
+    <w:lvl w:ilvl="2">
+      <w:start w:val="1"/>
+      <w:numFmt w:val="decimal"/>
+      <w:lvlText w:val="%1.%2.%3."/>
+      <w:lvlJc w:val="left"/>
+      <w:pPr>
+        <w:ind w:left="720" w:hanging="720"/>
+      </w:pPr>
+      <w:rPr>
+        <w:rFonts w:hint="default"/>
+      </w:rPr>
+    </w:lvl>
+    <w:lvl w:ilvl="3">
+      <w:start w:val="1"/>
+      <w:numFmt w:val="decimal"/>
+      <w:lvlText w:val="%1.%2.%3.%4."/>
+      <w:lvlJc w:val="left"/>
+      <w:pPr>
+        <w:ind w:left="720" w:hanging="720"/>
+      </w:pPr>
+      <w:rPr>
+        <w:rFonts w:hint="default"/>
+      </w:rPr>
+    </w:lvl>
+    <w:lvl w:ilvl="4">
+      <w:start w:val="1"/>
+      <w:numFmt w:val="decimal"/>
+      <w:lvlText w:val="%1.%2.%3.%4.%5."/>
+      <w:lvlJc w:val="left"/>
+      <w:pPr>
+        <w:ind w:left="1080" w:hanging="1080"/>
+      </w:pPr>
+      <w:rPr>
+        <w:rFonts w:hint="default"/>
+      </w:rPr>
+    </w:lvl>
+    <w:lvl w:ilvl="5">
+      <w:start w:val="1"/>
+      <w:numFmt w:val="decimal"/>
+      <w:lvlText w:val="%1.%2.%3.%4.%5.%6."/>
+      <w:lvlJc w:val="left"/>
+      <w:pPr>
+        <w:ind w:left="1080" w:hanging="1080"/>
+      </w:pPr>
+      <w:rPr>
+        <w:rFonts w:hint="default"/>
+      </w:rPr>
+    </w:lvl>
+    <w:lvl w:ilvl="6">
+      <w:start w:val="1"/>
+      <w:numFmt w:val="decimal"/>
+      <w:lvlText w:val="%1.%2.%3.%4.%5.%6.%7."/>
+      <w:lvlJc w:val="left"/>
+      <w:pPr>
+        <w:ind w:left="1440" w:hanging="1440"/>
+      </w:pPr>
+      <w:rPr>
+        <w:rFonts w:hint="default"/>
+      </w:rPr>
+    </w:lvl>
+    <w:lvl w:ilvl="7">
+      <w:start w:val="1"/>
+      <w:numFmt w:val="decimal"/>
+      <w:lvlText w:val="%1.%2.%3.%4.%5.%6.%7.%8."/>
+      <w:lvlJc w:val="left"/>
+      <w:pPr>
+        <w:ind w:left="1440" w:hanging="1440"/>
+      </w:pPr>
+      <w:rPr>
+        <w:rFonts w:hint="default"/>
+      </w:rPr>
+    </w:lvl>
+    <w:lvl w:ilvl="8">
+      <w:start w:val="1"/>
+      <w:numFmt w:val="decimal"/>
+      <w:lvlText w:val="%1.%2.%3.%4.%5.%6.%7.%8.%9."/>
+      <w:lvlJc w:val="left"/>
+      <w:pPr>
+        <w:ind w:left="1800" w:hanging="1800"/>
+      </w:pPr>
+      <w:rPr>
+        <w:rFonts w:hint="default"/>
+      </w:rPr>
+    </w:lvl>
+  </w:abstractNum>
+  <w:abstractNum w:abstractNumId="4" w15:restartNumberingAfterBreak="0">
     <w:nsid w:val="62B758EB"/>
     <w:multiLevelType w:val="multilevel"/>
     <w:tmpl w:val="E05814D8"/>
@@ -4473,7 +4592,7 @@
       </w:pPr>
     </w:lvl>
   </w:abstractNum>
-  <w:abstractNum w:abstractNumId="4" w15:restartNumberingAfterBreak="0">
+  <w:abstractNum w:abstractNumId="5" w15:restartNumberingAfterBreak="0">
     <w:nsid w:val="7D6E34FB"/>
     <w:multiLevelType w:val="multilevel"/>
     <w:tmpl w:val="8BCC9CE2"/>
@@ -4573,7 +4692,7 @@
       </w:pPr>
     </w:lvl>
   </w:abstractNum>
-  <w:abstractNum w:abstractNumId="5" w15:restartNumberingAfterBreak="0">
+  <w:abstractNum w:abstractNumId="6" w15:restartNumberingAfterBreak="0">
     <w:nsid w:val="7FD97314"/>
     <w:multiLevelType w:val="multilevel"/>
     <w:tmpl w:val="132CE2D6"/>
@@ -4669,13 +4788,13 @@
     </w:lvl>
   </w:abstractNum>
   <w:num w:numId="1">
-    <w:abstractNumId w:val="5"/>
+    <w:abstractNumId w:val="6"/>
   </w:num>
   <w:num w:numId="2">
-    <w:abstractNumId w:val="3"/>
+    <w:abstractNumId w:val="4"/>
   </w:num>
   <w:num w:numId="3">
-    <w:abstractNumId w:val="4"/>
+    <w:abstractNumId w:val="5"/>
   </w:num>
   <w:num w:numId="4">
     <w:abstractNumId w:val="1"/>
@@ -4685,6 +4804,9 @@
   </w:num>
   <w:num w:numId="6">
     <w:abstractNumId w:val="0"/>
+  </w:num>
+  <w:num w:numId="7">
+    <w:abstractNumId w:val="3"/>
   </w:num>
 </w:numbering>
 </file>
@@ -6310,7 +6432,7 @@
 </file>
 
 <file path=customXml/itemProps1.xml><?xml version="1.0" encoding="utf-8"?>
-<ds:datastoreItem xmlns:ds="http://schemas.openxmlformats.org/officeDocument/2006/customXml" ds:itemID="{7C37B0F7-BA5E-4165-82C1-20E0BCDDEDE6}">
+<ds:datastoreItem xmlns:ds="http://schemas.openxmlformats.org/officeDocument/2006/customXml" ds:itemID="{2559D1F9-11AC-465E-8D15-95217529A834}">
   <ds:schemaRefs>
     <ds:schemaRef ds:uri="http://schemas.openxmlformats.org/officeDocument/2006/bibliography"/>
   </ds:schemaRefs>

</xml_diff>

<commit_message>
Niwelowanie błędów, Diagram, posprzątana dokumentacja
</commit_message>
<xml_diff>
--- a/Dokumentacja/Dokumentacja.docx
+++ b/Dokumentacja/Dokumentacja.docx
@@ -1549,19 +1549,9 @@
         <w:spacing w:after="0"/>
       </w:pPr>
       <w:commentRangeStart w:id="0"/>
+      <w:commentRangeStart w:id="1"/>
       <w:commentRangeEnd w:id="0"/>
-      <w:r>
-        <w:commentReference w:id="0"/>
-      </w:r>
-      <w:commentRangeStart w:id="1"/>
       <w:commentRangeEnd w:id="1"/>
-      <w:r>
-        <w:rPr>
-          <w:rStyle w:val="Odwoaniedokomentarza"/>
-          <w:rFonts w:asciiTheme="minorHAnsi" w:hAnsiTheme="minorHAnsi"/>
-        </w:rPr>
-        <w:commentReference w:id="1"/>
-      </w:r>
       <w:r>
         <w:rPr>
           <w:noProof/>
@@ -1583,13 +1573,13 @@
                     <pic:cNvPicPr/>
                   </pic:nvPicPr>
                   <pic:blipFill rotWithShape="1">
-                    <a:blip r:embed="rId12" cstate="print">
+                    <a:blip r:embed="rId9" cstate="print">
                       <a:extLst>
                         <a:ext uri="{28A0092B-C50C-407E-A947-70E740481C1C}">
                           <a14:useLocalDpi xmlns:a14="http://schemas.microsoft.com/office/drawing/2010/main" val="0"/>
                         </a:ext>
                         <a:ext uri="{96DAC541-7B7A-43D3-8B79-37D633B846F1}">
-                          <asvg:svgBlip xmlns:asvg="http://schemas.microsoft.com/office/drawing/2016/SVG/main" r:embed="rId13"/>
+                          <asvg:svgBlip xmlns:asvg="http://schemas.microsoft.com/office/drawing/2016/SVG/main" r:embed="rId10"/>
                         </a:ext>
                       </a:extLst>
                     </a:blip>
@@ -3414,25 +3404,10 @@
       </w:pPr>
       <w:r>
         <w:lastRenderedPageBreak/>
-        <w:t xml:space="preserve">1.2 </w:t>
-      </w:r>
-      <w:commentRangeStart w:id="2"/>
-      <w:commentRangeStart w:id="3"/>
-      <w:r>
-        <w:t xml:space="preserve">Scenariusz </w:t>
-      </w:r>
-      <w:commentRangeEnd w:id="2"/>
-      <w:r>
-        <w:commentReference w:id="2"/>
-      </w:r>
-      <w:commentRangeEnd w:id="3"/>
-      <w:r>
-        <w:rPr>
-          <w:rStyle w:val="Odwoaniedokomentarza"/>
-          <w:rFonts w:asciiTheme="minorHAnsi" w:hAnsiTheme="minorHAnsi"/>
-          <w:b w:val="0"/>
-        </w:rPr>
-        <w:commentReference w:id="3"/>
+        <w:t>1.2 Scenarius</w:t>
+      </w:r>
+      <w:r>
+        <w:t>z</w:t>
       </w:r>
     </w:p>
     <w:p>
@@ -3909,31 +3884,10 @@
         <w:pStyle w:val="NagwekSprawozdania"/>
         <w:spacing w:after="20"/>
       </w:pPr>
-      <w:commentRangeStart w:id="4"/>
-      <w:commentRangeEnd w:id="4"/>
-      <w:r>
-        <w:commentReference w:id="4"/>
-      </w:r>
-      <w:commentRangeStart w:id="5"/>
-      <w:commentRangeStart w:id="6"/>
-      <w:commentRangeEnd w:id="5"/>
-      <w:r>
-        <w:rPr>
-          <w:rStyle w:val="Odwoaniedokomentarza"/>
-          <w:rFonts w:asciiTheme="minorHAnsi" w:hAnsiTheme="minorHAnsi"/>
-          <w:b w:val="0"/>
-        </w:rPr>
-        <w:commentReference w:id="5"/>
-      </w:r>
-      <w:commentRangeEnd w:id="6"/>
-      <w:r>
-        <w:rPr>
-          <w:rStyle w:val="Odwoaniedokomentarza"/>
-          <w:rFonts w:asciiTheme="minorHAnsi" w:hAnsiTheme="minorHAnsi"/>
-          <w:b w:val="0"/>
-        </w:rPr>
-        <w:commentReference w:id="6"/>
-      </w:r>
+      <w:commentRangeStart w:id="2"/>
+      <w:commentRangeStart w:id="3"/>
+      <w:commentRangeEnd w:id="2"/>
+      <w:commentRangeEnd w:id="3"/>
       <w:r>
         <w:rPr>
           <w:noProof/>
@@ -3955,13 +3909,13 @@
                     <pic:cNvPicPr/>
                   </pic:nvPicPr>
                   <pic:blipFill rotWithShape="1">
-                    <a:blip r:embed="rId14" cstate="print">
+                    <a:blip r:embed="rId11" cstate="print">
                       <a:extLst>
                         <a:ext uri="{28A0092B-C50C-407E-A947-70E740481C1C}">
                           <a14:useLocalDpi xmlns:a14="http://schemas.microsoft.com/office/drawing/2010/main" val="0"/>
                         </a:ext>
                         <a:ext uri="{96DAC541-7B7A-43D3-8B79-37D633B846F1}">
-                          <asvg:svgBlip xmlns:asvg="http://schemas.microsoft.com/office/drawing/2016/SVG/main" r:embed="rId15"/>
+                          <asvg:svgBlip xmlns:asvg="http://schemas.microsoft.com/office/drawing/2016/SVG/main" r:embed="rId12"/>
                         </a:ext>
                       </a:extLst>
                     </a:blip>
@@ -4018,11 +3972,8 @@
           <w:sz w:val="16"/>
         </w:rPr>
       </w:pPr>
-      <w:commentRangeStart w:id="7"/>
-      <w:commentRangeEnd w:id="7"/>
-      <w:r>
-        <w:commentReference w:id="7"/>
-      </w:r>
+      <w:commentRangeStart w:id="4"/>
+      <w:commentRangeEnd w:id="4"/>
     </w:p>
     <w:p>
       <w:pPr>
@@ -4127,13 +4078,13 @@
                     <pic:cNvPicPr/>
                   </pic:nvPicPr>
                   <pic:blipFill rotWithShape="1">
-                    <a:blip r:embed="rId16" cstate="print">
+                    <a:blip r:embed="rId13" cstate="print">
                       <a:extLst>
                         <a:ext uri="{28A0092B-C50C-407E-A947-70E740481C1C}">
                           <a14:useLocalDpi xmlns:a14="http://schemas.microsoft.com/office/drawing/2010/main" val="0"/>
                         </a:ext>
                         <a:ext uri="{96DAC541-7B7A-43D3-8B79-37D633B846F1}">
-                          <asvg:svgBlip xmlns:asvg="http://schemas.microsoft.com/office/drawing/2016/SVG/main" r:embed="rId17"/>
+                          <asvg:svgBlip xmlns:asvg="http://schemas.microsoft.com/office/drawing/2016/SVG/main" r:embed="rId14"/>
                         </a:ext>
                       </a:extLst>
                     </a:blip>
@@ -4247,6 +4198,160 @@
     </w:p>
     <w:p>
       <w:pPr>
+        <w:pStyle w:val="Sprawozdania"/>
+        <w:spacing w:after="0"/>
+        <w:rPr>
+          <w:sz w:val="16"/>
+        </w:rPr>
+      </w:pPr>
+    </w:p>
+    <w:p>
+      <w:pPr>
+        <w:pStyle w:val="NagwekSprawozdania"/>
+        <w:numPr>
+          <w:ilvl w:val="1"/>
+          <w:numId w:val="9"/>
+        </w:numPr>
+      </w:pPr>
+      <w:r>
+        <w:t>Heurystyka rozwiązywania problemów</w:t>
+      </w:r>
+    </w:p>
+    <w:p>
+      <w:pPr>
+        <w:pStyle w:val="NagwekSprawozdania"/>
+        <w:rPr>
+          <w:b w:val="0"/>
+          <w:sz w:val="22"/>
+        </w:rPr>
+      </w:pPr>
+      <w:r>
+        <w:rPr>
+          <w:b w:val="0"/>
+          <w:sz w:val="22"/>
+        </w:rPr>
+        <w:t xml:space="preserve">W Analizatorze dochodzi do rozwiązywania wielu problemów logicznych na temat rozpoznanych obiektów przez algorytm Rozpoznawania obiektów. Podczas testów dochodziło do niechcianych błędów, które zaburzały prawdziwą statystykę wyników pracy. Oprogramowaliśmy logikę rozwiązywania trzech błędów, które najczęściej występowały. Pierwszym błędem było chwilowe zgubienie obiektu przez algorytm YOLO. Musieliśmy wziąć pod uwagę, że obiekt może być chwilowo zasłonięty lub po prostu nie rozpoznany pomimo wcześniejszego rozpoznania. Tutaj z pomocą przychodzi nam czas życia obiektu. Uwzględniliśmy, że dany obiekt może „zniknąć” z oka algorytmu na 80 jednostek życia co daje nieco ponad 2 sekundy nagrania. Dzięki temu obiekt, który nie został rozpoznany przez krótką chwilę nie jest od razu przypisywany jako nowy obiekt, lecz jako poprzedni. Kolejnym ulepszeniem unikania błędnych wyników to uwzględnienie, że algorytm mógł rozpoznać nie cały obiekt lecz jego część, przez co prowadzi do przesunięcia środka obiektu pomimo innego ruchu. W naszym programie wykrywamy, obiekty poruszające się w lewą stronę od obiektywu kamery lub w przeciwną (prawą). Uśredniamy wyniki oraz różnice środków tych samych obiektów pomiędzy każdymi klatkami, co prowadzi do uwzględnienia wykonanie całego ruchu danego obiektu, a nie chwilowego. Dla ułatwienia założyliśmy, że obiekt nie może zawrócić. Trzecią ważną logiką do niwelowania błędów jest sprawdzanie, czy obiekty na siebie nie na chodzą. Mieliśmy przypadki, że dany obiekt rozstał rozpoznany, lecz w tym obiekcie rozpoznał jeszcze jeden, ten sam obiekt, co doprowadzało do generowania nowego obiektu w Analizatorze oraz obserwowanie jego ruchu na kamerze. Zniwelowaliśmy ten błąd poprzez sprawdzanie, czy pola dwóch takich samych obiektów nie nachodzą na siebie w 90%. Jeżeli taki przypadek występuje, to jest tworzony tylko jeden obiekt, ten który ma większe pole. Trzeba pamiętać, że jeżeli jakiś obiekt zostanie zasłonięty przez ten sam typ obiektu, i jego środek jest względnie blisko poprzedniego to zostanie zastąpiony. Algorytm nie będzie wiedział, że jest to inny, lecz w tym samych miejscu i takich samych parametrach. Można rozszerzyć tą heurystykę również o głębię obiektów, które mogłoby rozwiązać tego typu problemy. Przykładowo, wprowadzenia jeszcze jednej zmiennej do obiektu, która by miała sprawdzać odległość od obiektu, a </w:t>
+      </w:r>
+      <w:r>
+        <w:rPr>
+          <w:b w:val="0"/>
+          <w:sz w:val="22"/>
+        </w:rPr>
+        <w:lastRenderedPageBreak/>
+        <w:t>kamery. I nagłe zmniejszenie tej odległości oznaczałoby, że obiekt albo się tak szybko poruszył w kierunku kamery, co dla samochodów jest nie realne, albo przed nim pojawił się jakiś inny obiekt. Jeżeli byłby to tego samego typu obiekt to wtedy wiedzielibyśmy, że trzeba wygenerować kolejny obiekt, a nie jest to ten poprzedni widziany przez kamerę.</w:t>
+      </w:r>
+    </w:p>
+    <w:p>
+      <w:pPr>
+        <w:pStyle w:val="NagwekSprawozdania"/>
+        <w:rPr>
+          <w:b w:val="0"/>
+          <w:sz w:val="22"/>
+        </w:rPr>
+      </w:pPr>
+    </w:p>
+    <w:p>
+      <w:pPr>
+        <w:pStyle w:val="NagwekSprawozdania"/>
+        <w:numPr>
+          <w:ilvl w:val="1"/>
+          <w:numId w:val="9"/>
+        </w:numPr>
+      </w:pPr>
+      <w:r>
+        <w:t>Szybkość działania</w:t>
+      </w:r>
+    </w:p>
+    <w:p>
+      <w:pPr>
+        <w:pStyle w:val="NagwekSprawozdania"/>
+        <w:rPr>
+          <w:b w:val="0"/>
+          <w:sz w:val="22"/>
+        </w:rPr>
+      </w:pPr>
+      <w:r>
+        <w:rPr>
+          <w:b w:val="0"/>
+          <w:sz w:val="22"/>
+        </w:rPr>
+        <w:t xml:space="preserve">Chcielibyśmy wziąć pod uwagę, że algorytm Rozpoznawania obiektów, zwany YOLO, bardzo mocno obciąża kartę graficzną. Im lepsza karta graficzna tym szybciej algorytm jest w stanie przejść przez węzły sieci neuronowej. Warto pamiętać, że są to operacje na wideo, więc tam również jest obciążana karta graficzna. Nasz algorytm YOLO działa tylko na kartach graficznych </w:t>
+      </w:r>
+      <w:proofErr w:type="spellStart"/>
+      <w:r>
+        <w:rPr>
+          <w:b w:val="0"/>
+          <w:sz w:val="22"/>
+        </w:rPr>
+        <w:t>GeForce</w:t>
+      </w:r>
+      <w:proofErr w:type="spellEnd"/>
+      <w:r>
+        <w:rPr>
+          <w:b w:val="0"/>
+          <w:sz w:val="22"/>
+        </w:rPr>
+        <w:t>. Tak oprogramowana jest biblioteka, która została użyta w naszym programie. Udało nam się uzyskać działanie algorytmu Rozpoznawania obiektów na średnio dwóch klatkach na sekundę.</w:t>
+      </w:r>
+    </w:p>
+    <w:p>
+      <w:pPr>
+        <w:pStyle w:val="Sprawozdania"/>
+        <w:spacing w:after="0"/>
+      </w:pPr>
+      <w:bookmarkStart w:id="5" w:name="_GoBack"/>
+      <w:bookmarkEnd w:id="5"/>
+    </w:p>
+    <w:p>
+      <w:pPr>
+        <w:pStyle w:val="Sprawozdania"/>
+        <w:spacing w:after="0"/>
+      </w:pPr>
+    </w:p>
+    <w:p>
+      <w:pPr>
+        <w:pStyle w:val="Sprawozdania"/>
+        <w:spacing w:after="0"/>
+      </w:pPr>
+    </w:p>
+    <w:p>
+      <w:pPr>
+        <w:pStyle w:val="Sprawozdania"/>
+        <w:spacing w:after="0"/>
+      </w:pPr>
+    </w:p>
+    <w:p>
+      <w:pPr>
+        <w:pStyle w:val="Sprawozdania"/>
+        <w:spacing w:after="0"/>
+      </w:pPr>
+    </w:p>
+    <w:p>
+      <w:pPr>
+        <w:pStyle w:val="Sprawozdania"/>
+        <w:spacing w:after="0"/>
+      </w:pPr>
+    </w:p>
+    <w:p>
+      <w:pPr>
+        <w:pStyle w:val="Sprawozdania"/>
+        <w:spacing w:after="0"/>
+        <w:rPr>
+          <w:sz w:val="16"/>
+        </w:rPr>
+      </w:pPr>
+    </w:p>
+    <w:p>
+      <w:pPr>
+        <w:pStyle w:val="Sprawozdania"/>
+        <w:spacing w:after="0"/>
+        <w:rPr>
+          <w:sz w:val="16"/>
+        </w:rPr>
+      </w:pPr>
+    </w:p>
+    <w:p>
+      <w:pPr>
         <w:pStyle w:val="Akapitzlist"/>
         <w:numPr>
           <w:ilvl w:val="0"/>
@@ -4307,662 +4412,6 @@
     </w:p>
     <w:p>
       <w:pPr>
-        <w:rPr>
-          <w:rFonts w:ascii="Times New Roman" w:hAnsi="Times New Roman" w:cs="Times New Roman"/>
-          <w:szCs w:val="24"/>
-        </w:rPr>
-      </w:pPr>
-      <w:commentRangeStart w:id="8"/>
-      <w:r>
-        <w:rPr>
-          <w:rFonts w:ascii="Times New Roman" w:hAnsi="Times New Roman" w:cs="Times New Roman"/>
-          <w:szCs w:val="24"/>
-        </w:rPr>
-        <w:t xml:space="preserve">Biblioteki </w:t>
-      </w:r>
-      <w:commentRangeEnd w:id="8"/>
-      <w:r>
-        <w:rPr>
-          <w:rFonts w:ascii="Times New Roman" w:hAnsi="Times New Roman" w:cs="Times New Roman"/>
-          <w:szCs w:val="24"/>
-        </w:rPr>
-        <w:commentReference w:id="8"/>
-      </w:r>
-      <w:r>
-        <w:rPr>
-          <w:rFonts w:ascii="Times New Roman" w:hAnsi="Times New Roman" w:cs="Times New Roman"/>
-          <w:szCs w:val="24"/>
-        </w:rPr>
-        <w:t xml:space="preserve"> W naszym projekcie używamy następujących bibliotek:</w:t>
-      </w:r>
-    </w:p>
-    <w:p>
-      <w:pPr>
-        <w:jc w:val="both"/>
-        <w:rPr>
-          <w:rFonts w:ascii="Times New Roman" w:hAnsi="Times New Roman" w:cs="Times New Roman"/>
-        </w:rPr>
-      </w:pPr>
-    </w:p>
-    <w:p>
-      <w:pPr>
-        <w:widowControl w:val="0"/>
-        <w:autoSpaceDE w:val="0"/>
-        <w:autoSpaceDN w:val="0"/>
-        <w:adjustRightInd w:val="0"/>
-        <w:rPr>
-          <w:rFonts w:ascii="Times New Roman" w:hAnsi="Times New Roman" w:cs="Times New Roman"/>
-          <w:color w:val="16191F"/>
-          <w:sz w:val="24"/>
-          <w:szCs w:val="24"/>
-        </w:rPr>
-      </w:pPr>
-      <w:r>
-        <w:rPr>
-          <w:rFonts w:ascii="Times New Roman" w:hAnsi="Times New Roman" w:cs="Times New Roman"/>
-          <w:color w:val="16191F"/>
-          <w:sz w:val="24"/>
-          <w:szCs w:val="24"/>
-        </w:rPr>
-        <w:t>"</w:t>
-      </w:r>
-      <w:proofErr w:type="spellStart"/>
-      <w:r>
-        <w:rPr>
-          <w:rFonts w:ascii="Times New Roman" w:hAnsi="Times New Roman" w:cs="Times New Roman"/>
-          <w:b/>
-          <w:color w:val="16191F"/>
-          <w:sz w:val="24"/>
-          <w:szCs w:val="24"/>
-        </w:rPr>
-        <w:t>darknet.h</w:t>
-      </w:r>
-      <w:proofErr w:type="spellEnd"/>
-      <w:r>
-        <w:rPr>
-          <w:rFonts w:ascii="Times New Roman" w:hAnsi="Times New Roman" w:cs="Times New Roman"/>
-          <w:color w:val="16191F"/>
-          <w:sz w:val="24"/>
-          <w:szCs w:val="24"/>
-        </w:rPr>
-        <w:t xml:space="preserve">" - </w:t>
-      </w:r>
-      <w:proofErr w:type="spellStart"/>
-      <w:r>
-        <w:rPr>
-          <w:rFonts w:ascii="Times New Roman" w:hAnsi="Times New Roman" w:cs="Times New Roman"/>
-          <w:color w:val="16191F"/>
-          <w:sz w:val="24"/>
-          <w:szCs w:val="24"/>
-        </w:rPr>
-        <w:t>Darknet</w:t>
-      </w:r>
-      <w:proofErr w:type="spellEnd"/>
-      <w:r>
-        <w:rPr>
-          <w:rFonts w:ascii="Times New Roman" w:hAnsi="Times New Roman" w:cs="Times New Roman"/>
-          <w:color w:val="16191F"/>
-          <w:sz w:val="24"/>
-          <w:szCs w:val="24"/>
-        </w:rPr>
-        <w:t xml:space="preserve"> jest open-</w:t>
-      </w:r>
-      <w:proofErr w:type="spellStart"/>
-      <w:r>
-        <w:rPr>
-          <w:rFonts w:ascii="Times New Roman" w:hAnsi="Times New Roman" w:cs="Times New Roman"/>
-          <w:color w:val="16191F"/>
-          <w:sz w:val="24"/>
-          <w:szCs w:val="24"/>
-        </w:rPr>
-        <w:t>source'ową</w:t>
-      </w:r>
-      <w:proofErr w:type="spellEnd"/>
-      <w:r>
-        <w:rPr>
-          <w:rFonts w:ascii="Times New Roman" w:hAnsi="Times New Roman" w:cs="Times New Roman"/>
-          <w:color w:val="16191F"/>
-          <w:sz w:val="24"/>
-          <w:szCs w:val="24"/>
-        </w:rPr>
-        <w:t xml:space="preserve"> strukturą sieci </w:t>
-      </w:r>
-      <w:r>
-        <w:rPr>
-          <w:rFonts w:ascii="Times New Roman" w:hAnsi="Times New Roman" w:cs="Times New Roman"/>
-          <w:color w:val="16191F"/>
-        </w:rPr>
-        <w:t>neuronowej napisaną w C i </w:t>
-      </w:r>
-      <w:r>
-        <w:rPr>
-          <w:rFonts w:ascii="Times New Roman" w:hAnsi="Times New Roman" w:cs="Times New Roman"/>
-          <w:color w:val="16191F"/>
-          <w:sz w:val="24"/>
-          <w:szCs w:val="24"/>
-        </w:rPr>
-        <w:t xml:space="preserve">CUDA, która pozwala na implementację algorytmu YOLO w naszym projekcie. </w:t>
-      </w:r>
-      <w:r>
-        <w:rPr>
-          <w:rFonts w:ascii="Times New Roman" w:hAnsi="Times New Roman" w:cs="Times New Roman"/>
-          <w:color w:val="16191F"/>
-        </w:rPr>
-        <w:t xml:space="preserve">Biblioteka o tej samej nazwie daje nam możliwości uruchomienia i obsługi wymienionego wyżej algorytmu.  </w:t>
-      </w:r>
-      <w:r>
-        <w:rPr>
-          <w:rFonts w:ascii="Times New Roman" w:hAnsi="Times New Roman" w:cs="Times New Roman"/>
-          <w:color w:val="16191F"/>
-          <w:sz w:val="24"/>
-          <w:szCs w:val="24"/>
-        </w:rPr>
-        <w:t xml:space="preserve"> </w:t>
-      </w:r>
-    </w:p>
-    <w:p>
-      <w:pPr>
-        <w:widowControl w:val="0"/>
-        <w:autoSpaceDE w:val="0"/>
-        <w:autoSpaceDN w:val="0"/>
-        <w:adjustRightInd w:val="0"/>
-        <w:rPr>
-          <w:rFonts w:ascii="Times New Roman" w:hAnsi="Times New Roman" w:cs="Times New Roman"/>
-          <w:color w:val="16191F"/>
-          <w:sz w:val="24"/>
-          <w:szCs w:val="24"/>
-        </w:rPr>
-      </w:pPr>
-    </w:p>
-    <w:p>
-      <w:pPr>
-        <w:widowControl w:val="0"/>
-        <w:autoSpaceDE w:val="0"/>
-        <w:autoSpaceDN w:val="0"/>
-        <w:adjustRightInd w:val="0"/>
-        <w:rPr>
-          <w:rFonts w:ascii="Times New Roman" w:eastAsia="Times New Roman" w:hAnsi="Times New Roman" w:cs="Times New Roman"/>
-          <w:sz w:val="24"/>
-          <w:szCs w:val="24"/>
-          <w:lang w:eastAsia="pl-PL"/>
-        </w:rPr>
-      </w:pPr>
-      <w:r>
-        <w:rPr>
-          <w:rFonts w:ascii="Times New Roman" w:hAnsi="Times New Roman" w:cs="Times New Roman"/>
-          <w:color w:val="16191F"/>
-          <w:sz w:val="24"/>
-          <w:szCs w:val="24"/>
-        </w:rPr>
-        <w:t>"</w:t>
-      </w:r>
-      <w:proofErr w:type="spellStart"/>
-      <w:r>
-        <w:rPr>
-          <w:rFonts w:ascii="Times New Roman" w:hAnsi="Times New Roman" w:cs="Times New Roman"/>
-          <w:b/>
-          <w:color w:val="16191F"/>
-          <w:sz w:val="24"/>
-          <w:szCs w:val="24"/>
-        </w:rPr>
-        <w:t>list.h</w:t>
-      </w:r>
-      <w:proofErr w:type="spellEnd"/>
-      <w:r>
-        <w:rPr>
-          <w:rFonts w:ascii="Times New Roman" w:hAnsi="Times New Roman" w:cs="Times New Roman"/>
-          <w:color w:val="16191F"/>
-          <w:sz w:val="24"/>
-          <w:szCs w:val="24"/>
-        </w:rPr>
-        <w:t xml:space="preserve">" - </w:t>
-      </w:r>
-      <w:r>
-        <w:rPr>
-          <w:rFonts w:ascii="Times New Roman" w:eastAsia="Times New Roman" w:hAnsi="Times New Roman" w:cs="Times New Roman"/>
-          <w:color w:val="000000"/>
-          <w:sz w:val="24"/>
-          <w:szCs w:val="24"/>
-          <w:lang w:eastAsia="pl-PL"/>
-        </w:rPr>
-        <w:t>dzięki, której mamy kontener, będący listą dwukierunkową. U</w:t>
-      </w:r>
-      <w:r>
-        <w:rPr>
-          <w:rFonts w:ascii="Times New Roman" w:eastAsia="Times New Roman" w:hAnsi="Times New Roman" w:cs="Times New Roman"/>
-          <w:color w:val="000000"/>
-          <w:sz w:val="24"/>
-          <w:szCs w:val="24"/>
-          <w:lang w:eastAsia="pl-PL"/>
-        </w:rPr>
-        <w:t>żywamy jej dla tego, że </w:t>
-      </w:r>
-      <w:r>
-        <w:rPr>
-          <w:rFonts w:ascii="Times New Roman" w:eastAsia="Times New Roman" w:hAnsi="Times New Roman" w:cs="Times New Roman"/>
-          <w:color w:val="000000"/>
-          <w:sz w:val="24"/>
-          <w:szCs w:val="24"/>
-          <w:lang w:eastAsia="pl-PL"/>
-        </w:rPr>
-        <w:t xml:space="preserve">lepiej w naszym przypadku sprawdza się od wektorów, gdyż </w:t>
-      </w:r>
-      <w:r>
-        <w:rPr>
-          <w:rFonts w:ascii="Times New Roman" w:eastAsia="Times New Roman" w:hAnsi="Times New Roman" w:cs="Times New Roman"/>
-          <w:color w:val="222222"/>
-          <w:sz w:val="24"/>
-          <w:szCs w:val="24"/>
-          <w:shd w:val="clear" w:color="auto" w:fill="FFFFFF"/>
-          <w:lang w:eastAsia="pl-PL"/>
-        </w:rPr>
-        <w:t>często wprowadzamy zmiany w kontenerze</w:t>
-      </w:r>
-      <w:r>
-        <w:rPr>
-          <w:rFonts w:ascii="Times New Roman" w:eastAsia="Times New Roman" w:hAnsi="Times New Roman" w:cs="Times New Roman"/>
-          <w:color w:val="222222"/>
-          <w:sz w:val="24"/>
-          <w:szCs w:val="24"/>
-          <w:shd w:val="clear" w:color="auto" w:fill="FFFFFF"/>
-          <w:lang w:eastAsia="pl-PL"/>
-        </w:rPr>
-        <w:t>. Jest to spowodowane tym, że dodajemy, co chwilę nowe</w:t>
-      </w:r>
-      <w:r>
-        <w:rPr>
-          <w:rFonts w:ascii="Times New Roman" w:eastAsia="Times New Roman" w:hAnsi="Times New Roman" w:cs="Times New Roman"/>
-          <w:color w:val="222222"/>
-          <w:sz w:val="24"/>
-          <w:szCs w:val="24"/>
-          <w:shd w:val="clear" w:color="auto" w:fill="FFFFFF"/>
-          <w:lang w:eastAsia="pl-PL"/>
-        </w:rPr>
-        <w:t xml:space="preserve"> elementy,</w:t>
-      </w:r>
-      <w:r>
-        <w:rPr>
-          <w:rFonts w:ascii="Times New Roman" w:eastAsia="Times New Roman" w:hAnsi="Times New Roman" w:cs="Times New Roman"/>
-          <w:color w:val="222222"/>
-          <w:sz w:val="24"/>
-          <w:szCs w:val="24"/>
-          <w:shd w:val="clear" w:color="auto" w:fill="FFFFFF"/>
-          <w:lang w:eastAsia="pl-PL"/>
-        </w:rPr>
-        <w:t xml:space="preserve"> więc listy będą </w:t>
-      </w:r>
-      <w:r>
-        <w:rPr>
-          <w:rFonts w:ascii="Times New Roman" w:eastAsia="Times New Roman" w:hAnsi="Times New Roman" w:cs="Times New Roman"/>
-          <w:color w:val="222222"/>
-          <w:sz w:val="24"/>
-          <w:szCs w:val="24"/>
-          <w:shd w:val="clear" w:color="auto" w:fill="FFFFFF"/>
-          <w:lang w:eastAsia="pl-PL"/>
-        </w:rPr>
-        <w:t xml:space="preserve">szybszym rozwiązaniem. </w:t>
-      </w:r>
-      <w:r>
-        <w:rPr>
-          <w:rFonts w:ascii="Times New Roman" w:eastAsia="Times New Roman" w:hAnsi="Times New Roman" w:cs="Times New Roman"/>
-          <w:color w:val="222222"/>
-          <w:sz w:val="24"/>
-          <w:szCs w:val="24"/>
-          <w:shd w:val="clear" w:color="auto" w:fill="FFFFFF"/>
-          <w:lang w:eastAsia="pl-PL"/>
-        </w:rPr>
-        <w:t>Z drugiej strony w większości przypadków przeprowadzamy</w:t>
-      </w:r>
-      <w:r>
-        <w:rPr>
-          <w:rFonts w:ascii="Times New Roman" w:eastAsia="Times New Roman" w:hAnsi="Times New Roman" w:cs="Times New Roman"/>
-          <w:color w:val="222222"/>
-          <w:sz w:val="24"/>
-          <w:szCs w:val="24"/>
-          <w:shd w:val="clear" w:color="auto" w:fill="FFFFFF"/>
-          <w:lang w:eastAsia="pl-PL"/>
-        </w:rPr>
-        <w:t xml:space="preserve"> operacje po kolei, </w:t>
-      </w:r>
-      <w:r>
-        <w:rPr>
-          <w:rFonts w:ascii="Times New Roman" w:eastAsia="Times New Roman" w:hAnsi="Times New Roman" w:cs="Times New Roman"/>
-          <w:color w:val="222222"/>
-          <w:sz w:val="24"/>
-          <w:szCs w:val="24"/>
-          <w:shd w:val="clear" w:color="auto" w:fill="FFFFFF"/>
-          <w:lang w:eastAsia="pl-PL"/>
-        </w:rPr>
-        <w:t>zatem nie potrzebujemy</w:t>
-      </w:r>
-      <w:r>
-        <w:rPr>
-          <w:rFonts w:ascii="Times New Roman" w:eastAsia="Times New Roman" w:hAnsi="Times New Roman" w:cs="Times New Roman"/>
-          <w:color w:val="222222"/>
-          <w:sz w:val="24"/>
-          <w:szCs w:val="24"/>
-          <w:shd w:val="clear" w:color="auto" w:fill="FFFFFF"/>
-          <w:lang w:eastAsia="pl-PL"/>
-        </w:rPr>
-        <w:t xml:space="preserve"> dostęp</w:t>
-      </w:r>
-      <w:r>
-        <w:rPr>
-          <w:rFonts w:ascii="Times New Roman" w:eastAsia="Times New Roman" w:hAnsi="Times New Roman" w:cs="Times New Roman"/>
-          <w:color w:val="222222"/>
-          <w:sz w:val="24"/>
-          <w:szCs w:val="24"/>
-          <w:shd w:val="clear" w:color="auto" w:fill="FFFFFF"/>
-          <w:lang w:eastAsia="pl-PL"/>
-        </w:rPr>
-        <w:t>u</w:t>
-      </w:r>
-      <w:r>
-        <w:rPr>
-          <w:rFonts w:ascii="Times New Roman" w:eastAsia="Times New Roman" w:hAnsi="Times New Roman" w:cs="Times New Roman"/>
-          <w:color w:val="222222"/>
-          <w:sz w:val="24"/>
-          <w:szCs w:val="24"/>
-          <w:shd w:val="clear" w:color="auto" w:fill="FFFFFF"/>
-          <w:lang w:eastAsia="pl-PL"/>
-        </w:rPr>
-        <w:t xml:space="preserve"> do losowego elementu</w:t>
-      </w:r>
-      <w:r>
-        <w:rPr>
-          <w:rFonts w:ascii="Times New Roman" w:eastAsia="Times New Roman" w:hAnsi="Times New Roman" w:cs="Times New Roman"/>
-          <w:color w:val="222222"/>
-          <w:sz w:val="24"/>
-          <w:szCs w:val="24"/>
-          <w:shd w:val="clear" w:color="auto" w:fill="FFFFFF"/>
-          <w:lang w:eastAsia="pl-PL"/>
-        </w:rPr>
-        <w:t xml:space="preserve">, co jest dosyć </w:t>
-      </w:r>
-      <w:r>
-        <w:rPr>
-          <w:rFonts w:ascii="Times New Roman" w:eastAsia="Times New Roman" w:hAnsi="Times New Roman" w:cs="Times New Roman"/>
-          <w:color w:val="222222"/>
-          <w:sz w:val="24"/>
-          <w:szCs w:val="24"/>
-          <w:shd w:val="clear" w:color="auto" w:fill="FFFFFF"/>
-          <w:lang w:eastAsia="pl-PL"/>
-        </w:rPr>
-        <w:t>kosztowną operacją</w:t>
-      </w:r>
-      <w:r>
-        <w:rPr>
-          <w:rFonts w:ascii="Times New Roman" w:eastAsia="Times New Roman" w:hAnsi="Times New Roman" w:cs="Times New Roman"/>
-          <w:color w:val="222222"/>
-          <w:sz w:val="24"/>
-          <w:szCs w:val="24"/>
-          <w:shd w:val="clear" w:color="auto" w:fill="FFFFFF"/>
-          <w:lang w:eastAsia="pl-PL"/>
-        </w:rPr>
-        <w:t xml:space="preserve"> w przypadku listy</w:t>
-      </w:r>
-      <w:r>
-        <w:rPr>
-          <w:rFonts w:ascii="Times New Roman" w:eastAsia="Times New Roman" w:hAnsi="Times New Roman" w:cs="Times New Roman"/>
-          <w:color w:val="222222"/>
-          <w:sz w:val="24"/>
-          <w:szCs w:val="24"/>
-          <w:shd w:val="clear" w:color="auto" w:fill="FFFFFF"/>
-          <w:lang w:eastAsia="pl-PL"/>
-        </w:rPr>
-        <w:t>.</w:t>
-      </w:r>
-    </w:p>
-    <w:p>
-      <w:pPr>
-        <w:widowControl w:val="0"/>
-        <w:autoSpaceDE w:val="0"/>
-        <w:autoSpaceDN w:val="0"/>
-        <w:adjustRightInd w:val="0"/>
-        <w:rPr>
-          <w:rFonts w:ascii="Times New Roman" w:hAnsi="Times New Roman" w:cs="Times New Roman"/>
-          <w:color w:val="16191F"/>
-          <w:sz w:val="24"/>
-          <w:szCs w:val="24"/>
-        </w:rPr>
-      </w:pPr>
-    </w:p>
-    <w:p>
-      <w:pPr>
-        <w:rPr>
-          <w:rFonts w:ascii="Times New Roman" w:hAnsi="Times New Roman" w:cs="Times New Roman"/>
-          <w:color w:val="16191F"/>
-          <w:sz w:val="24"/>
-          <w:szCs w:val="24"/>
-        </w:rPr>
-      </w:pPr>
-      <w:r>
-        <w:rPr>
-          <w:rFonts w:ascii="Times New Roman" w:hAnsi="Times New Roman" w:cs="Times New Roman"/>
-          <w:color w:val="16191F"/>
-          <w:sz w:val="24"/>
-          <w:szCs w:val="24"/>
-        </w:rPr>
-        <w:t>"</w:t>
-      </w:r>
-      <w:proofErr w:type="spellStart"/>
-      <w:r>
-        <w:rPr>
-          <w:rFonts w:ascii="Times New Roman" w:hAnsi="Times New Roman" w:cs="Times New Roman"/>
-          <w:b/>
-          <w:color w:val="16191F"/>
-          <w:sz w:val="24"/>
-          <w:szCs w:val="24"/>
-        </w:rPr>
-        <w:t>tree.h</w:t>
-      </w:r>
-      <w:proofErr w:type="spellEnd"/>
-      <w:r>
-        <w:rPr>
-          <w:rFonts w:ascii="Times New Roman" w:hAnsi="Times New Roman" w:cs="Times New Roman"/>
-          <w:color w:val="16191F"/>
-          <w:sz w:val="24"/>
-          <w:szCs w:val="24"/>
-        </w:rPr>
-        <w:t xml:space="preserve">" - </w:t>
-      </w:r>
-      <w:r>
-        <w:rPr>
-          <w:rFonts w:ascii="Times New Roman" w:eastAsia="Times New Roman" w:hAnsi="Times New Roman" w:cs="Times New Roman"/>
-          <w:color w:val="000000"/>
-          <w:sz w:val="24"/>
-          <w:szCs w:val="24"/>
-          <w:lang w:eastAsia="pl-PL"/>
-        </w:rPr>
-        <w:t>wykorzystywane są praktycznie we wszystkich dziedzinach informatyki, a zwłaszcza w uczeniu maszynowym i sieciach neuronowych. Zawiera ona struktury danych nazywane drzewami. Są to spójne i acykliczne grafy skierowane, których wierzchołki reprezentują konkretne dane. Dzięki nim algorytm, który używamy mógł uczyć się, aby coraz lepiej spełniać swoje zadanie.</w:t>
-      </w:r>
-    </w:p>
-    <w:p>
-      <w:pPr>
-        <w:widowControl w:val="0"/>
-        <w:autoSpaceDE w:val="0"/>
-        <w:autoSpaceDN w:val="0"/>
-        <w:adjustRightInd w:val="0"/>
-        <w:rPr>
-          <w:rFonts w:ascii="Times New Roman" w:hAnsi="Times New Roman" w:cs="Times New Roman"/>
-          <w:color w:val="16191F"/>
-          <w:sz w:val="24"/>
-          <w:szCs w:val="24"/>
-        </w:rPr>
-      </w:pPr>
-    </w:p>
-    <w:p>
-      <w:pPr>
-        <w:rPr>
-          <w:rFonts w:ascii="Times New Roman" w:eastAsia="Times New Roman" w:hAnsi="Times New Roman" w:cs="Times New Roman"/>
-          <w:color w:val="000000"/>
-          <w:sz w:val="24"/>
-          <w:szCs w:val="24"/>
-          <w:lang w:eastAsia="pl-PL"/>
-        </w:rPr>
-      </w:pPr>
-      <w:r>
-        <w:rPr>
-          <w:rFonts w:ascii="Times New Roman" w:hAnsi="Times New Roman" w:cs="Times New Roman"/>
-          <w:color w:val="16191F"/>
-          <w:sz w:val="24"/>
-          <w:szCs w:val="24"/>
-        </w:rPr>
-        <w:lastRenderedPageBreak/>
-        <w:t>"</w:t>
-      </w:r>
-      <w:proofErr w:type="spellStart"/>
-      <w:r>
-        <w:rPr>
-          <w:rFonts w:ascii="Times New Roman" w:hAnsi="Times New Roman" w:cs="Times New Roman"/>
-          <w:b/>
-          <w:color w:val="16191F"/>
-          <w:sz w:val="24"/>
-          <w:szCs w:val="24"/>
-        </w:rPr>
-        <w:t>image.h</w:t>
-      </w:r>
-      <w:proofErr w:type="spellEnd"/>
-      <w:r>
-        <w:rPr>
-          <w:rFonts w:ascii="Times New Roman" w:hAnsi="Times New Roman" w:cs="Times New Roman"/>
-          <w:color w:val="16191F"/>
-          <w:sz w:val="24"/>
-          <w:szCs w:val="24"/>
-        </w:rPr>
-        <w:t>" -</w:t>
-      </w:r>
-      <w:r>
-        <w:rPr>
-          <w:rFonts w:ascii="Times New Roman" w:eastAsia="Times New Roman" w:hAnsi="Times New Roman" w:cs="Times New Roman"/>
-          <w:color w:val="000000"/>
-          <w:sz w:val="24"/>
-          <w:szCs w:val="24"/>
-          <w:lang w:eastAsia="pl-PL"/>
-        </w:rPr>
-        <w:t xml:space="preserve"> jest to biblioteka, dzięki której jesteśmy w stanie zamieniać klatki filmu, na którym operujemy</w:t>
-      </w:r>
-      <w:r>
-        <w:rPr>
-          <w:rFonts w:ascii="Times New Roman" w:eastAsia="Times New Roman" w:hAnsi="Times New Roman" w:cs="Times New Roman"/>
-          <w:color w:val="000000"/>
-          <w:sz w:val="24"/>
-          <w:szCs w:val="24"/>
-          <w:lang w:eastAsia="pl-PL"/>
-        </w:rPr>
-        <w:t>,</w:t>
-      </w:r>
-      <w:r>
-        <w:rPr>
-          <w:rFonts w:ascii="Times New Roman" w:eastAsia="Times New Roman" w:hAnsi="Times New Roman" w:cs="Times New Roman"/>
-          <w:color w:val="000000"/>
-          <w:sz w:val="24"/>
-          <w:szCs w:val="24"/>
-          <w:lang w:eastAsia="pl-PL"/>
-        </w:rPr>
-        <w:t xml:space="preserve"> w pliki graficzne</w:t>
-      </w:r>
-      <w:r>
-        <w:rPr>
-          <w:rFonts w:ascii="Times New Roman" w:eastAsia="Times New Roman" w:hAnsi="Times New Roman" w:cs="Times New Roman"/>
-          <w:color w:val="000000"/>
-          <w:sz w:val="24"/>
-          <w:szCs w:val="24"/>
-          <w:lang w:eastAsia="pl-PL"/>
-        </w:rPr>
-        <w:t>,</w:t>
-      </w:r>
-      <w:r>
-        <w:rPr>
-          <w:rFonts w:ascii="Times New Roman" w:eastAsia="Times New Roman" w:hAnsi="Times New Roman" w:cs="Times New Roman"/>
-          <w:color w:val="000000"/>
-          <w:sz w:val="24"/>
-          <w:szCs w:val="24"/>
-          <w:lang w:eastAsia="pl-PL"/>
-        </w:rPr>
-        <w:t xml:space="preserve"> w formacie JPG, na których tworzymy macierze</w:t>
-      </w:r>
-      <w:r>
-        <w:rPr>
-          <w:rFonts w:ascii="Times New Roman" w:eastAsia="Times New Roman" w:hAnsi="Times New Roman" w:cs="Times New Roman"/>
-          <w:color w:val="000000"/>
-          <w:sz w:val="24"/>
-          <w:szCs w:val="24"/>
-          <w:lang w:eastAsia="pl-PL"/>
-        </w:rPr>
-        <w:t xml:space="preserve"> potrzebne później do podziału.</w:t>
-      </w:r>
-    </w:p>
-    <w:p>
-      <w:pPr>
-        <w:widowControl w:val="0"/>
-        <w:autoSpaceDE w:val="0"/>
-        <w:autoSpaceDN w:val="0"/>
-        <w:adjustRightInd w:val="0"/>
-        <w:rPr>
-          <w:rFonts w:ascii="Times New Roman" w:hAnsi="Times New Roman" w:cs="Times New Roman"/>
-          <w:color w:val="16191F"/>
-          <w:sz w:val="24"/>
-          <w:szCs w:val="24"/>
-        </w:rPr>
-      </w:pPr>
-    </w:p>
-    <w:p>
-      <w:pPr>
-        <w:widowControl w:val="0"/>
-        <w:autoSpaceDE w:val="0"/>
-        <w:autoSpaceDN w:val="0"/>
-        <w:adjustRightInd w:val="0"/>
-        <w:rPr>
-          <w:rFonts w:ascii="Times New Roman" w:hAnsi="Times New Roman" w:cs="Times New Roman"/>
-          <w:color w:val="16191F"/>
-          <w:sz w:val="24"/>
-          <w:szCs w:val="24"/>
-        </w:rPr>
-      </w:pPr>
-      <w:r>
-        <w:rPr>
-          <w:rFonts w:ascii="Times New Roman" w:hAnsi="Times New Roman" w:cs="Times New Roman"/>
-          <w:color w:val="16191F"/>
-          <w:sz w:val="24"/>
-          <w:szCs w:val="24"/>
-        </w:rPr>
-        <w:t>"</w:t>
-      </w:r>
-      <w:proofErr w:type="spellStart"/>
-      <w:r>
-        <w:rPr>
-          <w:rFonts w:ascii="Times New Roman" w:hAnsi="Times New Roman" w:cs="Times New Roman"/>
-          <w:b/>
-          <w:color w:val="16191F"/>
-          <w:sz w:val="24"/>
-          <w:szCs w:val="24"/>
-        </w:rPr>
-        <w:t>matrix.h</w:t>
-      </w:r>
-      <w:proofErr w:type="spellEnd"/>
-      <w:r>
-        <w:rPr>
-          <w:rFonts w:ascii="Times New Roman" w:hAnsi="Times New Roman" w:cs="Times New Roman"/>
-          <w:color w:val="16191F"/>
-          <w:sz w:val="24"/>
-          <w:szCs w:val="24"/>
-        </w:rPr>
-        <w:t>" - ta biblioteka zdecydowanie pomaga w operowaniu na macierzach, które są nam niezbędne, gdyż algorytm dzieli każdą klatę</w:t>
-      </w:r>
-      <w:r>
-        <w:rPr>
-          <w:rFonts w:ascii="Times New Roman" w:eastAsia="Times New Roman" w:hAnsi="Times New Roman" w:cs="Times New Roman"/>
-          <w:color w:val="000000"/>
-          <w:sz w:val="24"/>
-          <w:szCs w:val="24"/>
-          <w:lang w:eastAsia="pl-PL"/>
-        </w:rPr>
-        <w:t xml:space="preserve"> na kwadraty, gdzie każdy z nich jest właśnie elementem macierzy. W nich natomiast wyszukiwane są atrybuty naszej sieci neuronowej.</w:t>
-      </w:r>
-    </w:p>
-    <w:p>
-      <w:pPr>
         <w:pStyle w:val="NagwekSprawozdania"/>
         <w:numPr>
           <w:ilvl w:val="0"/>
@@ -4976,21 +4425,7 @@
         <w:rPr>
           <w:rFonts w:cs="Times New Roman"/>
         </w:rPr>
-        <w:t xml:space="preserve">Dokumentacja </w:t>
-      </w:r>
-      <w:commentRangeStart w:id="9"/>
-      <w:r>
-        <w:rPr>
-          <w:rFonts w:cs="Times New Roman"/>
-        </w:rPr>
-        <w:t>kodu</w:t>
-      </w:r>
-      <w:commentRangeEnd w:id="9"/>
-      <w:r>
-        <w:rPr>
-          <w:rFonts w:cs="Times New Roman"/>
-        </w:rPr>
-        <w:commentReference w:id="9"/>
+        <w:t>Dokumentacja kodu</w:t>
       </w:r>
     </w:p>
     <w:p>
@@ -5009,20 +4444,18 @@
           <w:ilvl w:val="1"/>
           <w:numId w:val="7"/>
         </w:numPr>
-      </w:pPr>
-      <w:r>
-        <w:rPr>
-          <w:rFonts w:ascii="Times New Roman" w:hAnsi="Times New Roman" w:cs="Times New Roman"/>
-        </w:rPr>
-        <w:t>Diagram klas Anali</w:t>
-      </w:r>
-      <w:bookmarkStart w:id="10" w:name="_GoBack"/>
-      <w:bookmarkEnd w:id="10"/>
-      <w:r>
-        <w:rPr>
-          <w:rFonts w:ascii="Times New Roman" w:hAnsi="Times New Roman" w:cs="Times New Roman"/>
-        </w:rPr>
-        <w:t>zatora</w:t>
+        <w:rPr>
+          <w:b/>
+          <w:sz w:val="24"/>
+        </w:rPr>
+      </w:pPr>
+      <w:r>
+        <w:rPr>
+          <w:rFonts w:ascii="Times New Roman" w:hAnsi="Times New Roman" w:cs="Times New Roman"/>
+          <w:b/>
+          <w:sz w:val="24"/>
+        </w:rPr>
+        <w:t>Diagram klas Analizatora</w:t>
       </w:r>
     </w:p>
     <w:p>
@@ -5030,24 +4463,35 @@
         <w:pStyle w:val="Akapitzlist"/>
         <w:ind w:left="420"/>
       </w:pPr>
+    </w:p>
+    <w:p>
+      <w:pPr>
+        <w:pStyle w:val="Akapitzlist"/>
+        <w:ind w:left="420"/>
+      </w:pPr>
+    </w:p>
+    <w:p>
+      <w:pPr>
+        <w:pStyle w:val="Akapitzlist"/>
+        <w:ind w:left="420"/>
+      </w:pPr>
       <w:r>
         <w:rPr>
           <w:noProof/>
-          <w:lang w:eastAsia="pl-PL"/>
         </w:rPr>
         <w:drawing>
-          <wp:anchor distT="0" distB="0" distL="114300" distR="114300" simplePos="0" relativeHeight="130492640" behindDoc="0" locked="0" layoutInCell="1" allowOverlap="1" wp14:anchorId="1D7954AF" wp14:editId="635CB2B0">
+          <wp:anchor distT="0" distB="0" distL="114300" distR="114300" simplePos="0" relativeHeight="251658240" behindDoc="0" locked="0" layoutInCell="1" allowOverlap="1" wp14:anchorId="1C34907A" wp14:editId="690E3892">
             <wp:simplePos x="0" y="0"/>
             <wp:positionH relativeFrom="margin">
-              <wp:posOffset>-351155</wp:posOffset>
+              <wp:align>left</wp:align>
             </wp:positionH>
             <wp:positionV relativeFrom="paragraph">
-              <wp:posOffset>206375</wp:posOffset>
+              <wp:posOffset>30480</wp:posOffset>
             </wp:positionV>
-            <wp:extent cx="6653016" cy="2072640"/>
-            <wp:effectExtent l="0" t="0" r="0" b="3810"/>
+            <wp:extent cx="5760720" cy="2548890"/>
+            <wp:effectExtent l="19050" t="19050" r="11430" b="22860"/>
             <wp:wrapNone/>
-            <wp:docPr id="6" name="Obraz 6"/>
+            <wp:docPr id="9" name="Obraz 9"/>
             <wp:cNvGraphicFramePr>
               <a:graphicFrameLocks xmlns:a="http://schemas.openxmlformats.org/drawingml/2006/main" noChangeAspect="1"/>
             </wp:cNvGraphicFramePr>
@@ -5061,7 +4505,7 @@
                     </pic:cNvPicPr>
                   </pic:nvPicPr>
                   <pic:blipFill>
-                    <a:blip r:embed="rId18">
+                    <a:blip r:embed="rId15">
                       <a:extLst>
                         <a:ext uri="{28A0092B-C50C-407E-A947-70E740481C1C}">
                           <a14:useLocalDpi xmlns:a14="http://schemas.microsoft.com/office/drawing/2010/main" val="0"/>
@@ -5076,14 +4520,19 @@
                   <pic:spPr bwMode="auto">
                     <a:xfrm>
                       <a:off x="0" y="0"/>
-                      <a:ext cx="6653016" cy="2072640"/>
+                      <a:ext cx="5760720" cy="2548890"/>
                     </a:xfrm>
                     <a:prstGeom prst="rect">
                       <a:avLst/>
                     </a:prstGeom>
                     <a:noFill/>
-                    <a:ln>
-                      <a:noFill/>
+                    <a:ln w="12700">
+                      <a:solidFill>
+                        <a:schemeClr val="tx1">
+                          <a:lumMod val="95000"/>
+                          <a:lumOff val="5000"/>
+                        </a:schemeClr>
+                      </a:solidFill>
                     </a:ln>
                   </pic:spPr>
                 </pic:pic>
@@ -5099,8 +4548,385 @@
         </w:drawing>
       </w:r>
     </w:p>
+    <w:p>
+      <w:pPr>
+        <w:pStyle w:val="Akapitzlist"/>
+        <w:ind w:left="420"/>
+      </w:pPr>
+    </w:p>
+    <w:p>
+      <w:pPr>
+        <w:pStyle w:val="Akapitzlist"/>
+        <w:ind w:left="420"/>
+      </w:pPr>
+    </w:p>
+    <w:p>
+      <w:pPr>
+        <w:pStyle w:val="Akapitzlist"/>
+        <w:ind w:left="420"/>
+      </w:pPr>
+    </w:p>
+    <w:p>
+      <w:pPr>
+        <w:pStyle w:val="Akapitzlist"/>
+        <w:ind w:left="420"/>
+      </w:pPr>
+    </w:p>
+    <w:p/>
+    <w:p/>
+    <w:p/>
+    <w:p/>
+    <w:p/>
+    <w:p/>
+    <w:p/>
+    <w:p/>
+    <w:p/>
+    <w:p/>
+    <w:p/>
+    <w:p/>
+    <w:p/>
+    <w:p>
+      <w:pPr>
+        <w:pStyle w:val="Akapitzlist"/>
+        <w:numPr>
+          <w:ilvl w:val="1"/>
+          <w:numId w:val="10"/>
+        </w:numPr>
+        <w:rPr>
+          <w:rFonts w:ascii="Times New Roman" w:hAnsi="Times New Roman" w:cs="Times New Roman"/>
+          <w:b/>
+          <w:sz w:val="24"/>
+        </w:rPr>
+      </w:pPr>
+      <w:r>
+        <w:rPr>
+          <w:rFonts w:ascii="Times New Roman" w:hAnsi="Times New Roman" w:cs="Times New Roman"/>
+          <w:b/>
+          <w:sz w:val="24"/>
+        </w:rPr>
+        <w:t>Biblioteki</w:t>
+      </w:r>
+    </w:p>
+    <w:p>
+      <w:pPr>
+        <w:rPr>
+          <w:rFonts w:ascii="Times New Roman" w:hAnsi="Times New Roman" w:cs="Times New Roman"/>
+          <w:szCs w:val="24"/>
+        </w:rPr>
+      </w:pPr>
+      <w:r>
+        <w:rPr>
+          <w:rFonts w:ascii="Times New Roman" w:hAnsi="Times New Roman" w:cs="Times New Roman"/>
+          <w:szCs w:val="24"/>
+        </w:rPr>
+        <w:t>W naszym projekcie używamy następujących bibliotek:</w:t>
+      </w:r>
+    </w:p>
+    <w:p>
+      <w:pPr>
+        <w:jc w:val="both"/>
+        <w:rPr>
+          <w:rFonts w:ascii="Times New Roman" w:hAnsi="Times New Roman" w:cs="Times New Roman"/>
+        </w:rPr>
+      </w:pPr>
+    </w:p>
+    <w:p>
+      <w:pPr>
+        <w:widowControl w:val="0"/>
+        <w:autoSpaceDE w:val="0"/>
+        <w:autoSpaceDN w:val="0"/>
+        <w:adjustRightInd w:val="0"/>
+        <w:rPr>
+          <w:rFonts w:ascii="Times New Roman" w:hAnsi="Times New Roman" w:cs="Times New Roman"/>
+          <w:color w:val="16191F"/>
+        </w:rPr>
+      </w:pPr>
+      <w:r>
+        <w:rPr>
+          <w:rFonts w:ascii="Times New Roman" w:hAnsi="Times New Roman" w:cs="Times New Roman"/>
+          <w:color w:val="16191F"/>
+        </w:rPr>
+        <w:t>"</w:t>
+      </w:r>
+      <w:proofErr w:type="spellStart"/>
+      <w:r>
+        <w:rPr>
+          <w:rFonts w:ascii="Times New Roman" w:hAnsi="Times New Roman" w:cs="Times New Roman"/>
+          <w:b/>
+          <w:color w:val="16191F"/>
+        </w:rPr>
+        <w:t>darknet.h</w:t>
+      </w:r>
+      <w:proofErr w:type="spellEnd"/>
+      <w:r>
+        <w:rPr>
+          <w:rFonts w:ascii="Times New Roman" w:hAnsi="Times New Roman" w:cs="Times New Roman"/>
+          <w:color w:val="16191F"/>
+        </w:rPr>
+        <w:t xml:space="preserve">" - </w:t>
+      </w:r>
+      <w:proofErr w:type="spellStart"/>
+      <w:r>
+        <w:rPr>
+          <w:rFonts w:ascii="Times New Roman" w:hAnsi="Times New Roman" w:cs="Times New Roman"/>
+          <w:color w:val="16191F"/>
+        </w:rPr>
+        <w:t>Darknet</w:t>
+      </w:r>
+      <w:proofErr w:type="spellEnd"/>
+      <w:r>
+        <w:rPr>
+          <w:rFonts w:ascii="Times New Roman" w:hAnsi="Times New Roman" w:cs="Times New Roman"/>
+          <w:color w:val="16191F"/>
+        </w:rPr>
+        <w:t xml:space="preserve"> jest open-</w:t>
+      </w:r>
+      <w:proofErr w:type="spellStart"/>
+      <w:r>
+        <w:rPr>
+          <w:rFonts w:ascii="Times New Roman" w:hAnsi="Times New Roman" w:cs="Times New Roman"/>
+          <w:color w:val="16191F"/>
+        </w:rPr>
+        <w:t>source'ową</w:t>
+      </w:r>
+      <w:proofErr w:type="spellEnd"/>
+      <w:r>
+        <w:rPr>
+          <w:rFonts w:ascii="Times New Roman" w:hAnsi="Times New Roman" w:cs="Times New Roman"/>
+          <w:color w:val="16191F"/>
+        </w:rPr>
+        <w:t xml:space="preserve"> strukturą sieci neuronowej napisaną w C i CUDA, która pozwala na implementację algorytmu YOLO w naszym projekcie. Biblioteka o tej samej nazwie daje nam możliwości uruchomienia i obsługi wymienionego wyżej algorytmu.   </w:t>
+      </w:r>
+    </w:p>
+    <w:p>
+      <w:pPr>
+        <w:widowControl w:val="0"/>
+        <w:autoSpaceDE w:val="0"/>
+        <w:autoSpaceDN w:val="0"/>
+        <w:adjustRightInd w:val="0"/>
+        <w:rPr>
+          <w:rFonts w:ascii="Times New Roman" w:hAnsi="Times New Roman" w:cs="Times New Roman"/>
+          <w:color w:val="16191F"/>
+        </w:rPr>
+      </w:pPr>
+    </w:p>
+    <w:p>
+      <w:pPr>
+        <w:widowControl w:val="0"/>
+        <w:autoSpaceDE w:val="0"/>
+        <w:autoSpaceDN w:val="0"/>
+        <w:adjustRightInd w:val="0"/>
+        <w:rPr>
+          <w:rFonts w:ascii="Times New Roman" w:eastAsia="Times New Roman" w:hAnsi="Times New Roman" w:cs="Times New Roman"/>
+          <w:lang w:eastAsia="pl-PL"/>
+        </w:rPr>
+      </w:pPr>
+      <w:r>
+        <w:rPr>
+          <w:rFonts w:ascii="Times New Roman" w:hAnsi="Times New Roman" w:cs="Times New Roman"/>
+          <w:color w:val="16191F"/>
+        </w:rPr>
+        <w:t>"</w:t>
+      </w:r>
+      <w:proofErr w:type="spellStart"/>
+      <w:r>
+        <w:rPr>
+          <w:rFonts w:ascii="Times New Roman" w:hAnsi="Times New Roman" w:cs="Times New Roman"/>
+          <w:b/>
+          <w:color w:val="16191F"/>
+        </w:rPr>
+        <w:t>list.h</w:t>
+      </w:r>
+      <w:proofErr w:type="spellEnd"/>
+      <w:r>
+        <w:rPr>
+          <w:rFonts w:ascii="Times New Roman" w:hAnsi="Times New Roman" w:cs="Times New Roman"/>
+          <w:color w:val="16191F"/>
+        </w:rPr>
+        <w:t xml:space="preserve">" - </w:t>
+      </w:r>
+      <w:r>
+        <w:rPr>
+          <w:rFonts w:ascii="Times New Roman" w:eastAsia="Times New Roman" w:hAnsi="Times New Roman" w:cs="Times New Roman"/>
+          <w:color w:val="000000"/>
+          <w:lang w:eastAsia="pl-PL"/>
+        </w:rPr>
+        <w:t xml:space="preserve">dzięki, której mamy kontener, będący listą dwukierunkową. Używamy jej dla tego, że lepiej w naszym przypadku sprawdza się od wektorów, gdyż </w:t>
+      </w:r>
+      <w:r>
+        <w:rPr>
+          <w:rFonts w:ascii="Times New Roman" w:eastAsia="Times New Roman" w:hAnsi="Times New Roman" w:cs="Times New Roman"/>
+          <w:color w:val="222222"/>
+          <w:shd w:val="clear" w:color="auto" w:fill="FFFFFF"/>
+          <w:lang w:eastAsia="pl-PL"/>
+        </w:rPr>
+        <w:t>często wprowadzamy zmiany w kontenerze. Jest to spowodowane tym, że dodajemy, co chwilę nowe elementy, więc listy będą szybszym rozwiązaniem. Z drugiej strony w większości przypadków przeprowadzamy operacje po kolei, zatem nie potrzebujemy dostępu do losowego elementu, co jest dosyć kosztowną operacją w przypadku listy.</w:t>
+      </w:r>
+    </w:p>
+    <w:p>
+      <w:pPr>
+        <w:widowControl w:val="0"/>
+        <w:autoSpaceDE w:val="0"/>
+        <w:autoSpaceDN w:val="0"/>
+        <w:adjustRightInd w:val="0"/>
+        <w:rPr>
+          <w:rFonts w:ascii="Times New Roman" w:hAnsi="Times New Roman" w:cs="Times New Roman"/>
+          <w:color w:val="16191F"/>
+        </w:rPr>
+      </w:pPr>
+    </w:p>
+    <w:p>
+      <w:pPr>
+        <w:rPr>
+          <w:rFonts w:ascii="Times New Roman" w:hAnsi="Times New Roman" w:cs="Times New Roman"/>
+          <w:color w:val="16191F"/>
+        </w:rPr>
+      </w:pPr>
+      <w:r>
+        <w:rPr>
+          <w:rFonts w:ascii="Times New Roman" w:hAnsi="Times New Roman" w:cs="Times New Roman"/>
+          <w:color w:val="16191F"/>
+        </w:rPr>
+        <w:t>"</w:t>
+      </w:r>
+      <w:proofErr w:type="spellStart"/>
+      <w:r>
+        <w:rPr>
+          <w:rFonts w:ascii="Times New Roman" w:hAnsi="Times New Roman" w:cs="Times New Roman"/>
+          <w:b/>
+          <w:color w:val="16191F"/>
+        </w:rPr>
+        <w:t>tree.h</w:t>
+      </w:r>
+      <w:proofErr w:type="spellEnd"/>
+      <w:r>
+        <w:rPr>
+          <w:rFonts w:ascii="Times New Roman" w:hAnsi="Times New Roman" w:cs="Times New Roman"/>
+          <w:color w:val="16191F"/>
+        </w:rPr>
+        <w:t xml:space="preserve">" - </w:t>
+      </w:r>
+      <w:r>
+        <w:rPr>
+          <w:rFonts w:ascii="Times New Roman" w:eastAsia="Times New Roman" w:hAnsi="Times New Roman" w:cs="Times New Roman"/>
+          <w:color w:val="000000"/>
+          <w:lang w:eastAsia="pl-PL"/>
+        </w:rPr>
+        <w:t>wykorzystywane są praktycznie we wszystkich dziedzinach informatyki, a zwłaszcza w uczeniu maszynowym i sieciach neuronowych. Zawiera ona struktury danych nazywane drzewami. Są to spójne i acykliczne grafy skierowane, których wierzchołki reprezentują konkretne dane. Dzięki nim algorytm, który używamy mógł uczyć się, aby coraz lepiej spełniać swoje zadanie.</w:t>
+      </w:r>
+    </w:p>
+    <w:p>
+      <w:pPr>
+        <w:widowControl w:val="0"/>
+        <w:autoSpaceDE w:val="0"/>
+        <w:autoSpaceDN w:val="0"/>
+        <w:adjustRightInd w:val="0"/>
+        <w:rPr>
+          <w:rFonts w:ascii="Times New Roman" w:hAnsi="Times New Roman" w:cs="Times New Roman"/>
+          <w:color w:val="16191F"/>
+        </w:rPr>
+      </w:pPr>
+    </w:p>
+    <w:p>
+      <w:pPr>
+        <w:rPr>
+          <w:rFonts w:ascii="Times New Roman" w:eastAsia="Times New Roman" w:hAnsi="Times New Roman" w:cs="Times New Roman"/>
+          <w:color w:val="000000"/>
+          <w:lang w:eastAsia="pl-PL"/>
+        </w:rPr>
+      </w:pPr>
+      <w:r>
+        <w:rPr>
+          <w:rFonts w:ascii="Times New Roman" w:hAnsi="Times New Roman" w:cs="Times New Roman"/>
+          <w:color w:val="16191F"/>
+        </w:rPr>
+        <w:t>"</w:t>
+      </w:r>
+      <w:proofErr w:type="spellStart"/>
+      <w:r>
+        <w:rPr>
+          <w:rFonts w:ascii="Times New Roman" w:hAnsi="Times New Roman" w:cs="Times New Roman"/>
+          <w:b/>
+          <w:color w:val="16191F"/>
+        </w:rPr>
+        <w:t>image.h</w:t>
+      </w:r>
+      <w:proofErr w:type="spellEnd"/>
+      <w:r>
+        <w:rPr>
+          <w:rFonts w:ascii="Times New Roman" w:hAnsi="Times New Roman" w:cs="Times New Roman"/>
+          <w:color w:val="16191F"/>
+        </w:rPr>
+        <w:t>" -</w:t>
+      </w:r>
+      <w:r>
+        <w:rPr>
+          <w:rFonts w:ascii="Times New Roman" w:eastAsia="Times New Roman" w:hAnsi="Times New Roman" w:cs="Times New Roman"/>
+          <w:color w:val="000000"/>
+          <w:lang w:eastAsia="pl-PL"/>
+        </w:rPr>
+        <w:t xml:space="preserve"> jest to biblioteka, dzięki której jesteśmy w stanie zamieniać klatki filmu, na którym operujemy, w pliki graficzne, w formacie JPG, na których tworzymy macierze potrzebne później do podziału.</w:t>
+      </w:r>
+    </w:p>
+    <w:p>
+      <w:pPr>
+        <w:widowControl w:val="0"/>
+        <w:autoSpaceDE w:val="0"/>
+        <w:autoSpaceDN w:val="0"/>
+        <w:adjustRightInd w:val="0"/>
+        <w:rPr>
+          <w:rFonts w:ascii="Times New Roman" w:hAnsi="Times New Roman" w:cs="Times New Roman"/>
+          <w:color w:val="16191F"/>
+        </w:rPr>
+      </w:pPr>
+    </w:p>
+    <w:p>
+      <w:pPr>
+        <w:widowControl w:val="0"/>
+        <w:autoSpaceDE w:val="0"/>
+        <w:autoSpaceDN w:val="0"/>
+        <w:adjustRightInd w:val="0"/>
+        <w:rPr>
+          <w:rFonts w:ascii="Times New Roman" w:hAnsi="Times New Roman" w:cs="Times New Roman"/>
+          <w:color w:val="16191F"/>
+        </w:rPr>
+      </w:pPr>
+      <w:r>
+        <w:rPr>
+          <w:rFonts w:ascii="Times New Roman" w:hAnsi="Times New Roman" w:cs="Times New Roman"/>
+          <w:color w:val="16191F"/>
+        </w:rPr>
+        <w:t>"</w:t>
+      </w:r>
+      <w:proofErr w:type="spellStart"/>
+      <w:r>
+        <w:rPr>
+          <w:rFonts w:ascii="Times New Roman" w:hAnsi="Times New Roman" w:cs="Times New Roman"/>
+          <w:b/>
+          <w:color w:val="16191F"/>
+        </w:rPr>
+        <w:t>matrix.h</w:t>
+      </w:r>
+      <w:proofErr w:type="spellEnd"/>
+      <w:r>
+        <w:rPr>
+          <w:rFonts w:ascii="Times New Roman" w:hAnsi="Times New Roman" w:cs="Times New Roman"/>
+          <w:color w:val="16191F"/>
+        </w:rPr>
+        <w:t>" - ta biblioteka zdecydowanie pomaga w operowaniu na macierzach, które są nam niezbędne, gdyż algorytm dzieli każdą klatę</w:t>
+      </w:r>
+      <w:r>
+        <w:rPr>
+          <w:rFonts w:ascii="Times New Roman" w:eastAsia="Times New Roman" w:hAnsi="Times New Roman" w:cs="Times New Roman"/>
+          <w:color w:val="000000"/>
+          <w:lang w:eastAsia="pl-PL"/>
+        </w:rPr>
+        <w:t xml:space="preserve"> na kwadraty, gdzie każdy z nich jest właśnie elementem macierzy. W nich natomiast wyszukiwane są atrybuty naszej sieci neuronowej.</w:t>
+      </w:r>
+    </w:p>
+    <w:p/>
     <w:sectPr>
-      <w:footerReference w:type="default" r:id="rId19"/>
+      <w:footerReference w:type="default" r:id="rId16"/>
       <w:pgSz w:w="11906" w:h="16838"/>
       <w:pgMar w:top="1417" w:right="1417" w:bottom="1417" w:left="1417" w:header="0" w:footer="708" w:gutter="0"/>
       <w:pgNumType w:start="0"/>
@@ -5111,194 +4937,6 @@
     </w:sectPr>
   </w:body>
 </w:document>
-</file>
-
-<file path=word/comments.xml><?xml version="1.0" encoding="utf-8"?>
-<w:comments xmlns:wpc="http://schemas.microsoft.com/office/word/2010/wordprocessingCanvas" xmlns:cx="http://schemas.microsoft.com/office/drawing/2014/chartex" xmlns:cx1="http://schemas.microsoft.com/office/drawing/2015/9/8/chartex" xmlns:cx2="http://schemas.microsoft.com/office/drawing/2015/10/21/chartex" xmlns:cx3="http://schemas.microsoft.com/office/drawing/2016/5/9/chartex" xmlns:cx4="http://schemas.microsoft.com/office/drawing/2016/5/10/chartex" xmlns:cx5="http://schemas.microsoft.com/office/drawing/2016/5/11/chartex" xmlns:cx6="http://schemas.microsoft.com/office/drawing/2016/5/12/chartex" xmlns:cx7="http://schemas.microsoft.com/office/drawing/2016/5/13/chartex" xmlns:cx8="http://schemas.microsoft.com/office/drawing/2016/5/14/chartex" xmlns:mc="http://schemas.openxmlformats.org/markup-compatibility/2006" xmlns:aink="http://schemas.microsoft.com/office/drawing/2016/ink" xmlns:am3d="http://schemas.microsoft.com/office/drawing/2017/model3d" xmlns:o="urn:schemas-microsoft-com:office:office" xmlns:r="http://schemas.openxmlformats.org/officeDocument/2006/relationships" xmlns:m="http://schemas.openxmlformats.org/officeDocument/2006/math" xmlns:v="urn:schemas-microsoft-com:vml" xmlns:wp14="http://schemas.microsoft.com/office/word/2010/wordprocessingDrawing" xmlns:wp="http://schemas.openxmlformats.org/drawingml/2006/wordprocessingDrawing" xmlns:w10="urn:schemas-microsoft-com:office:word" xmlns:w="http://schemas.openxmlformats.org/wordprocessingml/2006/main" xmlns:w14="http://schemas.microsoft.com/office/word/2010/wordml" xmlns:w15="http://schemas.microsoft.com/office/word/2012/wordml" xmlns:w16cid="http://schemas.microsoft.com/office/word/2016/wordml/cid" xmlns:w16se="http://schemas.microsoft.com/office/word/2015/wordml/symex" xmlns:wpg="http://schemas.microsoft.com/office/word/2010/wordprocessingGroup" xmlns:wpi="http://schemas.microsoft.com/office/word/2010/wordprocessingInk" xmlns:wne="http://schemas.microsoft.com/office/word/2006/wordml" xmlns:wps="http://schemas.microsoft.com/office/word/2010/wordprocessingShape" mc:Ignorable="w14 w15 w16se w16cid wp14">
-  <w:comment w:id="0" w:author="Piotr Klepczyk" w:date="2018-11-21T18:24:00Z" w:initials="PK">
-    <w:p>
-      <w:r>
-        <w:rPr>
-          <w:rFonts w:ascii="Liberation Serif" w:eastAsia="DejaVu Sans" w:hAnsi="Liberation Serif" w:cs="DejaVu Sans"/>
-          <w:sz w:val="24"/>
-          <w:szCs w:val="24"/>
-          <w:lang w:bidi="en-US"/>
-        </w:rPr>
-        <w:t xml:space="preserve">Poprawione, czeka na weryfikację </w:t>
-      </w:r>
-      <w:r>
-        <w:rPr>
-          <w:rFonts w:ascii="Segoe UI Emoji" w:eastAsia="Segoe UI Emoji" w:hAnsi="Segoe UI Emoji" w:cs="Segoe UI Emoji"/>
-          <w:sz w:val="24"/>
-          <w:szCs w:val="24"/>
-          <w:lang w:val="en-US" w:bidi="en-US"/>
-        </w:rPr>
-        <w:t>😉</w:t>
-      </w:r>
-    </w:p>
-  </w:comment>
-  <w:comment w:id="1" w:author="Mateusz Laskowski" w:date="2019-01-08T19:56:00Z" w:initials="ML">
-    <w:p>
-      <w:pPr>
-        <w:pStyle w:val="Tekstkomentarza"/>
-      </w:pPr>
-      <w:r>
-        <w:rPr>
-          <w:rStyle w:val="Odwoaniedokomentarza"/>
-        </w:rPr>
-        <w:annotationRef/>
-      </w:r>
-      <w:r>
-        <w:t>Dla mnie OK, czekamy na K.</w:t>
-      </w:r>
-    </w:p>
-  </w:comment>
-  <w:comment w:id="2" w:author="Mateusz Laskowski" w:date="2018-11-08T08:27:00Z" w:initials="ML">
-    <w:p>
-      <w:r>
-        <w:rPr>
-          <w:rFonts w:ascii="Liberation Serif" w:eastAsia="DejaVu Sans" w:hAnsi="Liberation Serif" w:cs="DejaVu Sans"/>
-          <w:sz w:val="24"/>
-          <w:szCs w:val="24"/>
-          <w:lang w:bidi="en-US"/>
-        </w:rPr>
-        <w:t>Dodać opis użytkownika (scenariusz jego działania), WYMAGANE CO MUSI ZROBIC, JAK URUCHIMI, CO MUSI BYĆ SPEŁNIONE. CZEGO MOŻE OCZEKIWAC UZYTKOWNIK PODCZAS DZIALANIA. PRZERWANIE PROGRAMU</w:t>
-      </w:r>
-    </w:p>
-  </w:comment>
-  <w:comment w:id="3" w:author="Mateusz Laskowski" w:date="2019-01-08T19:55:00Z" w:initials="ML">
-    <w:p>
-      <w:pPr>
-        <w:pStyle w:val="Tekstkomentarza"/>
-      </w:pPr>
-      <w:r>
-        <w:rPr>
-          <w:rStyle w:val="Odwoaniedokomentarza"/>
-        </w:rPr>
-        <w:annotationRef/>
-      </w:r>
-      <w:r>
-        <w:t>DONE</w:t>
-      </w:r>
-    </w:p>
-    <w:p>
-      <w:pPr>
-        <w:pStyle w:val="Tekstkomentarza"/>
-      </w:pPr>
-    </w:p>
-  </w:comment>
-  <w:comment w:id="4" w:author="Mateusz Laskowski" w:date="2018-11-08T08:08:00Z" w:initials="ML">
-    <w:p>
-      <w:r>
-        <w:rPr>
-          <w:rFonts w:ascii="Liberation Serif" w:eastAsia="DejaVu Sans" w:hAnsi="Liberation Serif" w:cs="DejaVu Sans"/>
-          <w:sz w:val="24"/>
-          <w:szCs w:val="24"/>
-          <w:lang w:bidi="en-US"/>
-        </w:rPr>
-        <w:t>Popraw Ryc -&gt; fatalna jakość, zmiana nazw oraz lepszy opis, niezgodność z opisanymi komponentami (przestarzałe) / MEGA ROZPISAĆ, POŁĄCZYĆ Z PONIŻSZYM DIAGRAMEM. DOKŁADNY OPIS CZYNNOŚCI! POTEM DODAĆ OPISY KAŻDEGO KROK PO KROKU, OSOBA Z ZEWNĄTRZ MA WIDZIEĆ JAKIE SĄ MECHANIZMY, TO NIE JEST DLA NAS TYLKO OSOBY KTÓRA NIE ZOBACZY NASZEGO KODU, TAK ABY MOGLA SAMA SE TO NAPISAĆ</w:t>
-      </w:r>
-    </w:p>
-  </w:comment>
-  <w:comment w:id="5" w:author="Piotr Klepczyk" w:date="2018-11-22T01:07:00Z" w:initials="PK">
-    <w:p>
-      <w:pPr>
-        <w:pStyle w:val="Tekstkomentarza"/>
-      </w:pPr>
-      <w:r>
-        <w:rPr>
-          <w:rStyle w:val="Odwoaniedokomentarza"/>
-        </w:rPr>
-        <w:annotationRef/>
-      </w:r>
-      <w:r>
-        <w:t>Zrobione</w:t>
-      </w:r>
-    </w:p>
-  </w:comment>
-  <w:comment w:id="6" w:author="Mateusz Laskowski" w:date="2019-01-09T18:06:00Z" w:initials="ML">
-    <w:p>
-      <w:pPr>
-        <w:pStyle w:val="Tekstkomentarza"/>
-      </w:pPr>
-      <w:r>
-        <w:rPr>
-          <w:rStyle w:val="Odwoaniedokomentarza"/>
-        </w:rPr>
-        <w:annotationRef/>
-      </w:r>
-      <w:r>
-        <w:t>OK</w:t>
-      </w:r>
-    </w:p>
-  </w:comment>
-  <w:comment w:id="7" w:author="Mateusz Laskowski" w:date="2018-11-08T08:09:00Z" w:initials="ML">
-    <w:p>
-      <w:r>
-        <w:rPr>
-          <w:rStyle w:val="Odwoaniedokomentarza"/>
-        </w:rPr>
-        <w:annotationRef/>
-      </w:r>
-    </w:p>
-  </w:comment>
-  <w:comment w:id="8" w:author="Mateusz Laskowski" w:date="2018-11-08T08:14:00Z" w:initials="ML">
-    <w:p>
-      <w:r>
-        <w:rPr>
-          <w:rFonts w:ascii="Liberation Serif" w:eastAsia="DejaVu Sans" w:hAnsi="Liberation Serif" w:cs="DejaVu Sans"/>
-          <w:sz w:val="24"/>
-          <w:szCs w:val="24"/>
-          <w:lang w:bidi="en-US"/>
-        </w:rPr>
-        <w:t xml:space="preserve">Dodać główne biblioteki wchodzące w skład programu, krótki opis. GŁÓWNA BIBLIOTEKA SIECI NEURONOWYCH I PROGRAMU YOLO, NA KTÓRYM BAZUJE NASZ PROGRAM. DODAĆ TE KTÓRE UŻYTKUJEMY RÓWNIEŻ W KOMPONENCIE WIDEO I ANALIZATOR. </w:t>
-      </w:r>
-    </w:p>
-  </w:comment>
-  <w:comment w:id="9" w:author="Mateusz Laskowski" w:date="2018-11-08T08:13:00Z" w:initials="ML">
-    <w:p>
-      <w:r>
-        <w:rPr>
-          <w:rFonts w:ascii="Liberation Serif" w:eastAsia="DejaVu Sans" w:hAnsi="Liberation Serif" w:cs="DejaVu Sans"/>
-          <w:sz w:val="24"/>
-          <w:szCs w:val="24"/>
-          <w:lang w:bidi="en-US"/>
-        </w:rPr>
-        <w:t>Podstawowe metody działające w programie przynajmniej po 3 na komponent, na początek / ZOSTAWIC NA RAZIE, NIKOGO TO NIE INTERESUJE</w:t>
-      </w:r>
-    </w:p>
-  </w:comment>
-</w:comments>
-</file>
-
-<file path=word/commentsExtended.xml><?xml version="1.0" encoding="utf-8"?>
-<w15:commentsEx xmlns:wpc="http://schemas.microsoft.com/office/word/2010/wordprocessingCanvas" xmlns:cx="http://schemas.microsoft.com/office/drawing/2014/chartex" xmlns:cx1="http://schemas.microsoft.com/office/drawing/2015/9/8/chartex" xmlns:cx2="http://schemas.microsoft.com/office/drawing/2015/10/21/chartex" xmlns:cx3="http://schemas.microsoft.com/office/drawing/2016/5/9/chartex" xmlns:cx4="http://schemas.microsoft.com/office/drawing/2016/5/10/chartex" xmlns:cx5="http://schemas.microsoft.com/office/drawing/2016/5/11/chartex" xmlns:cx6="http://schemas.microsoft.com/office/drawing/2016/5/12/chartex" xmlns:cx7="http://schemas.microsoft.com/office/drawing/2016/5/13/chartex" xmlns:cx8="http://schemas.microsoft.com/office/drawing/2016/5/14/chartex" xmlns:mc="http://schemas.openxmlformats.org/markup-compatibility/2006" xmlns:aink="http://schemas.microsoft.com/office/drawing/2016/ink" xmlns:am3d="http://schemas.microsoft.com/office/drawing/2017/model3d" xmlns:o="urn:schemas-microsoft-com:office:office" xmlns:r="http://schemas.openxmlformats.org/officeDocument/2006/relationships" xmlns:m="http://schemas.openxmlformats.org/officeDocument/2006/math" xmlns:v="urn:schemas-microsoft-com:vml" xmlns:wp14="http://schemas.microsoft.com/office/word/2010/wordprocessingDrawing" xmlns:wp="http://schemas.openxmlformats.org/drawingml/2006/wordprocessingDrawing" xmlns:w10="urn:schemas-microsoft-com:office:word" xmlns:w="http://schemas.openxmlformats.org/wordprocessingml/2006/main" xmlns:w14="http://schemas.microsoft.com/office/word/2010/wordml" xmlns:w15="http://schemas.microsoft.com/office/word/2012/wordml" xmlns:w16cid="http://schemas.microsoft.com/office/word/2016/wordml/cid" xmlns:w16se="http://schemas.microsoft.com/office/word/2015/wordml/symex" xmlns:wpg="http://schemas.microsoft.com/office/word/2010/wordprocessingGroup" xmlns:wpi="http://schemas.microsoft.com/office/word/2010/wordprocessingInk" xmlns:wne="http://schemas.microsoft.com/office/word/2006/wordml" xmlns:wps="http://schemas.microsoft.com/office/word/2010/wordprocessingShape" mc:Ignorable="w14 w15 w16se w16cid wp14">
-  <w15:commentEx w15:paraId="359C91C7" w15:done="0"/>
-  <w15:commentEx w15:paraId="020D9318" w15:paraIdParent="359C91C7" w15:done="0"/>
-  <w15:commentEx w15:paraId="52914760" w15:done="1"/>
-  <w15:commentEx w15:paraId="5A6A9635" w15:paraIdParent="52914760" w15:done="0"/>
-  <w15:commentEx w15:paraId="2A6BFDAD" w15:done="0"/>
-  <w15:commentEx w15:paraId="34F30CE7" w15:paraIdParent="2A6BFDAD" w15:done="0"/>
-  <w15:commentEx w15:paraId="7D52EA07" w15:paraIdParent="2A6BFDAD" w15:done="0"/>
-  <w15:commentEx w15:paraId="02064936" w15:done="1"/>
-  <w15:commentEx w15:paraId="46335F01" w15:done="0"/>
-  <w15:commentEx w15:paraId="3BD080A8" w15:done="0"/>
-</w15:commentsEx>
-</file>
-
-<file path=word/commentsIds.xml><?xml version="1.0" encoding="utf-8"?>
-<w16cid:commentsIds xmlns:wpc="http://schemas.microsoft.com/office/word/2010/wordprocessingCanvas" xmlns:cx="http://schemas.microsoft.com/office/drawing/2014/chartex" xmlns:cx1="http://schemas.microsoft.com/office/drawing/2015/9/8/chartex" xmlns:cx2="http://schemas.microsoft.com/office/drawing/2015/10/21/chartex" xmlns:cx3="http://schemas.microsoft.com/office/drawing/2016/5/9/chartex" xmlns:cx4="http://schemas.microsoft.com/office/drawing/2016/5/10/chartex" xmlns:cx5="http://schemas.microsoft.com/office/drawing/2016/5/11/chartex" xmlns:cx6="http://schemas.microsoft.com/office/drawing/2016/5/12/chartex" xmlns:cx7="http://schemas.microsoft.com/office/drawing/2016/5/13/chartex" xmlns:cx8="http://schemas.microsoft.com/office/drawing/2016/5/14/chartex" xmlns:mc="http://schemas.openxmlformats.org/markup-compatibility/2006" xmlns:aink="http://schemas.microsoft.com/office/drawing/2016/ink" xmlns:am3d="http://schemas.microsoft.com/office/drawing/2017/model3d" xmlns:o="urn:schemas-microsoft-com:office:office" xmlns:r="http://schemas.openxmlformats.org/officeDocument/2006/relationships" xmlns:m="http://schemas.openxmlformats.org/officeDocument/2006/math" xmlns:v="urn:schemas-microsoft-com:vml" xmlns:wp14="http://schemas.microsoft.com/office/word/2010/wordprocessingDrawing" xmlns:wp="http://schemas.openxmlformats.org/drawingml/2006/wordprocessingDrawing" xmlns:w10="urn:schemas-microsoft-com:office:word" xmlns:w="http://schemas.openxmlformats.org/wordprocessingml/2006/main" xmlns:w14="http://schemas.microsoft.com/office/word/2010/wordml" xmlns:w15="http://schemas.microsoft.com/office/word/2012/wordml" xmlns:w16cid="http://schemas.microsoft.com/office/word/2016/wordml/cid" xmlns:w16se="http://schemas.microsoft.com/office/word/2015/wordml/symex" xmlns:wpg="http://schemas.microsoft.com/office/word/2010/wordprocessingGroup" xmlns:wpi="http://schemas.microsoft.com/office/word/2010/wordprocessingInk" xmlns:wne="http://schemas.microsoft.com/office/word/2006/wordml" xmlns:wps="http://schemas.microsoft.com/office/word/2010/wordprocessingShape" mc:Ignorable="w14 w15 w16se w16cid wp14">
-  <w16cid:commentId w16cid:paraId="359C91C7" w16cid:durableId="1FE0B669"/>
-  <w16cid:commentId w16cid:paraId="020D9318" w16cid:durableId="1FDF7EE8"/>
-  <w16cid:commentId w16cid:paraId="52914760" w16cid:durableId="1FA07C64"/>
-  <w16cid:commentId w16cid:paraId="5A6A9635" w16cid:durableId="1FDF7EB6"/>
-  <w16cid:commentId w16cid:paraId="2A6BFDAD" w16cid:durableId="1FA0DAA4"/>
-  <w16cid:commentId w16cid:paraId="34F30CE7" w16cid:durableId="1FA07FDA"/>
-  <w16cid:commentId w16cid:paraId="7D52EA07" w16cid:durableId="1FE0B6AE"/>
-  <w16cid:commentId w16cid:paraId="02064936" w16cid:durableId="1FA0DAA7"/>
-  <w16cid:commentId w16cid:paraId="46335F01" w16cid:durableId="1FA07C68"/>
-  <w16cid:commentId w16cid:paraId="3BD080A8" w16cid:durableId="1FA07C69"/>
-</w16cid:commentsIds>
 </file>
 
 <file path=word/endnotes.xml><?xml version="1.0" encoding="utf-8"?>
@@ -5779,7 +5417,7 @@
   <w:abstractNum w:abstractNumId="4" w15:restartNumberingAfterBreak="0">
     <w:nsid w:val="5BE95594"/>
     <w:multiLevelType w:val="multilevel"/>
-    <w:tmpl w:val="1F066F7E"/>
+    <w:tmpl w:val="27008C7C"/>
     <w:lvl w:ilvl="0">
       <w:start w:val="2"/>
       <w:numFmt w:val="decimal"/>
@@ -5801,7 +5439,7 @@
         <w:ind w:left="420" w:hanging="420"/>
       </w:pPr>
       <w:rPr>
-        <w:rFonts w:hint="default"/>
+        <w:rFonts w:ascii="Times New Roman" w:hAnsi="Times New Roman" w:cs="Times New Roman" w:hint="default"/>
       </w:rPr>
     </w:lvl>
     <w:lvl w:ilvl="2">
@@ -5976,6 +5614,92 @@
     </w:lvl>
   </w:abstractNum>
   <w:abstractNum w:abstractNumId="6" w15:restartNumberingAfterBreak="0">
+    <w:nsid w:val="74541ADE"/>
+    <w:multiLevelType w:val="multilevel"/>
+    <w:tmpl w:val="E05814D8"/>
+    <w:lvl w:ilvl="0">
+      <w:start w:val="1"/>
+      <w:numFmt w:val="decimal"/>
+      <w:lvlText w:val="%1."/>
+      <w:lvlJc w:val="left"/>
+      <w:pPr>
+        <w:ind w:left="360" w:hanging="360"/>
+      </w:pPr>
+    </w:lvl>
+    <w:lvl w:ilvl="1">
+      <w:start w:val="3"/>
+      <w:numFmt w:val="decimal"/>
+      <w:lvlText w:val="%1.%2."/>
+      <w:lvlJc w:val="left"/>
+      <w:pPr>
+        <w:ind w:left="420" w:hanging="420"/>
+      </w:pPr>
+    </w:lvl>
+    <w:lvl w:ilvl="2">
+      <w:start w:val="1"/>
+      <w:numFmt w:val="decimal"/>
+      <w:lvlText w:val="%1.%2.%3."/>
+      <w:lvlJc w:val="left"/>
+      <w:pPr>
+        <w:ind w:left="720" w:hanging="720"/>
+      </w:pPr>
+    </w:lvl>
+    <w:lvl w:ilvl="3">
+      <w:start w:val="1"/>
+      <w:numFmt w:val="decimal"/>
+      <w:lvlText w:val="%1.%2.%3.%4."/>
+      <w:lvlJc w:val="left"/>
+      <w:pPr>
+        <w:ind w:left="720" w:hanging="720"/>
+      </w:pPr>
+    </w:lvl>
+    <w:lvl w:ilvl="4">
+      <w:start w:val="1"/>
+      <w:numFmt w:val="decimal"/>
+      <w:lvlText w:val="%1.%2.%3.%4.%5."/>
+      <w:lvlJc w:val="left"/>
+      <w:pPr>
+        <w:ind w:left="1080" w:hanging="1080"/>
+      </w:pPr>
+    </w:lvl>
+    <w:lvl w:ilvl="5">
+      <w:start w:val="1"/>
+      <w:numFmt w:val="decimal"/>
+      <w:lvlText w:val="%1.%2.%3.%4.%5.%6."/>
+      <w:lvlJc w:val="left"/>
+      <w:pPr>
+        <w:ind w:left="1080" w:hanging="1080"/>
+      </w:pPr>
+    </w:lvl>
+    <w:lvl w:ilvl="6">
+      <w:start w:val="1"/>
+      <w:numFmt w:val="decimal"/>
+      <w:lvlText w:val="%1.%2.%3.%4.%5.%6.%7."/>
+      <w:lvlJc w:val="left"/>
+      <w:pPr>
+        <w:ind w:left="1440" w:hanging="1440"/>
+      </w:pPr>
+    </w:lvl>
+    <w:lvl w:ilvl="7">
+      <w:start w:val="1"/>
+      <w:numFmt w:val="decimal"/>
+      <w:lvlText w:val="%1.%2.%3.%4.%5.%6.%7.%8."/>
+      <w:lvlJc w:val="left"/>
+      <w:pPr>
+        <w:ind w:left="1440" w:hanging="1440"/>
+      </w:pPr>
+    </w:lvl>
+    <w:lvl w:ilvl="8">
+      <w:start w:val="1"/>
+      <w:numFmt w:val="decimal"/>
+      <w:lvlText w:val="%1.%2.%3.%4.%5.%6.%7.%8.%9."/>
+      <w:lvlJc w:val="left"/>
+      <w:pPr>
+        <w:ind w:left="1800" w:hanging="1800"/>
+      </w:pPr>
+    </w:lvl>
+  </w:abstractNum>
+  <w:abstractNum w:abstractNumId="7" w15:restartNumberingAfterBreak="0">
     <w:nsid w:val="7D6E34FB"/>
     <w:multiLevelType w:val="multilevel"/>
     <w:tmpl w:val="8BCC9CE2"/>
@@ -6075,7 +5799,120 @@
       </w:pPr>
     </w:lvl>
   </w:abstractNum>
-  <w:abstractNum w:abstractNumId="7" w15:restartNumberingAfterBreak="0">
+  <w:abstractNum w:abstractNumId="8" w15:restartNumberingAfterBreak="0">
+    <w:nsid w:val="7ED9311F"/>
+    <w:multiLevelType w:val="multilevel"/>
+    <w:tmpl w:val="1FC8A68E"/>
+    <w:lvl w:ilvl="0">
+      <w:start w:val="2"/>
+      <w:numFmt w:val="decimal"/>
+      <w:lvlText w:val="%1."/>
+      <w:lvlJc w:val="left"/>
+      <w:pPr>
+        <w:ind w:left="360" w:hanging="360"/>
+      </w:pPr>
+      <w:rPr>
+        <w:rFonts w:hint="default"/>
+      </w:rPr>
+    </w:lvl>
+    <w:lvl w:ilvl="1">
+      <w:start w:val="2"/>
+      <w:numFmt w:val="decimal"/>
+      <w:lvlText w:val="%1.%2."/>
+      <w:lvlJc w:val="left"/>
+      <w:pPr>
+        <w:ind w:left="420" w:hanging="420"/>
+      </w:pPr>
+      <w:rPr>
+        <w:rFonts w:hint="default"/>
+      </w:rPr>
+    </w:lvl>
+    <w:lvl w:ilvl="2">
+      <w:start w:val="1"/>
+      <w:numFmt w:val="decimal"/>
+      <w:lvlText w:val="%1.%2.%3."/>
+      <w:lvlJc w:val="left"/>
+      <w:pPr>
+        <w:ind w:left="720" w:hanging="720"/>
+      </w:pPr>
+      <w:rPr>
+        <w:rFonts w:hint="default"/>
+      </w:rPr>
+    </w:lvl>
+    <w:lvl w:ilvl="3">
+      <w:start w:val="1"/>
+      <w:numFmt w:val="decimal"/>
+      <w:lvlText w:val="%1.%2.%3.%4."/>
+      <w:lvlJc w:val="left"/>
+      <w:pPr>
+        <w:ind w:left="720" w:hanging="720"/>
+      </w:pPr>
+      <w:rPr>
+        <w:rFonts w:hint="default"/>
+      </w:rPr>
+    </w:lvl>
+    <w:lvl w:ilvl="4">
+      <w:start w:val="1"/>
+      <w:numFmt w:val="decimal"/>
+      <w:lvlText w:val="%1.%2.%3.%4.%5."/>
+      <w:lvlJc w:val="left"/>
+      <w:pPr>
+        <w:ind w:left="1080" w:hanging="1080"/>
+      </w:pPr>
+      <w:rPr>
+        <w:rFonts w:hint="default"/>
+      </w:rPr>
+    </w:lvl>
+    <w:lvl w:ilvl="5">
+      <w:start w:val="1"/>
+      <w:numFmt w:val="decimal"/>
+      <w:lvlText w:val="%1.%2.%3.%4.%5.%6."/>
+      <w:lvlJc w:val="left"/>
+      <w:pPr>
+        <w:ind w:left="1080" w:hanging="1080"/>
+      </w:pPr>
+      <w:rPr>
+        <w:rFonts w:hint="default"/>
+      </w:rPr>
+    </w:lvl>
+    <w:lvl w:ilvl="6">
+      <w:start w:val="1"/>
+      <w:numFmt w:val="decimal"/>
+      <w:lvlText w:val="%1.%2.%3.%4.%5.%6.%7."/>
+      <w:lvlJc w:val="left"/>
+      <w:pPr>
+        <w:ind w:left="1440" w:hanging="1440"/>
+      </w:pPr>
+      <w:rPr>
+        <w:rFonts w:hint="default"/>
+      </w:rPr>
+    </w:lvl>
+    <w:lvl w:ilvl="7">
+      <w:start w:val="1"/>
+      <w:numFmt w:val="decimal"/>
+      <w:lvlText w:val="%1.%2.%3.%4.%5.%6.%7.%8."/>
+      <w:lvlJc w:val="left"/>
+      <w:pPr>
+        <w:ind w:left="1440" w:hanging="1440"/>
+      </w:pPr>
+      <w:rPr>
+        <w:rFonts w:hint="default"/>
+      </w:rPr>
+    </w:lvl>
+    <w:lvl w:ilvl="8">
+      <w:start w:val="1"/>
+      <w:numFmt w:val="decimal"/>
+      <w:lvlText w:val="%1.%2.%3.%4.%5.%6.%7.%8.%9."/>
+      <w:lvlJc w:val="left"/>
+      <w:pPr>
+        <w:ind w:left="1800" w:hanging="1800"/>
+      </w:pPr>
+      <w:rPr>
+        <w:rFonts w:hint="default"/>
+      </w:rPr>
+    </w:lvl>
+  </w:abstractNum>
+  <w:abstractNum w:abstractNumId="9" w15:restartNumberingAfterBreak="0">
     <w:nsid w:val="7FD97314"/>
     <w:multiLevelType w:val="multilevel"/>
     <w:tmpl w:val="132CE2D6"/>
@@ -6171,13 +6008,13 @@
     </w:lvl>
   </w:abstractNum>
   <w:num w:numId="1">
-    <w:abstractNumId w:val="7"/>
+    <w:abstractNumId w:val="9"/>
   </w:num>
   <w:num w:numId="2">
     <w:abstractNumId w:val="5"/>
   </w:num>
   <w:num w:numId="3">
-    <w:abstractNumId w:val="6"/>
+    <w:abstractNumId w:val="7"/>
   </w:num>
   <w:num w:numId="4">
     <w:abstractNumId w:val="1"/>
@@ -6193,28 +6030,14 @@
   </w:num>
   <w:num w:numId="8">
     <w:abstractNumId w:val="3"/>
-    <w:lvlOverride w:ilvl="0"/>
-    <w:lvlOverride w:ilvl="1"/>
-    <w:lvlOverride w:ilvl="2"/>
-    <w:lvlOverride w:ilvl="3"/>
-    <w:lvlOverride w:ilvl="4"/>
-    <w:lvlOverride w:ilvl="5"/>
-    <w:lvlOverride w:ilvl="6"/>
-    <w:lvlOverride w:ilvl="7"/>
-    <w:lvlOverride w:ilvl="8"/>
+  </w:num>
+  <w:num w:numId="9">
+    <w:abstractNumId w:val="6"/>
+  </w:num>
+  <w:num w:numId="10">
+    <w:abstractNumId w:val="8"/>
   </w:num>
 </w:numbering>
-</file>
-
-<file path=word/people.xml><?xml version="1.0" encoding="utf-8"?>
-<w15:people xmlns:wpc="http://schemas.microsoft.com/office/word/2010/wordprocessingCanvas" xmlns:cx="http://schemas.microsoft.com/office/drawing/2014/chartex" xmlns:cx1="http://schemas.microsoft.com/office/drawing/2015/9/8/chartex" xmlns:cx2="http://schemas.microsoft.com/office/drawing/2015/10/21/chartex" xmlns:cx3="http://schemas.microsoft.com/office/drawing/2016/5/9/chartex" xmlns:cx4="http://schemas.microsoft.com/office/drawing/2016/5/10/chartex" xmlns:cx5="http://schemas.microsoft.com/office/drawing/2016/5/11/chartex" xmlns:cx6="http://schemas.microsoft.com/office/drawing/2016/5/12/chartex" xmlns:cx7="http://schemas.microsoft.com/office/drawing/2016/5/13/chartex" xmlns:cx8="http://schemas.microsoft.com/office/drawing/2016/5/14/chartex" xmlns:mc="http://schemas.openxmlformats.org/markup-compatibility/2006" xmlns:aink="http://schemas.microsoft.com/office/drawing/2016/ink" xmlns:am3d="http://schemas.microsoft.com/office/drawing/2017/model3d" xmlns:o="urn:schemas-microsoft-com:office:office" xmlns:r="http://schemas.openxmlformats.org/officeDocument/2006/relationships" xmlns:m="http://schemas.openxmlformats.org/officeDocument/2006/math" xmlns:v="urn:schemas-microsoft-com:vml" xmlns:wp14="http://schemas.microsoft.com/office/word/2010/wordprocessingDrawing" xmlns:wp="http://schemas.openxmlformats.org/drawingml/2006/wordprocessingDrawing" xmlns:w10="urn:schemas-microsoft-com:office:word" xmlns:w="http://schemas.openxmlformats.org/wordprocessingml/2006/main" xmlns:w14="http://schemas.microsoft.com/office/word/2010/wordml" xmlns:w15="http://schemas.microsoft.com/office/word/2012/wordml" xmlns:w16cid="http://schemas.microsoft.com/office/word/2016/wordml/cid" xmlns:w16se="http://schemas.microsoft.com/office/word/2015/wordml/symex" xmlns:wpg="http://schemas.microsoft.com/office/word/2010/wordprocessingGroup" xmlns:wpi="http://schemas.microsoft.com/office/word/2010/wordprocessingInk" xmlns:wne="http://schemas.microsoft.com/office/word/2006/wordml" xmlns:wps="http://schemas.microsoft.com/office/word/2010/wordprocessingShape" mc:Ignorable="w14 w15 w16se w16cid wp14">
-  <w15:person w15:author="Piotr Klepczyk">
-    <w15:presenceInfo w15:providerId="Windows Live" w15:userId="f332812fda4bb749"/>
-  </w15:person>
-  <w15:person w15:author="Mateusz Laskowski">
-    <w15:presenceInfo w15:providerId="Windows Live" w15:userId="6a6c4f17850923b2"/>
-  </w15:person>
-</w15:people>
 </file>
 
 <file path=word/styles.xml><?xml version="1.0" encoding="utf-8"?>
@@ -7827,7 +7650,7 @@
 </file>
 
 <file path=customXml/itemProps1.xml><?xml version="1.0" encoding="utf-8"?>
-<ds:datastoreItem xmlns:ds="http://schemas.openxmlformats.org/officeDocument/2006/customXml" ds:itemID="{65746BFD-2CFB-4562-809F-4AFE34A2CB70}">
+<ds:datastoreItem xmlns:ds="http://schemas.openxmlformats.org/officeDocument/2006/customXml" ds:itemID="{1F13EFFC-4DB0-4B0F-B1A2-01039B14FE98}">
   <ds:schemaRefs>
     <ds:schemaRef ds:uri="http://schemas.openxmlformats.org/officeDocument/2006/bibliography"/>
   </ds:schemaRefs>

</xml_diff>